<commit_message>
cleaned up formating, added a chapter summary, and re-arranged the screen shots for the end of the chapter.
</commit_message>
<xml_diff>
--- a/manuscript/Chapter05/MVC2iA_CH_05.docx
+++ b/manuscript/Chapter05/MVC2iA_CH_05.docx
@@ -912,6 +912,9 @@
     </w:p>
     <w:p>
       <w:r>
+        <w:rPr>
+          <w:noProof/>
+        </w:rPr>
         <w:drawing>
           <wp:inline distT="0" distB="0" distL="0" distR="0">
             <wp:extent cx="4499023" cy="3071005"/>
@@ -1133,7 +1136,61 @@
         <w:pStyle w:val="Body"/>
       </w:pPr>
       <w:r>
-        <w:t>The startup code that can be put into the Global.asax Application_Start method is required in order to make a Portable Area function.  It is important to note that the order of these calls is critical to make everything function properly.  The first call must be to RegisterAllAreas.  This method call tells the ASP.Net MVC framework to scan all assemblies in the bin folder and look for MVC 2 Areas.  When it finds them it calls an initialization method on each Area.  This functionality is built into MVC 2.  The second call is the standard call to RegisterRoutes.  It is important to ensure that the RegisterRoutes method in your application does not Clear the RoutesCollection.  If it does it will clear out Area routes that are registered as part of the RegisterAllAreas method.  The last step is a special call to the MvcContrib library that will Register and connect the Embedded Resource View Engine. Under the hood MvcContrib will add a new View Engine to the ViewEngines Collection and it will replace the default VirtualPathProvider with a specialized one that can read from Embedded Resources.  It is important to note that since this technology requires a Virtual Path Provider, this approach required Full Code Access Security (CAS) trust in order to work on .Net 3.5.  The requirement for Full trust goes away with .Net 4, because the ASP.Net framework enabled the Virtual Path Provider to work in Medium trust.</w:t>
+        <w:t xml:space="preserve">The startup code that can be put into the Global.asax </w:t>
+      </w:r>
+      <w:r>
+        <w:rPr>
+          <w:rStyle w:val="CodeinText"/>
+        </w:rPr>
+        <w:t>Application_Start</w:t>
+      </w:r>
+      <w:r>
+        <w:t xml:space="preserve"> method is required in order to make a Portable Area function.  It is important to note that the order of these calls is critical to make everything function properly.  The first call must be to </w:t>
+      </w:r>
+      <w:r>
+        <w:rPr>
+          <w:rStyle w:val="CodeinText"/>
+        </w:rPr>
+        <w:t>RegisterAllAreas</w:t>
+      </w:r>
+      <w:r>
+        <w:t xml:space="preserve">.  This method call tells the ASP.Net MVC framework to scan all assemblies in the bin folder and look for MVC 2 Areas.  When it finds them it calls an initialization method on each Area.  This functionality is built into MVC 2.  The second call is the standard call to </w:t>
+      </w:r>
+      <w:r>
+        <w:rPr>
+          <w:rStyle w:val="CodeinText"/>
+        </w:rPr>
+        <w:t>RegisterRoutes</w:t>
+      </w:r>
+      <w:r>
+        <w:t xml:space="preserve">.  It is important to ensure that the </w:t>
+      </w:r>
+      <w:r>
+        <w:rPr>
+          <w:rStyle w:val="CodeinText"/>
+        </w:rPr>
+        <w:t>RegisterRoutes</w:t>
+      </w:r>
+      <w:r>
+        <w:t xml:space="preserve"> method in your application does not Clear the </w:t>
+      </w:r>
+      <w:r>
+        <w:rPr>
+          <w:rStyle w:val="CodeinText"/>
+        </w:rPr>
+        <w:t>RoutesCollection</w:t>
+      </w:r>
+      <w:r>
+        <w:t xml:space="preserve">.  If it does it will clear out Area routes that are registered as part of the </w:t>
+      </w:r>
+      <w:r>
+        <w:rPr>
+          <w:rStyle w:val="CodeinText"/>
+        </w:rPr>
+        <w:t>RegisterAllAreas</w:t>
+      </w:r>
+      <w:r>
+        <w:t xml:space="preserve"> method.  The last step is a special call to the MvcContrib library that will Register and connect the Embedded Resource View Engine. Under the hood MvcContrib will add a new View Engine to the ViewEngines Collection and it will replace the default VirtualPathProvider with a specialized one that can read from Embedded Resources.  It is important to note that since this technology requires a Virtual Path Provider, this approach required Full Code Access Security (CAS) trust in order to work on .Net 3.5.  The requirement for Full trust goes away with .Net 4, because the ASP.Net framework enabled the Virtual Path Provider to work in Medium trust.</w:t>
       </w:r>
     </w:p>
     <w:p>
@@ -1224,22 +1281,31 @@
         <w:pStyle w:val="Body1"/>
       </w:pPr>
       <w:r>
-        <w:t>Now that the Log on link is visible on the page, the link will link over to a controller action inside the login Portable Area.</w:t>
-      </w:r>
-      <w:r>
-        <w:t xml:space="preserve">  The log on screen is now displayed and all of this functionality to log on just comes across by the simple configuration of wiring in the Portable Area.  The real power of come across when you see that in addition to a log on screen including all the validation, a new user registration screen (see listing 5.x) is also part of the portable area. Additionally the LoginLink helper that was called from the master page has another surprise, once a user is logged in , the link now displays a user welcome message and a log off link.  This is shown in Figure 5.x.  All this with a tiny amount of configuration code and a link from the sites master page.  That really demonstrates how Portable Areas can be used to provide multi page user interface features delivered as a software component.</w:t>
+        <w:t xml:space="preserve">Now that the Log on link is visible on the page, the </w:t>
+      </w:r>
+      <w:r>
+        <w:t>hyperlink</w:t>
+      </w:r>
+      <w:r>
+        <w:t xml:space="preserve"> will link to a controller action inside the login Portable Area.</w:t>
+      </w:r>
+      <w:r>
+        <w:t xml:space="preserve">  </w:t>
+      </w:r>
+      <w:r>
+        <w:t>This helper makes using the Portable Area frictionless.  We recommend that Portable Area developers follow this practice, in order to make consuming a Portable Area simple and quick to integrate.</w:t>
       </w:r>
     </w:p>
     <w:p/>
     <w:p/>
-    <w:p/>
-    <w:p>
-      <w:r>
+    <w:p>
+      <w:r>
+        <w:lastRenderedPageBreak/>
         <w:drawing>
           <wp:inline distT="0" distB="0" distL="0" distR="0">
             <wp:extent cx="4800600" cy="2477730"/>
             <wp:effectExtent l="19050" t="0" r="0" b="0"/>
-            <wp:docPr id="9" name="Picture 7"/>
+            <wp:docPr id="2" name="Picture 7"/>
             <wp:cNvGraphicFramePr>
               <a:graphicFrameLocks xmlns:a="http://schemas.openxmlformats.org/drawingml/2006/main" noChangeAspect="1"/>
             </wp:cNvGraphicFramePr>
@@ -1287,23 +1353,31 @@
         <w:pStyle w:val="FigureCaption"/>
       </w:pPr>
       <w:r>
-        <w:t>Figure 5.</w:t>
-      </w:r>
-      <w:r>
-        <w:t>4</w:t>
-      </w:r>
-      <w:r>
-        <w:t xml:space="preserve"> The user interface rendered from the helper method</w:t>
-      </w:r>
-    </w:p>
-    <w:p>
-      <w:r>
-        <w:lastRenderedPageBreak/>
+        <w:t>Figure 5.4 The user interface rendered from the helper method</w:t>
+      </w:r>
+    </w:p>
+    <w:p>
+      <w:r>
+        <w:t xml:space="preserve">The log on screen is now displayed and all of this functionality to log on </w:t>
+      </w:r>
+      <w:r>
+        <w:t xml:space="preserve">to the application </w:t>
+      </w:r>
+      <w:r>
+        <w:t>just comes across by the simple configuration of wiring in the Portable Area.</w:t>
+      </w:r>
+      <w:r>
+        <w:t xml:space="preserve"> Figure 5.5 shows the logon screen.  It is important to remember that you get more than just the initial screen, there is validation logic and new user creation in this Portable Area as well.</w:t>
+      </w:r>
+    </w:p>
+    <w:p/>
+    <w:p>
+      <w:r>
         <w:drawing>
           <wp:inline distT="0" distB="0" distL="0" distR="0">
-            <wp:extent cx="4800600" cy="3618913"/>
+            <wp:extent cx="3333750" cy="2513134"/>
             <wp:effectExtent l="19050" t="0" r="0" b="0"/>
-            <wp:docPr id="11" name="Picture 10"/>
+            <wp:docPr id="3" name="Picture 10"/>
             <wp:cNvGraphicFramePr>
               <a:graphicFrameLocks xmlns:a="http://schemas.openxmlformats.org/drawingml/2006/main" noChangeAspect="1"/>
             </wp:cNvGraphicFramePr>
@@ -1326,7 +1400,7 @@
                   <pic:spPr bwMode="auto">
                     <a:xfrm>
                       <a:off x="0" y="0"/>
-                      <a:ext cx="4800600" cy="3618913"/>
+                      <a:ext cx="3336402" cy="2515134"/>
                     </a:xfrm>
                     <a:prstGeom prst="rect">
                       <a:avLst/>
@@ -1354,25 +1428,28 @@
         </w:rPr>
       </w:pPr>
       <w:r>
-        <w:t>Figure 5.5</w:t>
-      </w:r>
-      <w:r>
-        <w:t xml:space="preserve"> The log on screen</w:t>
-      </w:r>
-    </w:p>
-    <w:p>
-      <w:pPr>
-        <w:rPr>
-          <w:highlight w:val="yellow"/>
-        </w:rPr>
-      </w:pPr>
+        <w:t>Figure 5.5 The log on screen</w:t>
+      </w:r>
+    </w:p>
+    <w:p>
       <w:r>
         <w:lastRenderedPageBreak/>
+        <w:t xml:space="preserve">  The real power of come across when you see that in addition to a log on screen including all the validation, a new user regi</w:t>
+      </w:r>
+      <w:r>
+        <w:t>stration screen (see listing 5.6</w:t>
+      </w:r>
+      <w:r>
+        <w:t>) is also part of the portable area.</w:t>
+      </w:r>
+    </w:p>
+    <w:p>
+      <w:r>
         <w:drawing>
           <wp:inline distT="0" distB="0" distL="0" distR="0">
-            <wp:extent cx="5439641" cy="4905688"/>
-            <wp:effectExtent l="19050" t="0" r="8659" b="0"/>
-            <wp:docPr id="13" name="Picture 13"/>
+            <wp:extent cx="3319895" cy="2995280"/>
+            <wp:effectExtent l="19050" t="0" r="0" b="0"/>
+            <wp:docPr id="5" name="Picture 13"/>
             <wp:cNvGraphicFramePr>
               <a:graphicFrameLocks xmlns:a="http://schemas.openxmlformats.org/drawingml/2006/main" noChangeAspect="1"/>
             </wp:cNvGraphicFramePr>
@@ -1387,7 +1464,7 @@
                   </pic:nvPicPr>
                   <pic:blipFill>
                     <a:blip r:embed="rId14" cstate="print"/>
-                    <a:srcRect l="13754" r="39171" b="32102"/>
+                    <a:srcRect l="13754" r="39807" b="32990"/>
                     <a:stretch>
                       <a:fillRect/>
                     </a:stretch>
@@ -1395,7 +1472,7 @@
                   <pic:spPr bwMode="auto">
                     <a:xfrm>
                       <a:off x="0" y="0"/>
-                      <a:ext cx="5439641" cy="4905688"/>
+                      <a:ext cx="3321689" cy="2996899"/>
                     </a:xfrm>
                     <a:prstGeom prst="rect">
                       <a:avLst/>
@@ -1414,45 +1491,48 @@
           </wp:inline>
         </w:drawing>
       </w:r>
+      <w:r>
+        <w:t xml:space="preserve"> </w:t>
+      </w:r>
     </w:p>
     <w:p>
       <w:pPr>
         <w:pStyle w:val="FigureCaption"/>
+      </w:pPr>
+      <w:r>
+        <w:t>Figure 5.6 The user registration screen</w:t>
+      </w:r>
+    </w:p>
+    <w:p>
+      <w:r>
+        <w:t xml:space="preserve">Additionally the </w:t>
+      </w:r>
+      <w:r>
         <w:rPr>
-          <w:highlight w:val="yellow"/>
+          <w:rStyle w:val="CodeinText"/>
         </w:rPr>
-      </w:pPr>
+        <w:t>LoginLink</w:t>
+      </w:r>
+      <w:r>
+        <w:t xml:space="preserve"> helper that was called from the master page has another surprise, once a user is logged in , the link now displays a user welcome message and a log off li</w:t>
+      </w:r>
+      <w:r>
+        <w:t>nk.  This is shown in Figure 5.7</w:t>
+      </w:r>
+      <w:r>
+        <w:t>.</w:t>
+      </w:r>
+    </w:p>
+    <w:p>
       <w:r>
         <w:rPr>
-          <w:highlight w:val="yellow"/>
+          <w:noProof/>
         </w:rPr>
-        <w:t>Figure 5.</w:t>
-      </w:r>
-      <w:r>
-        <w:rPr>
-          <w:highlight w:val="yellow"/>
-        </w:rPr>
-        <w:t>6</w:t>
-      </w:r>
-      <w:r>
-        <w:rPr>
-          <w:highlight w:val="yellow"/>
-        </w:rPr>
-        <w:t xml:space="preserve"> The user registration screen</w:t>
-      </w:r>
-    </w:p>
-    <w:p>
-      <w:pPr>
-        <w:rPr>
-          <w:highlight w:val="yellow"/>
-        </w:rPr>
-      </w:pPr>
-      <w:r>
         <w:lastRenderedPageBreak/>
         <w:drawing>
           <wp:inline distT="0" distB="0" distL="0" distR="0">
-            <wp:extent cx="4800600" cy="4329498"/>
-            <wp:effectExtent l="19050" t="0" r="0" b="0"/>
+            <wp:extent cx="3617771" cy="3262745"/>
+            <wp:effectExtent l="19050" t="0" r="1729" b="0"/>
             <wp:docPr id="16" name="Picture 16"/>
             <wp:cNvGraphicFramePr>
               <a:graphicFrameLocks xmlns:a="http://schemas.openxmlformats.org/drawingml/2006/main" noChangeAspect="1"/>
@@ -1476,7 +1556,7 @@
                   <pic:spPr bwMode="auto">
                     <a:xfrm>
                       <a:off x="0" y="0"/>
-                      <a:ext cx="4800600" cy="4329498"/>
+                      <a:ext cx="3617732" cy="3262710"/>
                     </a:xfrm>
                     <a:prstGeom prst="rect">
                       <a:avLst/>
@@ -1499,15 +1579,44 @@
     <w:p>
       <w:pPr>
         <w:pStyle w:val="FigureCaption"/>
+      </w:pPr>
+      <w:r>
+        <w:t>Figure 5.7 the log off link and welcome user message</w:t>
+      </w:r>
+    </w:p>
+    <w:p>
+      <w:r>
+        <w:t xml:space="preserve">  All this with a tiny amount of configuration code and a link from the sites master page.  That really demonstrates how Portable Areas can be used to provide multi page user interface features delivered as a software component.</w:t>
+      </w:r>
+    </w:p>
+    <w:p/>
+    <w:p/>
+    <w:p>
+      <w:pPr>
+        <w:pStyle w:val="Head1"/>
+      </w:pPr>
+      <w:r>
+        <w:t>Summary</w:t>
+      </w:r>
+    </w:p>
+    <w:p>
+      <w:pPr>
+        <w:pStyle w:val="Body1"/>
         <w:rPr>
           <w:highlight w:val="yellow"/>
         </w:rPr>
       </w:pPr>
       <w:r>
-        <w:rPr>
-          <w:highlight w:val="yellow"/>
-        </w:rPr>
-        <w:t>Figure 5. The log off link and welcome user message</w:t>
+        <w:t>This chapter covered using 3rd party component</w:t>
+      </w:r>
+      <w:r>
+        <w:t xml:space="preserve">s in an MVC application.  We covered using a page level component, the MvcContrib Grid and a multi page component, Portable Area.  By using these </w:t>
+      </w:r>
+      <w:r>
+        <w:t>components</w:t>
+      </w:r>
+      <w:r>
+        <w:t xml:space="preserve"> you can provide more functionality quickly.  The next chapter will cover hosting a MVC application in Internet Information Server.</w:t>
       </w:r>
     </w:p>
     <w:sectPr>
@@ -1761,7 +1870,7 @@
       <w:rPr>
         <w:noProof/>
       </w:rPr>
-      <w:t>2</w:t>
+      <w:t>10</w:t>
     </w:r>
     <w:r>
       <w:fldChar w:fldCharType="end"/>
@@ -1796,7 +1905,7 @@
         <w:rPr>
           <w:noProof/>
         </w:rPr>
-        <w:t>3/10/2010</w:t>
+        <w:t>3/12/2010</w:t>
       </w:r>
     </w:fldSimple>
   </w:p>
@@ -1822,7 +1931,7 @@
         <w:rPr>
           <w:noProof/>
         </w:rPr>
-        <w:t>3/10/2010</w:t>
+        <w:t>3/12/2010</w:t>
       </w:r>
     </w:fldSimple>
     <w:r>
@@ -1851,7 +1960,7 @@
         <w:rPr>
           <w:noProof/>
         </w:rPr>
-        <w:t>1</w:t>
+        <w:t>11</w:t>
       </w:r>
     </w:fldSimple>
   </w:p>
@@ -5881,7 +5990,7 @@
 </file>
 
 <file path=customXml/itemProps1.xml><?xml version="1.0" encoding="utf-8"?>
-<ds:datastoreItem xmlns:ds="http://schemas.openxmlformats.org/officeDocument/2006/customXml" ds:itemID="{93CDC859-2589-486C-835D-6F5F5A106587}">
+<ds:datastoreItem xmlns:ds="http://schemas.openxmlformats.org/officeDocument/2006/customXml" ds:itemID="{78237C8D-C8AA-4706-9A0A-2D18E168686B}">
   <ds:schemaRefs>
     <ds:schemaRef ds:uri="http://schemas.openxmlformats.org/officeDocument/2006/bibliography"/>
   </ds:schemaRefs>

</xml_diff>

<commit_message>
changed annotations from letters to numbers
</commit_message>
<xml_diff>
--- a/manuscript/Chapter05/MVC2iA_CH_05.docx
+++ b/manuscript/Chapter05/MVC2iA_CH_05.docx
@@ -151,7 +151,7 @@
       </w:r>
       <w:r>
         <w:tab/>
-        <w:t>|A</w:t>
+        <w:t>|1</w:t>
       </w:r>
     </w:p>
     <w:p>
@@ -170,7 +170,7 @@
       </w:r>
       <w:r>
         <w:tab/>
-        <w:t>|A</w:t>
+        <w:t>|1</w:t>
       </w:r>
     </w:p>
     <w:p>
@@ -183,95 +183,98 @@
     </w:p>
     <w:p>
       <w:pPr>
+        <w:pStyle w:val="CodeAnnotation"/>
+      </w:pPr>
+      <w:r>
+        <w:t>1</w:t>
+      </w:r>
+      <w:r>
+        <w:t xml:space="preserve"> - </w:t>
+      </w:r>
+      <w:r>
+        <w:t>R</w:t>
+      </w:r>
+      <w:r>
+        <w:t>eturns IEnumerable&lt;People&gt; to the view.</w:t>
+      </w:r>
+    </w:p>
+    <w:p>
+      <w:pPr>
+        <w:pStyle w:val="Body"/>
+      </w:pPr>
+    </w:p>
+    <w:p>
+      <w:pPr>
+        <w:pStyle w:val="Body"/>
+      </w:pPr>
+      <w:r>
+        <w:t>Listing 5.1 shows the Action that will send a IEnumerable model to the view for rendering.  This is a fairly common scenario.  This example ignore more advanced features like grid paging. It would simply send every People object in the application to the view for rendering. The next step is to use the MvcContrib Grid to see how easily we can get a table formated view of our People objects.</w:t>
+      </w:r>
+      <w:r>
+        <w:t xml:space="preserve">   </w:t>
+      </w:r>
+    </w:p>
+    <w:p>
+      <w:pPr>
+        <w:pStyle w:val="Body"/>
+      </w:pPr>
+    </w:p>
+    <w:p>
+      <w:pPr>
+        <w:pStyle w:val="CodeListingCaption"/>
+      </w:pPr>
+      <w:r>
+        <w:t>Listing 5.2 Rendering a table using the Grid AutoGenerateColumns</w:t>
+      </w:r>
+    </w:p>
+    <w:p>
+      <w:pPr>
         <w:pStyle w:val="Body1"/>
       </w:pPr>
       <w:r>
-        <w:t>A - This action returns a IEnumerable&lt;People&gt; to the view.</w:t>
-      </w:r>
-    </w:p>
-    <w:p>
-      <w:pPr>
-        <w:pStyle w:val="Body"/>
-      </w:pPr>
-    </w:p>
-    <w:p>
-      <w:pPr>
-        <w:pStyle w:val="Body"/>
-      </w:pPr>
-      <w:r>
-        <w:t>Listing 5.1 shows the Action that will send a IEnumerable model to the view for rendering.  This is a fairly common scenario.  This example ignore more advanced features like grid paging. It would simply send every People object in the application to the view for rendering. The next step is to use the MvcContrib Grid to see how easily we can get a table formated view of our People objects.</w:t>
-      </w:r>
-      <w:r>
-        <w:t xml:space="preserve">   </w:t>
-      </w:r>
-    </w:p>
-    <w:p>
-      <w:pPr>
-        <w:pStyle w:val="Body"/>
-      </w:pPr>
-    </w:p>
-    <w:p>
-      <w:pPr>
-        <w:pStyle w:val="CodeListingCaption"/>
-      </w:pPr>
-      <w:r>
-        <w:t>Listing 5.2 Rendering a table using the Grid AutoGenerateColumns</w:t>
-      </w:r>
-    </w:p>
-    <w:p>
-      <w:pPr>
-        <w:pStyle w:val="Code"/>
-        <w:rPr>
-          <w:highlight w:val="yellow"/>
-        </w:rPr>
-      </w:pPr>
-      <w:r>
-        <w:rPr>
-          <w:highlight w:val="yellow"/>
-        </w:rPr>
-        <w:t>&lt;%</w:t>
-      </w:r>
-      <w:r>
-        <w:t xml:space="preserve">= Html.Grid(Model).AutoGenerateColumns() </w:t>
-      </w:r>
-      <w:r>
-        <w:rPr>
-          <w:highlight w:val="yellow"/>
-        </w:rPr>
-        <w:t>%</w:t>
-      </w:r>
-      <w:r>
-        <w:rPr>
-          <w:highlight w:val="yellow"/>
-        </w:rPr>
-        <w:t>&gt;</w:t>
-      </w:r>
-      <w:r>
-        <w:rPr>
-          <w:highlight w:val="yellow"/>
-        </w:rPr>
-        <w:tab/>
-      </w:r>
-      <w:r>
-        <w:rPr>
-          <w:highlight w:val="yellow"/>
-        </w:rPr>
-        <w:tab/>
-      </w:r>
-      <w:r>
-        <w:rPr>
-          <w:highlight w:val="yellow"/>
-        </w:rPr>
-        <w:tab/>
-        <w:t>| A</w:t>
-      </w:r>
-    </w:p>
-    <w:p>
-      <w:pPr>
-        <w:pStyle w:val="Body1"/>
-      </w:pPr>
-      <w:r>
-        <w:t xml:space="preserve">  A - This view code renders a well formed html table based on the model. </w:t>
+        <w:t>&lt;%= Html.Grid(Model</w:t>
+      </w:r>
+      <w:r>
+        <w:t>).AutoGenerateColumns() %&gt;</w:t>
+      </w:r>
+      <w:r>
+        <w:tab/>
+      </w:r>
+      <w:r>
+        <w:tab/>
+      </w:r>
+      <w:r>
+        <w:tab/>
+        <w:t>| 1</w:t>
+      </w:r>
+    </w:p>
+    <w:p>
+      <w:pPr>
+        <w:pStyle w:val="CodeAnnotation"/>
+      </w:pPr>
+      <w:r>
+        <w:t>1</w:t>
+      </w:r>
+      <w:r>
+        <w:t xml:space="preserve"> - </w:t>
+      </w:r>
+      <w:r>
+        <w:t>R</w:t>
+      </w:r>
+      <w:r>
+        <w:t xml:space="preserve">enders </w:t>
+      </w:r>
+      <w:r>
+        <w:t xml:space="preserve">a </w:t>
+      </w:r>
+      <w:r>
+        <w:t xml:space="preserve">table </w:t>
+      </w:r>
+      <w:r>
+        <w:t xml:space="preserve">from </w:t>
+      </w:r>
+      <w:r>
+        <w:t xml:space="preserve">the model. </w:t>
       </w:r>
     </w:p>
     <w:p>
@@ -384,26 +387,23 @@
         <w:pStyle w:val="Code"/>
       </w:pPr>
       <w:r>
-        <w:rPr>
-          <w:highlight w:val="yellow"/>
-        </w:rPr>
-        <w:t>&lt;%</w:t>
-      </w:r>
-      <w:r>
-        <w:t>= Html.Grid(Model).Columns(column =&gt; {</w:t>
-      </w:r>
-      <w:r>
-        <w:tab/>
-      </w:r>
-      <w:r>
-        <w:tab/>
-      </w:r>
-      <w:r>
-        <w:tab/>
-      </w:r>
-      <w:r>
-        <w:tab/>
-        <w:t xml:space="preserve"> |A</w:t>
+        <w:t>&lt;%= Html.Grid(M</w:t>
+      </w:r>
+      <w:r>
+        <w:t>odel).Columns(column =&gt; {</w:t>
+      </w:r>
+      <w:r>
+        <w:tab/>
+      </w:r>
+      <w:r>
+        <w:tab/>
+      </w:r>
+      <w:r>
+        <w:tab/>
+      </w:r>
+      <w:r>
+        <w:tab/>
+        <w:t xml:space="preserve"> |1</w:t>
       </w:r>
     </w:p>
     <w:p>
@@ -412,20 +412,20 @@
       </w:pPr>
       <w:r>
         <w:tab/>
-        <w:t>column.For(x =&gt; x.Id).Named("Person ID");</w:t>
-      </w:r>
-      <w:r>
-        <w:t xml:space="preserve"> </w:t>
-      </w:r>
-      <w:r>
-        <w:tab/>
-      </w:r>
-      <w:r>
-        <w:tab/>
-      </w:r>
-      <w:r>
-        <w:tab/>
-        <w:t xml:space="preserve"> |B</w:t>
+        <w:t xml:space="preserve">column.For(x =&gt; </w:t>
+      </w:r>
+      <w:r>
+        <w:t xml:space="preserve">x.Id).Named("Person ID"); </w:t>
+      </w:r>
+      <w:r>
+        <w:tab/>
+      </w:r>
+      <w:r>
+        <w:tab/>
+      </w:r>
+      <w:r>
+        <w:tab/>
+        <w:t xml:space="preserve"> |2</w:t>
       </w:r>
     </w:p>
     <w:p>
@@ -434,6 +434,8 @@
       </w:pPr>
       <w:r>
         <w:tab/>
+      </w:r>
+      <w:r>
         <w:t>column.For(x =&gt; x.Name);</w:t>
       </w:r>
       <w:r>
@@ -450,7 +452,7 @@
       </w:r>
       <w:r>
         <w:tab/>
-        <w:t xml:space="preserve"> |C</w:t>
+        <w:t xml:space="preserve"> |3</w:t>
       </w:r>
     </w:p>
     <w:p>
@@ -475,7 +477,9 @@
       </w:r>
       <w:r>
         <w:tab/>
-        <w:t xml:space="preserve"> |C</w:t>
+      </w:r>
+      <w:r>
+        <w:t xml:space="preserve"> |3</w:t>
       </w:r>
     </w:p>
     <w:p>
@@ -484,14 +488,17 @@
       </w:pPr>
       <w:r>
         <w:tab/>
-        <w:t>column.For(x =&gt; x.DateOfBirth).Format("{0:d}");</w:t>
-      </w:r>
-      <w:r>
-        <w:tab/>
-      </w:r>
-      <w:r>
-        <w:tab/>
-        <w:t xml:space="preserve"> |D</w:t>
+        <w:t>column.For(x =&gt; x.Da</w:t>
+      </w:r>
+      <w:r>
+        <w:t>teOfBirth).Format("{0:d}");</w:t>
+      </w:r>
+      <w:r>
+        <w:tab/>
+      </w:r>
+      <w:r>
+        <w:tab/>
+        <w:t xml:space="preserve"> |4</w:t>
       </w:r>
     </w:p>
     <w:p>
@@ -500,10 +507,10 @@
       </w:pPr>
       <w:r>
         <w:tab/>
-        <w:t xml:space="preserve">column.For(x =&gt; Html.ActionLink("View Person", "Show", </w:t>
-      </w:r>
-      <w:r>
-        <w:t xml:space="preserve">      |E</w:t>
+        <w:t>column.For(x =&gt; Html.ActionLink</w:t>
+      </w:r>
+      <w:r>
+        <w:t>("View Person", "Show",       |5</w:t>
       </w:r>
     </w:p>
     <w:p>
@@ -518,28 +525,17 @@
       </w:r>
       <w:r>
         <w:tab/>
-      </w:r>
-      <w:r>
-        <w:t>new</w:t>
-      </w:r>
-      <w:r>
-        <w:t xml:space="preserve"> { id =</w:t>
-      </w:r>
-      <w:r>
-        <w:t xml:space="preserve">  </w:t>
-      </w:r>
-      <w:r>
-        <w:t xml:space="preserve"> x.Id</w:t>
-      </w:r>
-      <w:r>
-        <w:t>})).DoNotEncode();</w:t>
-      </w:r>
-      <w:r>
-        <w:tab/>
-      </w:r>
-      <w:r>
-        <w:tab/>
-        <w:t xml:space="preserve"> |E</w:t>
+        <w:t>new { id</w:t>
+      </w:r>
+      <w:r>
+        <w:t xml:space="preserve"> =   x.Id})).DoNotEncode();</w:t>
+      </w:r>
+      <w:r>
+        <w:tab/>
+      </w:r>
+      <w:r>
+        <w:tab/>
+        <w:t xml:space="preserve"> |5</w:t>
       </w:r>
     </w:p>
     <w:p>
@@ -547,68 +543,92 @@
         <w:pStyle w:val="Code"/>
       </w:pPr>
       <w:r>
-        <w:t xml:space="preserve">}) </w:t>
-      </w:r>
-      <w:r>
-        <w:rPr>
-          <w:highlight w:val="yellow"/>
-        </w:rPr>
-        <w:t>%&gt;</w:t>
-      </w:r>
-      <w:r>
-        <w:t xml:space="preserve">   </w:t>
-      </w:r>
-    </w:p>
-    <w:p>
-      <w:pPr>
-        <w:pStyle w:val="Body1"/>
-      </w:pPr>
-      <w:r>
-        <w:t xml:space="preserve">A - The Grid is created and </w:t>
-      </w:r>
-      <w:r>
-        <w:t>the Columns method is used to customize the columns.</w:t>
-      </w:r>
-    </w:p>
-    <w:p>
-      <w:pPr>
-        <w:pStyle w:val="Body1"/>
-      </w:pPr>
-      <w:r>
-        <w:t>B -</w:t>
-      </w:r>
-      <w:r>
-        <w:t xml:space="preserve"> The Id property is rendered with the title Person ID</w:t>
-      </w:r>
-    </w:p>
-    <w:p>
-      <w:pPr>
-        <w:pStyle w:val="Body1"/>
-      </w:pPr>
-      <w:r>
-        <w:t xml:space="preserve">C - </w:t>
-      </w:r>
-      <w:r>
-        <w:t>These properties are rendered with the default conventions</w:t>
-      </w:r>
-    </w:p>
-    <w:p>
-      <w:pPr>
-        <w:pStyle w:val="Body1"/>
-      </w:pPr>
-      <w:r>
-        <w:t xml:space="preserve">D - </w:t>
-      </w:r>
-      <w:r>
-        <w:t>The DateOfBirth column is formatted with a format string</w:t>
-      </w:r>
-    </w:p>
-    <w:p>
-      <w:pPr>
-        <w:pStyle w:val="Body1"/>
-      </w:pPr>
-      <w:r>
-        <w:t>E - A custom column is created and renders a hyperlink to display the Person object using the current controllers Show Action method.</w:t>
+        <w:t xml:space="preserve">}) %&gt;   </w:t>
+      </w:r>
+    </w:p>
+    <w:p>
+      <w:pPr>
+        <w:pStyle w:val="CodeAnnotation"/>
+      </w:pPr>
+      <w:r>
+        <w:t>1</w:t>
+      </w:r>
+      <w:r>
+        <w:t xml:space="preserve"> - </w:t>
+      </w:r>
+      <w:r>
+        <w:t>Used to customize the columns</w:t>
+      </w:r>
+    </w:p>
+    <w:p>
+      <w:pPr>
+        <w:pStyle w:val="CodeAnnotation"/>
+      </w:pPr>
+      <w:r>
+        <w:t>2</w:t>
+      </w:r>
+      <w:r>
+        <w:t>-</w:t>
+      </w:r>
+      <w:r>
+        <w:t xml:space="preserve"> Id property </w:t>
+      </w:r>
+      <w:r>
+        <w:t>rendered as '</w:t>
+      </w:r>
+      <w:r>
+        <w:t>Person ID</w:t>
+      </w:r>
+      <w:r>
+        <w:t>'</w:t>
+      </w:r>
+    </w:p>
+    <w:p>
+      <w:pPr>
+        <w:pStyle w:val="CodeAnnotation"/>
+      </w:pPr>
+      <w:r>
+        <w:t>3</w:t>
+      </w:r>
+      <w:r>
+        <w:t xml:space="preserve"> - </w:t>
+      </w:r>
+      <w:r>
+        <w:t xml:space="preserve">These use </w:t>
+      </w:r>
+      <w:r>
+        <w:t>default conventions</w:t>
+      </w:r>
+    </w:p>
+    <w:p>
+      <w:pPr>
+        <w:pStyle w:val="CodeAnnotation"/>
+      </w:pPr>
+      <w:r>
+        <w:t>4</w:t>
+      </w:r>
+      <w:r>
+        <w:t xml:space="preserve"> - </w:t>
+      </w:r>
+      <w:r>
+        <w:t xml:space="preserve">DateOfBirth </w:t>
+      </w:r>
+      <w:r>
+        <w:t xml:space="preserve">uses </w:t>
+      </w:r>
+      <w:r>
+        <w:t>a format string</w:t>
+      </w:r>
+    </w:p>
+    <w:p>
+      <w:pPr>
+        <w:pStyle w:val="CodeAnnotation"/>
+      </w:pPr>
+      <w:r>
+        <w:t>5</w:t>
+      </w:r>
+      <w:r>
+        <w:t xml:space="preserve"> - A custom column</w:t>
       </w:r>
     </w:p>
     <w:p>
@@ -724,7 +744,7 @@
           <w:color w:val="000000"/>
           <w:sz w:val="16"/>
         </w:rPr>
-        <w:t xml:space="preserve"> . There are a large number of features to the Grid that we </w:t>
+        <w:t xml:space="preserve"> . There are a large number of features to the Grid that we cannot cover in this chapter.  The MvcContrib project has a number of samples which walk </w:t>
       </w:r>
       <w:r>
         <w:rPr>
@@ -734,7 +754,7 @@
           <w:sz w:val="16"/>
         </w:rPr>
         <w:lastRenderedPageBreak/>
-        <w:t xml:space="preserve">cannot cover in this chapter.  The MvcContrib project has a number of samples which walk through the </w:t>
+        <w:t xml:space="preserve">through the </w:t>
       </w:r>
       <w:r>
         <w:rPr>
@@ -822,7 +842,6 @@
           <w:color w:val="960000"/>
           <w:sz w:val="16"/>
         </w:rPr>
-        <w:lastRenderedPageBreak/>
         <w:t xml:space="preserve">Figure 5.2 The MvcContrib Grid rendered using Column configuration </w:t>
       </w:r>
       <w:r>
@@ -837,6 +856,7 @@
         <w:pStyle w:val="Head1"/>
       </w:pPr>
       <w:r>
+        <w:lastRenderedPageBreak/>
         <w:t>5.3 Understanding the Portable Area</w:t>
       </w:r>
     </w:p>
@@ -898,11 +918,7 @@
         <w:pStyle w:val="Body"/>
       </w:pPr>
       <w:r>
-        <w:t xml:space="preserve">Figure 5.3 shows the project references for a MVC application, that is using a Portable Area.  In order to use a Portable Area you will need a reference to the Portable Area assembly.  You will also need a reference to MvcContrib.  MvcContrib provides the plumbing needed for a Portable Area to be, Portable.  The embedded resource view engine is part of </w:t>
-      </w:r>
-      <w:r>
-        <w:lastRenderedPageBreak/>
-        <w:t>MvcContrib. It is this small but extremely powerful feature which enables the views from a Portable Area that are embedded into the assembly to be pulled out at runtime and used by your application.</w:t>
+        <w:t>Figure 5.3 shows the project references for a MVC application, that is using a Portable Area.  In order to use a Portable Area you will need a reference to the Portable Area assembly.  You will also need a reference to MvcContrib.  MvcContrib provides the plumbing needed for a Portable Area to be, Portable.  The embedded resource view engine is part of MvcContrib. It is this small but extremely powerful feature which enables the views from a Portable Area that are embedded into the assembly to be pulled out at runtime and used by your application.</w:t>
       </w:r>
     </w:p>
     <w:p>
@@ -1009,7 +1025,7 @@
       </w:r>
       <w:r>
         <w:tab/>
-        <w:t>| A</w:t>
+        <w:t>| 1</w:t>
       </w:r>
     </w:p>
     <w:p>
@@ -1036,7 +1052,7 @@
       </w:r>
       <w:r>
         <w:tab/>
-        <w:t>| B</w:t>
+        <w:t>| 2</w:t>
       </w:r>
     </w:p>
     <w:p>
@@ -1055,7 +1071,7 @@
       </w:r>
       <w:r>
         <w:tab/>
-        <w:t>| C</w:t>
+        <w:t>| 3</w:t>
       </w:r>
     </w:p>
     <w:p>
@@ -1077,7 +1093,7 @@
       </w:r>
       <w:r>
         <w:tab/>
-        <w:t>| D</w:t>
+        <w:t>| 4</w:t>
       </w:r>
     </w:p>
     <w:p>
@@ -1095,35 +1111,70 @@
     </w:p>
     <w:p>
       <w:pPr>
-        <w:pStyle w:val="Body"/>
-      </w:pPr>
-      <w:r>
-        <w:t>A - Application_Start is a framework method in the Global.asax file used for application initialization code.</w:t>
-      </w:r>
-    </w:p>
-    <w:p>
-      <w:pPr>
-        <w:pStyle w:val="Body"/>
-      </w:pPr>
-      <w:r>
-        <w:t>B - RegisterAllAreas is a new api in the MVC 2 framework.</w:t>
-      </w:r>
-    </w:p>
-    <w:p>
-      <w:pPr>
-        <w:pStyle w:val="Body"/>
-      </w:pPr>
-      <w:r>
-        <w:t>C - Routes must be registered after the RegisterAllAreas</w:t>
-      </w:r>
-    </w:p>
-    <w:p>
-      <w:pPr>
-        <w:pStyle w:val="Body"/>
-      </w:pPr>
-      <w:r>
-        <w:lastRenderedPageBreak/>
-        <w:t xml:space="preserve">D - The InputBuilder.BootStrap is a method that auto configures the MvcContrib Embedded View Engine.  </w:t>
+        <w:pStyle w:val="CodeAnnotation"/>
+      </w:pPr>
+      <w:r>
+        <w:t>1</w:t>
+      </w:r>
+      <w:r>
+        <w:t xml:space="preserve"> - Application_Start </w:t>
+      </w:r>
+      <w:r>
+        <w:t>runs on app startup</w:t>
+      </w:r>
+    </w:p>
+    <w:p>
+      <w:pPr>
+        <w:pStyle w:val="CodeAnnotation"/>
+      </w:pPr>
+      <w:r>
+        <w:t>2</w:t>
+      </w:r>
+      <w:r>
+        <w:t xml:space="preserve"> - RegisterAllAreas is new </w:t>
+      </w:r>
+      <w:r>
+        <w:t xml:space="preserve">in </w:t>
+      </w:r>
+      <w:r>
+        <w:t>MVC 2</w:t>
+      </w:r>
+    </w:p>
+    <w:p>
+      <w:pPr>
+        <w:pStyle w:val="CodeAnnotation"/>
+      </w:pPr>
+      <w:r>
+        <w:t>3</w:t>
+      </w:r>
+      <w:r>
+        <w:t xml:space="preserve"> - Routes </w:t>
+      </w:r>
+      <w:r>
+        <w:t xml:space="preserve">are </w:t>
+      </w:r>
+      <w:r>
+        <w:t xml:space="preserve">registered after </w:t>
+      </w:r>
+      <w:r>
+        <w:t>areas</w:t>
+      </w:r>
+    </w:p>
+    <w:p>
+      <w:pPr>
+        <w:pStyle w:val="CodeAnnotation"/>
+      </w:pPr>
+      <w:r>
+        <w:t>4</w:t>
+      </w:r>
+      <w:r>
+        <w:t xml:space="preserve"> - </w:t>
+      </w:r>
+      <w:r>
+        <w:t>C</w:t>
+      </w:r>
+      <w:r>
+        <w:t xml:space="preserve">onfigures the MvcContrib Embedded View Engine.  </w:t>
       </w:r>
     </w:p>
     <w:p>
@@ -1151,6 +1202,7 @@
         <w:rPr>
           <w:rStyle w:val="CodeinText"/>
         </w:rPr>
+        <w:lastRenderedPageBreak/>
         <w:t>RegisterAllAreas</w:t>
       </w:r>
       <w:r>
@@ -1225,19 +1277,7 @@
         <w:tab/>
       </w:r>
       <w:r>
-        <w:rPr>
-          <w:highlight w:val="yellow"/>
-        </w:rPr>
-        <w:t>&lt;%</w:t>
-      </w:r>
-      <w:r>
-        <w:t xml:space="preserve">=Html.LoginLink() </w:t>
-      </w:r>
-      <w:r>
-        <w:rPr>
-          <w:highlight w:val="yellow"/>
-        </w:rPr>
-        <w:t>%&gt;</w:t>
+        <w:t>&lt;%=Html.LoginLink() %&gt;</w:t>
       </w:r>
       <w:r>
         <w:t xml:space="preserve"> </w:t>
@@ -1256,7 +1296,7 @@
       </w:r>
       <w:r>
         <w:tab/>
-        <w:t>| A</w:t>
+        <w:t>| 1</w:t>
       </w:r>
     </w:p>
     <w:p>
@@ -1269,10 +1309,16 @@
     </w:p>
     <w:p>
       <w:pPr>
-        <w:pStyle w:val="Code"/>
-      </w:pPr>
-      <w:r>
-        <w:t>A - The call to a HtmlHelper Extension method provided by the Portable Area</w:t>
+        <w:pStyle w:val="CodeAnnotation"/>
+      </w:pPr>
+      <w:r>
+        <w:t>1</w:t>
+      </w:r>
+      <w:r>
+        <w:t xml:space="preserve"> - </w:t>
+      </w:r>
+      <w:r>
+        <w:t>An html helper from the portable area</w:t>
       </w:r>
     </w:p>
     <w:p/>
@@ -1300,6 +1346,9 @@
     <w:p/>
     <w:p>
       <w:r>
+        <w:rPr>
+          <w:noProof/>
+        </w:rPr>
         <w:lastRenderedPageBreak/>
         <w:drawing>
           <wp:inline distT="0" distB="0" distL="0" distR="0">
@@ -1373,6 +1422,9 @@
     <w:p/>
     <w:p>
       <w:r>
+        <w:rPr>
+          <w:noProof/>
+        </w:rPr>
         <w:drawing>
           <wp:inline distT="0" distB="0" distL="0" distR="0">
             <wp:extent cx="3333750" cy="2513134"/>
@@ -1445,6 +1497,9 @@
     </w:p>
     <w:p>
       <w:r>
+        <w:rPr>
+          <w:noProof/>
+        </w:rPr>
         <w:drawing>
           <wp:inline distT="0" distB="0" distL="0" distR="0">
             <wp:extent cx="3319895" cy="2995280"/>
@@ -1870,7 +1925,7 @@
       <w:rPr>
         <w:noProof/>
       </w:rPr>
-      <w:t>10</w:t>
+      <w:t>8</w:t>
     </w:r>
     <w:r>
       <w:fldChar w:fldCharType="end"/>
@@ -1905,7 +1960,7 @@
         <w:rPr>
           <w:noProof/>
         </w:rPr>
-        <w:t>3/12/2010</w:t>
+        <w:t>3/14/2010</w:t>
       </w:r>
     </w:fldSimple>
   </w:p>
@@ -1931,7 +1986,7 @@
         <w:rPr>
           <w:noProof/>
         </w:rPr>
-        <w:t>3/12/2010</w:t>
+        <w:t>3/14/2010</w:t>
       </w:r>
     </w:fldSimple>
     <w:r>
@@ -1960,7 +2015,7 @@
         <w:rPr>
           <w:noProof/>
         </w:rPr>
-        <w:t>11</w:t>
+        <w:t>9</w:t>
       </w:r>
     </w:fldSimple>
   </w:p>
@@ -5990,7 +6045,7 @@
 </file>
 
 <file path=customXml/itemProps1.xml><?xml version="1.0" encoding="utf-8"?>
-<ds:datastoreItem xmlns:ds="http://schemas.openxmlformats.org/officeDocument/2006/customXml" ds:itemID="{78237C8D-C8AA-4706-9A0A-2D18E168686B}">
+<ds:datastoreItem xmlns:ds="http://schemas.openxmlformats.org/officeDocument/2006/customXml" ds:itemID="{5AACB806-5145-48E3-B25E-21DF396726EE}">
   <ds:schemaRefs>
     <ds:schemaRef ds:uri="http://schemas.openxmlformats.org/officeDocument/2006/bibliography"/>
   </ds:schemaRefs>

</xml_diff>

<commit_message>
Chapter updates from Manning (and fixed Chapter 22 - accidently overwrote it)
</commit_message>
<xml_diff>
--- a/manuscript/Chapter05/MVC2iA_CH_05.docx
+++ b/manuscript/Chapter05/MVC2iA_CH_05.docx
@@ -1,6 +1,6 @@
 
 <file path=word/document.xml><?xml version="1.0" encoding="utf-8"?>
-<w:document xmlns:ve="http://schemas.openxmlformats.org/markup-compatibility/2006" xmlns:o="urn:schemas-microsoft-com:office:office" xmlns:r="http://schemas.openxmlformats.org/officeDocument/2006/relationships" xmlns:m="http://schemas.openxmlformats.org/officeDocument/2006/math" xmlns:v="urn:schemas-microsoft-com:vml" xmlns:wp="http://schemas.openxmlformats.org/drawingml/2006/wordprocessingDrawing" xmlns:w10="urn:schemas-microsoft-com:office:word" xmlns:w="http://schemas.openxmlformats.org/wordprocessingml/2006/main" xmlns:wne="http://schemas.microsoft.com/office/word/2006/wordml">
+<w:document xmlns:mo="http://schemas.microsoft.com/office/mac/office/2008/main" xmlns:ve="http://schemas.openxmlformats.org/markup-compatibility/2006" xmlns:mv="urn:schemas-microsoft-com:mac:vml" xmlns:o="urn:schemas-microsoft-com:office:office" xmlns:r="http://schemas.openxmlformats.org/officeDocument/2006/relationships" xmlns:m="http://schemas.openxmlformats.org/officeDocument/2006/math" xmlns:v="urn:schemas-microsoft-com:vml" xmlns:wp="http://schemas.openxmlformats.org/drawingml/2006/wordprocessingDrawing" xmlns:w10="urn:schemas-microsoft-com:office:word" xmlns:w="http://schemas.openxmlformats.org/wordprocessingml/2006/main" xmlns:wne="http://schemas.microsoft.com/office/word/2006/wordml">
   <w:body>
     <w:p>
       <w:pPr>
@@ -30,11 +30,17 @@
       <w:pPr>
         <w:pStyle w:val="ListBullet"/>
       </w:pPr>
+      <w:commentRangeStart w:id="0"/>
       <w:r>
         <w:t xml:space="preserve">Learning the basic </w:t>
       </w:r>
-      <w:r>
-        <w:t>MvcContrib Grid</w:t>
+      <w:proofErr w:type="spellStart"/>
+      <w:r>
+        <w:t>MvcContrib</w:t>
+      </w:r>
+      <w:proofErr w:type="spellEnd"/>
+      <w:r>
+        <w:t xml:space="preserve"> Grid</w:t>
       </w:r>
     </w:p>
     <w:p>
@@ -42,7 +48,15 @@
         <w:pStyle w:val="ListBullet"/>
       </w:pPr>
       <w:r>
-        <w:t>Advanced MvcContrib Grid</w:t>
+        <w:t xml:space="preserve">Advanced </w:t>
+      </w:r>
+      <w:proofErr w:type="spellStart"/>
+      <w:r>
+        <w:t>MvcContrib</w:t>
+      </w:r>
+      <w:proofErr w:type="spellEnd"/>
+      <w:r>
+        <w:t xml:space="preserve"> Grid</w:t>
       </w:r>
     </w:p>
     <w:p>
@@ -61,23 +75,95 @@
         <w:t>Consuming a Portable Area</w:t>
       </w:r>
     </w:p>
+    <w:commentRangeEnd w:id="0"/>
     <w:p>
       <w:pPr>
         <w:pStyle w:val="Head1"/>
       </w:pPr>
       <w:r>
+        <w:rPr>
+          <w:rStyle w:val="CommentReference"/>
+          <w:rFonts w:ascii="Verdana" w:hAnsi="Verdana"/>
+          <w:b w:val="0"/>
+          <w:i w:val="0"/>
+          <w:vanish/>
+          <w:color w:val="000000"/>
+        </w:rPr>
+        <w:commentReference w:id="0"/>
+      </w:r>
+      <w:commentRangeStart w:id="1"/>
+      <w:r>
         <w:t>Summary</w:t>
       </w:r>
+      <w:commentRangeEnd w:id="1"/>
+      <w:r>
+        <w:rPr>
+          <w:rStyle w:val="CommentReference"/>
+          <w:rFonts w:ascii="Verdana" w:hAnsi="Verdana"/>
+          <w:b w:val="0"/>
+          <w:i w:val="0"/>
+          <w:vanish/>
+          <w:color w:val="000000"/>
+        </w:rPr>
+        <w:commentReference w:id="1"/>
+      </w:r>
     </w:p>
     <w:p>
       <w:pPr>
         <w:pStyle w:val="Body1"/>
       </w:pPr>
       <w:r>
-        <w:t>The ASP.Net MVC Framework provides a lot of control but that comes at a cost out of the box.  The html helpers are basic and provide very simple user interface elements.  This leaves you with the choice to hand craft nice user interfaces using html and css.  While this is a great option for an experienced web designer, most developers find relying on a 3rd party component much more productive. This allows you to develop your application rather than spend lots of time on user interface infrastructure.  This chapter will demonstrate two 3rd party components that will show you different styles of integrating with the MVC framework.</w:t>
-      </w:r>
-      <w:r>
-        <w:t xml:space="preserve"> The first is a html helper based integration that can render a html table, this is the Grid component available from the open source project MvcContrib.  The second style of component uses the portable area style component.  The portable area style component builds on top of the built in Area functionality of MVC 2, with some functionality to ease the deployment of the component into your application. First let's look at the MvcContrib Grid.</w:t>
+        <w:t xml:space="preserve">The ASP.Net MVC Framework provides a lot of control but that comes at a cost out of the box.  The html helpers are basic and provide very simple user interface elements.  This leaves you with the choice to hand craft nice user interfaces using </w:t>
+      </w:r>
+      <w:commentRangeStart w:id="2"/>
+      <w:r>
+        <w:t xml:space="preserve">html and </w:t>
+      </w:r>
+      <w:proofErr w:type="spellStart"/>
+      <w:r>
+        <w:t>css</w:t>
+      </w:r>
+      <w:proofErr w:type="spellEnd"/>
+      <w:r>
+        <w:t xml:space="preserve">.  </w:t>
+      </w:r>
+      <w:commentRangeEnd w:id="2"/>
+      <w:r>
+        <w:rPr>
+          <w:rStyle w:val="CommentReference"/>
+          <w:vanish/>
+        </w:rPr>
+        <w:commentReference w:id="2"/>
+      </w:r>
+      <w:r>
+        <w:t>While this is a great option for an experienced web designer, most developers find relying on a 3rd party component much more productive. This allows you to develop your application rather than spend lots of time on user interface infrastructure.  This chapter will demonstrate two 3rd party components that will show you different styles of integrating with the MVC framework.</w:t>
+      </w:r>
+      <w:r>
+        <w:t xml:space="preserve"> The first is </w:t>
+      </w:r>
+      <w:proofErr w:type="gramStart"/>
+      <w:r>
+        <w:t>a</w:t>
+      </w:r>
+      <w:proofErr w:type="gramEnd"/>
+      <w:r>
+        <w:t xml:space="preserve"> html helper based integration that can render a html table, this is the Grid component available from the open source project </w:t>
+      </w:r>
+      <w:proofErr w:type="spellStart"/>
+      <w:r>
+        <w:t>MvcContrib</w:t>
+      </w:r>
+      <w:proofErr w:type="spellEnd"/>
+      <w:r>
+        <w:t xml:space="preserve">.  The second style of component uses the portable area style component.  The portable area style component builds on top of the built in Area functionality of MVC 2, with some functionality to ease the deployment of the component into your application. First let's look at the </w:t>
+      </w:r>
+      <w:proofErr w:type="spellStart"/>
+      <w:r>
+        <w:t>MvcContrib</w:t>
+      </w:r>
+      <w:proofErr w:type="spellEnd"/>
+      <w:r>
+        <w:t xml:space="preserve"> Grid.</w:t>
       </w:r>
     </w:p>
     <w:p>
@@ -90,7 +176,15 @@
         <w:pStyle w:val="Head1"/>
       </w:pPr>
       <w:r>
-        <w:t>5.1 The MvcContrib Grid</w:t>
+        <w:t xml:space="preserve">5.1 The </w:t>
+      </w:r>
+      <w:proofErr w:type="spellStart"/>
+      <w:r>
+        <w:t>MvcContrib</w:t>
+      </w:r>
+      <w:proofErr w:type="spellEnd"/>
+      <w:r>
+        <w:t xml:space="preserve"> Grid</w:t>
       </w:r>
     </w:p>
     <w:p>
@@ -98,11 +192,73 @@
         <w:pStyle w:val="Body1"/>
       </w:pPr>
       <w:r>
-        <w:t xml:space="preserve">The MvcContrib Grid is a user interface component which creates a well formed html table.  It uses a fluent interface, which allows you to define the configuration of the grid with a strongly typed and refactorable syntax.  The refactoring support makes this style of component work very nicely with refactoring tools like JetBrains Resharper and DevExpress </w:t>
-      </w:r>
-      <w:r>
-        <w:lastRenderedPageBreak/>
-        <w:t xml:space="preserve">Refactor Pro. This type of component generally requires a strongly typed view, which is used to drive the api of the grid.  The scenario where you would want to use a grid like this would be to display a list of model objects.  First </w:t>
+        <w:t xml:space="preserve">The </w:t>
+      </w:r>
+      <w:proofErr w:type="spellStart"/>
+      <w:r>
+        <w:t>MvcContrib</w:t>
+      </w:r>
+      <w:proofErr w:type="spellEnd"/>
+      <w:r>
+        <w:t xml:space="preserve"> Grid is a user interface </w:t>
+      </w:r>
+      <w:proofErr w:type="gramStart"/>
+      <w:r>
+        <w:t>component which</w:t>
+      </w:r>
+      <w:proofErr w:type="gramEnd"/>
+      <w:r>
+        <w:t xml:space="preserve"> creates a well formed html table.  It uses a fluent interface, which allows you to define the configuration of the grid with a strongly typed and </w:t>
+      </w:r>
+      <w:proofErr w:type="spellStart"/>
+      <w:r>
+        <w:t>refactorable</w:t>
+      </w:r>
+      <w:proofErr w:type="spellEnd"/>
+      <w:r>
+        <w:t xml:space="preserve"> syntax.  The refactoring support makes this style of component work very nicely with refactoring tools like </w:t>
+      </w:r>
+      <w:proofErr w:type="spellStart"/>
+      <w:r>
+        <w:t>JetBrains</w:t>
+      </w:r>
+      <w:proofErr w:type="spellEnd"/>
+      <w:r>
+        <w:t xml:space="preserve"> </w:t>
+      </w:r>
+      <w:proofErr w:type="spellStart"/>
+      <w:r>
+        <w:t>Resharper</w:t>
+      </w:r>
+      <w:proofErr w:type="spellEnd"/>
+      <w:r>
+        <w:t xml:space="preserve"> and </w:t>
+      </w:r>
+      <w:proofErr w:type="spellStart"/>
+      <w:r>
+        <w:t>DevExpress</w:t>
+      </w:r>
+      <w:proofErr w:type="spellEnd"/>
+      <w:r>
+        <w:t xml:space="preserve"> </w:t>
+      </w:r>
+      <w:proofErr w:type="spellStart"/>
+      <w:r>
+        <w:t>Refactor</w:t>
+      </w:r>
+      <w:proofErr w:type="spellEnd"/>
+      <w:r>
+        <w:t xml:space="preserve"> Pro. This type of component generally requires a strongly typed view, which is used to drive the </w:t>
+      </w:r>
+      <w:proofErr w:type="spellStart"/>
+      <w:proofErr w:type="gramStart"/>
+      <w:r>
+        <w:t>api</w:t>
+      </w:r>
+      <w:proofErr w:type="spellEnd"/>
+      <w:proofErr w:type="gramEnd"/>
+      <w:r>
+        <w:t xml:space="preserve"> of the grid.  The scenario where you would want to use a grid like this would be to display a list of model objects.  First </w:t>
       </w:r>
       <w:r>
         <w:t>let's</w:t>
@@ -110,11 +266,19 @@
       <w:r>
         <w:t xml:space="preserve"> look at the Action method which would send a list or </w:t>
       </w:r>
+      <w:proofErr w:type="spellStart"/>
       <w:r>
         <w:rPr>
           <w:rStyle w:val="CodeinText"/>
         </w:rPr>
-        <w:t>IEnumerable&lt;People&gt;</w:t>
+        <w:t>IEnumerable</w:t>
+      </w:r>
+      <w:proofErr w:type="spellEnd"/>
+      <w:r>
+        <w:rPr>
+          <w:rStyle w:val="CodeinText"/>
+        </w:rPr>
+        <w:t>&lt;People&gt;</w:t>
       </w:r>
       <w:r>
         <w:t xml:space="preserve"> to a view for rendering.</w:t>
@@ -137,8 +301,29 @@
       <w:pPr>
         <w:pStyle w:val="Code"/>
       </w:pPr>
-      <w:r>
-        <w:t>public ActionResult AutoColumns() {</w:t>
+      <w:proofErr w:type="gramStart"/>
+      <w:r>
+        <w:t>public</w:t>
+      </w:r>
+      <w:proofErr w:type="gramEnd"/>
+      <w:r>
+        <w:t xml:space="preserve"> </w:t>
+      </w:r>
+      <w:proofErr w:type="spellStart"/>
+      <w:r>
+        <w:t>ActionResult</w:t>
+      </w:r>
+      <w:proofErr w:type="spellEnd"/>
+      <w:r>
+        <w:t xml:space="preserve"> </w:t>
+      </w:r>
+      <w:proofErr w:type="spellStart"/>
+      <w:r>
+        <w:t>AutoColumns</w:t>
+      </w:r>
+      <w:proofErr w:type="spellEnd"/>
+      <w:r>
+        <w:t>() {</w:t>
       </w:r>
       <w:r>
         <w:tab/>
@@ -160,7 +345,22 @@
       </w:pPr>
       <w:r>
         <w:tab/>
-        <w:t>return View(_peopleFactory.CreatePeople());</w:t>
+      </w:r>
+      <w:proofErr w:type="gramStart"/>
+      <w:r>
+        <w:t>return</w:t>
+      </w:r>
+      <w:proofErr w:type="gramEnd"/>
+      <w:r>
+        <w:t xml:space="preserve"> View(_</w:t>
+      </w:r>
+      <w:proofErr w:type="spellStart"/>
+      <w:r>
+        <w:t>peopleFactory.CreatePeople</w:t>
+      </w:r>
+      <w:proofErr w:type="spellEnd"/>
+      <w:r>
+        <w:t>());</w:t>
       </w:r>
       <w:r>
         <w:tab/>
@@ -195,7 +395,15 @@
         <w:t>R</w:t>
       </w:r>
       <w:r>
-        <w:t>eturns IEnumerable&lt;People&gt; to the view.</w:t>
+        <w:t xml:space="preserve">eturns </w:t>
+      </w:r>
+      <w:proofErr w:type="spellStart"/>
+      <w:r>
+        <w:t>IEnumerable</w:t>
+      </w:r>
+      <w:proofErr w:type="spellEnd"/>
+      <w:r>
+        <w:t>&lt;People&gt; to the view.</w:t>
       </w:r>
     </w:p>
     <w:p>
@@ -208,7 +416,47 @@
         <w:pStyle w:val="Body"/>
       </w:pPr>
       <w:r>
-        <w:t>Listing 5.1 shows the Action that will send a IEnumerable model to the view for rendering.  This is a fairly common scenario.  This example ignore more advanced features like grid paging. It would simply send every People object in the application to the view for rendering. The next step is to use the MvcContrib Grid to see how easily we can get a table formated view of our People objects.</w:t>
+        <w:t xml:space="preserve">Listing 5.1 shows the Action that will send </w:t>
+      </w:r>
+      <w:proofErr w:type="gramStart"/>
+      <w:r>
+        <w:t>a</w:t>
+      </w:r>
+      <w:proofErr w:type="gramEnd"/>
+      <w:r>
+        <w:t xml:space="preserve"> </w:t>
+      </w:r>
+      <w:proofErr w:type="spellStart"/>
+      <w:r>
+        <w:t>IEnumerable</w:t>
+      </w:r>
+      <w:proofErr w:type="spellEnd"/>
+      <w:r>
+        <w:t xml:space="preserve"> model to the view for rendering.  This is a fairly common scenario.  </w:t>
+      </w:r>
+      <w:proofErr w:type="gramStart"/>
+      <w:r>
+        <w:t>This example ignore</w:t>
+      </w:r>
+      <w:proofErr w:type="gramEnd"/>
+      <w:r>
+        <w:t xml:space="preserve"> more advanced features like grid paging. It would simply send every People object in the application to the view for rendering. The next step is to use the </w:t>
+      </w:r>
+      <w:proofErr w:type="spellStart"/>
+      <w:r>
+        <w:t>MvcContrib</w:t>
+      </w:r>
+      <w:proofErr w:type="spellEnd"/>
+      <w:r>
+        <w:t xml:space="preserve"> Grid to see how easily we can get a table </w:t>
+      </w:r>
+      <w:proofErr w:type="spellStart"/>
+      <w:r>
+        <w:t>formated</w:t>
+      </w:r>
+      <w:proofErr w:type="spellEnd"/>
+      <w:r>
+        <w:t xml:space="preserve"> view of our People objects.</w:t>
       </w:r>
       <w:r>
         <w:t xml:space="preserve">   </w:t>
@@ -224,18 +472,44 @@
         <w:pStyle w:val="CodeListingCaption"/>
       </w:pPr>
       <w:r>
-        <w:t>Listing 5.2 Rendering a table using the Grid AutoGenerateColumns</w:t>
-      </w:r>
+        <w:t xml:space="preserve">Listing 5.2 Rendering a table using the Grid </w:t>
+      </w:r>
+      <w:proofErr w:type="spellStart"/>
+      <w:r>
+        <w:t>AutoGenerateColumns</w:t>
+      </w:r>
+      <w:proofErr w:type="spellEnd"/>
     </w:p>
     <w:p>
       <w:pPr>
         <w:pStyle w:val="Body1"/>
       </w:pPr>
       <w:r>
-        <w:t>&lt;%= Html.Grid(Model</w:t>
-      </w:r>
-      <w:r>
-        <w:t>).AutoGenerateColumns() %&gt;</w:t>
+        <w:t xml:space="preserve">&lt;%= </w:t>
+      </w:r>
+      <w:proofErr w:type="spellStart"/>
+      <w:proofErr w:type="gramStart"/>
+      <w:r>
+        <w:t>Html.Grid</w:t>
+      </w:r>
+      <w:proofErr w:type="spellEnd"/>
+      <w:r>
+        <w:t>(</w:t>
+      </w:r>
+      <w:proofErr w:type="gramEnd"/>
+      <w:r>
+        <w:t>Model</w:t>
+      </w:r>
+      <w:r>
+        <w:t>).</w:t>
+      </w:r>
+      <w:proofErr w:type="spellStart"/>
+      <w:r>
+        <w:t>AutoGenerateColumns</w:t>
+      </w:r>
+      <w:proofErr w:type="spellEnd"/>
+      <w:r>
+        <w:t>() %&gt;</w:t>
       </w:r>
       <w:r>
         <w:tab/>
@@ -287,18 +561,58 @@
         <w:pStyle w:val="Body"/>
       </w:pPr>
       <w:r>
-        <w:t xml:space="preserve">The AutoGenerateColumns can give you a lot of productivity, if you follow some conventions.  First, as shown in Figure 5.1, when you send a general Model to the view and AutoGenerateColumns, you will see that there are some columns which the Grid does not know how to render values for properly. When the Grid finds complex objects, it does not make and assumption about which property is should use to represent that property, instead it does not render a value to the table cell. The best way to use the Grid with the AutoGenerateColumns is to use a dedicated Presentation Model for this type of listing page.  In this case you only send a model with the exact properties that you want to render as cells in your table.  </w:t>
-      </w:r>
-      <w:r>
-        <w:t>Using the AutoGeneratedColumns method with a dedicated Presentation Model will provide the most develop productivity.</w:t>
-      </w:r>
-    </w:p>
-    <w:p>
+        <w:t xml:space="preserve">The </w:t>
+      </w:r>
+      <w:proofErr w:type="spellStart"/>
+      <w:r>
+        <w:t>AutoGenerateColumns</w:t>
+      </w:r>
+      <w:proofErr w:type="spellEnd"/>
+      <w:r>
+        <w:t xml:space="preserve"> can give you a lot of productivity, if you follow some conventions.  First, as shown in Figure 5.1, when you send a general Model to the view and </w:t>
+      </w:r>
+      <w:proofErr w:type="spellStart"/>
+      <w:r>
+        <w:t>AutoGenerateColumns</w:t>
+      </w:r>
+      <w:proofErr w:type="spellEnd"/>
+      <w:r>
+        <w:t xml:space="preserve">, you will see that there are some </w:t>
+      </w:r>
+      <w:proofErr w:type="gramStart"/>
+      <w:r>
+        <w:t>columns which</w:t>
+      </w:r>
+      <w:proofErr w:type="gramEnd"/>
+      <w:r>
+        <w:t xml:space="preserve"> the Grid does not know how to render values for properly. When the Grid finds complex objects, it does not make and assumption about which property is should use to represent that property, instead it does not render a value to the table cell. The best way to use the Grid with the </w:t>
+      </w:r>
+      <w:proofErr w:type="spellStart"/>
+      <w:r>
+        <w:t>AutoGenerateColumns</w:t>
+      </w:r>
+      <w:proofErr w:type="spellEnd"/>
+      <w:r>
+        <w:t xml:space="preserve"> is to use a dedicated Presentation Model for this type of listing page.  In this case you only send a model with the exact properties that you want to render as cells in your table.  </w:t>
+      </w:r>
+      <w:r>
+        <w:t xml:space="preserve">Using the </w:t>
+      </w:r>
+      <w:proofErr w:type="spellStart"/>
+      <w:r>
+        <w:t>AutoGeneratedColumns</w:t>
+      </w:r>
+      <w:proofErr w:type="spellEnd"/>
+      <w:r>
+        <w:t xml:space="preserve"> method with a dedicated Presentation Model will provide the most develop productivity.</w:t>
+      </w:r>
+    </w:p>
+    <w:p>
+      <w:commentRangeStart w:id="3"/>
       <w:r>
         <w:rPr>
           <w:noProof/>
         </w:rPr>
-        <w:lastRenderedPageBreak/>
         <w:drawing>
           <wp:inline distT="0" distB="0" distL="0" distR="0">
             <wp:extent cx="4298184" cy="5273978"/>
@@ -317,7 +631,7 @@
                     </pic:cNvPicPr>
                   </pic:nvPicPr>
                   <pic:blipFill>
-                    <a:blip r:embed="rId9" cstate="print"/>
+                    <a:blip r:embed="rId10" cstate="print"/>
                     <a:srcRect/>
                     <a:stretch>
                       <a:fillRect/>
@@ -345,21 +659,58 @@
           </wp:inline>
         </w:drawing>
       </w:r>
+      <w:commentRangeEnd w:id="3"/>
+      <w:r>
+        <w:rPr>
+          <w:rStyle w:val="CommentReference"/>
+          <w:vanish/>
+        </w:rPr>
+        <w:commentReference w:id="3"/>
+      </w:r>
     </w:p>
     <w:p>
       <w:pPr>
         <w:pStyle w:val="FigureCaption"/>
       </w:pPr>
       <w:r>
-        <w:t>Figure 5.1 - The view of a Grid.AutoGenerateColumns</w:t>
-      </w:r>
+        <w:t xml:space="preserve">Figure 5.1 - The view of a </w:t>
+      </w:r>
+      <w:proofErr w:type="spellStart"/>
+      <w:r>
+        <w:t>Grid.AutoGenerateColumns</w:t>
+      </w:r>
+      <w:proofErr w:type="spellEnd"/>
     </w:p>
     <w:p>
       <w:pPr>
         <w:pStyle w:val="Head1"/>
       </w:pPr>
       <w:r>
-        <w:t>5.2 The MvcContrib Grid advanced usage.</w:t>
+        <w:t xml:space="preserve">5.2 The </w:t>
+      </w:r>
+      <w:proofErr w:type="spellStart"/>
+      <w:r>
+        <w:t>MvcContrib</w:t>
+      </w:r>
+      <w:proofErr w:type="spellEnd"/>
+      <w:r>
+        <w:t xml:space="preserve"> Grid advanced </w:t>
+      </w:r>
+      <w:commentRangeStart w:id="4"/>
+      <w:r>
+        <w:t>usage.</w:t>
+      </w:r>
+      <w:commentRangeEnd w:id="4"/>
+      <w:r>
+        <w:rPr>
+          <w:rStyle w:val="CommentReference"/>
+          <w:rFonts w:ascii="Verdana" w:hAnsi="Verdana"/>
+          <w:b w:val="0"/>
+          <w:i w:val="0"/>
+          <w:vanish/>
+          <w:color w:val="000000"/>
+        </w:rPr>
+        <w:commentReference w:id="4"/>
       </w:r>
     </w:p>
     <w:p>
@@ -367,11 +718,38 @@
         <w:pStyle w:val="Body"/>
       </w:pPr>
       <w:r>
-        <w:t xml:space="preserve">While the previous example of the MvcContrib Grid seemed to just work magically with a single line of view code, it has some pretty strong oppinions about how it is going to render a model.  If you do not like the defaults of how the Grid works you do have some more options, this is where the power of the Grid really comes into play.  Using the same model as </w:t>
-      </w:r>
-      <w:r>
-        <w:lastRenderedPageBreak/>
-        <w:t xml:space="preserve">the previous example we will not show how you can configure the Grid on the view to finely control more aspects of how it is rendered.  </w:t>
+        <w:t xml:space="preserve">While the previous example of the </w:t>
+      </w:r>
+      <w:proofErr w:type="spellStart"/>
+      <w:r>
+        <w:t>MvcContrib</w:t>
+      </w:r>
+      <w:proofErr w:type="spellEnd"/>
+      <w:r>
+        <w:t xml:space="preserve"> Grid seemed to just work magically with a single line of view code, </w:t>
+      </w:r>
+      <w:commentRangeStart w:id="5"/>
+      <w:r>
+        <w:t xml:space="preserve">it has some pretty strong </w:t>
+      </w:r>
+      <w:proofErr w:type="spellStart"/>
+      <w:r>
+        <w:t>oppinions</w:t>
+      </w:r>
+      <w:proofErr w:type="spellEnd"/>
+      <w:r>
+        <w:t xml:space="preserve"> about how it is going to render a model.  </w:t>
+      </w:r>
+      <w:commentRangeEnd w:id="5"/>
+      <w:r>
+        <w:rPr>
+          <w:rStyle w:val="CommentReference"/>
+          <w:vanish/>
+        </w:rPr>
+        <w:commentReference w:id="5"/>
+      </w:r>
+      <w:r>
+        <w:t xml:space="preserve">If you do not like the defaults of how the Grid works you do have some more options, this is where the power of the Grid really comes into play.  Using the same model as the previous example we will not show how you can configure the Grid on the view to finely control more aspects of how it is rendered.  </w:t>
       </w:r>
     </w:p>
     <w:p>
@@ -379,7 +757,15 @@
         <w:pStyle w:val="CodeListingCaption"/>
       </w:pPr>
       <w:r>
-        <w:t>Listing 5.3 The MvcContrib Grid with more control</w:t>
+        <w:t xml:space="preserve">Listing 5.3 The </w:t>
+      </w:r>
+      <w:proofErr w:type="spellStart"/>
+      <w:r>
+        <w:t>MvcContrib</w:t>
+      </w:r>
+      <w:proofErr w:type="spellEnd"/>
+      <w:r>
+        <w:t xml:space="preserve"> Grid with more control</w:t>
       </w:r>
     </w:p>
     <w:p>
@@ -387,7 +773,20 @@
         <w:pStyle w:val="Code"/>
       </w:pPr>
       <w:r>
-        <w:t>&lt;%= Html.Grid(M</w:t>
+        <w:t xml:space="preserve">&lt;%= </w:t>
+      </w:r>
+      <w:proofErr w:type="spellStart"/>
+      <w:proofErr w:type="gramStart"/>
+      <w:r>
+        <w:t>Html.Grid</w:t>
+      </w:r>
+      <w:proofErr w:type="spellEnd"/>
+      <w:r>
+        <w:t>(</w:t>
+      </w:r>
+      <w:proofErr w:type="gramEnd"/>
+      <w:r>
+        <w:t>M</w:t>
       </w:r>
       <w:r>
         <w:t>odel).Columns(column =&gt; {</w:t>
@@ -412,10 +811,24 @@
       </w:pPr>
       <w:r>
         <w:tab/>
-        <w:t xml:space="preserve">column.For(x =&gt; </w:t>
-      </w:r>
-      <w:r>
-        <w:t xml:space="preserve">x.Id).Named("Person ID"); </w:t>
+      </w:r>
+      <w:proofErr w:type="spellStart"/>
+      <w:proofErr w:type="gramStart"/>
+      <w:r>
+        <w:t>column.For</w:t>
+      </w:r>
+      <w:proofErr w:type="spellEnd"/>
+      <w:proofErr w:type="gramEnd"/>
+      <w:r>
+        <w:t xml:space="preserve">(x =&gt; </w:t>
+      </w:r>
+      <w:proofErr w:type="spellStart"/>
+      <w:r>
+        <w:t>x.Id</w:t>
+      </w:r>
+      <w:proofErr w:type="spellEnd"/>
+      <w:r>
+        <w:t xml:space="preserve">).Named("Person ID"); </w:t>
       </w:r>
       <w:r>
         <w:tab/>
@@ -435,8 +848,23 @@
       <w:r>
         <w:tab/>
       </w:r>
-      <w:r>
-        <w:t>column.For(x =&gt; x.Name);</w:t>
+      <w:proofErr w:type="spellStart"/>
+      <w:proofErr w:type="gramStart"/>
+      <w:r>
+        <w:t>column.For</w:t>
+      </w:r>
+      <w:proofErr w:type="spellEnd"/>
+      <w:proofErr w:type="gramEnd"/>
+      <w:r>
+        <w:t xml:space="preserve">(x =&gt; </w:t>
+      </w:r>
+      <w:proofErr w:type="spellStart"/>
+      <w:r>
+        <w:t>x.Name</w:t>
+      </w:r>
+      <w:proofErr w:type="spellEnd"/>
+      <w:r>
+        <w:t>);</w:t>
       </w:r>
       <w:r>
         <w:tab/>
@@ -461,7 +889,24 @@
       </w:pPr>
       <w:r>
         <w:tab/>
-        <w:t>column.For(x =&gt; x.Gender);</w:t>
+      </w:r>
+      <w:proofErr w:type="spellStart"/>
+      <w:proofErr w:type="gramStart"/>
+      <w:r>
+        <w:t>column.For</w:t>
+      </w:r>
+      <w:proofErr w:type="spellEnd"/>
+      <w:proofErr w:type="gramEnd"/>
+      <w:r>
+        <w:t xml:space="preserve">(x =&gt; </w:t>
+      </w:r>
+      <w:proofErr w:type="spellStart"/>
+      <w:r>
+        <w:t>x.Gender</w:t>
+      </w:r>
+      <w:proofErr w:type="spellEnd"/>
+      <w:r>
+        <w:t>);</w:t>
       </w:r>
       <w:r>
         <w:tab/>
@@ -488,10 +933,27 @@
       </w:pPr>
       <w:r>
         <w:tab/>
-        <w:t>column.For(x =&gt; x.Da</w:t>
-      </w:r>
-      <w:r>
-        <w:t>teOfBirth).Format("{0:d}");</w:t>
+      </w:r>
+      <w:proofErr w:type="spellStart"/>
+      <w:proofErr w:type="gramStart"/>
+      <w:r>
+        <w:t>column.For</w:t>
+      </w:r>
+      <w:proofErr w:type="spellEnd"/>
+      <w:proofErr w:type="gramEnd"/>
+      <w:r>
+        <w:t xml:space="preserve">(x =&gt; </w:t>
+      </w:r>
+      <w:proofErr w:type="spellStart"/>
+      <w:r>
+        <w:t>x.Da</w:t>
+      </w:r>
+      <w:r>
+        <w:t>teOfBirth</w:t>
+      </w:r>
+      <w:proofErr w:type="spellEnd"/>
+      <w:r>
+        <w:t>).Format("{0:d}");</w:t>
       </w:r>
       <w:r>
         <w:tab/>
@@ -507,8 +969,22 @@
       </w:pPr>
       <w:r>
         <w:tab/>
-        <w:t>column.For(x =&gt; Html.ActionLink</w:t>
-      </w:r>
+      </w:r>
+      <w:proofErr w:type="spellStart"/>
+      <w:proofErr w:type="gramStart"/>
+      <w:r>
+        <w:t>column.For</w:t>
+      </w:r>
+      <w:proofErr w:type="spellEnd"/>
+      <w:proofErr w:type="gramEnd"/>
+      <w:r>
+        <w:t xml:space="preserve">(x =&gt; </w:t>
+      </w:r>
+      <w:proofErr w:type="spellStart"/>
+      <w:r>
+        <w:t>Html.ActionLink</w:t>
+      </w:r>
+      <w:proofErr w:type="spellEnd"/>
       <w:r>
         <w:t>("View Person", "Show",       |5</w:t>
       </w:r>
@@ -525,10 +1001,33 @@
       </w:r>
       <w:r>
         <w:tab/>
-        <w:t>new { id</w:t>
-      </w:r>
-      <w:r>
-        <w:t xml:space="preserve"> =   x.Id})).DoNotEncode();</w:t>
+      </w:r>
+      <w:proofErr w:type="gramStart"/>
+      <w:r>
+        <w:t>new</w:t>
+      </w:r>
+      <w:proofErr w:type="gramEnd"/>
+      <w:r>
+        <w:t xml:space="preserve"> { id</w:t>
+      </w:r>
+      <w:r>
+        <w:t xml:space="preserve"> =   </w:t>
+      </w:r>
+      <w:proofErr w:type="spellStart"/>
+      <w:r>
+        <w:t>x.Id</w:t>
+      </w:r>
+      <w:proofErr w:type="spellEnd"/>
+      <w:r>
+        <w:t>})).</w:t>
+      </w:r>
+      <w:proofErr w:type="spellStart"/>
+      <w:r>
+        <w:t>DoNotEncode</w:t>
+      </w:r>
+      <w:proofErr w:type="spellEnd"/>
+      <w:r>
+        <w:t>();</w:t>
       </w:r>
       <w:r>
         <w:tab/>
@@ -610,8 +1109,13 @@
       <w:r>
         <w:t xml:space="preserve"> - </w:t>
       </w:r>
-      <w:r>
-        <w:t xml:space="preserve">DateOfBirth </w:t>
+      <w:proofErr w:type="spellStart"/>
+      <w:r>
+        <w:t>DateOfBirth</w:t>
+      </w:r>
+      <w:proofErr w:type="spellEnd"/>
+      <w:r>
+        <w:t xml:space="preserve"> </w:t>
       </w:r>
       <w:r>
         <w:t xml:space="preserve">uses </w:t>
@@ -641,10 +1145,22 @@
         <w:pStyle w:val="Body1"/>
       </w:pPr>
       <w:r>
-        <w:t>The MvcContrib Grid created using the view code from Listing 5.3 will render nicely in a table and does not require a dedicated Presentation Model.</w:t>
-      </w:r>
-      <w:r>
-        <w:t xml:space="preserve"> The html of the Grid is displayed in Figure 5.2.</w:t>
+        <w:t xml:space="preserve">The </w:t>
+      </w:r>
+      <w:proofErr w:type="spellStart"/>
+      <w:r>
+        <w:t>MvcContrib</w:t>
+      </w:r>
+      <w:proofErr w:type="spellEnd"/>
+      <w:r>
+        <w:t xml:space="preserve"> Grid created using the view code from Listing 5.3 will render nicely in a table and does not require a dedicated Presentation Model.</w:t>
+      </w:r>
+      <w:r>
+        <w:t xml:space="preserve"> The html of the Grid is displayed in </w:t>
+      </w:r>
+      <w:commentRangeStart w:id="6"/>
+      <w:r>
+        <w:t>Figure 5.2.</w:t>
       </w:r>
       <w:r>
         <w:t xml:space="preserve">  </w:t>
@@ -660,7 +1176,18 @@
         <w:pStyle w:val="Body1"/>
       </w:pPr>
       <w:r>
-        <w:t xml:space="preserve">Eliminating the need for a Presentation Model </w:t>
+        <w:t xml:space="preserve">Eliminating the </w:t>
+      </w:r>
+      <w:commentRangeEnd w:id="6"/>
+      <w:r>
+        <w:rPr>
+          <w:rStyle w:val="CommentReference"/>
+          <w:vanish/>
+        </w:rPr>
+        <w:commentReference w:id="6"/>
+      </w:r>
+      <w:r>
+        <w:t xml:space="preserve">need for a Presentation Model </w:t>
       </w:r>
       <w:r>
         <w:t xml:space="preserve">is not the main reason to specify the columns for the Grid.  The main reason to specify the columns for the Grid is to modify the values using formatting string or to add additional columns to the table.  The syntax for defining the Grid may look very odd at first, it uses some of the newer features of the C# language, which were put in to support the LINQ technology.  The parameters that use </w:t>
@@ -675,8 +1202,18 @@
         <w:rPr>
           <w:rStyle w:val="CodeinText"/>
         </w:rPr>
-        <w:t>x =&gt; x.Id</w:t>
-      </w:r>
+        <w:t xml:space="preserve">x =&gt; </w:t>
+      </w:r>
+      <w:proofErr w:type="spellStart"/>
+      <w:proofErr w:type="gramStart"/>
+      <w:r>
+        <w:rPr>
+          <w:rStyle w:val="CodeinText"/>
+        </w:rPr>
+        <w:t>x.Id</w:t>
+      </w:r>
+      <w:proofErr w:type="spellEnd"/>
+      <w:proofErr w:type="gramEnd"/>
       <w:r>
         <w:rPr>
           <w:rStyle w:val="CodeinText"/>
@@ -699,8 +1236,9 @@
           <w:color w:val="000000"/>
           <w:sz w:val="16"/>
         </w:rPr>
-        <w:t xml:space="preserve">nd render them into a table.  While the MvcContrib was one of </w:t>
-      </w:r>
+        <w:t xml:space="preserve">nd render them into a table.  </w:t>
+      </w:r>
+      <w:commentRangeStart w:id="7"/>
       <w:r>
         <w:rPr>
           <w:rStyle w:val="CodeinText"/>
@@ -708,7 +1246,15 @@
           <w:color w:val="000000"/>
           <w:sz w:val="16"/>
         </w:rPr>
-        <w:t>the</w:t>
+        <w:t>While</w:t>
+      </w:r>
+      <w:commentRangeEnd w:id="7"/>
+      <w:r>
+        <w:rPr>
+          <w:rStyle w:val="CommentReference"/>
+          <w:vanish/>
+        </w:rPr>
+        <w:commentReference w:id="7"/>
       </w:r>
       <w:r>
         <w:rPr>
@@ -717,8 +1263,9 @@
           <w:color w:val="000000"/>
           <w:sz w:val="16"/>
         </w:rPr>
-        <w:t xml:space="preserve"> first components to</w:t>
-      </w:r>
+        <w:t xml:space="preserve"> the </w:t>
+      </w:r>
+      <w:proofErr w:type="spellStart"/>
       <w:r>
         <w:rPr>
           <w:rStyle w:val="CodeinText"/>
@@ -726,8 +1273,9 @@
           <w:color w:val="000000"/>
           <w:sz w:val="16"/>
         </w:rPr>
-        <w:t xml:space="preserve"> use this method of configuration this style has caught on.  The Grid was created and is currently maintained by Jeremy Skinner, a committer to the </w:t>
-      </w:r>
+        <w:t>MvcContrib</w:t>
+      </w:r>
+      <w:proofErr w:type="spellEnd"/>
       <w:r>
         <w:rPr>
           <w:rStyle w:val="CodeinText"/>
@@ -735,7 +1283,7 @@
           <w:color w:val="000000"/>
           <w:sz w:val="16"/>
         </w:rPr>
-        <w:t>MvcContrib project. His work on the Grid has influenced many of the newer APIs that are new to the MVC 2 view helpers.  We see the Lambda Expression style configuration of html helpers being released now and the MvcContrib Grid was one of the first components to really prove that there are some advantages to using this in a strongly typed view.  For more information about the Grid, go to the MvcContrib project at http://www.MvcContrib.org and see more information and blogs from the creator of the Grid at http://www.jeremyskinner.co.uk</w:t>
+        <w:t xml:space="preserve"> was one of </w:t>
       </w:r>
       <w:r>
         <w:rPr>
@@ -744,7 +1292,7 @@
           <w:color w:val="000000"/>
           <w:sz w:val="16"/>
         </w:rPr>
-        <w:t xml:space="preserve"> . There are a large number of features to the Grid that we cannot cover in this chapter.  The MvcContrib project has a number of samples which walk </w:t>
+        <w:t>the</w:t>
       </w:r>
       <w:r>
         <w:rPr>
@@ -753,14 +1301,165 @@
           <w:color w:val="000000"/>
           <w:sz w:val="16"/>
         </w:rPr>
-        <w:lastRenderedPageBreak/>
-        <w:t xml:space="preserve">through the </w:t>
+        <w:t xml:space="preserve"> first components to</w:t>
       </w:r>
       <w:r>
         <w:rPr>
           <w:rStyle w:val="CodeinText"/>
-        </w:rPr>
-        <w:t>various ways to get some increadibly power out of this component.</w:t>
+          <w:rFonts w:ascii="Verdana" w:hAnsi="Verdana"/>
+          <w:color w:val="000000"/>
+          <w:sz w:val="16"/>
+        </w:rPr>
+        <w:t xml:space="preserve"> use this method of configuration this style has caught on.  The Grid was created and is currently maintained by Jeremy Skinner, a committer to the </w:t>
+      </w:r>
+      <w:proofErr w:type="spellStart"/>
+      <w:r>
+        <w:rPr>
+          <w:rStyle w:val="CodeinText"/>
+          <w:rFonts w:ascii="Verdana" w:hAnsi="Verdana"/>
+          <w:color w:val="000000"/>
+          <w:sz w:val="16"/>
+        </w:rPr>
+        <w:t>MvcContrib</w:t>
+      </w:r>
+      <w:proofErr w:type="spellEnd"/>
+      <w:r>
+        <w:rPr>
+          <w:rStyle w:val="CodeinText"/>
+          <w:rFonts w:ascii="Verdana" w:hAnsi="Verdana"/>
+          <w:color w:val="000000"/>
+          <w:sz w:val="16"/>
+        </w:rPr>
+        <w:t xml:space="preserve"> project. His work on the Grid has influenced many of the newer APIs that are new to the MVC 2 view helpers.  We see the Lambda Expression style configuration of html helpers being released now and the </w:t>
+      </w:r>
+      <w:proofErr w:type="spellStart"/>
+      <w:r>
+        <w:rPr>
+          <w:rStyle w:val="CodeinText"/>
+          <w:rFonts w:ascii="Verdana" w:hAnsi="Verdana"/>
+          <w:color w:val="000000"/>
+          <w:sz w:val="16"/>
+        </w:rPr>
+        <w:t>MvcContrib</w:t>
+      </w:r>
+      <w:proofErr w:type="spellEnd"/>
+      <w:r>
+        <w:rPr>
+          <w:rStyle w:val="CodeinText"/>
+          <w:rFonts w:ascii="Verdana" w:hAnsi="Verdana"/>
+          <w:color w:val="000000"/>
+          <w:sz w:val="16"/>
+        </w:rPr>
+        <w:t xml:space="preserve"> Grid was one of the first components to really prove that there are some advantages to using this in a strongly typed view.  For more information about the Grid, go to the </w:t>
+      </w:r>
+      <w:proofErr w:type="spellStart"/>
+      <w:r>
+        <w:rPr>
+          <w:rStyle w:val="CodeinText"/>
+          <w:rFonts w:ascii="Verdana" w:hAnsi="Verdana"/>
+          <w:color w:val="000000"/>
+          <w:sz w:val="16"/>
+        </w:rPr>
+        <w:t>MvcContrib</w:t>
+      </w:r>
+      <w:proofErr w:type="spellEnd"/>
+      <w:r>
+        <w:rPr>
+          <w:rStyle w:val="CodeinText"/>
+          <w:rFonts w:ascii="Verdana" w:hAnsi="Verdana"/>
+          <w:color w:val="000000"/>
+          <w:sz w:val="16"/>
+        </w:rPr>
+        <w:t xml:space="preserve"> project at http://www.MvcContrib.org and see more information and blogs from the creator of the Grid at http://www.jeremyskinner.co.uk</w:t>
+      </w:r>
+      <w:proofErr w:type="gramStart"/>
+      <w:r>
+        <w:rPr>
+          <w:rStyle w:val="CodeinText"/>
+          <w:rFonts w:ascii="Verdana" w:hAnsi="Verdana"/>
+          <w:color w:val="000000"/>
+          <w:sz w:val="16"/>
+        </w:rPr>
+        <w:t xml:space="preserve"> .</w:t>
+      </w:r>
+      <w:proofErr w:type="gramEnd"/>
+      <w:r>
+        <w:rPr>
+          <w:rStyle w:val="CodeinText"/>
+          <w:rFonts w:ascii="Verdana" w:hAnsi="Verdana"/>
+          <w:color w:val="000000"/>
+          <w:sz w:val="16"/>
+        </w:rPr>
+        <w:t xml:space="preserve"> There are a large number of features to the Grid that we cannot cover in this chapter.  The </w:t>
+      </w:r>
+      <w:proofErr w:type="spellStart"/>
+      <w:r>
+        <w:rPr>
+          <w:rStyle w:val="CodeinText"/>
+          <w:rFonts w:ascii="Verdana" w:hAnsi="Verdana"/>
+          <w:color w:val="000000"/>
+          <w:sz w:val="16"/>
+        </w:rPr>
+        <w:t>MvcContrib</w:t>
+      </w:r>
+      <w:proofErr w:type="spellEnd"/>
+      <w:r>
+        <w:rPr>
+          <w:rStyle w:val="CodeinText"/>
+          <w:rFonts w:ascii="Verdana" w:hAnsi="Verdana"/>
+          <w:color w:val="000000"/>
+          <w:sz w:val="16"/>
+        </w:rPr>
+        <w:t xml:space="preserve"> project has a number of </w:t>
+      </w:r>
+      <w:proofErr w:type="gramStart"/>
+      <w:r>
+        <w:rPr>
+          <w:rStyle w:val="CodeinText"/>
+          <w:rFonts w:ascii="Verdana" w:hAnsi="Verdana"/>
+          <w:color w:val="000000"/>
+          <w:sz w:val="16"/>
+        </w:rPr>
+        <w:t>samples which</w:t>
+      </w:r>
+      <w:proofErr w:type="gramEnd"/>
+      <w:r>
+        <w:rPr>
+          <w:rStyle w:val="CodeinText"/>
+          <w:rFonts w:ascii="Verdana" w:hAnsi="Verdana"/>
+          <w:color w:val="000000"/>
+          <w:sz w:val="16"/>
+        </w:rPr>
+        <w:t xml:space="preserve"> walk through the </w:t>
+      </w:r>
+      <w:commentRangeStart w:id="8"/>
+      <w:r>
+        <w:rPr>
+          <w:rStyle w:val="CodeinText"/>
+        </w:rPr>
+        <w:t xml:space="preserve">various ways to get some </w:t>
+      </w:r>
+      <w:proofErr w:type="spellStart"/>
+      <w:r>
+        <w:rPr>
+          <w:rStyle w:val="CodeinText"/>
+        </w:rPr>
+        <w:t>increadibly</w:t>
+      </w:r>
+      <w:proofErr w:type="spellEnd"/>
+      <w:r>
+        <w:rPr>
+          <w:rStyle w:val="CodeinText"/>
+        </w:rPr>
+        <w:t xml:space="preserve"> power out of this component.</w:t>
+      </w:r>
+      <w:commentRangeEnd w:id="8"/>
+      <w:r>
+        <w:rPr>
+          <w:rStyle w:val="CommentReference"/>
+          <w:vanish/>
+        </w:rPr>
+        <w:commentReference w:id="8"/>
       </w:r>
     </w:p>
     <w:p>
@@ -777,6 +1476,7 @@
           <w:highlight w:val="yellow"/>
         </w:rPr>
       </w:pPr>
+      <w:commentRangeStart w:id="9"/>
       <w:r>
         <w:rPr>
           <w:noProof/>
@@ -799,7 +1499,7 @@
                     </pic:cNvPicPr>
                   </pic:nvPicPr>
                   <pic:blipFill>
-                    <a:blip r:embed="rId10" cstate="print"/>
+                    <a:blip r:embed="rId11" cstate="print"/>
                     <a:srcRect/>
                     <a:stretch>
                       <a:fillRect/>
@@ -827,6 +1527,14 @@
           </wp:inline>
         </w:drawing>
       </w:r>
+      <w:commentRangeEnd w:id="9"/>
+      <w:r>
+        <w:rPr>
+          <w:rStyle w:val="CommentReference"/>
+          <w:vanish/>
+        </w:rPr>
+        <w:commentReference w:id="9"/>
+      </w:r>
     </w:p>
     <w:p>
       <w:pPr>
@@ -842,11 +1550,31 @@
           <w:color w:val="960000"/>
           <w:sz w:val="16"/>
         </w:rPr>
-        <w:t xml:space="preserve">Figure 5.2 The MvcContrib Grid rendered using Column configuration </w:t>
-      </w:r>
+        <w:t xml:space="preserve">Figure 5.2 The </w:t>
+      </w:r>
+      <w:proofErr w:type="spellStart"/>
       <w:r>
         <w:rPr>
           <w:rStyle w:val="CodeinText"/>
+          <w:rFonts w:ascii="Arial" w:hAnsi="Arial"/>
+          <w:color w:val="960000"/>
+          <w:sz w:val="16"/>
+        </w:rPr>
+        <w:t>MvcContrib</w:t>
+      </w:r>
+      <w:proofErr w:type="spellEnd"/>
+      <w:r>
+        <w:rPr>
+          <w:rStyle w:val="CodeinText"/>
+          <w:rFonts w:ascii="Arial" w:hAnsi="Arial"/>
+          <w:color w:val="960000"/>
+          <w:sz w:val="16"/>
+        </w:rPr>
+        <w:t xml:space="preserve"> Grid rendered using Column configuration </w:t>
+      </w:r>
+      <w:r>
+        <w:rPr>
+          <w:rStyle w:val="CodeinText"/>
         </w:rPr>
         <w:t xml:space="preserve">  </w:t>
       </w:r>
@@ -856,7 +1584,6 @@
         <w:pStyle w:val="Head1"/>
       </w:pPr>
       <w:r>
-        <w:lastRenderedPageBreak/>
         <w:t>5.3 Understanding the Portable Area</w:t>
       </w:r>
     </w:p>
@@ -865,13 +1592,100 @@
         <w:pStyle w:val="Body1"/>
       </w:pPr>
       <w:r>
-        <w:t xml:space="preserve">The Portable Area </w:t>
-      </w:r>
-      <w:r>
-        <w:t>is a concept that comes from the MvcContrib project.  As the name describes it, it is a native MVC 2 Area packaged up in a way that is easier to distribute and consume than an Area built with the out of the box MVC 2 support.  That is a pretty broad statement so let's first look at what is in an Area and then cover which pieces may need to be made portable.</w:t>
-      </w:r>
-      <w:r>
-        <w:t xml:space="preserve">  Areas are simply put a subset of an MVC application, that is separated in a way that gives it some physical distance from other groups of functionality in an MVC application.  This means that an Area will have one or more Routes, Controllers, Actions, Views, Partial Views, Master Pages and content files, such as CSS, Javascript , and image files.  These are all the pieces which may be used in an Area.  Of those individual elements many of them are not part of the binary distribution of a MVC application.  Only the Routes, Controllers, and Actions get compiled into an assembly.  The rest of the elements are individual files which need to be copied and managed with the other assets which are part of your application.  This is </w:t>
+        <w:t xml:space="preserve">The </w:t>
+      </w:r>
+      <w:commentRangeStart w:id="10"/>
+      <w:r>
+        <w:t xml:space="preserve">Portable Area </w:t>
+      </w:r>
+      <w:commentRangeEnd w:id="10"/>
+      <w:r>
+        <w:rPr>
+          <w:rStyle w:val="CommentReference"/>
+          <w:vanish/>
+        </w:rPr>
+        <w:commentReference w:id="10"/>
+      </w:r>
+      <w:r>
+        <w:t xml:space="preserve">is a concept that comes from the </w:t>
+      </w:r>
+      <w:proofErr w:type="spellStart"/>
+      <w:r>
+        <w:t>MvcContrib</w:t>
+      </w:r>
+      <w:proofErr w:type="spellEnd"/>
+      <w:r>
+        <w:t xml:space="preserve"> project.  As the name describes it, it is a native MVC 2 Area packaged up in a way that is easier to distribute and consume than an Area built with the out of the box MVC 2 support.  That is a pretty broad statement so let's first look at what is in an Area and then cover which pieces may need to be made portable.</w:t>
+      </w:r>
+      <w:r>
+        <w:t xml:space="preserve">  </w:t>
+      </w:r>
+      <w:commentRangeStart w:id="11"/>
+      <w:r>
+        <w:t xml:space="preserve">Areas </w:t>
+      </w:r>
+      <w:commentRangeEnd w:id="11"/>
+      <w:r>
+        <w:rPr>
+          <w:rStyle w:val="CommentReference"/>
+          <w:vanish/>
+        </w:rPr>
+        <w:commentReference w:id="11"/>
+      </w:r>
+      <w:r>
+        <w:t xml:space="preserve">are simply put a subset of an MVC </w:t>
+      </w:r>
+      <w:proofErr w:type="gramStart"/>
+      <w:r>
+        <w:t>application, that</w:t>
+      </w:r>
+      <w:proofErr w:type="gramEnd"/>
+      <w:r>
+        <w:t xml:space="preserve"> is separated in a way that gives it some physical distance from other groups of functionality in an MVC application.  This means that an Area will have one or more Routes, Controllers, Actions, Views, Partial Views, Master Pages and content files, such as CSS, </w:t>
+      </w:r>
+      <w:proofErr w:type="spellStart"/>
+      <w:r>
+        <w:t>Javascript</w:t>
+      </w:r>
+      <w:proofErr w:type="spellEnd"/>
+      <w:r>
+        <w:t>,</w:t>
+      </w:r>
+      <w:r>
+        <w:t xml:space="preserve"> and image files.  These are all the </w:t>
+      </w:r>
+      <w:r>
+        <w:t>pieces that</w:t>
+      </w:r>
+      <w:r>
+        <w:t xml:space="preserve"> may be used in an Area.  </w:t>
+      </w:r>
+      <w:commentRangeStart w:id="12"/>
+      <w:r>
+        <w:t>O</w:t>
+      </w:r>
+      <w:commentRangeEnd w:id="12"/>
+      <w:r>
+        <w:rPr>
+          <w:rStyle w:val="CommentReference"/>
+          <w:vanish/>
+        </w:rPr>
+        <w:commentReference w:id="12"/>
+      </w:r>
+      <w:r>
+        <w:t xml:space="preserve">f those individual elements many of them are not part of the binary distribution of a MVC application.  Only the Routes, Controllers, and Actions get compiled into an assembly.  The rest of the elements are individual </w:t>
+      </w:r>
+      <w:r>
+        <w:t>files that</w:t>
+      </w:r>
+      <w:r>
+        <w:t xml:space="preserve"> need to be copied and managed with the other </w:t>
+      </w:r>
+      <w:r>
+        <w:t>assets that</w:t>
+      </w:r>
+      <w:r>
+        <w:t xml:space="preserve"> are part of your application.  This is </w:t>
       </w:r>
       <w:r>
         <w:t>reasonably</w:t>
@@ -886,11 +1700,58 @@
         <w:t>.</w:t>
       </w:r>
       <w:r>
-        <w:t xml:space="preserve">  This is where the MvcContrib project developed the idea of a Portable Area.  By building on top of the existing Area functionality, it only takes some minor changes to your Area project to make it portable.  The process of making an Area portable, is pretty trivial.  As an Area developer, instead of leaving the file assets as content items in your project, you make them embedded resources.  An embedded resource is a content file which is compiled into the assembly of a project.  The file still exists and it can be programmatically extracted from the assembly at runtime.  This means that a Portable Area only contains a single file, the assembly of the project, rather than all the individual content files.</w:t>
+        <w:t xml:space="preserve">  </w:t>
+      </w:r>
+      <w:commentRangeStart w:id="13"/>
+      <w:r>
+        <w:t>This</w:t>
+      </w:r>
+      <w:commentRangeEnd w:id="13"/>
+      <w:r>
+        <w:rPr>
+          <w:rStyle w:val="CommentReference"/>
+          <w:vanish/>
+        </w:rPr>
+        <w:commentReference w:id="13"/>
+      </w:r>
+      <w:r>
+        <w:t xml:space="preserve"> is where the </w:t>
+      </w:r>
+      <w:proofErr w:type="spellStart"/>
+      <w:r>
+        <w:t>MvcContrib</w:t>
+      </w:r>
+      <w:proofErr w:type="spellEnd"/>
+      <w:r>
+        <w:t xml:space="preserve"> project developed the idea of a Portable Area.  </w:t>
+      </w:r>
+      <w:commentRangeStart w:id="14"/>
+      <w:r>
+        <w:t xml:space="preserve">By building on top of the existing Area functionality, it only takes some minor changes to your Area project to make it portable.  The process of making an Area </w:t>
+      </w:r>
+      <w:r>
+        <w:t>portable</w:t>
+      </w:r>
+      <w:r>
+        <w:t xml:space="preserve"> is pretty trivial.  As an Area developer, instead of leaving the file assets as content items in your project, you make them embedded resources.  An embedded resource is a content </w:t>
+      </w:r>
+      <w:r>
+        <w:t>file that</w:t>
+      </w:r>
+      <w:r>
+        <w:t xml:space="preserve"> is compiled into the assembly of a project.  The file still exists and it can be programmatically extracted from the assembly at runtime.  This means that a Portable Area only contains a single file, the assembly of the project, rather than all the individual content files.</w:t>
       </w:r>
       <w:r>
         <w:t xml:space="preserve"> </w:t>
       </w:r>
+      <w:commentRangeEnd w:id="14"/>
+      <w:r>
+        <w:rPr>
+          <w:rStyle w:val="CommentReference"/>
+          <w:vanish/>
+        </w:rPr>
+        <w:commentReference w:id="14"/>
+      </w:r>
     </w:p>
     <w:p>
       <w:pPr>
@@ -910,7 +1771,22 @@
         <w:pStyle w:val="Body1"/>
       </w:pPr>
       <w:r>
-        <w:t>Using a Portable Area in your application was designed to be simple and quick.  Since a Portable Area can be packaged up as a single .Net assembly, in order to use a Portable Area you only needs to be placed in the bin folder of your ASP.Net MVC web application.  There are some cases when you may need to do more in your application to get the full power out of a Portable Area.  First lets walk through a simple example.</w:t>
+        <w:t>Using a Portable Area in your application was designed to be simple and quick.  Since a Portable Area can be packaged up as a single .Net assembly, in order to use a Portable Area you only needs to be placed in the bin folder of your ASP.Net MVC web application</w:t>
+      </w:r>
+      <w:commentRangeStart w:id="15"/>
+      <w:r>
+        <w:t xml:space="preserve">.  There are some cases when you may need to do more in your application to get the full power out of a Portable Area.  </w:t>
+      </w:r>
+      <w:commentRangeEnd w:id="15"/>
+      <w:r>
+        <w:rPr>
+          <w:rStyle w:val="CommentReference"/>
+          <w:vanish/>
+        </w:rPr>
+        <w:commentReference w:id="15"/>
+      </w:r>
+      <w:r>
+        <w:t>First lets walk through a simple example.</w:t>
       </w:r>
     </w:p>
     <w:p>
@@ -918,7 +1794,37 @@
         <w:pStyle w:val="Body"/>
       </w:pPr>
       <w:r>
-        <w:t>Figure 5.3 shows the project references for a MVC application, that is using a Portable Area.  In order to use a Portable Area you will need a reference to the Portable Area assembly.  You will also need a reference to MvcContrib.  MvcContrib provides the plumbing needed for a Portable Area to be, Portable.  The embedded resource view engine is part of MvcContrib. It is this small but extremely powerful feature which enables the views from a Portable Area that are embedded into the assembly to be pulled out at runtime and used by your application.</w:t>
+        <w:t xml:space="preserve">Figure 5.3 shows the project references for a MVC application, that is using a Portable Area.  In order to use a Portable Area you will need a reference to the Portable Area assembly.  You will also need a reference to </w:t>
+      </w:r>
+      <w:proofErr w:type="spellStart"/>
+      <w:r>
+        <w:t>MvcContrib</w:t>
+      </w:r>
+      <w:proofErr w:type="spellEnd"/>
+      <w:r>
+        <w:t xml:space="preserve">.  </w:t>
+      </w:r>
+      <w:proofErr w:type="spellStart"/>
+      <w:r>
+        <w:t>MvcContrib</w:t>
+      </w:r>
+      <w:proofErr w:type="spellEnd"/>
+      <w:r>
+        <w:t xml:space="preserve"> provides the plumbing needed for a Portable Area to be, Portable.  The embedded resource view engine is part of </w:t>
+      </w:r>
+      <w:proofErr w:type="spellStart"/>
+      <w:r>
+        <w:t>MvcContrib</w:t>
+      </w:r>
+      <w:proofErr w:type="spellEnd"/>
+      <w:r>
+        <w:t xml:space="preserve">. It is this small but extremely powerful </w:t>
+      </w:r>
+      <w:r>
+        <w:t>feature that</w:t>
+      </w:r>
+      <w:r>
+        <w:t xml:space="preserve"> enables the views from a Portable Area that are embedded into the assembly to be pulled out at runtime and used by your application.</w:t>
       </w:r>
     </w:p>
     <w:p>
@@ -949,7 +1855,7 @@
                     </pic:cNvPicPr>
                   </pic:nvPicPr>
                   <pic:blipFill>
-                    <a:blip r:embed="rId11" cstate="print"/>
+                    <a:blip r:embed="rId12" cstate="print"/>
                     <a:srcRect l="64659" t="8545" r="14230" b="68360"/>
                     <a:stretch>
                       <a:fillRect/>
@@ -983,7 +1889,15 @@
         <w:pStyle w:val="FigureCaption"/>
       </w:pPr>
       <w:r>
-        <w:t>Figure 5.3  References to consume a Portable Area</w:t>
+        <w:t xml:space="preserve">Figure </w:t>
+      </w:r>
+      <w:proofErr w:type="gramStart"/>
+      <w:r>
+        <w:t>5.3  References</w:t>
+      </w:r>
+      <w:proofErr w:type="gramEnd"/>
+      <w:r>
+        <w:t xml:space="preserve"> to consume a Portable Area</w:t>
       </w:r>
     </w:p>
     <w:p>
@@ -991,7 +1905,15 @@
         <w:pStyle w:val="Body1"/>
       </w:pPr>
       <w:r>
-        <w:t xml:space="preserve">Once the assemblies are referenced by your project there is one more configuration point that must be made for an Portable Area to function properly. </w:t>
+        <w:t xml:space="preserve">Once the assemblies are referenced by your project there is one more configuration point that must be made for </w:t>
+      </w:r>
+      <w:proofErr w:type="gramStart"/>
+      <w:r>
+        <w:t>an</w:t>
+      </w:r>
+      <w:proofErr w:type="gramEnd"/>
+      <w:r>
+        <w:t xml:space="preserve"> Portable Area to function properly. </w:t>
       </w:r>
     </w:p>
     <w:p>
@@ -1003,16 +1925,52 @@
       <w:pPr>
         <w:pStyle w:val="CodeListingCaption"/>
       </w:pPr>
-      <w:r>
-        <w:t>Listing 5.x Startup code in Global.asax to enable Portable Areas</w:t>
+      <w:commentRangeStart w:id="16"/>
+      <w:r>
+        <w:t xml:space="preserve">Listing 5.x </w:t>
+      </w:r>
+      <w:commentRangeEnd w:id="16"/>
+      <w:r>
+        <w:rPr>
+          <w:rStyle w:val="CommentReference"/>
+          <w:rFonts w:ascii="Verdana" w:hAnsi="Verdana"/>
+          <w:b w:val="0"/>
+          <w:vanish/>
+          <w:color w:val="000000"/>
+        </w:rPr>
+        <w:commentReference w:id="16"/>
+      </w:r>
+      <w:r>
+        <w:t xml:space="preserve">Startup code in </w:t>
+      </w:r>
+      <w:proofErr w:type="spellStart"/>
+      <w:r>
+        <w:t>Global.asax</w:t>
+      </w:r>
+      <w:proofErr w:type="spellEnd"/>
+      <w:r>
+        <w:t xml:space="preserve"> to enable Portable Areas</w:t>
       </w:r>
     </w:p>
     <w:p>
       <w:pPr>
         <w:pStyle w:val="Code"/>
       </w:pPr>
-      <w:r>
-        <w:t>protected void Application_Start()</w:t>
+      <w:proofErr w:type="gramStart"/>
+      <w:r>
+        <w:t>protected</w:t>
+      </w:r>
+      <w:proofErr w:type="gramEnd"/>
+      <w:r>
+        <w:t xml:space="preserve"> void </w:t>
+      </w:r>
+      <w:proofErr w:type="spellStart"/>
+      <w:r>
+        <w:t>Application_Start</w:t>
+      </w:r>
+      <w:proofErr w:type="spellEnd"/>
+      <w:r>
+        <w:t>()</w:t>
       </w:r>
       <w:r>
         <w:tab/>
@@ -1042,7 +2000,19 @@
       </w:pPr>
       <w:r>
         <w:tab/>
-        <w:t>AreaRegistration.RegisterAllAreas();</w:t>
+      </w:r>
+      <w:proofErr w:type="spellStart"/>
+      <w:proofErr w:type="gramStart"/>
+      <w:r>
+        <w:t>AreaRegistration.RegisterAllAreas</w:t>
+      </w:r>
+      <w:proofErr w:type="spellEnd"/>
+      <w:r>
+        <w:t>(</w:t>
+      </w:r>
+      <w:proofErr w:type="gramEnd"/>
+      <w:r>
+        <w:t>);</w:t>
       </w:r>
       <w:r>
         <w:tab/>
@@ -1061,7 +2031,24 @@
       </w:pPr>
       <w:r>
         <w:tab/>
-        <w:t>RegisterRoutes(RouteTable.Routes);</w:t>
+      </w:r>
+      <w:proofErr w:type="spellStart"/>
+      <w:proofErr w:type="gramStart"/>
+      <w:r>
+        <w:t>RegisterRoutes</w:t>
+      </w:r>
+      <w:proofErr w:type="spellEnd"/>
+      <w:r>
+        <w:t>(</w:t>
+      </w:r>
+      <w:proofErr w:type="spellStart"/>
+      <w:proofErr w:type="gramEnd"/>
+      <w:r>
+        <w:t>RouteTable.Routes</w:t>
+      </w:r>
+      <w:proofErr w:type="spellEnd"/>
+      <w:r>
+        <w:t>);</w:t>
       </w:r>
       <w:r>
         <w:tab/>
@@ -1080,7 +2067,19 @@
       </w:pPr>
       <w:r>
         <w:tab/>
-        <w:t>InputBuilder.BootStrap();</w:t>
+      </w:r>
+      <w:proofErr w:type="spellStart"/>
+      <w:proofErr w:type="gramStart"/>
+      <w:r>
+        <w:t>InputBuilder.BootStrap</w:t>
+      </w:r>
+      <w:proofErr w:type="spellEnd"/>
+      <w:r>
+        <w:t>(</w:t>
+      </w:r>
+      <w:proofErr w:type="gramEnd"/>
+      <w:r>
+        <w:t>);</w:t>
       </w:r>
       <w:r>
         <w:tab/>
@@ -1117,7 +2116,15 @@
         <w:t>1</w:t>
       </w:r>
       <w:r>
-        <w:t xml:space="preserve"> - Application_Start </w:t>
+        <w:t xml:space="preserve"> - </w:t>
+      </w:r>
+      <w:proofErr w:type="spellStart"/>
+      <w:r>
+        <w:t>Application_Start</w:t>
+      </w:r>
+      <w:proofErr w:type="spellEnd"/>
+      <w:r>
+        <w:t xml:space="preserve"> </w:t>
       </w:r>
       <w:r>
         <w:t>runs on app startup</w:t>
@@ -1131,7 +2138,15 @@
         <w:t>2</w:t>
       </w:r>
       <w:r>
-        <w:t xml:space="preserve"> - RegisterAllAreas is new </w:t>
+        <w:t xml:space="preserve"> - </w:t>
+      </w:r>
+      <w:proofErr w:type="spellStart"/>
+      <w:r>
+        <w:t>RegisterAllAreas</w:t>
+      </w:r>
+      <w:proofErr w:type="spellEnd"/>
+      <w:r>
+        <w:t xml:space="preserve"> is new </w:t>
       </w:r>
       <w:r>
         <w:t xml:space="preserve">in </w:t>
@@ -1174,7 +2189,15 @@
         <w:t>C</w:t>
       </w:r>
       <w:r>
-        <w:t xml:space="preserve">onfigures the MvcContrib Embedded View Engine.  </w:t>
+        <w:t xml:space="preserve">onfigures the </w:t>
+      </w:r>
+      <w:proofErr w:type="spellStart"/>
+      <w:r>
+        <w:t>MvcContrib</w:t>
+      </w:r>
+      <w:proofErr w:type="spellEnd"/>
+      <w:r>
+        <w:t xml:space="preserve"> Embedded View Engine.  </w:t>
       </w:r>
     </w:p>
     <w:p>
@@ -1187,62 +2210,121 @@
         <w:pStyle w:val="Body"/>
       </w:pPr>
       <w:r>
-        <w:t xml:space="preserve">The startup code that can be put into the Global.asax </w:t>
-      </w:r>
+        <w:t xml:space="preserve">The startup code that can be put into the </w:t>
+      </w:r>
+      <w:proofErr w:type="spellStart"/>
+      <w:r>
+        <w:t>Global.asax</w:t>
+      </w:r>
+      <w:proofErr w:type="spellEnd"/>
+      <w:r>
+        <w:t xml:space="preserve"> </w:t>
+      </w:r>
+      <w:proofErr w:type="spellStart"/>
       <w:r>
         <w:rPr>
           <w:rStyle w:val="CodeinText"/>
         </w:rPr>
         <w:t>Application_Start</w:t>
       </w:r>
+      <w:proofErr w:type="spellEnd"/>
       <w:r>
         <w:t xml:space="preserve"> method is required in order to make a Portable Area function.  It is important to note that the order of these calls is critical to make everything function properly.  The first call must be to </w:t>
       </w:r>
+      <w:proofErr w:type="spellStart"/>
       <w:r>
         <w:rPr>
           <w:rStyle w:val="CodeinText"/>
         </w:rPr>
-        <w:lastRenderedPageBreak/>
         <w:t>RegisterAllAreas</w:t>
       </w:r>
+      <w:proofErr w:type="spellEnd"/>
       <w:r>
         <w:t xml:space="preserve">.  This method call tells the ASP.Net MVC framework to scan all assemblies in the bin folder and look for MVC 2 Areas.  When it finds them it calls an initialization method on each Area.  This functionality is built into MVC 2.  The second call is the standard call to </w:t>
       </w:r>
+      <w:proofErr w:type="spellStart"/>
       <w:r>
         <w:rPr>
           <w:rStyle w:val="CodeinText"/>
         </w:rPr>
         <w:t>RegisterRoutes</w:t>
       </w:r>
+      <w:proofErr w:type="spellEnd"/>
       <w:r>
         <w:t xml:space="preserve">.  It is important to ensure that the </w:t>
       </w:r>
+      <w:proofErr w:type="spellStart"/>
       <w:r>
         <w:rPr>
           <w:rStyle w:val="CodeinText"/>
         </w:rPr>
         <w:t>RegisterRoutes</w:t>
       </w:r>
-      <w:r>
-        <w:t xml:space="preserve"> method in your application does not Clear the </w:t>
-      </w:r>
+      <w:proofErr w:type="spellEnd"/>
+      <w:r>
+        <w:t xml:space="preserve"> method in your application does not </w:t>
+      </w:r>
+      <w:proofErr w:type="gramStart"/>
+      <w:r>
+        <w:t>Clear</w:t>
+      </w:r>
+      <w:proofErr w:type="gramEnd"/>
+      <w:r>
+        <w:t xml:space="preserve"> the </w:t>
+      </w:r>
+      <w:proofErr w:type="spellStart"/>
       <w:r>
         <w:rPr>
           <w:rStyle w:val="CodeinText"/>
         </w:rPr>
         <w:t>RoutesCollection</w:t>
       </w:r>
+      <w:proofErr w:type="spellEnd"/>
       <w:r>
         <w:t xml:space="preserve">.  If it does it will clear out Area routes that are registered as part of the </w:t>
       </w:r>
+      <w:proofErr w:type="spellStart"/>
       <w:r>
         <w:rPr>
           <w:rStyle w:val="CodeinText"/>
         </w:rPr>
         <w:t>RegisterAllAreas</w:t>
       </w:r>
-      <w:r>
-        <w:t xml:space="preserve"> method.  The last step is a special call to the MvcContrib library that will Register and connect the Embedded Resource View Engine. Under the hood MvcContrib will add a new View Engine to the ViewEngines Collection and it will replace the default VirtualPathProvider with a specialized one that can read from Embedded Resources.  It is important to note that since this technology requires a Virtual Path Provider, this approach required Full Code Access Security (CAS) trust in order to work on .Net 3.5.  The requirement for Full trust goes away with .Net 4, because the ASP.Net framework enabled the Virtual Path Provider to work in Medium trust.</w:t>
+      <w:proofErr w:type="spellEnd"/>
+      <w:r>
+        <w:t xml:space="preserve"> method.  The last step is a special call to the </w:t>
+      </w:r>
+      <w:proofErr w:type="spellStart"/>
+      <w:r>
+        <w:t>MvcContrib</w:t>
+      </w:r>
+      <w:proofErr w:type="spellEnd"/>
+      <w:r>
+        <w:t xml:space="preserve"> library that will Register and connect the Embedded Resource View Engine. Under the hood </w:t>
+      </w:r>
+      <w:proofErr w:type="spellStart"/>
+      <w:r>
+        <w:t>MvcContrib</w:t>
+      </w:r>
+      <w:proofErr w:type="spellEnd"/>
+      <w:r>
+        <w:t xml:space="preserve"> will add a new View Engine to the </w:t>
+      </w:r>
+      <w:proofErr w:type="spellStart"/>
+      <w:r>
+        <w:t>ViewEngines</w:t>
+      </w:r>
+      <w:proofErr w:type="spellEnd"/>
+      <w:r>
+        <w:t xml:space="preserve"> Collection and it will replace the default </w:t>
+      </w:r>
+      <w:proofErr w:type="spellStart"/>
+      <w:r>
+        <w:t>VirtualPathProvider</w:t>
+      </w:r>
+      <w:proofErr w:type="spellEnd"/>
+      <w:r>
+        <w:t xml:space="preserve"> with a specialized one that can read from Embedded Resources.  It is important to note that since this technology requires a Virtual Path Provider, this approach required Full Code Access Security (CAS) trust in order to work on .Net 3.5.  The requirement for Full trust goes away with .Net 4, because the ASP.Net framework enabled the Virtual Path Provider to work in Medium trust.</w:t>
       </w:r>
     </w:p>
     <w:p>
@@ -1250,15 +2332,59 @@
         <w:pStyle w:val="Body"/>
       </w:pPr>
       <w:r>
-        <w:t>Once a reference is created and the view engine is initialized, you are ready to start using the Portable Areas functionality.  This sample shows how to use a login Portable Area which provides the full authentication service and user interface elements.  The first step is to call one of the Portable Areas HtmlHelpers methods from your applications master page.  By calling the method, shown in listing 5.x,  you will get a login widget display on your page.</w:t>
+        <w:t xml:space="preserve">Once a reference is created and the view engine is initialized, you are ready to start using the Portable Areas functionality.  This sample shows how to use a login Portable Area </w:t>
+      </w:r>
+      <w:proofErr w:type="gramStart"/>
+      <w:r>
+        <w:t>which</w:t>
+      </w:r>
+      <w:proofErr w:type="gramEnd"/>
+      <w:r>
+        <w:t xml:space="preserve"> provides the full authentication service and user interface elements.  The first step is to call one of the Portable Areas </w:t>
+      </w:r>
+      <w:proofErr w:type="spellStart"/>
+      <w:r>
+        <w:t>HtmlHelpers</w:t>
+      </w:r>
+      <w:proofErr w:type="spellEnd"/>
+      <w:r>
+        <w:t xml:space="preserve"> methods from your applications master page.  By calling the method, shown in listing 5.x</w:t>
+      </w:r>
+      <w:proofErr w:type="gramStart"/>
+      <w:r>
+        <w:t>,  you</w:t>
+      </w:r>
+      <w:proofErr w:type="gramEnd"/>
+      <w:r>
+        <w:t xml:space="preserve"> will get a login widget display on your page.</w:t>
       </w:r>
     </w:p>
     <w:p>
       <w:pPr>
         <w:pStyle w:val="CodeListingCaption"/>
       </w:pPr>
-      <w:r>
-        <w:t>Listing 5.x  Access a Portable Area Html Helper from the a Master page</w:t>
+      <w:commentRangeStart w:id="17"/>
+      <w:r>
+        <w:t xml:space="preserve">Listing </w:t>
+      </w:r>
+      <w:proofErr w:type="gramStart"/>
+      <w:r>
+        <w:t xml:space="preserve">5.x  </w:t>
+      </w:r>
+      <w:commentRangeEnd w:id="17"/>
+      <w:proofErr w:type="gramEnd"/>
+      <w:r>
+        <w:rPr>
+          <w:rStyle w:val="CommentReference"/>
+          <w:rFonts w:ascii="Verdana" w:hAnsi="Verdana"/>
+          <w:b w:val="0"/>
+          <w:vanish/>
+          <w:color w:val="000000"/>
+        </w:rPr>
+        <w:commentReference w:id="17"/>
+      </w:r>
+      <w:r>
+        <w:t>Access a Portable Area Html Helper from the a Master page</w:t>
       </w:r>
     </w:p>
     <w:p>
@@ -1266,7 +2392,23 @@
         <w:pStyle w:val="Code"/>
       </w:pPr>
       <w:r>
-        <w:t>&lt;div id="logindisplay"&gt;</w:t>
+        <w:t>&lt;</w:t>
+      </w:r>
+      <w:proofErr w:type="gramStart"/>
+      <w:r>
+        <w:t>div</w:t>
+      </w:r>
+      <w:proofErr w:type="gramEnd"/>
+      <w:r>
+        <w:t xml:space="preserve"> id="</w:t>
+      </w:r>
+      <w:proofErr w:type="spellStart"/>
+      <w:r>
+        <w:t>logindisplay</w:t>
+      </w:r>
+      <w:proofErr w:type="spellEnd"/>
+      <w:r>
+        <w:t>"&gt;</w:t>
       </w:r>
     </w:p>
     <w:p>
@@ -1277,7 +2419,20 @@
         <w:tab/>
       </w:r>
       <w:r>
-        <w:t>&lt;%=Html.LoginLink() %&gt;</w:t>
+        <w:t>&lt;%=</w:t>
+      </w:r>
+      <w:proofErr w:type="spellStart"/>
+      <w:proofErr w:type="gramStart"/>
+      <w:r>
+        <w:t>Html.LoginLink</w:t>
+      </w:r>
+      <w:proofErr w:type="spellEnd"/>
+      <w:r>
+        <w:t>(</w:t>
+      </w:r>
+      <w:proofErr w:type="gramEnd"/>
+      <w:r>
+        <w:t>) %&gt;</w:t>
       </w:r>
       <w:r>
         <w:t xml:space="preserve"> </w:t>
@@ -1345,11 +2500,11 @@
     <w:p/>
     <w:p/>
     <w:p>
+      <w:commentRangeStart w:id="18"/>
       <w:r>
         <w:rPr>
           <w:noProof/>
         </w:rPr>
-        <w:lastRenderedPageBreak/>
         <w:drawing>
           <wp:inline distT="0" distB="0" distL="0" distR="0">
             <wp:extent cx="4800600" cy="2477730"/>
@@ -1368,7 +2523,7 @@
                     </pic:cNvPicPr>
                   </pic:nvPicPr>
                   <pic:blipFill>
-                    <a:blip r:embed="rId12" cstate="print"/>
+                    <a:blip r:embed="rId13" cstate="print"/>
                     <a:srcRect l="13610" r="41623" b="63048"/>
                     <a:stretch>
                       <a:fillRect/>
@@ -1396,16 +2551,35 @@
           </wp:inline>
         </w:drawing>
       </w:r>
+      <w:commentRangeEnd w:id="18"/>
+      <w:r>
+        <w:rPr>
+          <w:rStyle w:val="CommentReference"/>
+          <w:vanish/>
+        </w:rPr>
+        <w:commentReference w:id="18"/>
+      </w:r>
     </w:p>
     <w:p>
       <w:pPr>
         <w:pStyle w:val="FigureCaption"/>
       </w:pPr>
       <w:r>
-        <w:t>Figure 5.4 The user interface rendered from the helper method</w:t>
-      </w:r>
-    </w:p>
-    <w:p>
+        <w:t xml:space="preserve">Figure 5.4 </w:t>
+      </w:r>
+      <w:proofErr w:type="gramStart"/>
+      <w:r>
+        <w:t>The</w:t>
+      </w:r>
+      <w:proofErr w:type="gramEnd"/>
+      <w:r>
+        <w:t xml:space="preserve"> user interface rendered from the helper method</w:t>
+      </w:r>
+    </w:p>
+    <w:p>
+      <w:pPr>
+        <w:pStyle w:val="Body"/>
+      </w:pPr>
       <w:r>
         <w:t xml:space="preserve">The log on screen is now displayed and all of this functionality to log on </w:t>
       </w:r>
@@ -1416,11 +2590,20 @@
         <w:t>just comes across by the simple configuration of wiring in the Portable Area.</w:t>
       </w:r>
       <w:r>
-        <w:t xml:space="preserve"> Figure 5.5 shows the logon screen.  It is important to remember that you get more than just the initial screen, there is validation logic and new user creation in this Portable Area as well.</w:t>
+        <w:t xml:space="preserve"> Figure 5.5 shows the logon screen.  It is important to remember that you get more than just the initial </w:t>
+      </w:r>
+      <w:proofErr w:type="gramStart"/>
+      <w:r>
+        <w:t>screen,</w:t>
+      </w:r>
+      <w:proofErr w:type="gramEnd"/>
+      <w:r>
+        <w:t xml:space="preserve"> there is validation logic and new user creation in this Portable Area as well.</w:t>
       </w:r>
     </w:p>
     <w:p/>
     <w:p>
+      <w:commentRangeStart w:id="19"/>
       <w:r>
         <w:rPr>
           <w:noProof/>
@@ -1443,7 +2626,7 @@
                     </pic:cNvPicPr>
                   </pic:nvPicPr>
                   <pic:blipFill>
-                    <a:blip r:embed="rId13" cstate="print"/>
+                    <a:blip r:embed="rId14" cstate="print"/>
                     <a:srcRect l="13866" r="39315" b="43418"/>
                     <a:stretch>
                       <a:fillRect/>
@@ -1471,6 +2654,14 @@
           </wp:inline>
         </w:drawing>
       </w:r>
+      <w:commentRangeEnd w:id="19"/>
+      <w:r>
+        <w:rPr>
+          <w:rStyle w:val="CommentReference"/>
+          <w:vanish/>
+        </w:rPr>
+        <w:commentReference w:id="19"/>
+      </w:r>
     </w:p>
     <w:p>
       <w:pPr>
@@ -1480,12 +2671,33 @@
         </w:rPr>
       </w:pPr>
       <w:r>
-        <w:t>Figure 5.5 The log on screen</w:t>
-      </w:r>
-    </w:p>
-    <w:p>
-      <w:r>
-        <w:lastRenderedPageBreak/>
+        <w:t xml:space="preserve">Figure 5.5 </w:t>
+      </w:r>
+      <w:commentRangeStart w:id="20"/>
+      <w:proofErr w:type="gramStart"/>
+      <w:r>
+        <w:t>The</w:t>
+      </w:r>
+      <w:proofErr w:type="gramEnd"/>
+      <w:r>
+        <w:t xml:space="preserve"> log on screen</w:t>
+      </w:r>
+      <w:commentRangeEnd w:id="20"/>
+      <w:r>
+        <w:rPr>
+          <w:rStyle w:val="CommentReference"/>
+          <w:rFonts w:ascii="Verdana" w:hAnsi="Verdana"/>
+          <w:vanish/>
+          <w:color w:val="000000"/>
+        </w:rPr>
+        <w:commentReference w:id="20"/>
+      </w:r>
+    </w:p>
+    <w:p>
+      <w:pPr>
+        <w:pStyle w:val="Body"/>
+      </w:pPr>
+      <w:r>
         <w:t xml:space="preserve">  The real power of come across when you see that in addition to a log on screen including all the validation, a new user regi</w:t>
       </w:r>
       <w:r>
@@ -1496,6 +2708,7 @@
       </w:r>
     </w:p>
     <w:p>
+      <w:commentRangeStart w:id="21"/>
       <w:r>
         <w:rPr>
           <w:noProof/>
@@ -1518,7 +2731,7 @@
                     </pic:cNvPicPr>
                   </pic:nvPicPr>
                   <pic:blipFill>
-                    <a:blip r:embed="rId14" cstate="print"/>
+                    <a:blip r:embed="rId15" cstate="print"/>
                     <a:srcRect l="13754" r="39807" b="32990"/>
                     <a:stretch>
                       <a:fillRect/>
@@ -1546,6 +2759,14 @@
           </wp:inline>
         </w:drawing>
       </w:r>
+      <w:commentRangeEnd w:id="21"/>
+      <w:r>
+        <w:rPr>
+          <w:rStyle w:val="CommentReference"/>
+          <w:vanish/>
+        </w:rPr>
+        <w:commentReference w:id="21"/>
+      </w:r>
       <w:r>
         <w:t xml:space="preserve"> </w:t>
       </w:r>
@@ -1555,21 +2776,42 @@
         <w:pStyle w:val="FigureCaption"/>
       </w:pPr>
       <w:r>
-        <w:t>Figure 5.6 The user registration screen</w:t>
-      </w:r>
-    </w:p>
-    <w:p>
+        <w:t xml:space="preserve">Figure 5.6 </w:t>
+      </w:r>
+      <w:proofErr w:type="gramStart"/>
+      <w:r>
+        <w:t>The</w:t>
+      </w:r>
+      <w:proofErr w:type="gramEnd"/>
+      <w:r>
+        <w:t xml:space="preserve"> user registration screen</w:t>
+      </w:r>
+    </w:p>
+    <w:p>
+      <w:pPr>
+        <w:pStyle w:val="Body"/>
+      </w:pPr>
       <w:r>
         <w:t xml:space="preserve">Additionally the </w:t>
       </w:r>
+      <w:proofErr w:type="spellStart"/>
       <w:r>
         <w:rPr>
           <w:rStyle w:val="CodeinText"/>
         </w:rPr>
         <w:t>LoginLink</w:t>
       </w:r>
-      <w:r>
-        <w:t xml:space="preserve"> helper that was called from the master page has another surprise, once a user is logged in , the link now displays a user welcome message and a log off li</w:t>
+      <w:proofErr w:type="spellEnd"/>
+      <w:r>
+        <w:t xml:space="preserve"> helper that was called from the master page has another surprise, once a user is logged </w:t>
+      </w:r>
+      <w:proofErr w:type="gramStart"/>
+      <w:r>
+        <w:t>in ,</w:t>
+      </w:r>
+      <w:proofErr w:type="gramEnd"/>
+      <w:r>
+        <w:t xml:space="preserve"> the link now displays a user welcome message and a log off li</w:t>
       </w:r>
       <w:r>
         <w:t>nk.  This is shown in Figure 5.7</w:t>
@@ -1583,7 +2825,6 @@
         <w:rPr>
           <w:noProof/>
         </w:rPr>
-        <w:lastRenderedPageBreak/>
         <w:drawing>
           <wp:inline distT="0" distB="0" distL="0" distR="0">
             <wp:extent cx="3617771" cy="3262745"/>
@@ -1602,7 +2843,7 @@
                     </pic:cNvPicPr>
                   </pic:nvPicPr>
                   <pic:blipFill>
-                    <a:blip r:embed="rId15" cstate="print"/>
+                    <a:blip r:embed="rId16" cstate="print"/>
                     <a:srcRect/>
                     <a:stretch>
                       <a:fillRect/>
@@ -1640,8 +2881,34 @@
       </w:r>
     </w:p>
     <w:p>
-      <w:r>
-        <w:t xml:space="preserve">  All this with a tiny amount of configuration code and a link from the sites master page.  That really demonstrates how Portable Areas can be used to provide multi page user interface features delivered as a software component.</w:t>
+      <w:pPr>
+        <w:pStyle w:val="Body"/>
+      </w:pPr>
+      <w:r>
+        <w:t xml:space="preserve">  </w:t>
+      </w:r>
+      <w:proofErr w:type="gramStart"/>
+      <w:r>
+        <w:t>All this with a tiny amount of configuration code and a link from the sites master page.</w:t>
+      </w:r>
+      <w:proofErr w:type="gramEnd"/>
+      <w:r>
+        <w:t xml:space="preserve">  That really demonstrates how Portable Areas can be used to provide multi page user interface features delivered as a software </w:t>
+      </w:r>
+      <w:commentRangeStart w:id="22"/>
+      <w:r>
+        <w:t>component</w:t>
+      </w:r>
+      <w:commentRangeEnd w:id="22"/>
+      <w:r>
+        <w:rPr>
+          <w:rStyle w:val="CommentReference"/>
+          <w:vanish/>
+        </w:rPr>
+        <w:commentReference w:id="22"/>
+      </w:r>
+      <w:r>
+        <w:t>.</w:t>
       </w:r>
     </w:p>
     <w:p/>
@@ -1661,29 +2928,49 @@
           <w:highlight w:val="yellow"/>
         </w:rPr>
       </w:pPr>
+      <w:commentRangeStart w:id="23"/>
       <w:r>
         <w:t>This chapter covered using 3rd party component</w:t>
       </w:r>
       <w:r>
-        <w:t xml:space="preserve">s in an MVC application.  We covered using a page level component, the MvcContrib Grid and a multi page component, Portable Area.  By using these </w:t>
+        <w:t xml:space="preserve">s in an MVC application.  We covered using a page level component, the </w:t>
+      </w:r>
+      <w:proofErr w:type="spellStart"/>
+      <w:r>
+        <w:t>MvcContrib</w:t>
+      </w:r>
+      <w:proofErr w:type="spellEnd"/>
+      <w:r>
+        <w:t xml:space="preserve"> Grid and a multi page component, Portable Area.  By using these </w:t>
       </w:r>
       <w:r>
         <w:t>components</w:t>
       </w:r>
       <w:r>
-        <w:t xml:space="preserve"> you can provide more functionality quickly.  The next chapter will cover hosting a MVC application in Internet Information Server.</w:t>
+        <w:t xml:space="preserve"> you can provide more functionality quickly.  </w:t>
+      </w:r>
+      <w:commentRangeEnd w:id="23"/>
+      <w:r>
+        <w:rPr>
+          <w:rStyle w:val="CommentReference"/>
+          <w:vanish/>
+        </w:rPr>
+        <w:commentReference w:id="23"/>
+      </w:r>
+      <w:r>
+        <w:t>The next chapter will cover hosting a MVC application in Internet Information Server.</w:t>
       </w:r>
     </w:p>
     <w:sectPr>
-      <w:headerReference w:type="even" r:id="rId16"/>
-      <w:headerReference w:type="default" r:id="rId17"/>
-      <w:footerReference w:type="even" r:id="rId18"/>
-      <w:footerReference w:type="first" r:id="rId19"/>
+      <w:headerReference w:type="even" r:id="rId17"/>
+      <w:headerReference w:type="default" r:id="rId18"/>
+      <w:footerReference w:type="even" r:id="rId19"/>
+      <w:footerReference w:type="first" r:id="rId20"/>
       <w:footnotePr>
         <w:numRestart w:val="eachSect"/>
       </w:footnotePr>
       <w:pgSz w:w="10627" w:h="13320" w:code="13"/>
-      <w:pgMar w:top="1800" w:right="1080" w:bottom="1080" w:left="1987" w:header="720" w:footer="720" w:gutter="0"/>
+      <w:pgMar w:top="1800" w:right="1080" w:bottom="1080" w:left="1987" w:gutter="0"/>
       <w:pgNumType w:start="1" w:chapSep="period"/>
       <w:cols w:space="0"/>
       <w:noEndnote/>
@@ -1691,6 +2978,444 @@
     </w:sectPr>
   </w:body>
 </w:document>
+</file>
+
+<file path=word/comments.xml><?xml version="1.0" encoding="utf-8"?>
+<w:comments xmlns:mo="http://schemas.microsoft.com/office/mac/office/2008/main" xmlns:ve="http://schemas.openxmlformats.org/markup-compatibility/2006" xmlns:mv="urn:schemas-microsoft-com:mac:vml" xmlns:o="urn:schemas-microsoft-com:office:office" xmlns:r="http://schemas.openxmlformats.org/officeDocument/2006/relationships" xmlns:m="http://schemas.openxmlformats.org/officeDocument/2006/math" xmlns:v="urn:schemas-microsoft-com:vml" xmlns:wp="http://schemas.openxmlformats.org/drawingml/2006/wordprocessingDrawing" xmlns:w10="urn:schemas-microsoft-com:office:word" xmlns:w="http://schemas.openxmlformats.org/wordprocessingml/2006/main" xmlns:wne="http://schemas.microsoft.com/office/word/2006/wordml">
+  <w:comment w:id="0" w:author="Katharine Osborne" w:date="2010-03-18T14:27:00Z" w:initials="KO">
+    <w:p>
+      <w:pPr>
+        <w:pStyle w:val="CommentText"/>
+      </w:pPr>
+      <w:r>
+        <w:rPr>
+          <w:rStyle w:val="CommentReference"/>
+        </w:rPr>
+        <w:annotationRef/>
+      </w:r>
+      <w:r>
+        <w:t>These bullets should have a parallel construction. The middle two are different from the outside ones.</w:t>
+      </w:r>
+    </w:p>
+  </w:comment>
+  <w:comment w:id="1" w:author="Katharine Osborne" w:date="2010-03-18T14:28:00Z" w:initials="KO">
+    <w:p>
+      <w:pPr>
+        <w:pStyle w:val="CommentText"/>
+      </w:pPr>
+      <w:r>
+        <w:rPr>
+          <w:rStyle w:val="CommentReference"/>
+        </w:rPr>
+        <w:annotationRef/>
+      </w:r>
+      <w:r>
+        <w:t>The summary always goes at the end. The chapter should begin like this, but no section title is needed.</w:t>
+      </w:r>
+    </w:p>
+  </w:comment>
+  <w:comment w:id="2" w:author="Katharine Osborne" w:date="2010-03-18T14:29:00Z" w:initials="KO">
+    <w:p>
+      <w:pPr>
+        <w:pStyle w:val="CommentText"/>
+      </w:pPr>
+      <w:r>
+        <w:rPr>
+          <w:rStyle w:val="CommentReference"/>
+        </w:rPr>
+        <w:annotationRef/>
+      </w:r>
+      <w:r>
+        <w:t>Caps?</w:t>
+      </w:r>
+    </w:p>
+  </w:comment>
+  <w:comment w:id="3" w:author="Katharine Osborne" w:date="2010-03-18T14:31:00Z" w:initials="KO">
+    <w:p>
+      <w:pPr>
+        <w:pStyle w:val="CommentText"/>
+        <w:rPr>
+          <w:rStyle w:val="Italics"/>
+        </w:rPr>
+      </w:pPr>
+      <w:r>
+        <w:rPr>
+          <w:rStyle w:val="CommentReference"/>
+        </w:rPr>
+        <w:annotationRef/>
+      </w:r>
+      <w:r>
+        <w:t>Can this be smaller or cropped? It takes up a lot of page real estate.</w:t>
+      </w:r>
+    </w:p>
+  </w:comment>
+  <w:comment w:id="4" w:author="Katharine Osborne" w:date="2010-03-18T14:49:00Z" w:initials="KO">
+    <w:p>
+      <w:pPr>
+        <w:pStyle w:val="CommentText"/>
+      </w:pPr>
+      <w:r>
+        <w:rPr>
+          <w:rStyle w:val="CommentReference"/>
+        </w:rPr>
+        <w:annotationRef/>
+      </w:r>
+      <w:r>
+        <w:t>No period.</w:t>
+      </w:r>
+    </w:p>
+  </w:comment>
+  <w:comment w:id="5" w:author="Katharine Osborne" w:date="2010-03-18T14:32:00Z" w:initials="KO">
+    <w:p>
+      <w:pPr>
+        <w:pStyle w:val="CommentText"/>
+      </w:pPr>
+      <w:r>
+        <w:rPr>
+          <w:rStyle w:val="CommentReference"/>
+        </w:rPr>
+        <w:annotationRef/>
+      </w:r>
+      <w:r>
+        <w:t>Such as?</w:t>
+      </w:r>
+    </w:p>
+  </w:comment>
+  <w:comment w:id="6" w:author="Katharine Osborne" w:date="2010-03-18T14:32:00Z" w:initials="KO">
+    <w:p>
+      <w:pPr>
+        <w:pStyle w:val="CommentText"/>
+      </w:pPr>
+      <w:r>
+        <w:rPr>
+          <w:rStyle w:val="CommentReference"/>
+        </w:rPr>
+        <w:annotationRef/>
+      </w:r>
+      <w:r>
+        <w:t>There should be no spaces between consecutive paragraphs.</w:t>
+      </w:r>
+    </w:p>
+  </w:comment>
+  <w:comment w:id="7" w:author="Katharine Osborne" w:date="2010-03-18T14:33:00Z" w:initials="KO">
+    <w:p>
+      <w:pPr>
+        <w:pStyle w:val="CommentText"/>
+      </w:pPr>
+      <w:r>
+        <w:rPr>
+          <w:rStyle w:val="CommentReference"/>
+        </w:rPr>
+        <w:annotationRef/>
+      </w:r>
+      <w:r>
+        <w:t xml:space="preserve">This should be the start of a new paragraph. Long </w:t>
+      </w:r>
+      <w:proofErr w:type="spellStart"/>
+      <w:r>
+        <w:t>apragraphs</w:t>
+      </w:r>
+      <w:proofErr w:type="spellEnd"/>
+      <w:r>
+        <w:t xml:space="preserve"> are exhausting to read.</w:t>
+      </w:r>
+    </w:p>
+  </w:comment>
+  <w:comment w:id="8" w:author="Katharine Osborne" w:date="2010-03-18T14:34:00Z" w:initials="KO">
+    <w:p>
+      <w:pPr>
+        <w:pStyle w:val="CommentText"/>
+      </w:pPr>
+      <w:r>
+        <w:rPr>
+          <w:rStyle w:val="CommentReference"/>
+        </w:rPr>
+        <w:annotationRef/>
+      </w:r>
+      <w:r>
+        <w:t>??</w:t>
+      </w:r>
+    </w:p>
+  </w:comment>
+  <w:comment w:id="9" w:author="Katharine Osborne" w:date="2010-03-18T14:35:00Z" w:initials="KO">
+    <w:p>
+      <w:pPr>
+        <w:pStyle w:val="CommentText"/>
+      </w:pPr>
+      <w:r>
+        <w:rPr>
+          <w:rStyle w:val="CommentReference"/>
+        </w:rPr>
+        <w:annotationRef/>
+      </w:r>
+      <w:r>
+        <w:t>Again, this is too big. The idea could be conveyed as effectively if there were half as many rows.</w:t>
+      </w:r>
+    </w:p>
+  </w:comment>
+  <w:comment w:id="10" w:author="Katharine Osborne" w:date="2010-03-18T14:47:00Z" w:initials="KO">
+    <w:p>
+      <w:pPr>
+        <w:pStyle w:val="CommentText"/>
+      </w:pPr>
+      <w:r>
+        <w:rPr>
+          <w:rStyle w:val="CommentReference"/>
+        </w:rPr>
+        <w:annotationRef/>
+      </w:r>
+      <w:r>
+        <w:t>Should “Area” and “Portable Area” be capitalized?</w:t>
+      </w:r>
+    </w:p>
+  </w:comment>
+  <w:comment w:id="11" w:author="Katharine Osborne" w:date="2010-03-18T14:36:00Z" w:initials="KO">
+    <w:p>
+      <w:pPr>
+        <w:pStyle w:val="CommentText"/>
+      </w:pPr>
+      <w:r>
+        <w:rPr>
+          <w:rStyle w:val="CommentReference"/>
+        </w:rPr>
+        <w:annotationRef/>
+      </w:r>
+      <w:r>
+        <w:t>This should be the start of a new paragraph</w:t>
+      </w:r>
+    </w:p>
+  </w:comment>
+  <w:comment w:id="12" w:author="Katharine Osborne" w:date="2010-03-18T14:48:00Z" w:initials="KO">
+    <w:p>
+      <w:pPr>
+        <w:pStyle w:val="CommentText"/>
+      </w:pPr>
+      <w:r>
+        <w:rPr>
+          <w:rStyle w:val="CommentReference"/>
+        </w:rPr>
+        <w:annotationRef/>
+      </w:r>
+      <w:r>
+        <w:t xml:space="preserve">This </w:t>
+      </w:r>
+      <w:proofErr w:type="spellStart"/>
+      <w:r>
+        <w:t>shold</w:t>
+      </w:r>
+      <w:proofErr w:type="spellEnd"/>
+      <w:r>
+        <w:t xml:space="preserve"> be the start of a new paragraph</w:t>
+      </w:r>
+    </w:p>
+  </w:comment>
+  <w:comment w:id="13" w:author="Katharine Osborne" w:date="2010-03-18T14:37:00Z" w:initials="KO">
+    <w:p>
+      <w:pPr>
+        <w:pStyle w:val="CommentText"/>
+      </w:pPr>
+      <w:r>
+        <w:rPr>
+          <w:rStyle w:val="CommentReference"/>
+        </w:rPr>
+        <w:annotationRef/>
+      </w:r>
+      <w:r>
+        <w:rPr>
+          <w:rStyle w:val="CommentReference"/>
+        </w:rPr>
+        <w:annotationRef/>
+      </w:r>
+      <w:r>
+        <w:t>This should be the start of a new paragraph</w:t>
+      </w:r>
+    </w:p>
+  </w:comment>
+  <w:comment w:id="14" w:author="Katharine Osborne" w:date="2010-03-18T14:50:00Z" w:initials="KO">
+    <w:p>
+      <w:pPr>
+        <w:pStyle w:val="CommentText"/>
+      </w:pPr>
+      <w:r>
+        <w:rPr>
+          <w:rStyle w:val="CommentReference"/>
+        </w:rPr>
+        <w:annotationRef/>
+      </w:r>
+      <w:r>
+        <w:t>You haven’t defined what exactly a portable area is (other than the broad statement above).</w:t>
+      </w:r>
+    </w:p>
+  </w:comment>
+  <w:comment w:id="15" w:author="Katharine Osborne" w:date="2010-03-18T14:51:00Z" w:initials="KO">
+    <w:p>
+      <w:pPr>
+        <w:pStyle w:val="CommentText"/>
+      </w:pPr>
+      <w:r>
+        <w:rPr>
+          <w:rStyle w:val="CommentReference"/>
+        </w:rPr>
+        <w:annotationRef/>
+      </w:r>
+      <w:r>
+        <w:t>Such as?</w:t>
+      </w:r>
+    </w:p>
+  </w:comment>
+  <w:comment w:id="16" w:author="Katharine Osborne" w:date="2010-03-18T14:38:00Z" w:initials="KO">
+    <w:p>
+      <w:pPr>
+        <w:pStyle w:val="CommentText"/>
+      </w:pPr>
+      <w:r>
+        <w:rPr>
+          <w:rStyle w:val="CommentReference"/>
+        </w:rPr>
+        <w:annotationRef/>
+      </w:r>
+      <w:r>
+        <w:t>5.4</w:t>
+      </w:r>
+    </w:p>
+  </w:comment>
+  <w:comment w:id="17" w:author="Katharine Osborne" w:date="2010-03-18T14:38:00Z" w:initials="KO">
+    <w:p>
+      <w:pPr>
+        <w:pStyle w:val="CommentText"/>
+      </w:pPr>
+      <w:r>
+        <w:rPr>
+          <w:rStyle w:val="CommentReference"/>
+        </w:rPr>
+        <w:annotationRef/>
+      </w:r>
+      <w:r>
+        <w:t>5.5</w:t>
+      </w:r>
+    </w:p>
+  </w:comment>
+  <w:comment w:id="18" w:author="Katharine Osborne" w:date="2010-03-18T14:39:00Z" w:initials="KO">
+    <w:p>
+      <w:pPr>
+        <w:pStyle w:val="CommentText"/>
+      </w:pPr>
+      <w:r>
+        <w:rPr>
+          <w:rStyle w:val="CommentReference"/>
+        </w:rPr>
+        <w:annotationRef/>
+      </w:r>
+      <w:r>
+        <w:t>Should the rectangle be green to be consistent with other chapters?</w:t>
+      </w:r>
+    </w:p>
+  </w:comment>
+  <w:comment w:id="19" w:author="Katharine Osborne" w:date="2010-03-18T14:40:00Z" w:initials="KO">
+    <w:p>
+      <w:pPr>
+        <w:pStyle w:val="CommentText"/>
+      </w:pPr>
+      <w:r>
+        <w:rPr>
+          <w:rStyle w:val="CommentReference"/>
+        </w:rPr>
+        <w:annotationRef/>
+      </w:r>
+      <w:r>
+        <w:t>Why is this a different size from the one above?</w:t>
+      </w:r>
+    </w:p>
+  </w:comment>
+  <w:comment w:id="20" w:author="Katharine Osborne" w:date="2010-03-18T14:41:00Z" w:initials="KO">
+    <w:p>
+      <w:pPr>
+        <w:pStyle w:val="CommentText"/>
+      </w:pPr>
+      <w:r>
+        <w:rPr>
+          <w:rStyle w:val="CommentReference"/>
+        </w:rPr>
+        <w:annotationRef/>
+      </w:r>
+      <w:r>
+        <w:t>“…</w:t>
+      </w:r>
+      <w:proofErr w:type="gramStart"/>
+      <w:r>
+        <w:t>after</w:t>
+      </w:r>
+      <w:proofErr w:type="gramEnd"/>
+      <w:r>
+        <w:t xml:space="preserve"> clicking the logon link”</w:t>
+      </w:r>
+    </w:p>
+  </w:comment>
+  <w:comment w:id="21" w:author="Katharine Osborne" w:date="2010-03-18T14:42:00Z" w:initials="KO">
+    <w:p>
+      <w:pPr>
+        <w:pStyle w:val="CommentText"/>
+      </w:pPr>
+      <w:r>
+        <w:rPr>
+          <w:rStyle w:val="CommentReference"/>
+        </w:rPr>
+        <w:annotationRef/>
+      </w:r>
+      <w:r>
+        <w:t>Again, this one is small. The different sizes look odd so close together.</w:t>
+      </w:r>
+    </w:p>
+  </w:comment>
+  <w:comment w:id="22" w:author="Katharine Osborne" w:date="2010-03-18T14:45:00Z" w:initials="KO">
+    <w:p>
+      <w:pPr>
+        <w:pStyle w:val="CommentText"/>
+      </w:pPr>
+      <w:r>
+        <w:rPr>
+          <w:rStyle w:val="CommentReference"/>
+        </w:rPr>
+        <w:annotationRef/>
+      </w:r>
+      <w:r>
+        <w:t>This chapter is short. Can you expand on it, or perhaps show a more complex example?</w:t>
+      </w:r>
+    </w:p>
+  </w:comment>
+  <w:comment w:id="23" w:author="Katharine Osborne" w:date="2010-03-18T14:43:00Z" w:initials="KO">
+    <w:p>
+      <w:pPr>
+        <w:pStyle w:val="CommentText"/>
+        <w:rPr>
+          <w:rStyle w:val="Italics"/>
+        </w:rPr>
+      </w:pPr>
+      <w:r>
+        <w:rPr>
+          <w:rStyle w:val="CommentReference"/>
+        </w:rPr>
+        <w:annotationRef/>
+      </w:r>
+      <w:r>
+        <w:t xml:space="preserve">This summary is far too small. A good rule of thumb is to </w:t>
+      </w:r>
+      <w:r>
+        <w:rPr>
+          <w:rStyle w:val="Italics"/>
+        </w:rPr>
+        <w:t xml:space="preserve">at least </w:t>
+      </w:r>
+      <w:r>
+        <w:rPr>
+          <w:rStyle w:val="Italics"/>
+          <w:i w:val="0"/>
+        </w:rPr>
+        <w:t>have a sentence for each first level section.</w:t>
+      </w:r>
+    </w:p>
+  </w:comment>
+</w:comments>
 </file>
 
 <file path=word/customizations.xml><?xml version="1.0" encoding="utf-8"?>
@@ -1821,7 +3546,7 @@
 </file>
 
 <file path=word/endnotes.xml><?xml version="1.0" encoding="utf-8"?>
-<w:endnotes xmlns:ve="http://schemas.openxmlformats.org/markup-compatibility/2006" xmlns:o="urn:schemas-microsoft-com:office:office" xmlns:r="http://schemas.openxmlformats.org/officeDocument/2006/relationships" xmlns:m="http://schemas.openxmlformats.org/officeDocument/2006/math" xmlns:v="urn:schemas-microsoft-com:vml" xmlns:wp="http://schemas.openxmlformats.org/drawingml/2006/wordprocessingDrawing" xmlns:w10="urn:schemas-microsoft-com:office:word" xmlns:w="http://schemas.openxmlformats.org/wordprocessingml/2006/main" xmlns:wne="http://schemas.microsoft.com/office/word/2006/wordml">
+<w:endnotes xmlns:mo="http://schemas.microsoft.com/office/mac/office/2008/main" xmlns:ve="http://schemas.openxmlformats.org/markup-compatibility/2006" xmlns:mv="urn:schemas-microsoft-com:mac:vml" xmlns:o="urn:schemas-microsoft-com:office:office" xmlns:r="http://schemas.openxmlformats.org/officeDocument/2006/relationships" xmlns:m="http://schemas.openxmlformats.org/officeDocument/2006/math" xmlns:v="urn:schemas-microsoft-com:vml" xmlns:wp="http://schemas.openxmlformats.org/drawingml/2006/wordprocessingDrawing" xmlns:w10="urn:schemas-microsoft-com:office:word" xmlns:w="http://schemas.openxmlformats.org/wordprocessingml/2006/main" xmlns:wne="http://schemas.microsoft.com/office/word/2006/wordml">
   <w:endnote w:type="separator" w:id="-1">
     <w:p>
       <w:r>
@@ -1842,7 +3567,7 @@
 </file>
 
 <file path=word/footer1.xml><?xml version="1.0" encoding="utf-8"?>
-<w:ftr xmlns:ve="http://schemas.openxmlformats.org/markup-compatibility/2006" xmlns:o="urn:schemas-microsoft-com:office:office" xmlns:r="http://schemas.openxmlformats.org/officeDocument/2006/relationships" xmlns:m="http://schemas.openxmlformats.org/officeDocument/2006/math" xmlns:v="urn:schemas-microsoft-com:vml" xmlns:wp="http://schemas.openxmlformats.org/drawingml/2006/wordprocessingDrawing" xmlns:w10="urn:schemas-microsoft-com:office:word" xmlns:w="http://schemas.openxmlformats.org/wordprocessingml/2006/main" xmlns:wne="http://schemas.microsoft.com/office/word/2006/wordml">
+<w:ftr xmlns:mo="http://schemas.microsoft.com/office/mac/office/2008/main" xmlns:ve="http://schemas.openxmlformats.org/markup-compatibility/2006" xmlns:mv="urn:schemas-microsoft-com:mac:vml" xmlns:o="urn:schemas-microsoft-com:office:office" xmlns:r="http://schemas.openxmlformats.org/officeDocument/2006/relationships" xmlns:m="http://schemas.openxmlformats.org/officeDocument/2006/math" xmlns:v="urn:schemas-microsoft-com:vml" xmlns:wp="http://schemas.openxmlformats.org/drawingml/2006/wordprocessingDrawing" xmlns:w10="urn:schemas-microsoft-com:office:word" xmlns:w="http://schemas.openxmlformats.org/wordprocessingml/2006/main" xmlns:wne="http://schemas.microsoft.com/office/word/2006/wordml">
   <w:p>
     <w:pPr>
       <w:pStyle w:val="Body1"/>
@@ -1872,7 +3597,7 @@
 </file>
 
 <file path=word/footer2.xml><?xml version="1.0" encoding="utf-8"?>
-<w:ftr xmlns:ve="http://schemas.openxmlformats.org/markup-compatibility/2006" xmlns:o="urn:schemas-microsoft-com:office:office" xmlns:r="http://schemas.openxmlformats.org/officeDocument/2006/relationships" xmlns:m="http://schemas.openxmlformats.org/officeDocument/2006/math" xmlns:v="urn:schemas-microsoft-com:vml" xmlns:wp="http://schemas.openxmlformats.org/drawingml/2006/wordprocessingDrawing" xmlns:w10="urn:schemas-microsoft-com:office:word" xmlns:w="http://schemas.openxmlformats.org/wordprocessingml/2006/main" xmlns:wne="http://schemas.microsoft.com/office/word/2006/wordml">
+<w:ftr xmlns:mo="http://schemas.microsoft.com/office/mac/office/2008/main" xmlns:ve="http://schemas.openxmlformats.org/markup-compatibility/2006" xmlns:mv="urn:schemas-microsoft-com:mac:vml" xmlns:o="urn:schemas-microsoft-com:office:office" xmlns:r="http://schemas.openxmlformats.org/officeDocument/2006/relationships" xmlns:m="http://schemas.openxmlformats.org/officeDocument/2006/math" xmlns:v="urn:schemas-microsoft-com:vml" xmlns:wp="http://schemas.openxmlformats.org/drawingml/2006/wordprocessingDrawing" xmlns:w10="urn:schemas-microsoft-com:office:word" xmlns:w="http://schemas.openxmlformats.org/wordprocessingml/2006/main" xmlns:wne="http://schemas.microsoft.com/office/word/2006/wordml">
   <w:p>
     <w:r>
       <w:pgNum/>
@@ -1882,7 +3607,7 @@
 </file>
 
 <file path=word/footnotes.xml><?xml version="1.0" encoding="utf-8"?>
-<w:footnotes xmlns:ve="http://schemas.openxmlformats.org/markup-compatibility/2006" xmlns:o="urn:schemas-microsoft-com:office:office" xmlns:r="http://schemas.openxmlformats.org/officeDocument/2006/relationships" xmlns:m="http://schemas.openxmlformats.org/officeDocument/2006/math" xmlns:v="urn:schemas-microsoft-com:vml" xmlns:wp="http://schemas.openxmlformats.org/drawingml/2006/wordprocessingDrawing" xmlns:w10="urn:schemas-microsoft-com:office:word" xmlns:w="http://schemas.openxmlformats.org/wordprocessingml/2006/main" xmlns:wne="http://schemas.microsoft.com/office/word/2006/wordml">
+<w:footnotes xmlns:mo="http://schemas.microsoft.com/office/mac/office/2008/main" xmlns:ve="http://schemas.openxmlformats.org/markup-compatibility/2006" xmlns:mv="urn:schemas-microsoft-com:mac:vml" xmlns:o="urn:schemas-microsoft-com:office:office" xmlns:r="http://schemas.openxmlformats.org/officeDocument/2006/relationships" xmlns:m="http://schemas.openxmlformats.org/officeDocument/2006/math" xmlns:v="urn:schemas-microsoft-com:vml" xmlns:wp="http://schemas.openxmlformats.org/drawingml/2006/wordprocessingDrawing" xmlns:w10="urn:schemas-microsoft-com:office:word" xmlns:w="http://schemas.openxmlformats.org/wordprocessingml/2006/main" xmlns:wne="http://schemas.microsoft.com/office/word/2006/wordml">
   <w:footnote w:type="separator" w:id="-1">
     <w:p>
       <w:r>
@@ -1903,7 +3628,7 @@
 </file>
 
 <file path=word/header1.xml><?xml version="1.0" encoding="utf-8"?>
-<w:hdr xmlns:ve="http://schemas.openxmlformats.org/markup-compatibility/2006" xmlns:o="urn:schemas-microsoft-com:office:office" xmlns:r="http://schemas.openxmlformats.org/officeDocument/2006/relationships" xmlns:m="http://schemas.openxmlformats.org/officeDocument/2006/math" xmlns:v="urn:schemas-microsoft-com:vml" xmlns:wp="http://schemas.openxmlformats.org/drawingml/2006/wordprocessingDrawing" xmlns:w10="urn:schemas-microsoft-com:office:word" xmlns:w="http://schemas.openxmlformats.org/wordprocessingml/2006/main" xmlns:wne="http://schemas.microsoft.com/office/word/2006/wordml">
+<w:hdr xmlns:mo="http://schemas.microsoft.com/office/mac/office/2008/main" xmlns:ve="http://schemas.openxmlformats.org/markup-compatibility/2006" xmlns:mv="urn:schemas-microsoft-com:mac:vml" xmlns:o="urn:schemas-microsoft-com:office:office" xmlns:r="http://schemas.openxmlformats.org/officeDocument/2006/relationships" xmlns:m="http://schemas.openxmlformats.org/officeDocument/2006/math" xmlns:v="urn:schemas-microsoft-com:vml" xmlns:wp="http://schemas.openxmlformats.org/drawingml/2006/wordprocessingDrawing" xmlns:w10="urn:schemas-microsoft-com:office:word" xmlns:w="http://schemas.openxmlformats.org/wordprocessingml/2006/main" xmlns:wne="http://schemas.microsoft.com/office/word/2006/wordml">
   <w:p>
     <w:pPr>
       <w:pStyle w:val="Body1"/>
@@ -1912,24 +3637,14 @@
         <w:tab w:val="right" w:pos="7200"/>
       </w:tabs>
     </w:pPr>
-    <w:r>
-      <w:fldChar w:fldCharType="begin"/>
-    </w:r>
-    <w:r>
-      <w:instrText xml:space="preserve">PAGE  </w:instrText>
-    </w:r>
-    <w:r>
-      <w:fldChar w:fldCharType="separate"/>
-    </w:r>
-    <w:r>
-      <w:rPr>
-        <w:noProof/>
-      </w:rPr>
-      <w:t>8</w:t>
-    </w:r>
-    <w:r>
-      <w:fldChar w:fldCharType="end"/>
-    </w:r>
+    <w:fldSimple w:instr="PAGE  ">
+      <w:r>
+        <w:rPr>
+          <w:noProof/>
+        </w:rPr>
+        <w:t>4</w:t>
+      </w:r>
+    </w:fldSimple>
     <w:r>
       <w:tab/>
     </w:r>
@@ -1968,7 +3683,7 @@
 </file>
 
 <file path=word/header2.xml><?xml version="1.0" encoding="utf-8"?>
-<w:hdr xmlns:ve="http://schemas.openxmlformats.org/markup-compatibility/2006" xmlns:o="urn:schemas-microsoft-com:office:office" xmlns:r="http://schemas.openxmlformats.org/officeDocument/2006/relationships" xmlns:m="http://schemas.openxmlformats.org/officeDocument/2006/math" xmlns:v="urn:schemas-microsoft-com:vml" xmlns:wp="http://schemas.openxmlformats.org/drawingml/2006/wordprocessingDrawing" xmlns:w10="urn:schemas-microsoft-com:office:word" xmlns:w="http://schemas.openxmlformats.org/wordprocessingml/2006/main" xmlns:wne="http://schemas.microsoft.com/office/word/2006/wordml">
+<w:hdr xmlns:mo="http://schemas.microsoft.com/office/mac/office/2008/main" xmlns:ve="http://schemas.openxmlformats.org/markup-compatibility/2006" xmlns:mv="urn:schemas-microsoft-com:mac:vml" xmlns:o="urn:schemas-microsoft-com:office:office" xmlns:r="http://schemas.openxmlformats.org/officeDocument/2006/relationships" xmlns:m="http://schemas.openxmlformats.org/officeDocument/2006/math" xmlns:v="urn:schemas-microsoft-com:vml" xmlns:wp="http://schemas.openxmlformats.org/drawingml/2006/wordprocessingDrawing" xmlns:w10="urn:schemas-microsoft-com:office:word" xmlns:w="http://schemas.openxmlformats.org/wordprocessingml/2006/main" xmlns:wne="http://schemas.microsoft.com/office/word/2006/wordml">
   <w:p>
     <w:pPr>
       <w:pStyle w:val="Body1"/>
@@ -2015,7 +3730,7 @@
         <w:rPr>
           <w:noProof/>
         </w:rPr>
-        <w:t>9</w:t>
+        <w:t>1</w:t>
       </w:r>
     </w:fldSimple>
   </w:p>
@@ -2023,7 +3738,7 @@
 </file>
 
 <file path=word/numbering.xml><?xml version="1.0" encoding="utf-8"?>
-<w:numbering xmlns:ve="http://schemas.openxmlformats.org/markup-compatibility/2006" xmlns:o="urn:schemas-microsoft-com:office:office" xmlns:r="http://schemas.openxmlformats.org/officeDocument/2006/relationships" xmlns:m="http://schemas.openxmlformats.org/officeDocument/2006/math" xmlns:v="urn:schemas-microsoft-com:vml" xmlns:wp="http://schemas.openxmlformats.org/drawingml/2006/wordprocessingDrawing" xmlns:w10="urn:schemas-microsoft-com:office:word" xmlns:w="http://schemas.openxmlformats.org/wordprocessingml/2006/main" xmlns:wne="http://schemas.microsoft.com/office/word/2006/wordml">
+<w:numbering xmlns:mo="http://schemas.microsoft.com/office/mac/office/2008/main" xmlns:ve="http://schemas.openxmlformats.org/markup-compatibility/2006" xmlns:mv="urn:schemas-microsoft-com:mac:vml" xmlns:o="urn:schemas-microsoft-com:office:office" xmlns:r="http://schemas.openxmlformats.org/officeDocument/2006/relationships" xmlns:m="http://schemas.openxmlformats.org/officeDocument/2006/math" xmlns:v="urn:schemas-microsoft-com:vml" xmlns:wp="http://schemas.openxmlformats.org/drawingml/2006/wordprocessingDrawing" xmlns:w10="urn:schemas-microsoft-com:office:word" xmlns:w="http://schemas.openxmlformats.org/wordprocessingml/2006/main" xmlns:wne="http://schemas.microsoft.com/office/word/2006/wordml">
   <w:abstractNum w:abstractNumId="0">
     <w:nsid w:val="FFFFFF7C"/>
     <w:multiLevelType w:val="singleLevel"/>
@@ -3811,7 +5526,7 @@
     </w:rPrDefault>
     <w:pPrDefault/>
   </w:docDefaults>
-  <w:latentStyles w:defLockedState="1" w:defUIPriority="0" w:defSemiHidden="0" w:defUnhideWhenUsed="0" w:defQFormat="0" w:count="267">
+  <w:latentStyles w:defLockedState="1" w:defUIPriority="0" w:defSemiHidden="0" w:defUnhideWhenUsed="0" w:defQFormat="0" w:count="276">
     <w:lsdException w:name="Normal" w:locked="0"/>
     <w:lsdException w:name="heading 1" w:locked="0"/>
     <w:lsdException w:name="heading 3" w:locked="0"/>
@@ -3941,13 +5656,13 @@
     <w:lsdException w:name="Medium Grid 3 Accent 6" w:uiPriority="69"/>
     <w:lsdException w:name="Dark List Accent 6" w:uiPriority="70"/>
     <w:lsdException w:name="Colorful Shading Accent 6" w:uiPriority="71"/>
-    <w:lsdException w:name="Colorful List Accent 6" w:uiPriority="72"/>
-    <w:lsdException w:name="Colorful Grid Accent 6" w:uiPriority="73"/>
-    <w:lsdException w:name="Subtle Emphasis" w:uiPriority="19"/>
-    <w:lsdException w:name="Intense Emphasis" w:uiPriority="21"/>
-    <w:lsdException w:name="Subtle Reference" w:locked="0" w:uiPriority="31"/>
-    <w:lsdException w:name="Intense Reference" w:uiPriority="32"/>
-    <w:lsdException w:name="Book Title" w:locked="0" w:uiPriority="33"/>
+    <w:lsdException w:name="Colorful List Accent 6" w:locked="0" w:uiPriority="72"/>
+    <w:lsdException w:name="Colorful Grid Accent 6" w:locked="0" w:uiPriority="73"/>
+    <w:lsdException w:name="Subtle Emphasis" w:locked="0" w:uiPriority="19" w:qFormat="1"/>
+    <w:lsdException w:name="Intense Emphasis" w:locked="0" w:uiPriority="21" w:qFormat="1"/>
+    <w:lsdException w:name="Subtle Reference" w:locked="0" w:uiPriority="31" w:qFormat="1"/>
+    <w:lsdException w:name="Intense Reference" w:locked="0" w:uiPriority="32" w:qFormat="1"/>
+    <w:lsdException w:name="Book Title" w:locked="0" w:uiPriority="33" w:qFormat="1"/>
     <w:lsdException w:name="Bibliography" w:locked="0" w:semiHidden="1" w:uiPriority="37" w:unhideWhenUsed="1"/>
     <w:lsdException w:name="TOC Heading" w:locked="0" w:semiHidden="1" w:uiPriority="39" w:unhideWhenUsed="1" w:qFormat="1"/>
   </w:latentStyles>
@@ -4135,13 +5850,11 @@
   </w:style>
   <w:style w:type="character" w:default="1" w:styleId="DefaultParagraphFont">
     <w:name w:val="Default Paragraph Font"/>
-    <w:uiPriority w:val="1"/>
     <w:semiHidden/>
     <w:unhideWhenUsed/>
   </w:style>
   <w:style w:type="table" w:default="1" w:styleId="TableNormal">
     <w:name w:val="Normal Table"/>
-    <w:uiPriority w:val="99"/>
     <w:semiHidden/>
     <w:unhideWhenUsed/>
     <w:qFormat/>
@@ -4157,7 +5870,6 @@
   </w:style>
   <w:style w:type="numbering" w:default="1" w:styleId="NoList">
     <w:name w:val="No List"/>
-    <w:uiPriority w:val="99"/>
     <w:semiHidden/>
     <w:unhideWhenUsed/>
   </w:style>
@@ -6045,7 +7757,7 @@
 </file>
 
 <file path=customXml/itemProps1.xml><?xml version="1.0" encoding="utf-8"?>
-<ds:datastoreItem xmlns:ds="http://schemas.openxmlformats.org/officeDocument/2006/customXml" ds:itemID="{5AACB806-5145-48E3-B25E-21DF396726EE}">
+<ds:datastoreItem xmlns:ds="http://schemas.openxmlformats.org/officeDocument/2006/customXml" ds:itemID="{19747617-E99E-EF42-ADEA-EF368FEDDF7E}">
   <ds:schemaRefs>
     <ds:schemaRef ds:uri="http://schemas.openxmlformats.org/officeDocument/2006/bibliography"/>
   </ds:schemaRefs>

</xml_diff>

<commit_message>
Responded to chapter 5 comments.
</commit_message>
<xml_diff>
--- a/manuscript/Chapter05/MVC2iA_CH_05.docx
+++ b/manuscript/Chapter05/MVC2iA_CH_05.docx
@@ -1,6 +1,6 @@
 
 <file path=word/document.xml><?xml version="1.0" encoding="utf-8"?>
-<w:document xmlns:mo="http://schemas.microsoft.com/office/mac/office/2008/main" xmlns:ve="http://schemas.openxmlformats.org/markup-compatibility/2006" xmlns:mv="urn:schemas-microsoft-com:mac:vml" xmlns:o="urn:schemas-microsoft-com:office:office" xmlns:r="http://schemas.openxmlformats.org/officeDocument/2006/relationships" xmlns:m="http://schemas.openxmlformats.org/officeDocument/2006/math" xmlns:v="urn:schemas-microsoft-com:vml" xmlns:wp="http://schemas.openxmlformats.org/drawingml/2006/wordprocessingDrawing" xmlns:w10="urn:schemas-microsoft-com:office:word" xmlns:w="http://schemas.openxmlformats.org/wordprocessingml/2006/main" xmlns:wne="http://schemas.microsoft.com/office/word/2006/wordml">
+<w:document xmlns:ve="http://schemas.openxmlformats.org/markup-compatibility/2006" xmlns:o="urn:schemas-microsoft-com:office:office" xmlns:r="http://schemas.openxmlformats.org/officeDocument/2006/relationships" xmlns:m="http://schemas.openxmlformats.org/officeDocument/2006/math" xmlns:v="urn:schemas-microsoft-com:vml" xmlns:wp="http://schemas.openxmlformats.org/drawingml/2006/wordprocessingDrawing" xmlns:w10="urn:schemas-microsoft-com:office:word" xmlns:w="http://schemas.openxmlformats.org/wordprocessingml/2006/main" xmlns:wne="http://schemas.microsoft.com/office/word/2006/wordml">
   <w:body>
     <w:p>
       <w:pPr>
@@ -31,16 +31,12 @@
         <w:pStyle w:val="ListBullet"/>
       </w:pPr>
       <w:commentRangeStart w:id="0"/>
+      <w:commentRangeStart w:id="1"/>
       <w:r>
         <w:t xml:space="preserve">Learning the basic </w:t>
       </w:r>
-      <w:proofErr w:type="spellStart"/>
-      <w:r>
-        <w:t>MvcContrib</w:t>
-      </w:r>
-      <w:proofErr w:type="spellEnd"/>
-      <w:r>
-        <w:t xml:space="preserve"> Grid</w:t>
+      <w:r>
+        <w:t>MvcContrib Grid</w:t>
       </w:r>
     </w:p>
     <w:p>
@@ -48,15 +44,10 @@
         <w:pStyle w:val="ListBullet"/>
       </w:pPr>
       <w:r>
-        <w:t xml:space="preserve">Advanced </w:t>
-      </w:r>
-      <w:proofErr w:type="spellStart"/>
-      <w:r>
-        <w:t>MvcContrib</w:t>
-      </w:r>
-      <w:proofErr w:type="spellEnd"/>
-      <w:r>
-        <w:t xml:space="preserve"> Grid</w:t>
+        <w:t xml:space="preserve">Exploring </w:t>
+      </w:r>
+      <w:r>
+        <w:t>Advanced MvcContrib Grid</w:t>
       </w:r>
     </w:p>
     <w:p>
@@ -64,7 +55,13 @@
         <w:pStyle w:val="ListBullet"/>
       </w:pPr>
       <w:r>
-        <w:t>Portable Area Summary</w:t>
+        <w:t xml:space="preserve">Understanding </w:t>
+      </w:r>
+      <w:r>
+        <w:t>Portable Area</w:t>
+      </w:r>
+      <w:r>
+        <w:t>s</w:t>
       </w:r>
     </w:p>
     <w:p>
@@ -76,10 +73,21 @@
       </w:r>
     </w:p>
     <w:commentRangeEnd w:id="0"/>
+    <w:commentRangeEnd w:id="1"/>
     <w:p>
       <w:pPr>
         <w:pStyle w:val="Head1"/>
       </w:pPr>
+      <w:r>
+        <w:rPr>
+          <w:rFonts w:ascii="Verdana" w:hAnsi="Verdana"/>
+          <w:b w:val="0"/>
+          <w:i w:val="0"/>
+          <w:color w:val="000000"/>
+          <w:sz w:val="16"/>
+        </w:rPr>
+        <w:commentReference w:id="1"/>
+      </w:r>
       <w:r>
         <w:rPr>
           <w:rStyle w:val="CommentReference"/>
@@ -91,11 +99,7 @@
         </w:rPr>
         <w:commentReference w:id="0"/>
       </w:r>
-      <w:commentRangeStart w:id="1"/>
-      <w:r>
-        <w:t>Summary</w:t>
-      </w:r>
-      <w:commentRangeEnd w:id="1"/>
+      <w:commentRangeStart w:id="2"/>
       <w:r>
         <w:rPr>
           <w:rStyle w:val="CommentReference"/>
@@ -105,7 +109,18 @@
           <w:vanish/>
           <w:color w:val="000000"/>
         </w:rPr>
-        <w:commentReference w:id="1"/>
+        <w:commentReference w:id="3"/>
+      </w:r>
+      <w:commentRangeEnd w:id="2"/>
+      <w:r>
+        <w:rPr>
+          <w:rFonts w:ascii="Verdana" w:hAnsi="Verdana"/>
+          <w:b w:val="0"/>
+          <w:i w:val="0"/>
+          <w:color w:val="000000"/>
+          <w:sz w:val="16"/>
+        </w:rPr>
+        <w:commentReference w:id="2"/>
       </w:r>
     </w:p>
     <w:p>
@@ -115,55 +130,37 @@
       <w:r>
         <w:t xml:space="preserve">The ASP.Net MVC Framework provides a lot of control but that comes at a cost out of the box.  The html helpers are basic and provide very simple user interface elements.  This leaves you with the choice to hand craft nice user interfaces using </w:t>
       </w:r>
-      <w:commentRangeStart w:id="2"/>
-      <w:r>
-        <w:t xml:space="preserve">html and </w:t>
-      </w:r>
-      <w:proofErr w:type="spellStart"/>
-      <w:r>
-        <w:t>css</w:t>
-      </w:r>
-      <w:proofErr w:type="spellEnd"/>
+      <w:commentRangeStart w:id="4"/>
+      <w:r>
+        <w:t>H</w:t>
+      </w:r>
+      <w:commentRangeStart w:id="5"/>
+      <w:r>
+        <w:t xml:space="preserve">tml and </w:t>
+      </w:r>
+      <w:r>
+        <w:t>CSS</w:t>
+      </w:r>
       <w:r>
         <w:t xml:space="preserve">.  </w:t>
       </w:r>
-      <w:commentRangeEnd w:id="2"/>
+      <w:commentRangeEnd w:id="5"/>
       <w:r>
         <w:rPr>
           <w:rStyle w:val="CommentReference"/>
           <w:vanish/>
         </w:rPr>
-        <w:commentReference w:id="2"/>
+        <w:commentReference w:id="5"/>
+      </w:r>
+      <w:commentRangeEnd w:id="4"/>
+      <w:r>
+        <w:commentReference w:id="4"/>
       </w:r>
       <w:r>
         <w:t>While this is a great option for an experienced web designer, most developers find relying on a 3rd party component much more productive. This allows you to develop your application rather than spend lots of time on user interface infrastructure.  This chapter will demonstrate two 3rd party components that will show you different styles of integrating with the MVC framework.</w:t>
       </w:r>
       <w:r>
-        <w:t xml:space="preserve"> The first is </w:t>
-      </w:r>
-      <w:proofErr w:type="gramStart"/>
-      <w:r>
-        <w:t>a</w:t>
-      </w:r>
-      <w:proofErr w:type="gramEnd"/>
-      <w:r>
-        <w:t xml:space="preserve"> html helper based integration that can render a html table, this is the Grid component available from the open source project </w:t>
-      </w:r>
-      <w:proofErr w:type="spellStart"/>
-      <w:r>
-        <w:t>MvcContrib</w:t>
-      </w:r>
-      <w:proofErr w:type="spellEnd"/>
-      <w:r>
-        <w:t xml:space="preserve">.  The second style of component uses the portable area style component.  The portable area style component builds on top of the built in Area functionality of MVC 2, with some functionality to ease the deployment of the component into your application. First let's look at the </w:t>
-      </w:r>
-      <w:proofErr w:type="spellStart"/>
-      <w:r>
-        <w:t>MvcContrib</w:t>
-      </w:r>
-      <w:proofErr w:type="spellEnd"/>
-      <w:r>
-        <w:t xml:space="preserve"> Grid.</w:t>
+        <w:t xml:space="preserve"> The first is a html helper based integration that can render a html table, this is the Grid component available from the open source project MvcContrib.  The second style of component uses the portable area style component.  The portable area style component builds on top of the built in Area functionality of MVC 2, with some functionality to ease the deployment of the component into your application. First let's look at the MvcContrib Grid.</w:t>
       </w:r>
     </w:p>
     <w:p>
@@ -176,15 +173,7 @@
         <w:pStyle w:val="Head1"/>
       </w:pPr>
       <w:r>
-        <w:t xml:space="preserve">5.1 The </w:t>
-      </w:r>
-      <w:proofErr w:type="spellStart"/>
-      <w:r>
-        <w:t>MvcContrib</w:t>
-      </w:r>
-      <w:proofErr w:type="spellEnd"/>
-      <w:r>
-        <w:t xml:space="preserve"> Grid</w:t>
+        <w:t>5.1 The MvcContrib Grid</w:t>
       </w:r>
     </w:p>
     <w:p>
@@ -192,73 +181,11 @@
         <w:pStyle w:val="Body1"/>
       </w:pPr>
       <w:r>
-        <w:t xml:space="preserve">The </w:t>
-      </w:r>
-      <w:proofErr w:type="spellStart"/>
-      <w:r>
-        <w:t>MvcContrib</w:t>
-      </w:r>
-      <w:proofErr w:type="spellEnd"/>
-      <w:r>
-        <w:t xml:space="preserve"> Grid is a user interface </w:t>
-      </w:r>
-      <w:proofErr w:type="gramStart"/>
-      <w:r>
-        <w:t>component which</w:t>
-      </w:r>
-      <w:proofErr w:type="gramEnd"/>
-      <w:r>
-        <w:t xml:space="preserve"> creates a well formed html table.  It uses a fluent interface, which allows you to define the configuration of the grid with a strongly typed and </w:t>
-      </w:r>
-      <w:proofErr w:type="spellStart"/>
-      <w:r>
-        <w:t>refactorable</w:t>
-      </w:r>
-      <w:proofErr w:type="spellEnd"/>
-      <w:r>
-        <w:t xml:space="preserve"> syntax.  The refactoring support makes this style of component work very nicely with refactoring tools like </w:t>
-      </w:r>
-      <w:proofErr w:type="spellStart"/>
-      <w:r>
-        <w:t>JetBrains</w:t>
-      </w:r>
-      <w:proofErr w:type="spellEnd"/>
-      <w:r>
-        <w:t xml:space="preserve"> </w:t>
-      </w:r>
-      <w:proofErr w:type="spellStart"/>
-      <w:r>
-        <w:t>Resharper</w:t>
-      </w:r>
-      <w:proofErr w:type="spellEnd"/>
-      <w:r>
-        <w:t xml:space="preserve"> and </w:t>
-      </w:r>
-      <w:proofErr w:type="spellStart"/>
-      <w:r>
-        <w:t>DevExpress</w:t>
-      </w:r>
-      <w:proofErr w:type="spellEnd"/>
-      <w:r>
-        <w:t xml:space="preserve"> </w:t>
-      </w:r>
-      <w:proofErr w:type="spellStart"/>
-      <w:r>
-        <w:t>Refactor</w:t>
-      </w:r>
-      <w:proofErr w:type="spellEnd"/>
-      <w:r>
-        <w:t xml:space="preserve"> Pro. This type of component generally requires a strongly typed view, which is used to drive the </w:t>
-      </w:r>
-      <w:proofErr w:type="spellStart"/>
-      <w:proofErr w:type="gramStart"/>
-      <w:r>
-        <w:t>api</w:t>
-      </w:r>
-      <w:proofErr w:type="spellEnd"/>
-      <w:proofErr w:type="gramEnd"/>
-      <w:r>
-        <w:t xml:space="preserve"> of the grid.  The scenario where you would want to use a grid like this would be to display a list of model objects.  First </w:t>
+        <w:t xml:space="preserve">The MvcContrib Grid is a user interface component which creates a well formed html table.  It uses a fluent interface, which allows you to define the configuration of the grid with a strongly typed and refactorable syntax.  The refactoring support makes this style of component work very nicely with refactoring tools like JetBrains Resharper and DevExpress </w:t>
+      </w:r>
+      <w:r>
+        <w:lastRenderedPageBreak/>
+        <w:t xml:space="preserve">Refactor Pro. This type of component generally requires a strongly typed view, which is used to drive the api of the grid.  The scenario where you would want to use a grid like this would be to display a list of model objects.  First </w:t>
       </w:r>
       <w:r>
         <w:t>let's</w:t>
@@ -266,19 +193,11 @@
       <w:r>
         <w:t xml:space="preserve"> look at the Action method which would send a list or </w:t>
       </w:r>
-      <w:proofErr w:type="spellStart"/>
       <w:r>
         <w:rPr>
           <w:rStyle w:val="CodeinText"/>
         </w:rPr>
-        <w:t>IEnumerable</w:t>
-      </w:r>
-      <w:proofErr w:type="spellEnd"/>
-      <w:r>
-        <w:rPr>
-          <w:rStyle w:val="CodeinText"/>
-        </w:rPr>
-        <w:t>&lt;People&gt;</w:t>
+        <w:t>IEnumerable&lt;People&gt;</w:t>
       </w:r>
       <w:r>
         <w:t xml:space="preserve"> to a view for rendering.</w:t>
@@ -301,29 +220,8 @@
       <w:pPr>
         <w:pStyle w:val="Code"/>
       </w:pPr>
-      <w:proofErr w:type="gramStart"/>
-      <w:r>
-        <w:t>public</w:t>
-      </w:r>
-      <w:proofErr w:type="gramEnd"/>
-      <w:r>
-        <w:t xml:space="preserve"> </w:t>
-      </w:r>
-      <w:proofErr w:type="spellStart"/>
-      <w:r>
-        <w:t>ActionResult</w:t>
-      </w:r>
-      <w:proofErr w:type="spellEnd"/>
-      <w:r>
-        <w:t xml:space="preserve"> </w:t>
-      </w:r>
-      <w:proofErr w:type="spellStart"/>
-      <w:r>
-        <w:t>AutoColumns</w:t>
-      </w:r>
-      <w:proofErr w:type="spellEnd"/>
-      <w:r>
-        <w:t>() {</w:t>
+      <w:r>
+        <w:t>public ActionResult AutoColumns() {</w:t>
       </w:r>
       <w:r>
         <w:tab/>
@@ -345,22 +243,7 @@
       </w:pPr>
       <w:r>
         <w:tab/>
-      </w:r>
-      <w:proofErr w:type="gramStart"/>
-      <w:r>
-        <w:t>return</w:t>
-      </w:r>
-      <w:proofErr w:type="gramEnd"/>
-      <w:r>
-        <w:t xml:space="preserve"> View(_</w:t>
-      </w:r>
-      <w:proofErr w:type="spellStart"/>
-      <w:r>
-        <w:t>peopleFactory.CreatePeople</w:t>
-      </w:r>
-      <w:proofErr w:type="spellEnd"/>
-      <w:r>
-        <w:t>());</w:t>
+        <w:t>return View(_peopleFactory.CreatePeople());</w:t>
       </w:r>
       <w:r>
         <w:tab/>
@@ -395,15 +278,7 @@
         <w:t>R</w:t>
       </w:r>
       <w:r>
-        <w:t xml:space="preserve">eturns </w:t>
-      </w:r>
-      <w:proofErr w:type="spellStart"/>
-      <w:r>
-        <w:t>IEnumerable</w:t>
-      </w:r>
-      <w:proofErr w:type="spellEnd"/>
-      <w:r>
-        <w:t>&lt;People&gt; to the view.</w:t>
+        <w:t>eturns IEnumerable&lt;People&gt; to the view.</w:t>
       </w:r>
     </w:p>
     <w:p>
@@ -416,47 +291,7 @@
         <w:pStyle w:val="Body"/>
       </w:pPr>
       <w:r>
-        <w:t xml:space="preserve">Listing 5.1 shows the Action that will send </w:t>
-      </w:r>
-      <w:proofErr w:type="gramStart"/>
-      <w:r>
-        <w:t>a</w:t>
-      </w:r>
-      <w:proofErr w:type="gramEnd"/>
-      <w:r>
-        <w:t xml:space="preserve"> </w:t>
-      </w:r>
-      <w:proofErr w:type="spellStart"/>
-      <w:r>
-        <w:t>IEnumerable</w:t>
-      </w:r>
-      <w:proofErr w:type="spellEnd"/>
-      <w:r>
-        <w:t xml:space="preserve"> model to the view for rendering.  This is a fairly common scenario.  </w:t>
-      </w:r>
-      <w:proofErr w:type="gramStart"/>
-      <w:r>
-        <w:t>This example ignore</w:t>
-      </w:r>
-      <w:proofErr w:type="gramEnd"/>
-      <w:r>
-        <w:t xml:space="preserve"> more advanced features like grid paging. It would simply send every People object in the application to the view for rendering. The next step is to use the </w:t>
-      </w:r>
-      <w:proofErr w:type="spellStart"/>
-      <w:r>
-        <w:t>MvcContrib</w:t>
-      </w:r>
-      <w:proofErr w:type="spellEnd"/>
-      <w:r>
-        <w:t xml:space="preserve"> Grid to see how easily we can get a table </w:t>
-      </w:r>
-      <w:proofErr w:type="spellStart"/>
-      <w:r>
-        <w:t>formated</w:t>
-      </w:r>
-      <w:proofErr w:type="spellEnd"/>
-      <w:r>
-        <w:t xml:space="preserve"> view of our People objects.</w:t>
+        <w:t>Listing 5.1 shows the Action that will send a IEnumerable model to the view for rendering.  This is a fairly common scenario.  This example ignore more advanced features like grid paging. It would simply send every People object in the application to the view for rendering. The next step is to use the MvcContrib Grid to see how easily we can get a table formated view of our People objects.</w:t>
       </w:r>
       <w:r>
         <w:t xml:space="preserve">   </w:t>
@@ -472,44 +307,18 @@
         <w:pStyle w:val="CodeListingCaption"/>
       </w:pPr>
       <w:r>
-        <w:t xml:space="preserve">Listing 5.2 Rendering a table using the Grid </w:t>
-      </w:r>
-      <w:proofErr w:type="spellStart"/>
-      <w:r>
-        <w:t>AutoGenerateColumns</w:t>
-      </w:r>
-      <w:proofErr w:type="spellEnd"/>
+        <w:t>Listing 5.2 Rendering a table using the Grid AutoGenerateColumns</w:t>
+      </w:r>
     </w:p>
     <w:p>
       <w:pPr>
         <w:pStyle w:val="Body1"/>
       </w:pPr>
       <w:r>
-        <w:t xml:space="preserve">&lt;%= </w:t>
-      </w:r>
-      <w:proofErr w:type="spellStart"/>
-      <w:proofErr w:type="gramStart"/>
-      <w:r>
-        <w:t>Html.Grid</w:t>
-      </w:r>
-      <w:proofErr w:type="spellEnd"/>
-      <w:r>
-        <w:t>(</w:t>
-      </w:r>
-      <w:proofErr w:type="gramEnd"/>
-      <w:r>
-        <w:t>Model</w:t>
-      </w:r>
-      <w:r>
-        <w:t>).</w:t>
-      </w:r>
-      <w:proofErr w:type="spellStart"/>
-      <w:r>
-        <w:t>AutoGenerateColumns</w:t>
-      </w:r>
-      <w:proofErr w:type="spellEnd"/>
-      <w:r>
-        <w:t>() %&gt;</w:t>
+        <w:t>&lt;%= Html.Grid(Model</w:t>
+      </w:r>
+      <w:r>
+        <w:t>).AutoGenerateColumns() %&gt;</w:t>
       </w:r>
       <w:r>
         <w:tab/>
@@ -561,62 +370,24 @@
         <w:pStyle w:val="Body"/>
       </w:pPr>
       <w:r>
-        <w:t xml:space="preserve">The </w:t>
-      </w:r>
-      <w:proofErr w:type="spellStart"/>
-      <w:r>
-        <w:t>AutoGenerateColumns</w:t>
-      </w:r>
-      <w:proofErr w:type="spellEnd"/>
-      <w:r>
-        <w:t xml:space="preserve"> can give you a lot of productivity, if you follow some conventions.  First, as shown in Figure 5.1, when you send a general Model to the view and </w:t>
-      </w:r>
-      <w:proofErr w:type="spellStart"/>
-      <w:r>
-        <w:t>AutoGenerateColumns</w:t>
-      </w:r>
-      <w:proofErr w:type="spellEnd"/>
-      <w:r>
-        <w:t xml:space="preserve">, you will see that there are some </w:t>
-      </w:r>
-      <w:proofErr w:type="gramStart"/>
-      <w:r>
-        <w:t>columns which</w:t>
-      </w:r>
-      <w:proofErr w:type="gramEnd"/>
-      <w:r>
-        <w:t xml:space="preserve"> the Grid does not know how to render values for properly. When the Grid finds complex objects, it does not make and assumption about which property is should use to represent that property, instead it does not render a value to the table cell. The best way to use the Grid with the </w:t>
-      </w:r>
-      <w:proofErr w:type="spellStart"/>
-      <w:r>
-        <w:t>AutoGenerateColumns</w:t>
-      </w:r>
-      <w:proofErr w:type="spellEnd"/>
-      <w:r>
-        <w:t xml:space="preserve"> is to use a dedicated Presentation Model for this type of listing page.  In this case you only send a model with the exact properties that you want to render as cells in your table.  </w:t>
-      </w:r>
-      <w:r>
-        <w:t xml:space="preserve">Using the </w:t>
-      </w:r>
-      <w:proofErr w:type="spellStart"/>
-      <w:r>
-        <w:t>AutoGeneratedColumns</w:t>
-      </w:r>
-      <w:proofErr w:type="spellEnd"/>
-      <w:r>
-        <w:t xml:space="preserve"> method with a dedicated Presentation Model will provide the most develop productivity.</w:t>
-      </w:r>
-    </w:p>
-    <w:p>
-      <w:commentRangeStart w:id="3"/>
+        <w:t xml:space="preserve">The AutoGenerateColumns can give you a lot of productivity, if you follow some conventions.  First, as shown in Figure 5.1, when you send a general Model to the view and AutoGenerateColumns, you will see that there are some columns which the Grid does not know how to render values for properly. When the Grid finds complex objects, it does not make and assumption about which property is should use to represent that property, instead it does not render a value to the table cell. The best way to use the Grid with the AutoGenerateColumns is to use a dedicated Presentation Model for this type of listing page.  In this case you only send a model with the exact properties that you want to render as cells in your table.  </w:t>
+      </w:r>
+      <w:r>
+        <w:t>Using the AutoGeneratedColumns method with a dedicated Presentation Model will provide the most develop productivity.</w:t>
+      </w:r>
+    </w:p>
+    <w:p>
+      <w:commentRangeStart w:id="6"/>
+      <w:commentRangeStart w:id="7"/>
       <w:r>
         <w:rPr>
           <w:noProof/>
         </w:rPr>
+        <w:lastRenderedPageBreak/>
         <w:drawing>
           <wp:inline distT="0" distB="0" distL="0" distR="0">
-            <wp:extent cx="4298184" cy="5273978"/>
-            <wp:effectExtent l="19050" t="0" r="7116" b="0"/>
+            <wp:extent cx="3492246" cy="4285073"/>
+            <wp:effectExtent l="19050" t="0" r="0" b="0"/>
             <wp:docPr id="1" name="Picture 1"/>
             <wp:cNvGraphicFramePr>
               <a:graphicFrameLocks xmlns:a="http://schemas.openxmlformats.org/drawingml/2006/main" noChangeAspect="1"/>
@@ -640,7 +411,7 @@
                   <pic:spPr bwMode="auto">
                     <a:xfrm>
                       <a:off x="0" y="0"/>
-                      <a:ext cx="4297628" cy="5273296"/>
+                      <a:ext cx="3493546" cy="4286668"/>
                     </a:xfrm>
                     <a:prstGeom prst="rect">
                       <a:avLst/>
@@ -659,13 +430,17 @@
           </wp:inline>
         </w:drawing>
       </w:r>
-      <w:commentRangeEnd w:id="3"/>
+      <w:commentRangeEnd w:id="6"/>
+      <w:commentRangeEnd w:id="7"/>
+      <w:r>
+        <w:commentReference w:id="7"/>
+      </w:r>
       <w:r>
         <w:rPr>
           <w:rStyle w:val="CommentReference"/>
           <w:vanish/>
         </w:rPr>
-        <w:commentReference w:id="3"/>
+        <w:commentReference w:id="6"/>
       </w:r>
     </w:p>
     <w:p>
@@ -673,34 +448,22 @@
         <w:pStyle w:val="FigureCaption"/>
       </w:pPr>
       <w:r>
-        <w:t xml:space="preserve">Figure 5.1 - The view of a </w:t>
-      </w:r>
-      <w:proofErr w:type="spellStart"/>
-      <w:r>
-        <w:t>Grid.AutoGenerateColumns</w:t>
-      </w:r>
-      <w:proofErr w:type="spellEnd"/>
+        <w:t>Figure 5.1 - The view of a Grid.AutoGenerateColumns</w:t>
+      </w:r>
     </w:p>
     <w:p>
       <w:pPr>
         <w:pStyle w:val="Head1"/>
       </w:pPr>
       <w:r>
-        <w:t xml:space="preserve">5.2 The </w:t>
-      </w:r>
-      <w:proofErr w:type="spellStart"/>
-      <w:r>
-        <w:t>MvcContrib</w:t>
-      </w:r>
-      <w:proofErr w:type="spellEnd"/>
-      <w:r>
-        <w:t xml:space="preserve"> Grid advanced </w:t>
-      </w:r>
-      <w:commentRangeStart w:id="4"/>
-      <w:r>
-        <w:t>usage.</w:t>
-      </w:r>
-      <w:commentRangeEnd w:id="4"/>
+        <w:t xml:space="preserve">5.2 The MvcContrib Grid advanced </w:t>
+      </w:r>
+      <w:commentRangeStart w:id="8"/>
+      <w:commentRangeStart w:id="9"/>
+      <w:r>
+        <w:t>usage</w:t>
+      </w:r>
+      <w:commentRangeEnd w:id="8"/>
       <w:r>
         <w:rPr>
           <w:rStyle w:val="CommentReference"/>
@@ -710,7 +473,18 @@
           <w:vanish/>
           <w:color w:val="000000"/>
         </w:rPr>
-        <w:commentReference w:id="4"/>
+        <w:commentReference w:id="8"/>
+      </w:r>
+      <w:commentRangeEnd w:id="9"/>
+      <w:r>
+        <w:rPr>
+          <w:rFonts w:ascii="Verdana" w:hAnsi="Verdana"/>
+          <w:b w:val="0"/>
+          <w:i w:val="0"/>
+          <w:color w:val="000000"/>
+          <w:sz w:val="16"/>
+        </w:rPr>
+        <w:commentReference w:id="9"/>
       </w:r>
     </w:p>
     <w:p>
@@ -718,35 +492,33 @@
         <w:pStyle w:val="Body"/>
       </w:pPr>
       <w:r>
-        <w:t xml:space="preserve">While the previous example of the </w:t>
-      </w:r>
-      <w:proofErr w:type="spellStart"/>
-      <w:r>
-        <w:t>MvcContrib</w:t>
-      </w:r>
-      <w:proofErr w:type="spellEnd"/>
-      <w:r>
-        <w:t xml:space="preserve"> Grid seemed to just work magically with a single line of view code, </w:t>
-      </w:r>
-      <w:commentRangeStart w:id="5"/>
+        <w:t xml:space="preserve">While the previous example of the MvcContrib Grid seemed to just work magically with a single line of view code, </w:t>
+      </w:r>
+      <w:commentRangeStart w:id="10"/>
       <w:r>
         <w:t xml:space="preserve">it has some pretty strong </w:t>
       </w:r>
-      <w:proofErr w:type="spellStart"/>
-      <w:r>
-        <w:t>oppinions</w:t>
-      </w:r>
-      <w:proofErr w:type="spellEnd"/>
+      <w:r>
+        <w:t>opinions</w:t>
+      </w:r>
       <w:r>
         <w:t xml:space="preserve"> about how it is going to render a model.  </w:t>
       </w:r>
-      <w:commentRangeEnd w:id="5"/>
+      <w:commentRangeStart w:id="11"/>
+      <w:commentRangeEnd w:id="10"/>
+      <w:r>
+        <w:t xml:space="preserve">For example, the manor, in which datatypes are rendered and displays all the items from the model. </w:t>
+      </w:r>
       <w:r>
         <w:rPr>
           <w:rStyle w:val="CommentReference"/>
           <w:vanish/>
         </w:rPr>
-        <w:commentReference w:id="5"/>
+        <w:commentReference w:id="10"/>
+      </w:r>
+      <w:commentRangeEnd w:id="11"/>
+      <w:r>
+        <w:commentReference w:id="11"/>
       </w:r>
       <w:r>
         <w:t xml:space="preserve">If you do not like the defaults of how the Grid works you do have some more options, this is where the power of the Grid really comes into play.  Using the same model as the previous example we will not show how you can configure the Grid on the view to finely control more aspects of how it is rendered.  </w:t>
@@ -757,15 +529,7 @@
         <w:pStyle w:val="CodeListingCaption"/>
       </w:pPr>
       <w:r>
-        <w:t xml:space="preserve">Listing 5.3 The </w:t>
-      </w:r>
-      <w:proofErr w:type="spellStart"/>
-      <w:r>
-        <w:t>MvcContrib</w:t>
-      </w:r>
-      <w:proofErr w:type="spellEnd"/>
-      <w:r>
-        <w:t xml:space="preserve"> Grid with more control</w:t>
+        <w:t>Listing 5.3 The MvcContrib Grid with more control</w:t>
       </w:r>
     </w:p>
     <w:p>
@@ -773,20 +537,7 @@
         <w:pStyle w:val="Code"/>
       </w:pPr>
       <w:r>
-        <w:t xml:space="preserve">&lt;%= </w:t>
-      </w:r>
-      <w:proofErr w:type="spellStart"/>
-      <w:proofErr w:type="gramStart"/>
-      <w:r>
-        <w:t>Html.Grid</w:t>
-      </w:r>
-      <w:proofErr w:type="spellEnd"/>
-      <w:r>
-        <w:t>(</w:t>
-      </w:r>
-      <w:proofErr w:type="gramEnd"/>
-      <w:r>
-        <w:t>M</w:t>
+        <w:t>&lt;%= Html.Grid(M</w:t>
       </w:r>
       <w:r>
         <w:t>odel).Columns(column =&gt; {</w:t>
@@ -811,24 +562,10 @@
       </w:pPr>
       <w:r>
         <w:tab/>
-      </w:r>
-      <w:proofErr w:type="spellStart"/>
-      <w:proofErr w:type="gramStart"/>
-      <w:r>
-        <w:t>column.For</w:t>
-      </w:r>
-      <w:proofErr w:type="spellEnd"/>
-      <w:proofErr w:type="gramEnd"/>
-      <w:r>
-        <w:t xml:space="preserve">(x =&gt; </w:t>
-      </w:r>
-      <w:proofErr w:type="spellStart"/>
-      <w:r>
-        <w:t>x.Id</w:t>
-      </w:r>
-      <w:proofErr w:type="spellEnd"/>
-      <w:r>
-        <w:t xml:space="preserve">).Named("Person ID"); </w:t>
+        <w:t xml:space="preserve">column.For(x =&gt; </w:t>
+      </w:r>
+      <w:r>
+        <w:t xml:space="preserve">x.Id).Named("Person ID"); </w:t>
       </w:r>
       <w:r>
         <w:tab/>
@@ -846,25 +583,11 @@
         <w:pStyle w:val="Code"/>
       </w:pPr>
       <w:r>
+        <w:lastRenderedPageBreak/>
         <w:tab/>
       </w:r>
-      <w:proofErr w:type="spellStart"/>
-      <w:proofErr w:type="gramStart"/>
-      <w:r>
-        <w:t>column.For</w:t>
-      </w:r>
-      <w:proofErr w:type="spellEnd"/>
-      <w:proofErr w:type="gramEnd"/>
-      <w:r>
-        <w:t xml:space="preserve">(x =&gt; </w:t>
-      </w:r>
-      <w:proofErr w:type="spellStart"/>
-      <w:r>
-        <w:t>x.Name</w:t>
-      </w:r>
-      <w:proofErr w:type="spellEnd"/>
-      <w:r>
-        <w:t>);</w:t>
+      <w:r>
+        <w:t>column.For(x =&gt; x.Name);</w:t>
       </w:r>
       <w:r>
         <w:tab/>
@@ -889,24 +612,7 @@
       </w:pPr>
       <w:r>
         <w:tab/>
-      </w:r>
-      <w:proofErr w:type="spellStart"/>
-      <w:proofErr w:type="gramStart"/>
-      <w:r>
-        <w:t>column.For</w:t>
-      </w:r>
-      <w:proofErr w:type="spellEnd"/>
-      <w:proofErr w:type="gramEnd"/>
-      <w:r>
-        <w:t xml:space="preserve">(x =&gt; </w:t>
-      </w:r>
-      <w:proofErr w:type="spellStart"/>
-      <w:r>
-        <w:t>x.Gender</w:t>
-      </w:r>
-      <w:proofErr w:type="spellEnd"/>
-      <w:r>
-        <w:t>);</w:t>
+        <w:t>column.For(x =&gt; x.Gender);</w:t>
       </w:r>
       <w:r>
         <w:tab/>
@@ -933,27 +639,10 @@
       </w:pPr>
       <w:r>
         <w:tab/>
-      </w:r>
-      <w:proofErr w:type="spellStart"/>
-      <w:proofErr w:type="gramStart"/>
-      <w:r>
-        <w:t>column.For</w:t>
-      </w:r>
-      <w:proofErr w:type="spellEnd"/>
-      <w:proofErr w:type="gramEnd"/>
-      <w:r>
-        <w:t xml:space="preserve">(x =&gt; </w:t>
-      </w:r>
-      <w:proofErr w:type="spellStart"/>
-      <w:r>
-        <w:t>x.Da</w:t>
-      </w:r>
-      <w:r>
-        <w:t>teOfBirth</w:t>
-      </w:r>
-      <w:proofErr w:type="spellEnd"/>
-      <w:r>
-        <w:t>).Format("{0:d}");</w:t>
+        <w:t>column.For(x =&gt; x.Da</w:t>
+      </w:r>
+      <w:r>
+        <w:t>teOfBirth).Format("{0:d}");</w:t>
       </w:r>
       <w:r>
         <w:tab/>
@@ -969,22 +658,8 @@
       </w:pPr>
       <w:r>
         <w:tab/>
-      </w:r>
-      <w:proofErr w:type="spellStart"/>
-      <w:proofErr w:type="gramStart"/>
-      <w:r>
-        <w:t>column.For</w:t>
-      </w:r>
-      <w:proofErr w:type="spellEnd"/>
-      <w:proofErr w:type="gramEnd"/>
-      <w:r>
-        <w:t xml:space="preserve">(x =&gt; </w:t>
-      </w:r>
-      <w:proofErr w:type="spellStart"/>
-      <w:r>
-        <w:t>Html.ActionLink</w:t>
-      </w:r>
-      <w:proofErr w:type="spellEnd"/>
+        <w:t>column.For(x =&gt; Html.ActionLink</w:t>
+      </w:r>
       <w:r>
         <w:t>("View Person", "Show",       |5</w:t>
       </w:r>
@@ -1001,33 +676,10 @@
       </w:r>
       <w:r>
         <w:tab/>
-      </w:r>
-      <w:proofErr w:type="gramStart"/>
-      <w:r>
-        <w:t>new</w:t>
-      </w:r>
-      <w:proofErr w:type="gramEnd"/>
-      <w:r>
-        <w:t xml:space="preserve"> { id</w:t>
-      </w:r>
-      <w:r>
-        <w:t xml:space="preserve"> =   </w:t>
-      </w:r>
-      <w:proofErr w:type="spellStart"/>
-      <w:r>
-        <w:t>x.Id</w:t>
-      </w:r>
-      <w:proofErr w:type="spellEnd"/>
-      <w:r>
-        <w:t>})).</w:t>
-      </w:r>
-      <w:proofErr w:type="spellStart"/>
-      <w:r>
-        <w:t>DoNotEncode</w:t>
-      </w:r>
-      <w:proofErr w:type="spellEnd"/>
-      <w:r>
-        <w:t>();</w:t>
+        <w:t>new { id</w:t>
+      </w:r>
+      <w:r>
+        <w:t xml:space="preserve"> =   x.Id})).DoNotEncode();</w:t>
       </w:r>
       <w:r>
         <w:tab/>
@@ -1109,13 +761,8 @@
       <w:r>
         <w:t xml:space="preserve"> - </w:t>
       </w:r>
-      <w:proofErr w:type="spellStart"/>
-      <w:r>
-        <w:t>DateOfBirth</w:t>
-      </w:r>
-      <w:proofErr w:type="spellEnd"/>
-      <w:r>
-        <w:t xml:space="preserve"> </w:t>
+      <w:r>
+        <w:t xml:space="preserve">DateOfBirth </w:t>
       </w:r>
       <w:r>
         <w:t xml:space="preserve">uses </w:t>
@@ -1145,20 +792,13 @@
         <w:pStyle w:val="Body1"/>
       </w:pPr>
       <w:r>
-        <w:t xml:space="preserve">The </w:t>
-      </w:r>
-      <w:proofErr w:type="spellStart"/>
-      <w:r>
-        <w:t>MvcContrib</w:t>
-      </w:r>
-      <w:proofErr w:type="spellEnd"/>
-      <w:r>
-        <w:t xml:space="preserve"> Grid created using the view code from Listing 5.3 will render nicely in a table and does not require a dedicated Presentation Model.</w:t>
+        <w:t>The MvcContrib Grid created using the view code from Listing 5.3 will render nicely in a table and does not require a dedicated Presentation Model.</w:t>
       </w:r>
       <w:r>
         <w:t xml:space="preserve"> The html of the Grid is displayed in </w:t>
       </w:r>
-      <w:commentRangeStart w:id="6"/>
+      <w:commentRangeStart w:id="12"/>
+      <w:commentRangeStart w:id="13"/>
       <w:r>
         <w:t>Figure 5.2.</w:t>
       </w:r>
@@ -1169,22 +809,24 @@
     <w:p>
       <w:pPr>
         <w:pStyle w:val="Body1"/>
-      </w:pPr>
-    </w:p>
-    <w:p>
-      <w:pPr>
-        <w:pStyle w:val="Body1"/>
+        <w:rPr>
+          <w:rStyle w:val="CodeinText"/>
+        </w:rPr>
       </w:pPr>
       <w:r>
         <w:t xml:space="preserve">Eliminating the </w:t>
       </w:r>
-      <w:commentRangeEnd w:id="6"/>
+      <w:commentRangeEnd w:id="12"/>
       <w:r>
         <w:rPr>
           <w:rStyle w:val="CommentReference"/>
           <w:vanish/>
         </w:rPr>
-        <w:commentReference w:id="6"/>
+        <w:commentReference w:id="12"/>
+      </w:r>
+      <w:commentRangeEnd w:id="13"/>
+      <w:r>
+        <w:commentReference w:id="13"/>
       </w:r>
       <w:r>
         <w:t xml:space="preserve">need for a Presentation Model </w:t>
@@ -1202,18 +844,8 @@
         <w:rPr>
           <w:rStyle w:val="CodeinText"/>
         </w:rPr>
-        <w:t xml:space="preserve">x =&gt; </w:t>
-      </w:r>
-      <w:proofErr w:type="spellStart"/>
-      <w:proofErr w:type="gramStart"/>
-      <w:r>
-        <w:rPr>
-          <w:rStyle w:val="CodeinText"/>
-        </w:rPr>
-        <w:t>x.Id</w:t>
-      </w:r>
-      <w:proofErr w:type="spellEnd"/>
-      <w:proofErr w:type="gramEnd"/>
+        <w:t>x =&gt; x.Id</w:t>
+      </w:r>
       <w:r>
         <w:rPr>
           <w:rStyle w:val="CodeinText"/>
@@ -1238,7 +870,13 @@
         </w:rPr>
         <w:t xml:space="preserve">nd render them into a table.  </w:t>
       </w:r>
-      <w:commentRangeStart w:id="7"/>
+    </w:p>
+    <w:p>
+      <w:pPr>
+        <w:pStyle w:val="Body1"/>
+      </w:pPr>
+      <w:commentRangeStart w:id="14"/>
+      <w:commentRangeStart w:id="15"/>
       <w:r>
         <w:rPr>
           <w:rStyle w:val="CodeinText"/>
@@ -1248,13 +886,17 @@
         </w:rPr>
         <w:t>While</w:t>
       </w:r>
-      <w:commentRangeEnd w:id="7"/>
+      <w:commentRangeEnd w:id="14"/>
+      <w:commentRangeEnd w:id="15"/>
+      <w:r>
+        <w:commentReference w:id="15"/>
+      </w:r>
       <w:r>
         <w:rPr>
           <w:rStyle w:val="CommentReference"/>
           <w:vanish/>
         </w:rPr>
-        <w:commentReference w:id="7"/>
+        <w:commentReference w:id="14"/>
       </w:r>
       <w:r>
         <w:rPr>
@@ -1263,9 +905,8 @@
           <w:color w:val="000000"/>
           <w:sz w:val="16"/>
         </w:rPr>
-        <w:t xml:space="preserve"> the </w:t>
-      </w:r>
-      <w:proofErr w:type="spellStart"/>
+        <w:t xml:space="preserve"> the MvcContrib was one of </w:t>
+      </w:r>
       <w:r>
         <w:rPr>
           <w:rStyle w:val="CodeinText"/>
@@ -1273,9 +914,8 @@
           <w:color w:val="000000"/>
           <w:sz w:val="16"/>
         </w:rPr>
-        <w:t>MvcContrib</w:t>
-      </w:r>
-      <w:proofErr w:type="spellEnd"/>
+        <w:t>the</w:t>
+      </w:r>
       <w:r>
         <w:rPr>
           <w:rStyle w:val="CodeinText"/>
@@ -1283,7 +923,7 @@
           <w:color w:val="000000"/>
           <w:sz w:val="16"/>
         </w:rPr>
-        <w:t xml:space="preserve"> was one of </w:t>
+        <w:t xml:space="preserve"> first components to</w:t>
       </w:r>
       <w:r>
         <w:rPr>
@@ -1292,7 +932,7 @@
           <w:color w:val="000000"/>
           <w:sz w:val="16"/>
         </w:rPr>
-        <w:t>the</w:t>
+        <w:t xml:space="preserve"> use this method of configuration this style has caught on.  The Grid was created and is currently maintained by Jeremy Skinner, a committer to the </w:t>
       </w:r>
       <w:r>
         <w:rPr>
@@ -1301,7 +941,7 @@
           <w:color w:val="000000"/>
           <w:sz w:val="16"/>
         </w:rPr>
-        <w:t xml:space="preserve"> first components to</w:t>
+        <w:t>MvcContrib project. His work on the Grid has influenced many of the newer APIs that are new to the MVC 2 view helpers.  We see the Lambda Expression style configuration of html helpers being released now and the MvcContrib Grid was one of the first components to really prove that there are some advantages to using this in a strongly typed view.  For more information about the Grid, go to the MvcContrib project at http://www.MvcContrib.org and see more information and blogs from the creator of the Grid at http://www.jeremyskinner.co.uk</w:t>
       </w:r>
       <w:r>
         <w:rPr>
@@ -1310,9 +950,37 @@
           <w:color w:val="000000"/>
           <w:sz w:val="16"/>
         </w:rPr>
-        <w:t xml:space="preserve"> use this method of configuration this style has caught on.  The Grid was created and is currently maintained by Jeremy Skinner, a committer to the </w:t>
-      </w:r>
-      <w:proofErr w:type="spellStart"/>
+        <w:t xml:space="preserve"> . There are a large number of features to the Grid that we cannot cover in this chapter.  The MvcContrib project has a number of samples which walk through the</w:t>
+      </w:r>
+      <w:ins w:id="16" w:author="User" w:date="2010-03-28T21:38:00Z">
+        <w:r>
+          <w:rPr>
+            <w:rStyle w:val="CodeinText"/>
+          </w:rPr>
+          <w:t xml:space="preserve"> extensive options for using the </w:t>
+        </w:r>
+        <w:commentRangeStart w:id="17"/>
+        <w:r>
+          <w:rPr>
+            <w:rStyle w:val="CodeinText"/>
+          </w:rPr>
+          <w:t>Grid</w:t>
+        </w:r>
+      </w:ins>
+      <w:commentRangeEnd w:id="17"/>
+      <w:ins w:id="18" w:author="User" w:date="2010-03-28T21:39:00Z">
+        <w:r>
+          <w:commentReference w:id="17"/>
+        </w:r>
+      </w:ins>
+      <w:ins w:id="19" w:author="User" w:date="2010-03-28T21:38:00Z">
+        <w:r>
+          <w:rPr>
+            <w:rStyle w:val="CodeinText"/>
+          </w:rPr>
+          <w:t xml:space="preserve">.  </w:t>
+        </w:r>
+      </w:ins>
       <w:r>
         <w:rPr>
           <w:rStyle w:val="CodeinText"/>
@@ -1320,147 +988,37 @@
           <w:color w:val="000000"/>
           <w:sz w:val="16"/>
         </w:rPr>
-        <w:t>MvcContrib</w:t>
-      </w:r>
-      <w:proofErr w:type="spellEnd"/>
-      <w:r>
-        <w:rPr>
-          <w:rStyle w:val="CodeinText"/>
-          <w:rFonts w:ascii="Verdana" w:hAnsi="Verdana"/>
-          <w:color w:val="000000"/>
-          <w:sz w:val="16"/>
-        </w:rPr>
-        <w:t xml:space="preserve"> project. His work on the Grid has influenced many of the newer APIs that are new to the MVC 2 view helpers.  We see the Lambda Expression style configuration of html helpers being released now and the </w:t>
-      </w:r>
-      <w:proofErr w:type="spellStart"/>
-      <w:r>
-        <w:rPr>
-          <w:rStyle w:val="CodeinText"/>
-          <w:rFonts w:ascii="Verdana" w:hAnsi="Verdana"/>
-          <w:color w:val="000000"/>
-          <w:sz w:val="16"/>
-        </w:rPr>
-        <w:t>MvcContrib</w:t>
-      </w:r>
-      <w:proofErr w:type="spellEnd"/>
-      <w:r>
-        <w:rPr>
-          <w:rStyle w:val="CodeinText"/>
-          <w:rFonts w:ascii="Verdana" w:hAnsi="Verdana"/>
-          <w:color w:val="000000"/>
-          <w:sz w:val="16"/>
-        </w:rPr>
-        <w:t xml:space="preserve"> Grid was one of the first components to really prove that there are some advantages to using this in a strongly typed view.  For more information about the Grid, go to the </w:t>
-      </w:r>
-      <w:proofErr w:type="spellStart"/>
-      <w:r>
-        <w:rPr>
-          <w:rStyle w:val="CodeinText"/>
-          <w:rFonts w:ascii="Verdana" w:hAnsi="Verdana"/>
-          <w:color w:val="000000"/>
-          <w:sz w:val="16"/>
-        </w:rPr>
-        <w:t>MvcContrib</w:t>
-      </w:r>
-      <w:proofErr w:type="spellEnd"/>
-      <w:r>
-        <w:rPr>
-          <w:rStyle w:val="CodeinText"/>
-          <w:rFonts w:ascii="Verdana" w:hAnsi="Verdana"/>
-          <w:color w:val="000000"/>
-          <w:sz w:val="16"/>
-        </w:rPr>
-        <w:t xml:space="preserve"> project at http://www.MvcContrib.org and see more information and blogs from the creator of the Grid at http://www.jeremyskinner.co.uk</w:t>
-      </w:r>
-      <w:proofErr w:type="gramStart"/>
-      <w:r>
-        <w:rPr>
-          <w:rStyle w:val="CodeinText"/>
-          <w:rFonts w:ascii="Verdana" w:hAnsi="Verdana"/>
-          <w:color w:val="000000"/>
-          <w:sz w:val="16"/>
-        </w:rPr>
-        <w:t xml:space="preserve"> .</w:t>
-      </w:r>
-      <w:proofErr w:type="gramEnd"/>
-      <w:r>
-        <w:rPr>
-          <w:rStyle w:val="CodeinText"/>
-          <w:rFonts w:ascii="Verdana" w:hAnsi="Verdana"/>
-          <w:color w:val="000000"/>
-          <w:sz w:val="16"/>
-        </w:rPr>
-        <w:t xml:space="preserve"> There are a large number of features to the Grid that we cannot cover in this chapter.  The </w:t>
-      </w:r>
-      <w:proofErr w:type="spellStart"/>
-      <w:r>
-        <w:rPr>
-          <w:rStyle w:val="CodeinText"/>
-          <w:rFonts w:ascii="Verdana" w:hAnsi="Verdana"/>
-          <w:color w:val="000000"/>
-          <w:sz w:val="16"/>
-        </w:rPr>
-        <w:t>MvcContrib</w:t>
-      </w:r>
-      <w:proofErr w:type="spellEnd"/>
-      <w:r>
-        <w:rPr>
-          <w:rStyle w:val="CodeinText"/>
-          <w:rFonts w:ascii="Verdana" w:hAnsi="Verdana"/>
-          <w:color w:val="000000"/>
-          <w:sz w:val="16"/>
-        </w:rPr>
-        <w:t xml:space="preserve"> project has a number of </w:t>
-      </w:r>
-      <w:proofErr w:type="gramStart"/>
-      <w:r>
-        <w:rPr>
-          <w:rStyle w:val="CodeinText"/>
-          <w:rFonts w:ascii="Verdana" w:hAnsi="Verdana"/>
-          <w:color w:val="000000"/>
-          <w:sz w:val="16"/>
-        </w:rPr>
-        <w:t>samples which</w:t>
-      </w:r>
-      <w:proofErr w:type="gramEnd"/>
-      <w:r>
-        <w:rPr>
-          <w:rStyle w:val="CodeinText"/>
-          <w:rFonts w:ascii="Verdana" w:hAnsi="Verdana"/>
-          <w:color w:val="000000"/>
-          <w:sz w:val="16"/>
-        </w:rPr>
-        <w:t xml:space="preserve"> walk through the </w:t>
-      </w:r>
-      <w:commentRangeStart w:id="8"/>
-      <w:r>
-        <w:rPr>
-          <w:rStyle w:val="CodeinText"/>
-        </w:rPr>
-        <w:t xml:space="preserve">various ways to get some </w:t>
-      </w:r>
-      <w:proofErr w:type="spellStart"/>
-      <w:r>
-        <w:rPr>
-          <w:rStyle w:val="CodeinText"/>
-        </w:rPr>
-        <w:t>increadibly</w:t>
-      </w:r>
-      <w:proofErr w:type="spellEnd"/>
-      <w:r>
-        <w:rPr>
-          <w:rStyle w:val="CodeinText"/>
-        </w:rPr>
-        <w:t xml:space="preserve"> power out of this component.</w:t>
-      </w:r>
-      <w:commentRangeEnd w:id="8"/>
-      <w:r>
-        <w:rPr>
-          <w:rStyle w:val="CommentReference"/>
-          <w:vanish/>
-        </w:rPr>
-        <w:commentReference w:id="8"/>
-      </w:r>
+        <w:t xml:space="preserve"> </w:t>
+      </w:r>
+      <w:commentRangeStart w:id="20"/>
+      <w:del w:id="21" w:author="User" w:date="2010-03-28T21:38:00Z">
+        <w:r>
+          <w:rPr>
+            <w:rStyle w:val="CodeinText"/>
+          </w:rPr>
+          <w:delText xml:space="preserve">various ways to get some </w:delText>
+        </w:r>
+        <w:r>
+          <w:rPr>
+            <w:rStyle w:val="CodeinText"/>
+          </w:rPr>
+          <w:delText>incredibly</w:delText>
+        </w:r>
+        <w:r>
+          <w:rPr>
+            <w:rStyle w:val="CodeinText"/>
+          </w:rPr>
+          <w:delText xml:space="preserve"> power out of this component.</w:delText>
+        </w:r>
+        <w:commentRangeEnd w:id="20"/>
+        <w:r>
+          <w:rPr>
+            <w:rStyle w:val="CommentReference"/>
+            <w:vanish/>
+          </w:rPr>
+          <w:commentReference w:id="20"/>
+        </w:r>
+      </w:del>
     </w:p>
     <w:p>
       <w:pPr>
@@ -1476,14 +1034,16 @@
           <w:highlight w:val="yellow"/>
         </w:rPr>
       </w:pPr>
-      <w:commentRangeStart w:id="9"/>
+      <w:commentRangeStart w:id="22"/>
+      <w:commentRangeStart w:id="23"/>
       <w:r>
         <w:rPr>
           <w:noProof/>
         </w:rPr>
+        <w:lastRenderedPageBreak/>
         <w:drawing>
           <wp:inline distT="0" distB="0" distL="0" distR="0">
-            <wp:extent cx="4800600" cy="5890460"/>
+            <wp:extent cx="4046982" cy="4965751"/>
             <wp:effectExtent l="19050" t="0" r="0" b="0"/>
             <wp:docPr id="4" name="Picture 4"/>
             <wp:cNvGraphicFramePr>
@@ -1508,7 +1068,7 @@
                   <pic:spPr bwMode="auto">
                     <a:xfrm>
                       <a:off x="0" y="0"/>
-                      <a:ext cx="4800600" cy="5890460"/>
+                      <a:ext cx="4048167" cy="4967205"/>
                     </a:xfrm>
                     <a:prstGeom prst="rect">
                       <a:avLst/>
@@ -1527,13 +1087,17 @@
           </wp:inline>
         </w:drawing>
       </w:r>
-      <w:commentRangeEnd w:id="9"/>
+      <w:commentRangeEnd w:id="22"/>
+      <w:commentRangeEnd w:id="23"/>
+      <w:r>
+        <w:commentReference w:id="23"/>
+      </w:r>
       <w:r>
         <w:rPr>
           <w:rStyle w:val="CommentReference"/>
           <w:vanish/>
         </w:rPr>
-        <w:commentReference w:id="9"/>
+        <w:commentReference w:id="22"/>
       </w:r>
     </w:p>
     <w:p>
@@ -1550,31 +1114,11 @@
           <w:color w:val="960000"/>
           <w:sz w:val="16"/>
         </w:rPr>
-        <w:t xml:space="preserve">Figure 5.2 The </w:t>
-      </w:r>
-      <w:proofErr w:type="spellStart"/>
+        <w:t xml:space="preserve">Figure 5.2 The MvcContrib Grid rendered using Column configuration </w:t>
+      </w:r>
       <w:r>
         <w:rPr>
           <w:rStyle w:val="CodeinText"/>
-          <w:rFonts w:ascii="Arial" w:hAnsi="Arial"/>
-          <w:color w:val="960000"/>
-          <w:sz w:val="16"/>
-        </w:rPr>
-        <w:t>MvcContrib</w:t>
-      </w:r>
-      <w:proofErr w:type="spellEnd"/>
-      <w:r>
-        <w:rPr>
-          <w:rStyle w:val="CodeinText"/>
-          <w:rFonts w:ascii="Arial" w:hAnsi="Arial"/>
-          <w:color w:val="960000"/>
-          <w:sz w:val="16"/>
-        </w:rPr>
-        <w:t xml:space="preserve"> Grid rendered using Column configuration </w:t>
-      </w:r>
-      <w:r>
-        <w:rPr>
-          <w:rStyle w:val="CodeinText"/>
         </w:rPr>
         <w:t xml:space="preserve">  </w:t>
       </w:r>
@@ -1590,66 +1134,70 @@
     <w:p>
       <w:pPr>
         <w:pStyle w:val="Body1"/>
+        <w:rPr>
+          <w:ins w:id="24" w:author="User" w:date="2010-03-28T21:42:00Z"/>
+        </w:rPr>
       </w:pPr>
       <w:r>
         <w:t xml:space="preserve">The </w:t>
       </w:r>
-      <w:commentRangeStart w:id="10"/>
+      <w:commentRangeStart w:id="25"/>
+      <w:commentRangeStart w:id="26"/>
       <w:r>
         <w:t xml:space="preserve">Portable Area </w:t>
       </w:r>
-      <w:commentRangeEnd w:id="10"/>
+      <w:commentRangeEnd w:id="25"/>
       <w:r>
         <w:rPr>
           <w:rStyle w:val="CommentReference"/>
           <w:vanish/>
         </w:rPr>
-        <w:commentReference w:id="10"/>
-      </w:r>
-      <w:r>
-        <w:t xml:space="preserve">is a concept that comes from the </w:t>
-      </w:r>
-      <w:proofErr w:type="spellStart"/>
-      <w:r>
-        <w:t>MvcContrib</w:t>
-      </w:r>
-      <w:proofErr w:type="spellEnd"/>
-      <w:r>
-        <w:t xml:space="preserve"> project.  As the name describes it, it is a native MVC 2 Area packaged up in a way that is easier to distribute and consume than an Area built with the out of the box MVC 2 support.  That is a pretty broad statement so let's first look at what is in an Area and then cover which pieces may need to be made portable.</w:t>
+        <w:commentReference w:id="25"/>
+      </w:r>
+      <w:commentRangeEnd w:id="26"/>
+      <w:r>
+        <w:commentReference w:id="26"/>
+      </w:r>
+      <w:r>
+        <w:t>is a concept that comes from the MvcContrib project.  As the name describes it, it is a native MVC 2 Area packaged up in a way that is easier to distribute and consume than an Area built with the out of the box MVC 2 support.  That is a pretty broad statement so let's first look at what is in an Area and then cover which pieces may need to be made portable.</w:t>
       </w:r>
       <w:r>
         <w:t xml:space="preserve">  </w:t>
       </w:r>
-      <w:commentRangeStart w:id="11"/>
-      <w:r>
-        <w:t xml:space="preserve">Areas </w:t>
-      </w:r>
-      <w:commentRangeEnd w:id="11"/>
+    </w:p>
+    <w:p>
+      <w:pPr>
+        <w:pStyle w:val="Body1"/>
+        <w:rPr>
+          <w:ins w:id="27" w:author="User" w:date="2010-03-28T21:42:00Z"/>
+        </w:rPr>
+      </w:pPr>
+      <w:commentRangeStart w:id="28"/>
+      <w:commentRangeStart w:id="29"/>
+      <w:r>
+        <w:lastRenderedPageBreak/>
+        <w:t>Areas</w:t>
+      </w:r>
+      <w:commentRangeEnd w:id="29"/>
+      <w:r>
+        <w:commentReference w:id="29"/>
+      </w:r>
+      <w:r>
+        <w:t xml:space="preserve"> </w:t>
+      </w:r>
+      <w:commentRangeEnd w:id="28"/>
       <w:r>
         <w:rPr>
           <w:rStyle w:val="CommentReference"/>
           <w:vanish/>
         </w:rPr>
-        <w:commentReference w:id="11"/>
-      </w:r>
-      <w:r>
-        <w:t xml:space="preserve">are simply put a subset of an MVC </w:t>
-      </w:r>
-      <w:proofErr w:type="gramStart"/>
-      <w:r>
-        <w:t>application, that</w:t>
-      </w:r>
-      <w:proofErr w:type="gramEnd"/>
-      <w:r>
-        <w:t xml:space="preserve"> is separated in a way that gives it some physical distance from other groups of functionality in an MVC application.  This means that an Area will have one or more Routes, Controllers, Actions, Views, Partial Views, Master Pages and content files, such as CSS, </w:t>
-      </w:r>
-      <w:proofErr w:type="spellStart"/>
-      <w:r>
-        <w:t>Javascript</w:t>
-      </w:r>
-      <w:proofErr w:type="spellEnd"/>
-      <w:r>
-        <w:t>,</w:t>
+        <w:commentReference w:id="28"/>
+      </w:r>
+      <w:r>
+        <w:t xml:space="preserve">are simply put a subset of an MVC application, that is separated in a way that gives it some physical distance from other groups of functionality in an MVC application.  This means that an Area will have one or more Routes, Controllers, Actions, Views, Partial Views, Master Pages and content files, such as CSS, </w:t>
+      </w:r>
+      <w:r>
+        <w:t>Javascript,</w:t>
       </w:r>
       <w:r>
         <w:t xml:space="preserve"> and image files.  These are all the </w:t>
@@ -1660,17 +1208,30 @@
       <w:r>
         <w:t xml:space="preserve"> may be used in an Area.  </w:t>
       </w:r>
-      <w:commentRangeStart w:id="12"/>
+    </w:p>
+    <w:p>
+      <w:pPr>
+        <w:pStyle w:val="Body1"/>
+        <w:rPr>
+          <w:ins w:id="30" w:author="User" w:date="2010-03-28T21:43:00Z"/>
+        </w:rPr>
+      </w:pPr>
+      <w:commentRangeStart w:id="31"/>
+      <w:commentRangeStart w:id="32"/>
       <w:r>
         <w:t>O</w:t>
       </w:r>
-      <w:commentRangeEnd w:id="12"/>
+      <w:commentRangeEnd w:id="31"/>
+      <w:commentRangeEnd w:id="32"/>
+      <w:r>
+        <w:commentReference w:id="32"/>
+      </w:r>
       <w:r>
         <w:rPr>
           <w:rStyle w:val="CommentReference"/>
           <w:vanish/>
         </w:rPr>
-        <w:commentReference w:id="12"/>
+        <w:commentReference w:id="31"/>
       </w:r>
       <w:r>
         <w:t xml:space="preserve">f those individual elements many of them are not part of the binary distribution of a MVC application.  Only the Routes, Controllers, and Actions get compiled into an assembly.  The rest of the elements are individual </w:t>
@@ -1700,34 +1261,61 @@
         <w:t>.</w:t>
       </w:r>
       <w:r>
-        <w:t xml:space="preserve">  </w:t>
-      </w:r>
-      <w:commentRangeStart w:id="13"/>
+        <w:t xml:space="preserve"> </w:t>
+      </w:r>
+    </w:p>
+    <w:p>
+      <w:pPr>
+        <w:pStyle w:val="Body1"/>
+      </w:pPr>
+      <w:del w:id="33" w:author="User" w:date="2010-03-28T21:43:00Z">
+        <w:r>
+          <w:delText xml:space="preserve"> </w:delText>
+        </w:r>
+      </w:del>
+      <w:commentRangeStart w:id="34"/>
+      <w:commentRangeStart w:id="35"/>
       <w:r>
         <w:t>This</w:t>
       </w:r>
-      <w:commentRangeEnd w:id="13"/>
+      <w:commentRangeEnd w:id="34"/>
+      <w:commentRangeEnd w:id="35"/>
+      <w:r>
+        <w:commentReference w:id="35"/>
+      </w:r>
       <w:r>
         <w:rPr>
           <w:rStyle w:val="CommentReference"/>
           <w:vanish/>
         </w:rPr>
-        <w:commentReference w:id="13"/>
-      </w:r>
-      <w:r>
-        <w:t xml:space="preserve"> is where the </w:t>
-      </w:r>
-      <w:proofErr w:type="spellStart"/>
-      <w:r>
-        <w:t>MvcContrib</w:t>
-      </w:r>
-      <w:proofErr w:type="spellEnd"/>
-      <w:r>
-        <w:t xml:space="preserve"> project developed the idea of a Portable Area.  </w:t>
-      </w:r>
-      <w:commentRangeStart w:id="14"/>
-      <w:r>
-        <w:t xml:space="preserve">By building on top of the existing Area functionality, it only takes some minor changes to your Area project to make it portable.  The process of making an Area </w:t>
+        <w:commentReference w:id="34"/>
+      </w:r>
+      <w:r>
+        <w:t xml:space="preserve"> is where the MvcContrib project developed the idea of a Portable Area.  </w:t>
+      </w:r>
+      <w:commentRangeStart w:id="36"/>
+      <w:commentRangeStart w:id="37"/>
+      <w:r>
+        <w:t>By building on top of the existing Area functionality, it only takes some minor changes to your Area project to make it portable.</w:t>
+      </w:r>
+      <w:ins w:id="38" w:author="User" w:date="2010-03-28T21:44:00Z">
+        <w:r>
+          <w:t xml:space="preserve">  A Portable Area is simply an Area, that can be deployed as a single </w:t>
+        </w:r>
+        <w:commentRangeStart w:id="39"/>
+        <w:r>
+          <w:t>dll</w:t>
+        </w:r>
+        <w:commentRangeEnd w:id="39"/>
+        <w:r>
+          <w:commentReference w:id="39"/>
+        </w:r>
+        <w:r>
+          <w:t>.</w:t>
+        </w:r>
+      </w:ins>
+      <w:r>
+        <w:t xml:space="preserve">  The process of making an Area </w:t>
       </w:r>
       <w:r>
         <w:t>portable</w:t>
@@ -1744,13 +1332,17 @@
       <w:r>
         <w:t xml:space="preserve"> </w:t>
       </w:r>
-      <w:commentRangeEnd w:id="14"/>
+      <w:commentRangeEnd w:id="36"/>
       <w:r>
         <w:rPr>
           <w:rStyle w:val="CommentReference"/>
           <w:vanish/>
         </w:rPr>
-        <w:commentReference w:id="14"/>
+        <w:commentReference w:id="36"/>
+      </w:r>
+      <w:commentRangeEnd w:id="37"/>
+      <w:r>
+        <w:commentReference w:id="37"/>
       </w:r>
     </w:p>
     <w:p>
@@ -1773,17 +1365,37 @@
       <w:r>
         <w:t>Using a Portable Area in your application was designed to be simple and quick.  Since a Portable Area can be packaged up as a single .Net assembly, in order to use a Portable Area you only needs to be placed in the bin folder of your ASP.Net MVC web application</w:t>
       </w:r>
-      <w:commentRangeStart w:id="15"/>
+      <w:commentRangeStart w:id="40"/>
+      <w:commentRangeStart w:id="41"/>
       <w:r>
         <w:t xml:space="preserve">.  There are some cases when you may need to do more in your application to get the full power out of a Portable Area.  </w:t>
       </w:r>
-      <w:commentRangeEnd w:id="15"/>
+      <w:commentRangeEnd w:id="40"/>
+      <w:ins w:id="42" w:author="User" w:date="2010-03-28T21:45:00Z">
+        <w:r>
+          <w:t xml:space="preserve">For instance, if you use a Portable Area that provides an interactive Ajax grid, your application would need to integrate with controllers in the </w:t>
+        </w:r>
+      </w:ins>
+      <w:ins w:id="43" w:author="User" w:date="2010-03-28T21:46:00Z">
+        <w:r>
+          <w:t>Portable</w:t>
+        </w:r>
+      </w:ins>
+      <w:ins w:id="44" w:author="User" w:date="2010-03-28T21:45:00Z">
+        <w:r>
+          <w:t xml:space="preserve"> Area. </w:t>
+        </w:r>
+      </w:ins>
       <w:r>
         <w:rPr>
           <w:rStyle w:val="CommentReference"/>
           <w:vanish/>
         </w:rPr>
-        <w:commentReference w:id="15"/>
+        <w:commentReference w:id="40"/>
+      </w:r>
+      <w:commentRangeEnd w:id="41"/>
+      <w:r>
+        <w:commentReference w:id="41"/>
       </w:r>
       <w:r>
         <w:t>First lets walk through a simple example.</w:t>
@@ -1794,31 +1406,7 @@
         <w:pStyle w:val="Body"/>
       </w:pPr>
       <w:r>
-        <w:t xml:space="preserve">Figure 5.3 shows the project references for a MVC application, that is using a Portable Area.  In order to use a Portable Area you will need a reference to the Portable Area assembly.  You will also need a reference to </w:t>
-      </w:r>
-      <w:proofErr w:type="spellStart"/>
-      <w:r>
-        <w:t>MvcContrib</w:t>
-      </w:r>
-      <w:proofErr w:type="spellEnd"/>
-      <w:r>
-        <w:t xml:space="preserve">.  </w:t>
-      </w:r>
-      <w:proofErr w:type="spellStart"/>
-      <w:r>
-        <w:t>MvcContrib</w:t>
-      </w:r>
-      <w:proofErr w:type="spellEnd"/>
-      <w:r>
-        <w:t xml:space="preserve"> provides the plumbing needed for a Portable Area to be, Portable.  The embedded resource view engine is part of </w:t>
-      </w:r>
-      <w:proofErr w:type="spellStart"/>
-      <w:r>
-        <w:t>MvcContrib</w:t>
-      </w:r>
-      <w:proofErr w:type="spellEnd"/>
-      <w:r>
-        <w:t xml:space="preserve">. It is this small but extremely powerful </w:t>
+        <w:t xml:space="preserve">Figure 5.3 shows the project references for a MVC application, that is using a Portable Area.  In order to use a Portable Area you will need a reference to the Portable Area assembly.  You will also need a reference to MvcContrib.  MvcContrib provides the plumbing needed for a Portable Area to be, Portable.  The embedded resource view engine is part of MvcContrib. It is this small but extremely powerful </w:t>
       </w:r>
       <w:r>
         <w:t>feature that</w:t>
@@ -1837,6 +1425,7 @@
         <w:rPr>
           <w:noProof/>
         </w:rPr>
+        <w:lastRenderedPageBreak/>
         <w:drawing>
           <wp:inline distT="0" distB="0" distL="0" distR="0">
             <wp:extent cx="4499023" cy="3071005"/>
@@ -1889,15 +1478,7 @@
         <w:pStyle w:val="FigureCaption"/>
       </w:pPr>
       <w:r>
-        <w:t xml:space="preserve">Figure </w:t>
-      </w:r>
-      <w:proofErr w:type="gramStart"/>
-      <w:r>
-        <w:t>5.3  References</w:t>
-      </w:r>
-      <w:proofErr w:type="gramEnd"/>
-      <w:r>
-        <w:t xml:space="preserve"> to consume a Portable Area</w:t>
+        <w:t>Figure 5.3  References to consume a Portable Area</w:t>
       </w:r>
     </w:p>
     <w:p>
@@ -1905,15 +1486,7 @@
         <w:pStyle w:val="Body1"/>
       </w:pPr>
       <w:r>
-        <w:t xml:space="preserve">Once the assemblies are referenced by your project there is one more configuration point that must be made for </w:t>
-      </w:r>
-      <w:proofErr w:type="gramStart"/>
-      <w:r>
-        <w:t>an</w:t>
-      </w:r>
-      <w:proofErr w:type="gramEnd"/>
-      <w:r>
-        <w:t xml:space="preserve"> Portable Area to function properly. </w:t>
+        <w:t xml:space="preserve">Once the assemblies are referenced by your project there is one more configuration point that must be made for an Portable Area to function properly. </w:t>
       </w:r>
     </w:p>
     <w:p>
@@ -1925,11 +1498,35 @@
       <w:pPr>
         <w:pStyle w:val="CodeListingCaption"/>
       </w:pPr>
-      <w:commentRangeStart w:id="16"/>
-      <w:r>
-        <w:t xml:space="preserve">Listing 5.x </w:t>
-      </w:r>
-      <w:commentRangeEnd w:id="16"/>
+      <w:commentRangeStart w:id="45"/>
+      <w:r>
+        <w:t>Listing 5.</w:t>
+      </w:r>
+      <w:commentRangeStart w:id="46"/>
+      <w:ins w:id="47" w:author="User" w:date="2010-03-28T21:47:00Z">
+        <w:r>
+          <w:t>4</w:t>
+        </w:r>
+      </w:ins>
+      <w:del w:id="48" w:author="User" w:date="2010-03-28T21:47:00Z">
+        <w:r>
+          <w:delText>x</w:delText>
+        </w:r>
+      </w:del>
+      <w:commentRangeEnd w:id="46"/>
+      <w:r>
+        <w:rPr>
+          <w:rFonts w:ascii="Verdana" w:hAnsi="Verdana"/>
+          <w:b w:val="0"/>
+          <w:color w:val="000000"/>
+          <w:sz w:val="16"/>
+        </w:rPr>
+        <w:commentReference w:id="46"/>
+      </w:r>
+      <w:r>
+        <w:t xml:space="preserve"> </w:t>
+      </w:r>
+      <w:commentRangeEnd w:id="45"/>
       <w:r>
         <w:rPr>
           <w:rStyle w:val="CommentReference"/>
@@ -1938,39 +1535,18 @@
           <w:vanish/>
           <w:color w:val="000000"/>
         </w:rPr>
-        <w:commentReference w:id="16"/>
-      </w:r>
-      <w:r>
-        <w:t xml:space="preserve">Startup code in </w:t>
-      </w:r>
-      <w:proofErr w:type="spellStart"/>
-      <w:r>
-        <w:t>Global.asax</w:t>
-      </w:r>
-      <w:proofErr w:type="spellEnd"/>
-      <w:r>
-        <w:t xml:space="preserve"> to enable Portable Areas</w:t>
+        <w:commentReference w:id="45"/>
+      </w:r>
+      <w:r>
+        <w:t>Startup code in Global.asax to enable Portable Areas</w:t>
       </w:r>
     </w:p>
     <w:p>
       <w:pPr>
         <w:pStyle w:val="Code"/>
       </w:pPr>
-      <w:proofErr w:type="gramStart"/>
-      <w:r>
-        <w:t>protected</w:t>
-      </w:r>
-      <w:proofErr w:type="gramEnd"/>
-      <w:r>
-        <w:t xml:space="preserve"> void </w:t>
-      </w:r>
-      <w:proofErr w:type="spellStart"/>
-      <w:r>
-        <w:t>Application_Start</w:t>
-      </w:r>
-      <w:proofErr w:type="spellEnd"/>
-      <w:r>
-        <w:t>()</w:t>
+      <w:r>
+        <w:t>protected void Application_Start()</w:t>
       </w:r>
       <w:r>
         <w:tab/>
@@ -2000,19 +1576,7 @@
       </w:pPr>
       <w:r>
         <w:tab/>
-      </w:r>
-      <w:proofErr w:type="spellStart"/>
-      <w:proofErr w:type="gramStart"/>
-      <w:r>
-        <w:t>AreaRegistration.RegisterAllAreas</w:t>
-      </w:r>
-      <w:proofErr w:type="spellEnd"/>
-      <w:r>
-        <w:t>(</w:t>
-      </w:r>
-      <w:proofErr w:type="gramEnd"/>
-      <w:r>
-        <w:t>);</w:t>
+        <w:t>AreaRegistration.RegisterAllAreas();</w:t>
       </w:r>
       <w:r>
         <w:tab/>
@@ -2031,24 +1595,7 @@
       </w:pPr>
       <w:r>
         <w:tab/>
-      </w:r>
-      <w:proofErr w:type="spellStart"/>
-      <w:proofErr w:type="gramStart"/>
-      <w:r>
-        <w:t>RegisterRoutes</w:t>
-      </w:r>
-      <w:proofErr w:type="spellEnd"/>
-      <w:r>
-        <w:t>(</w:t>
-      </w:r>
-      <w:proofErr w:type="spellStart"/>
-      <w:proofErr w:type="gramEnd"/>
-      <w:r>
-        <w:t>RouteTable.Routes</w:t>
-      </w:r>
-      <w:proofErr w:type="spellEnd"/>
-      <w:r>
-        <w:t>);</w:t>
+        <w:t>RegisterRoutes(RouteTable.Routes);</w:t>
       </w:r>
       <w:r>
         <w:tab/>
@@ -2067,19 +1614,7 @@
       </w:pPr>
       <w:r>
         <w:tab/>
-      </w:r>
-      <w:proofErr w:type="spellStart"/>
-      <w:proofErr w:type="gramStart"/>
-      <w:r>
-        <w:t>InputBuilder.BootStrap</w:t>
-      </w:r>
-      <w:proofErr w:type="spellEnd"/>
-      <w:r>
-        <w:t>(</w:t>
-      </w:r>
-      <w:proofErr w:type="gramEnd"/>
-      <w:r>
-        <w:t>);</w:t>
+        <w:t>InputBuilder.BootStrap();</w:t>
       </w:r>
       <w:r>
         <w:tab/>
@@ -2116,263 +1651,178 @@
         <w:t>1</w:t>
       </w:r>
       <w:r>
+        <w:t xml:space="preserve"> - Application_Start </w:t>
+      </w:r>
+      <w:r>
+        <w:t>runs on app startup</w:t>
+      </w:r>
+    </w:p>
+    <w:p>
+      <w:pPr>
+        <w:pStyle w:val="CodeAnnotation"/>
+      </w:pPr>
+      <w:r>
+        <w:t>2</w:t>
+      </w:r>
+      <w:r>
+        <w:t xml:space="preserve"> - RegisterAllAreas is new </w:t>
+      </w:r>
+      <w:r>
+        <w:t xml:space="preserve">in </w:t>
+      </w:r>
+      <w:r>
+        <w:t>MVC 2</w:t>
+      </w:r>
+    </w:p>
+    <w:p>
+      <w:pPr>
+        <w:pStyle w:val="CodeAnnotation"/>
+      </w:pPr>
+      <w:r>
+        <w:t>3</w:t>
+      </w:r>
+      <w:r>
+        <w:t xml:space="preserve"> - Routes </w:t>
+      </w:r>
+      <w:r>
+        <w:t xml:space="preserve">are </w:t>
+      </w:r>
+      <w:r>
+        <w:t xml:space="preserve">registered after </w:t>
+      </w:r>
+      <w:r>
+        <w:t>areas</w:t>
+      </w:r>
+    </w:p>
+    <w:p>
+      <w:pPr>
+        <w:pStyle w:val="CodeAnnotation"/>
+      </w:pPr>
+      <w:r>
+        <w:t>4</w:t>
+      </w:r>
+      <w:r>
         <w:t xml:space="preserve"> - </w:t>
       </w:r>
-      <w:proofErr w:type="spellStart"/>
-      <w:r>
+      <w:r>
+        <w:t>C</w:t>
+      </w:r>
+      <w:r>
+        <w:t xml:space="preserve">onfigures the MvcContrib Embedded View Engine.  </w:t>
+      </w:r>
+    </w:p>
+    <w:p>
+      <w:pPr>
+        <w:pStyle w:val="Body"/>
+      </w:pPr>
+    </w:p>
+    <w:p>
+      <w:pPr>
+        <w:pStyle w:val="Body"/>
+      </w:pPr>
+      <w:r>
+        <w:t xml:space="preserve">The startup code that can be put into the Global.asax </w:t>
+      </w:r>
+      <w:r>
+        <w:rPr>
+          <w:rStyle w:val="CodeinText"/>
+        </w:rPr>
         <w:t>Application_Start</w:t>
       </w:r>
-      <w:proofErr w:type="spellEnd"/>
-      <w:r>
-        <w:t xml:space="preserve"> </w:t>
-      </w:r>
-      <w:r>
-        <w:t>runs on app startup</w:t>
-      </w:r>
-    </w:p>
-    <w:p>
-      <w:pPr>
-        <w:pStyle w:val="CodeAnnotation"/>
-      </w:pPr>
-      <w:r>
-        <w:t>2</w:t>
-      </w:r>
-      <w:r>
-        <w:t xml:space="preserve"> - </w:t>
-      </w:r>
-      <w:proofErr w:type="spellStart"/>
-      <w:r>
+      <w:r>
+        <w:t xml:space="preserve"> method is required in order to make a Portable Area function.  It is important to note that the order of these calls is critical to make everything function properly.  The first call must be to </w:t>
+      </w:r>
+      <w:r>
+        <w:rPr>
+          <w:rStyle w:val="CodeinText"/>
+        </w:rPr>
         <w:t>RegisterAllAreas</w:t>
       </w:r>
-      <w:proofErr w:type="spellEnd"/>
-      <w:r>
-        <w:t xml:space="preserve"> is new </w:t>
-      </w:r>
-      <w:r>
-        <w:t xml:space="preserve">in </w:t>
-      </w:r>
-      <w:r>
-        <w:t>MVC 2</w:t>
-      </w:r>
-    </w:p>
-    <w:p>
-      <w:pPr>
-        <w:pStyle w:val="CodeAnnotation"/>
-      </w:pPr>
-      <w:r>
-        <w:t>3</w:t>
-      </w:r>
-      <w:r>
-        <w:t xml:space="preserve"> - Routes </w:t>
-      </w:r>
-      <w:r>
-        <w:t xml:space="preserve">are </w:t>
-      </w:r>
-      <w:r>
-        <w:t xml:space="preserve">registered after </w:t>
-      </w:r>
-      <w:r>
-        <w:t>areas</w:t>
-      </w:r>
-    </w:p>
-    <w:p>
-      <w:pPr>
-        <w:pStyle w:val="CodeAnnotation"/>
-      </w:pPr>
-      <w:r>
-        <w:t>4</w:t>
-      </w:r>
-      <w:r>
-        <w:t xml:space="preserve"> - </w:t>
-      </w:r>
-      <w:r>
-        <w:t>C</w:t>
-      </w:r>
-      <w:r>
-        <w:t xml:space="preserve">onfigures the </w:t>
-      </w:r>
-      <w:proofErr w:type="spellStart"/>
-      <w:r>
-        <w:t>MvcContrib</w:t>
-      </w:r>
-      <w:proofErr w:type="spellEnd"/>
-      <w:r>
-        <w:t xml:space="preserve"> Embedded View Engine.  </w:t>
+      <w:r>
+        <w:t xml:space="preserve">.  This method call tells the ASP.Net MVC framework to scan all </w:t>
+      </w:r>
+      <w:r>
+        <w:lastRenderedPageBreak/>
+        <w:t xml:space="preserve">assemblies in the bin folder and look for MVC 2 Areas.  When it finds them it calls an initialization method on each Area.  This functionality is built into MVC 2.  The second call is the standard call to </w:t>
+      </w:r>
+      <w:r>
+        <w:rPr>
+          <w:rStyle w:val="CodeinText"/>
+        </w:rPr>
+        <w:t>RegisterRoutes</w:t>
+      </w:r>
+      <w:r>
+        <w:t xml:space="preserve">.  It is important to ensure that the </w:t>
+      </w:r>
+      <w:r>
+        <w:rPr>
+          <w:rStyle w:val="CodeinText"/>
+        </w:rPr>
+        <w:t>RegisterRoutes</w:t>
+      </w:r>
+      <w:r>
+        <w:t xml:space="preserve"> method in your application does not Clear the </w:t>
+      </w:r>
+      <w:r>
+        <w:rPr>
+          <w:rStyle w:val="CodeinText"/>
+        </w:rPr>
+        <w:t>RoutesCollection</w:t>
+      </w:r>
+      <w:r>
+        <w:t xml:space="preserve">.  If it does it will clear out Area routes that are registered as part of the </w:t>
+      </w:r>
+      <w:r>
+        <w:rPr>
+          <w:rStyle w:val="CodeinText"/>
+        </w:rPr>
+        <w:t>RegisterAllAreas</w:t>
+      </w:r>
+      <w:r>
+        <w:t xml:space="preserve"> method.  The last step is a special call to the MvcContrib library that will Register and connect the Embedded Resource View Engine. Under the hood MvcContrib will add a new View Engine to the ViewEngines Collection and it will replace the default VirtualPathProvider with a specialized one that can read from Embedded Resources.  It is important to note that since this technology requires a Virtual Path Provider, this approach required Full Code Access Security (CAS) trust in order to work on .Net 3.5.  The requirement for Full trust goes away with .Net 4, because the ASP.Net framework enabled the Virtual Path Provider to work in Medium trust.</w:t>
       </w:r>
     </w:p>
     <w:p>
       <w:pPr>
         <w:pStyle w:val="Body"/>
       </w:pPr>
-    </w:p>
-    <w:p>
-      <w:pPr>
-        <w:pStyle w:val="Body"/>
-      </w:pPr>
-      <w:r>
-        <w:t xml:space="preserve">The startup code that can be put into the </w:t>
-      </w:r>
-      <w:proofErr w:type="spellStart"/>
-      <w:r>
-        <w:t>Global.asax</w:t>
-      </w:r>
-      <w:proofErr w:type="spellEnd"/>
-      <w:r>
-        <w:t xml:space="preserve"> </w:t>
-      </w:r>
-      <w:proofErr w:type="spellStart"/>
-      <w:r>
-        <w:rPr>
-          <w:rStyle w:val="CodeinText"/>
-        </w:rPr>
-        <w:t>Application_Start</w:t>
-      </w:r>
-      <w:proofErr w:type="spellEnd"/>
-      <w:r>
-        <w:t xml:space="preserve"> method is required in order to make a Portable Area function.  It is important to note that the order of these calls is critical to make everything function properly.  The first call must be to </w:t>
-      </w:r>
-      <w:proofErr w:type="spellStart"/>
-      <w:r>
-        <w:rPr>
-          <w:rStyle w:val="CodeinText"/>
-        </w:rPr>
-        <w:t>RegisterAllAreas</w:t>
-      </w:r>
-      <w:proofErr w:type="spellEnd"/>
-      <w:r>
-        <w:t xml:space="preserve">.  This method call tells the ASP.Net MVC framework to scan all assemblies in the bin folder and look for MVC 2 Areas.  When it finds them it calls an initialization method on each Area.  This functionality is built into MVC 2.  The second call is the standard call to </w:t>
-      </w:r>
-      <w:proofErr w:type="spellStart"/>
-      <w:r>
-        <w:rPr>
-          <w:rStyle w:val="CodeinText"/>
-        </w:rPr>
-        <w:t>RegisterRoutes</w:t>
-      </w:r>
-      <w:proofErr w:type="spellEnd"/>
-      <w:r>
-        <w:t xml:space="preserve">.  It is important to ensure that the </w:t>
-      </w:r>
-      <w:proofErr w:type="spellStart"/>
-      <w:r>
-        <w:rPr>
-          <w:rStyle w:val="CodeinText"/>
-        </w:rPr>
-        <w:t>RegisterRoutes</w:t>
-      </w:r>
-      <w:proofErr w:type="spellEnd"/>
-      <w:r>
-        <w:t xml:space="preserve"> method in your application does not </w:t>
-      </w:r>
-      <w:proofErr w:type="gramStart"/>
-      <w:r>
-        <w:t>Clear</w:t>
-      </w:r>
-      <w:proofErr w:type="gramEnd"/>
-      <w:r>
-        <w:t xml:space="preserve"> the </w:t>
-      </w:r>
-      <w:proofErr w:type="spellStart"/>
-      <w:r>
-        <w:rPr>
-          <w:rStyle w:val="CodeinText"/>
-        </w:rPr>
-        <w:t>RoutesCollection</w:t>
-      </w:r>
-      <w:proofErr w:type="spellEnd"/>
-      <w:r>
-        <w:t xml:space="preserve">.  If it does it will clear out Area routes that are registered as part of the </w:t>
-      </w:r>
-      <w:proofErr w:type="spellStart"/>
-      <w:r>
-        <w:rPr>
-          <w:rStyle w:val="CodeinText"/>
-        </w:rPr>
-        <w:t>RegisterAllAreas</w:t>
-      </w:r>
-      <w:proofErr w:type="spellEnd"/>
-      <w:r>
-        <w:t xml:space="preserve"> method.  The last step is a special call to the </w:t>
-      </w:r>
-      <w:proofErr w:type="spellStart"/>
-      <w:r>
-        <w:t>MvcContrib</w:t>
-      </w:r>
-      <w:proofErr w:type="spellEnd"/>
-      <w:r>
-        <w:t xml:space="preserve"> library that will Register and connect the Embedded Resource View Engine. Under the hood </w:t>
-      </w:r>
-      <w:proofErr w:type="spellStart"/>
-      <w:r>
-        <w:t>MvcContrib</w:t>
-      </w:r>
-      <w:proofErr w:type="spellEnd"/>
-      <w:r>
-        <w:t xml:space="preserve"> will add a new View Engine to the </w:t>
-      </w:r>
-      <w:proofErr w:type="spellStart"/>
-      <w:r>
-        <w:t>ViewEngines</w:t>
-      </w:r>
-      <w:proofErr w:type="spellEnd"/>
-      <w:r>
-        <w:t xml:space="preserve"> Collection and it will replace the default </w:t>
-      </w:r>
-      <w:proofErr w:type="spellStart"/>
-      <w:r>
-        <w:t>VirtualPathProvider</w:t>
-      </w:r>
-      <w:proofErr w:type="spellEnd"/>
-      <w:r>
-        <w:t xml:space="preserve"> with a specialized one that can read from Embedded Resources.  It is important to note that since this technology requires a Virtual Path Provider, this approach required Full Code Access Security (CAS) trust in order to work on .Net 3.5.  The requirement for Full trust goes away with .Net 4, because the ASP.Net framework enabled the Virtual Path Provider to work in Medium trust.</w:t>
-      </w:r>
-    </w:p>
-    <w:p>
-      <w:pPr>
-        <w:pStyle w:val="Body"/>
-      </w:pPr>
-      <w:r>
-        <w:t xml:space="preserve">Once a reference is created and the view engine is initialized, you are ready to start using the Portable Areas functionality.  This sample shows how to use a login Portable Area </w:t>
-      </w:r>
-      <w:proofErr w:type="gramStart"/>
-      <w:r>
-        <w:t>which</w:t>
-      </w:r>
-      <w:proofErr w:type="gramEnd"/>
-      <w:r>
-        <w:t xml:space="preserve"> provides the full authentication service and user interface elements.  The first step is to call one of the Portable Areas </w:t>
-      </w:r>
-      <w:proofErr w:type="spellStart"/>
-      <w:r>
-        <w:t>HtmlHelpers</w:t>
-      </w:r>
-      <w:proofErr w:type="spellEnd"/>
-      <w:r>
-        <w:t xml:space="preserve"> methods from your applications master page.  By calling the method, shown in listing 5.x</w:t>
-      </w:r>
-      <w:proofErr w:type="gramStart"/>
-      <w:r>
-        <w:t>,  you</w:t>
-      </w:r>
-      <w:proofErr w:type="gramEnd"/>
-      <w:r>
-        <w:t xml:space="preserve"> will get a login widget display on your page.</w:t>
+      <w:r>
+        <w:t>Once a reference is created and the view engine is initialized, you are ready to start using the Portable Areas functionality.  This sample shows how to use a login Portable Area which provides the full authentication service and user interface elements.  The first step is to call one of the Portable Areas HtmlHelpers methods from your applications master page.  By calling the method, shown in listing 5.x,  you will get a login widget display on your page.</w:t>
       </w:r>
     </w:p>
     <w:p>
       <w:pPr>
         <w:pStyle w:val="CodeListingCaption"/>
       </w:pPr>
-      <w:commentRangeStart w:id="17"/>
-      <w:r>
-        <w:t xml:space="preserve">Listing </w:t>
-      </w:r>
-      <w:proofErr w:type="gramStart"/>
-      <w:r>
-        <w:t xml:space="preserve">5.x  </w:t>
-      </w:r>
-      <w:commentRangeEnd w:id="17"/>
-      <w:proofErr w:type="gramEnd"/>
+      <w:commentRangeStart w:id="49"/>
+      <w:r>
+        <w:t>Listing 5.</w:t>
+      </w:r>
+      <w:commentRangeStart w:id="50"/>
+      <w:ins w:id="51" w:author="User" w:date="2010-03-28T21:47:00Z">
+        <w:r>
+          <w:t>5</w:t>
+        </w:r>
+      </w:ins>
+      <w:del w:id="52" w:author="User" w:date="2010-03-28T21:47:00Z">
+        <w:r>
+          <w:delText>x</w:delText>
+        </w:r>
+      </w:del>
+      <w:commentRangeEnd w:id="50"/>
+      <w:r>
+        <w:rPr>
+          <w:rFonts w:ascii="Verdana" w:hAnsi="Verdana"/>
+          <w:b w:val="0"/>
+          <w:color w:val="000000"/>
+          <w:sz w:val="16"/>
+        </w:rPr>
+        <w:commentReference w:id="50"/>
+      </w:r>
+      <w:r>
+        <w:t xml:space="preserve">  </w:t>
+      </w:r>
+      <w:commentRangeEnd w:id="49"/>
       <w:r>
         <w:rPr>
           <w:rStyle w:val="CommentReference"/>
@@ -2381,7 +1831,7 @@
           <w:vanish/>
           <w:color w:val="000000"/>
         </w:rPr>
-        <w:commentReference w:id="17"/>
+        <w:commentReference w:id="49"/>
       </w:r>
       <w:r>
         <w:t>Access a Portable Area Html Helper from the a Master page</w:t>
@@ -2392,23 +1842,7 @@
         <w:pStyle w:val="Code"/>
       </w:pPr>
       <w:r>
-        <w:t>&lt;</w:t>
-      </w:r>
-      <w:proofErr w:type="gramStart"/>
-      <w:r>
-        <w:t>div</w:t>
-      </w:r>
-      <w:proofErr w:type="gramEnd"/>
-      <w:r>
-        <w:t xml:space="preserve"> id="</w:t>
-      </w:r>
-      <w:proofErr w:type="spellStart"/>
-      <w:r>
-        <w:t>logindisplay</w:t>
-      </w:r>
-      <w:proofErr w:type="spellEnd"/>
-      <w:r>
-        <w:t>"&gt;</w:t>
+        <w:t>&lt;div id="logindisplay"&gt;</w:t>
       </w:r>
     </w:p>
     <w:p>
@@ -2419,20 +1853,7 @@
         <w:tab/>
       </w:r>
       <w:r>
-        <w:t>&lt;%=</w:t>
-      </w:r>
-      <w:proofErr w:type="spellStart"/>
-      <w:proofErr w:type="gramStart"/>
-      <w:r>
-        <w:t>Html.LoginLink</w:t>
-      </w:r>
-      <w:proofErr w:type="spellEnd"/>
-      <w:r>
-        <w:t>(</w:t>
-      </w:r>
-      <w:proofErr w:type="gramEnd"/>
-      <w:r>
-        <w:t>) %&gt;</w:t>
+        <w:t>&lt;%=Html.LoginLink() %&gt;</w:t>
       </w:r>
       <w:r>
         <w:t xml:space="preserve"> </w:t>
@@ -2500,14 +1921,16 @@
     <w:p/>
     <w:p/>
     <w:p>
-      <w:commentRangeStart w:id="18"/>
+      <w:commentRangeStart w:id="53"/>
+      <w:commentRangeStart w:id="54"/>
       <w:r>
         <w:rPr>
           <w:noProof/>
         </w:rPr>
+        <w:lastRenderedPageBreak/>
         <w:drawing>
           <wp:inline distT="0" distB="0" distL="0" distR="0">
-            <wp:extent cx="4800600" cy="2477730"/>
+            <wp:extent cx="4181092" cy="2157984"/>
             <wp:effectExtent l="19050" t="0" r="0" b="0"/>
             <wp:docPr id="2" name="Picture 7"/>
             <wp:cNvGraphicFramePr>
@@ -2532,7 +1955,7 @@
                   <pic:spPr bwMode="auto">
                     <a:xfrm>
                       <a:off x="0" y="0"/>
-                      <a:ext cx="4800600" cy="2477730"/>
+                      <a:ext cx="4185744" cy="2160385"/>
                     </a:xfrm>
                     <a:prstGeom prst="rect">
                       <a:avLst/>
@@ -2551,13 +1974,17 @@
           </wp:inline>
         </w:drawing>
       </w:r>
-      <w:commentRangeEnd w:id="18"/>
+      <w:commentRangeEnd w:id="53"/>
+      <w:commentRangeEnd w:id="54"/>
+      <w:r>
+        <w:commentReference w:id="54"/>
+      </w:r>
       <w:r>
         <w:rPr>
           <w:rStyle w:val="CommentReference"/>
           <w:vanish/>
         </w:rPr>
-        <w:commentReference w:id="18"/>
+        <w:commentReference w:id="53"/>
       </w:r>
     </w:p>
     <w:p>
@@ -2565,15 +1992,7 @@
         <w:pStyle w:val="FigureCaption"/>
       </w:pPr>
       <w:r>
-        <w:t xml:space="preserve">Figure 5.4 </w:t>
-      </w:r>
-      <w:proofErr w:type="gramStart"/>
-      <w:r>
-        <w:t>The</w:t>
-      </w:r>
-      <w:proofErr w:type="gramEnd"/>
-      <w:r>
-        <w:t xml:space="preserve"> user interface rendered from the helper method</w:t>
+        <w:t>Figure 5.4 The user interface rendered from the helper method</w:t>
       </w:r>
     </w:p>
     <w:p>
@@ -2590,27 +2009,20 @@
         <w:t>just comes across by the simple configuration of wiring in the Portable Area.</w:t>
       </w:r>
       <w:r>
-        <w:t xml:space="preserve"> Figure 5.5 shows the logon screen.  It is important to remember that you get more than just the initial </w:t>
-      </w:r>
-      <w:proofErr w:type="gramStart"/>
-      <w:r>
-        <w:t>screen,</w:t>
-      </w:r>
-      <w:proofErr w:type="gramEnd"/>
-      <w:r>
-        <w:t xml:space="preserve"> there is validation logic and new user creation in this Portable Area as well.</w:t>
+        <w:t xml:space="preserve"> Figure 5.5 shows the logon screen.  It is important to remember that you get more than just the initial screen, there is validation logic and new user creation in this Portable Area as well.</w:t>
       </w:r>
     </w:p>
     <w:p/>
     <w:p>
-      <w:commentRangeStart w:id="19"/>
+      <w:commentRangeStart w:id="55"/>
+      <w:commentRangeStart w:id="56"/>
       <w:r>
         <w:rPr>
           <w:noProof/>
         </w:rPr>
         <w:drawing>
           <wp:inline distT="0" distB="0" distL="0" distR="0">
-            <wp:extent cx="3333750" cy="2513134"/>
+            <wp:extent cx="4181094" cy="3151902"/>
             <wp:effectExtent l="19050" t="0" r="0" b="0"/>
             <wp:docPr id="3" name="Picture 10"/>
             <wp:cNvGraphicFramePr>
@@ -2635,7 +2047,7 @@
                   <pic:spPr bwMode="auto">
                     <a:xfrm>
                       <a:off x="0" y="0"/>
-                      <a:ext cx="3336402" cy="2515134"/>
+                      <a:ext cx="4187057" cy="3156397"/>
                     </a:xfrm>
                     <a:prstGeom prst="rect">
                       <a:avLst/>
@@ -2654,13 +2066,17 @@
           </wp:inline>
         </w:drawing>
       </w:r>
-      <w:commentRangeEnd w:id="19"/>
+      <w:commentRangeEnd w:id="55"/>
+      <w:commentRangeEnd w:id="56"/>
+      <w:r>
+        <w:commentReference w:id="56"/>
+      </w:r>
       <w:r>
         <w:rPr>
           <w:rStyle w:val="CommentReference"/>
           <w:vanish/>
         </w:rPr>
-        <w:commentReference w:id="19"/>
+        <w:commentReference w:id="55"/>
       </w:r>
     </w:p>
     <w:p>
@@ -2671,18 +2087,14 @@
         </w:rPr>
       </w:pPr>
       <w:r>
+        <w:lastRenderedPageBreak/>
         <w:t xml:space="preserve">Figure 5.5 </w:t>
       </w:r>
-      <w:commentRangeStart w:id="20"/>
-      <w:proofErr w:type="gramStart"/>
-      <w:r>
-        <w:t>The</w:t>
-      </w:r>
-      <w:proofErr w:type="gramEnd"/>
-      <w:r>
-        <w:t xml:space="preserve"> log on screen</w:t>
-      </w:r>
-      <w:commentRangeEnd w:id="20"/>
+      <w:commentRangeStart w:id="57"/>
+      <w:r>
+        <w:t>The log on screen</w:t>
+      </w:r>
+      <w:commentRangeEnd w:id="57"/>
       <w:r>
         <w:rPr>
           <w:rStyle w:val="CommentReference"/>
@@ -2690,8 +2102,27 @@
           <w:vanish/>
           <w:color w:val="000000"/>
         </w:rPr>
-        <w:commentReference w:id="20"/>
-      </w:r>
+        <w:commentReference w:id="57"/>
+      </w:r>
+      <w:ins w:id="58" w:author="User" w:date="2010-03-28T21:50:00Z">
+        <w:r>
+          <w:t xml:space="preserve"> after clicking the logon </w:t>
+        </w:r>
+        <w:commentRangeStart w:id="59"/>
+        <w:r>
+          <w:t>link</w:t>
+        </w:r>
+      </w:ins>
+      <w:commentRangeEnd w:id="59"/>
+      <w:ins w:id="60" w:author="User" w:date="2010-03-28T21:51:00Z">
+        <w:r>
+          <w:rPr>
+            <w:rFonts w:ascii="Verdana" w:hAnsi="Verdana"/>
+            <w:color w:val="000000"/>
+          </w:rPr>
+          <w:commentReference w:id="59"/>
+        </w:r>
+      </w:ins>
     </w:p>
     <w:p>
       <w:pPr>
@@ -2708,15 +2139,16 @@
       </w:r>
     </w:p>
     <w:p>
-      <w:commentRangeStart w:id="21"/>
+      <w:commentRangeStart w:id="61"/>
+      <w:commentRangeStart w:id="62"/>
       <w:r>
         <w:rPr>
           <w:noProof/>
         </w:rPr>
         <w:drawing>
           <wp:inline distT="0" distB="0" distL="0" distR="0">
-            <wp:extent cx="3319895" cy="2995280"/>
-            <wp:effectExtent l="19050" t="0" r="0" b="0"/>
+            <wp:extent cx="4754118" cy="4289267"/>
+            <wp:effectExtent l="19050" t="0" r="8382" b="0"/>
             <wp:docPr id="5" name="Picture 13"/>
             <wp:cNvGraphicFramePr>
               <a:graphicFrameLocks xmlns:a="http://schemas.openxmlformats.org/drawingml/2006/main" noChangeAspect="1"/>
@@ -2740,7 +2172,7 @@
                   <pic:spPr bwMode="auto">
                     <a:xfrm>
                       <a:off x="0" y="0"/>
-                      <a:ext cx="3321689" cy="2996899"/>
+                      <a:ext cx="4760095" cy="4294660"/>
                     </a:xfrm>
                     <a:prstGeom prst="rect">
                       <a:avLst/>
@@ -2759,13 +2191,17 @@
           </wp:inline>
         </w:drawing>
       </w:r>
-      <w:commentRangeEnd w:id="21"/>
+      <w:commentRangeEnd w:id="61"/>
+      <w:commentRangeEnd w:id="62"/>
+      <w:r>
+        <w:commentReference w:id="62"/>
+      </w:r>
       <w:r>
         <w:rPr>
           <w:rStyle w:val="CommentReference"/>
           <w:vanish/>
         </w:rPr>
-        <w:commentReference w:id="21"/>
+        <w:commentReference w:id="61"/>
       </w:r>
       <w:r>
         <w:t xml:space="preserve"> </w:t>
@@ -2776,15 +2212,7 @@
         <w:pStyle w:val="FigureCaption"/>
       </w:pPr>
       <w:r>
-        <w:t xml:space="preserve">Figure 5.6 </w:t>
-      </w:r>
-      <w:proofErr w:type="gramStart"/>
-      <w:r>
-        <w:t>The</w:t>
-      </w:r>
-      <w:proofErr w:type="gramEnd"/>
-      <w:r>
-        <w:t xml:space="preserve"> user registration screen</w:t>
+        <w:t>Figure 5.6 The user registration screen</w:t>
       </w:r>
     </w:p>
     <w:p>
@@ -2794,24 +2222,14 @@
       <w:r>
         <w:t xml:space="preserve">Additionally the </w:t>
       </w:r>
-      <w:proofErr w:type="spellStart"/>
       <w:r>
         <w:rPr>
           <w:rStyle w:val="CodeinText"/>
         </w:rPr>
         <w:t>LoginLink</w:t>
       </w:r>
-      <w:proofErr w:type="spellEnd"/>
-      <w:r>
-        <w:t xml:space="preserve"> helper that was called from the master page has another surprise, once a user is logged </w:t>
-      </w:r>
-      <w:proofErr w:type="gramStart"/>
-      <w:r>
-        <w:t>in ,</w:t>
-      </w:r>
-      <w:proofErr w:type="gramEnd"/>
-      <w:r>
-        <w:t xml:space="preserve"> the link now displays a user welcome message and a log off li</w:t>
+      <w:r>
+        <w:t xml:space="preserve"> helper that was called from the master page has another surprise, once a user is logged in , the link now displays a user welcome message and a log off li</w:t>
       </w:r>
       <w:r>
         <w:t>nk.  This is shown in Figure 5.7</w:t>
@@ -2825,6 +2243,7 @@
         <w:rPr>
           <w:noProof/>
         </w:rPr>
+        <w:lastRenderedPageBreak/>
         <w:drawing>
           <wp:inline distT="0" distB="0" distL="0" distR="0">
             <wp:extent cx="3617771" cy="3262745"/>
@@ -2885,27 +2304,24 @@
         <w:pStyle w:val="Body"/>
       </w:pPr>
       <w:r>
-        <w:t xml:space="preserve">  </w:t>
-      </w:r>
-      <w:proofErr w:type="gramStart"/>
-      <w:r>
-        <w:t>All this with a tiny amount of configuration code and a link from the sites master page.</w:t>
-      </w:r>
-      <w:proofErr w:type="gramEnd"/>
-      <w:r>
-        <w:t xml:space="preserve">  That really demonstrates how Portable Areas can be used to provide multi page user interface features delivered as a software </w:t>
-      </w:r>
-      <w:commentRangeStart w:id="22"/>
+        <w:t xml:space="preserve">  All this with a tiny amount of configuration code and a link from the sites master page.  That really demonstrates how Portable Areas can be used to provide multi page user interface features delivered as a software </w:t>
+      </w:r>
+      <w:commentRangeStart w:id="63"/>
+      <w:commentRangeStart w:id="64"/>
       <w:r>
         <w:t>component</w:t>
       </w:r>
-      <w:commentRangeEnd w:id="22"/>
+      <w:commentRangeEnd w:id="63"/>
       <w:r>
         <w:rPr>
           <w:rStyle w:val="CommentReference"/>
           <w:vanish/>
         </w:rPr>
-        <w:commentReference w:id="22"/>
+        <w:commentReference w:id="63"/>
+      </w:r>
+      <w:commentRangeEnd w:id="64"/>
+      <w:r>
+        <w:commentReference w:id="64"/>
       </w:r>
       <w:r>
         <w:t>.</w:t>
@@ -2928,37 +2344,74 @@
           <w:highlight w:val="yellow"/>
         </w:rPr>
       </w:pPr>
-      <w:commentRangeStart w:id="23"/>
+      <w:commentRangeStart w:id="65"/>
       <w:r>
         <w:t>This chapter covered using 3rd party component</w:t>
       </w:r>
       <w:r>
-        <w:t xml:space="preserve">s in an MVC application.  We covered using a page level component, the </w:t>
-      </w:r>
-      <w:proofErr w:type="spellStart"/>
-      <w:r>
-        <w:t>MvcContrib</w:t>
-      </w:r>
-      <w:proofErr w:type="spellEnd"/>
-      <w:r>
-        <w:t xml:space="preserve"> Grid and a multi page component, Portable Area.  By using these </w:t>
+        <w:t>s in an MVC application.  We covered using a page level component, the MvcContrib Grid</w:t>
+      </w:r>
+      <w:ins w:id="66" w:author="User" w:date="2010-03-28T22:20:00Z">
+        <w:r>
+          <w:t>.  Walked through using the Grid's AutoColumn feature for simple cases.  We also demonstrated a more advanced usage of the Grid, using its powerful strongly typed API.  We defined a Portable Area as a component which takes the MVC 2 concept of an Area and packages that Area into a single dll for easy portablility.</w:t>
+        </w:r>
+      </w:ins>
+      <w:ins w:id="67" w:author="User" w:date="2010-03-28T22:22:00Z">
+        <w:r>
+          <w:t xml:space="preserve"> We then walked through a small demonstration of how to add and use a Portable Area from within a </w:t>
+        </w:r>
+      </w:ins>
+      <w:ins w:id="68" w:author="User" w:date="2010-03-28T22:23:00Z">
+        <w:r>
+          <w:t xml:space="preserve">MVC 2 web application project.  These two different types of components show that there are different ways to look at how much functionality a component could provide.  The Grid provides </w:t>
+        </w:r>
+      </w:ins>
+      <w:ins w:id="69" w:author="User" w:date="2010-03-28T22:24:00Z">
+        <w:r>
+          <w:t xml:space="preserve">a single control like experience, while the Portable Area can provide a mulit-page </w:t>
+        </w:r>
+      </w:ins>
+      <w:ins w:id="70" w:author="User" w:date="2010-03-28T22:25:00Z">
+        <w:r>
+          <w:t xml:space="preserve">compoenent. </w:t>
+        </w:r>
+      </w:ins>
+      <w:del w:id="71" w:author="User" w:date="2010-03-28T22:22:00Z">
+        <w:r>
+          <w:delText xml:space="preserve"> and a multi page component, Portable Area.</w:delText>
+        </w:r>
+      </w:del>
+      <w:r>
+        <w:t xml:space="preserve">  By using these </w:t>
       </w:r>
       <w:r>
         <w:t>components</w:t>
       </w:r>
       <w:r>
-        <w:t xml:space="preserve"> you can provide more functionality quickly.  </w:t>
-      </w:r>
-      <w:commentRangeEnd w:id="23"/>
+        <w:t xml:space="preserve"> </w:t>
+      </w:r>
+      <w:r>
+        <w:lastRenderedPageBreak/>
+        <w:t xml:space="preserve">you can provide more functionality quickly.  </w:t>
+      </w:r>
+      <w:commentRangeEnd w:id="65"/>
       <w:r>
         <w:rPr>
           <w:rStyle w:val="CommentReference"/>
           <w:vanish/>
         </w:rPr>
-        <w:commentReference w:id="23"/>
-      </w:r>
-      <w:r>
-        <w:t>The next chapter will cover hosting a MVC application in Internet Information Server.</w:t>
+        <w:commentReference w:id="65"/>
+      </w:r>
+      <w:commentRangeStart w:id="72"/>
+      <w:r>
+        <w:t>The</w:t>
+      </w:r>
+      <w:commentRangeEnd w:id="72"/>
+      <w:r>
+        <w:commentReference w:id="72"/>
+      </w:r>
+      <w:r>
+        <w:t xml:space="preserve"> next chapter will cover hosting a MVC application in Internet Information Server.</w:t>
       </w:r>
     </w:p>
     <w:sectPr>
@@ -2970,7 +2423,7 @@
         <w:numRestart w:val="eachSect"/>
       </w:footnotePr>
       <w:pgSz w:w="10627" w:h="13320" w:code="13"/>
-      <w:pgMar w:top="1800" w:right="1080" w:bottom="1080" w:left="1987" w:gutter="0"/>
+      <w:pgMar w:top="1800" w:right="1080" w:bottom="1080" w:left="1987" w:header="720" w:footer="720" w:gutter="0"/>
       <w:pgNumType w:start="1" w:chapSep="period"/>
       <w:cols w:space="0"/>
       <w:noEndnote/>
@@ -2981,8 +2434,18 @@
 </file>
 
 <file path=word/comments.xml><?xml version="1.0" encoding="utf-8"?>
-<w:comments xmlns:mo="http://schemas.microsoft.com/office/mac/office/2008/main" xmlns:ve="http://schemas.openxmlformats.org/markup-compatibility/2006" xmlns:mv="urn:schemas-microsoft-com:mac:vml" xmlns:o="urn:schemas-microsoft-com:office:office" xmlns:r="http://schemas.openxmlformats.org/officeDocument/2006/relationships" xmlns:m="http://schemas.openxmlformats.org/officeDocument/2006/math" xmlns:v="urn:schemas-microsoft-com:vml" xmlns:wp="http://schemas.openxmlformats.org/drawingml/2006/wordprocessingDrawing" xmlns:w10="urn:schemas-microsoft-com:office:word" xmlns:w="http://schemas.openxmlformats.org/wordprocessingml/2006/main" xmlns:wne="http://schemas.microsoft.com/office/word/2006/wordml">
-  <w:comment w:id="0" w:author="Katharine Osborne" w:date="2010-03-18T14:27:00Z" w:initials="KO">
+<w:comments xmlns:ve="http://schemas.openxmlformats.org/markup-compatibility/2006" xmlns:o="urn:schemas-microsoft-com:office:office" xmlns:r="http://schemas.openxmlformats.org/officeDocument/2006/relationships" xmlns:m="http://schemas.openxmlformats.org/officeDocument/2006/math" xmlns:v="urn:schemas-microsoft-com:vml" xmlns:wp="http://schemas.openxmlformats.org/drawingml/2006/wordprocessingDrawing" xmlns:w10="urn:schemas-microsoft-com:office:word" xmlns:w="http://schemas.openxmlformats.org/wordprocessingml/2006/main" xmlns:wne="http://schemas.microsoft.com/office/word/2006/wordml">
+  <w:comment w:id="1" w:author="User" w:date="2010-03-28T22:25:00Z" w:initials="U">
+    <w:p>
+      <w:r>
+        <w:annotationRef/>
+      </w:r>
+      <w:r>
+        <w:t>Updated the middle two.</w:t>
+      </w:r>
+    </w:p>
+  </w:comment>
+  <w:comment w:id="0" w:author="Katharine Osborne" w:date="2010-03-28T22:25:00Z" w:initials="KO">
     <w:p>
       <w:pPr>
         <w:pStyle w:val="CommentText"/>
@@ -2998,7 +2461,7 @@
       </w:r>
     </w:p>
   </w:comment>
-  <w:comment w:id="1" w:author="Katharine Osborne" w:date="2010-03-18T14:28:00Z" w:initials="KO">
+  <w:comment w:id="3" w:author="Katharine Osborne" w:date="2010-03-28T22:25:00Z" w:initials="KO">
     <w:p>
       <w:pPr>
         <w:pStyle w:val="CommentText"/>
@@ -3014,7 +2477,17 @@
       </w:r>
     </w:p>
   </w:comment>
-  <w:comment w:id="2" w:author="Katharine Osborne" w:date="2010-03-18T14:29:00Z" w:initials="KO">
+  <w:comment w:id="2" w:author="User" w:date="2010-03-28T22:25:00Z" w:initials="U">
+    <w:p>
+      <w:r>
+        <w:annotationRef/>
+      </w:r>
+      <w:r>
+        <w:t>Deleted.</w:t>
+      </w:r>
+    </w:p>
+  </w:comment>
+  <w:comment w:id="5" w:author="Katharine Osborne" w:date="2010-03-28T22:25:00Z" w:initials="KO">
     <w:p>
       <w:pPr>
         <w:pStyle w:val="CommentText"/>
@@ -3030,7 +2503,27 @@
       </w:r>
     </w:p>
   </w:comment>
-  <w:comment w:id="3" w:author="Katharine Osborne" w:date="2010-03-18T14:31:00Z" w:initials="KO">
+  <w:comment w:id="4" w:author="User" w:date="2010-03-28T22:25:00Z" w:initials="U">
+    <w:p>
+      <w:r>
+        <w:annotationRef/>
+      </w:r>
+      <w:r>
+        <w:t>They have b een Capitalized.</w:t>
+      </w:r>
+    </w:p>
+  </w:comment>
+  <w:comment w:id="7" w:author="User" w:date="2010-03-28T22:25:00Z" w:initials="U">
+    <w:p>
+      <w:r>
+        <w:annotationRef/>
+      </w:r>
+      <w:r>
+        <w:t>I made is a little smaller.</w:t>
+      </w:r>
+    </w:p>
+  </w:comment>
+  <w:comment w:id="6" w:author="Katharine Osborne" w:date="2010-03-28T22:25:00Z" w:initials="KO">
     <w:p>
       <w:pPr>
         <w:pStyle w:val="CommentText"/>
@@ -3049,7 +2542,7 @@
       </w:r>
     </w:p>
   </w:comment>
-  <w:comment w:id="4" w:author="Katharine Osborne" w:date="2010-03-18T14:49:00Z" w:initials="KO">
+  <w:comment w:id="8" w:author="Katharine Osborne" w:date="2010-03-28T22:25:00Z" w:initials="KO">
     <w:p>
       <w:pPr>
         <w:pStyle w:val="CommentText"/>
@@ -3065,7 +2558,17 @@
       </w:r>
     </w:p>
   </w:comment>
-  <w:comment w:id="5" w:author="Katharine Osborne" w:date="2010-03-18T14:32:00Z" w:initials="KO">
+  <w:comment w:id="9" w:author="User" w:date="2010-03-28T22:25:00Z" w:initials="U">
+    <w:p>
+      <w:r>
+        <w:annotationRef/>
+      </w:r>
+      <w:r>
+        <w:t>Removed the period.</w:t>
+      </w:r>
+    </w:p>
+  </w:comment>
+  <w:comment w:id="10" w:author="Katharine Osborne" w:date="2010-03-28T22:25:00Z" w:initials="KO">
     <w:p>
       <w:pPr>
         <w:pStyle w:val="CommentText"/>
@@ -3081,7 +2584,17 @@
       </w:r>
     </w:p>
   </w:comment>
-  <w:comment w:id="6" w:author="Katharine Osborne" w:date="2010-03-18T14:32:00Z" w:initials="KO">
+  <w:comment w:id="11" w:author="User" w:date="2010-03-28T22:25:00Z" w:initials="U">
+    <w:p>
+      <w:r>
+        <w:annotationRef/>
+      </w:r>
+      <w:r>
+        <w:t>I added an additional sentence to give an example of the defaults.</w:t>
+      </w:r>
+    </w:p>
+  </w:comment>
+  <w:comment w:id="12" w:author="Katharine Osborne" w:date="2010-03-28T22:25:00Z" w:initials="KO">
     <w:p>
       <w:pPr>
         <w:pStyle w:val="CommentText"/>
@@ -3097,7 +2610,27 @@
       </w:r>
     </w:p>
   </w:comment>
-  <w:comment w:id="7" w:author="Katharine Osborne" w:date="2010-03-18T14:33:00Z" w:initials="KO">
+  <w:comment w:id="13" w:author="User" w:date="2010-03-28T22:25:00Z" w:initials="U">
+    <w:p>
+      <w:r>
+        <w:annotationRef/>
+      </w:r>
+      <w:r>
+        <w:t>Removed the space.</w:t>
+      </w:r>
+    </w:p>
+  </w:comment>
+  <w:comment w:id="15" w:author="User" w:date="2010-03-28T22:25:00Z" w:initials="U">
+    <w:p>
+      <w:r>
+        <w:annotationRef/>
+      </w:r>
+      <w:r>
+        <w:t>Started a new paragraph.</w:t>
+      </w:r>
+    </w:p>
+  </w:comment>
+  <w:comment w:id="14" w:author="Katharine Osborne" w:date="2010-03-28T22:25:00Z" w:initials="KO">
     <w:p>
       <w:pPr>
         <w:pStyle w:val="CommentText"/>
@@ -3109,19 +2642,21 @@
         <w:annotationRef/>
       </w:r>
       <w:r>
-        <w:t xml:space="preserve">This should be the start of a new paragraph. Long </w:t>
-      </w:r>
-      <w:proofErr w:type="spellStart"/>
-      <w:r>
-        <w:t>apragraphs</w:t>
-      </w:r>
-      <w:proofErr w:type="spellEnd"/>
-      <w:r>
-        <w:t xml:space="preserve"> are exhausting to read.</w:t>
+        <w:t>This should be the start of a new paragraph. Long apragraphs are exhausting to read.</w:t>
       </w:r>
     </w:p>
   </w:comment>
-  <w:comment w:id="8" w:author="Katharine Osborne" w:date="2010-03-18T14:34:00Z" w:initials="KO">
+  <w:comment w:id="17" w:author="User" w:date="2010-03-28T22:25:00Z" w:initials="U">
+    <w:p>
+      <w:r>
+        <w:annotationRef/>
+      </w:r>
+      <w:r>
+        <w:t>Reworded that sentence.</w:t>
+      </w:r>
+    </w:p>
+  </w:comment>
+  <w:comment w:id="20" w:author="Katharine Osborne" w:date="2010-03-28T22:25:00Z" w:initials="KO">
     <w:p>
       <w:pPr>
         <w:pStyle w:val="CommentText"/>
@@ -3137,7 +2672,17 @@
       </w:r>
     </w:p>
   </w:comment>
-  <w:comment w:id="9" w:author="Katharine Osborne" w:date="2010-03-18T14:35:00Z" w:initials="KO">
+  <w:comment w:id="23" w:author="User" w:date="2010-03-28T22:25:00Z" w:initials="U">
+    <w:p>
+      <w:r>
+        <w:annotationRef/>
+      </w:r>
+      <w:r>
+        <w:t>This is an existing sample. I resized it to cut down on the realestate.</w:t>
+      </w:r>
+    </w:p>
+  </w:comment>
+  <w:comment w:id="22" w:author="Katharine Osborne" w:date="2010-03-28T22:25:00Z" w:initials="KO">
     <w:p>
       <w:pPr>
         <w:pStyle w:val="CommentText"/>
@@ -3153,7 +2698,7 @@
       </w:r>
     </w:p>
   </w:comment>
-  <w:comment w:id="10" w:author="Katharine Osborne" w:date="2010-03-18T14:47:00Z" w:initials="KO">
+  <w:comment w:id="25" w:author="Katharine Osborne" w:date="2010-03-28T22:25:00Z" w:initials="KO">
     <w:p>
       <w:pPr>
         <w:pStyle w:val="CommentText"/>
@@ -3169,7 +2714,30 @@
       </w:r>
     </w:p>
   </w:comment>
-  <w:comment w:id="11" w:author="Katharine Osborne" w:date="2010-03-18T14:36:00Z" w:initials="KO">
+  <w:comment w:id="26" w:author="User" w:date="2010-03-28T22:25:00Z" w:initials="U">
+    <w:p>
+      <w:r>
+        <w:annotationRef/>
+      </w:r>
+      <w:r>
+        <w:t xml:space="preserve">Area is a feature of the MVC2 framework, so it should be capitalized.  the Portable Area is </w:t>
+      </w:r>
+      <w:r>
+        <w:t>adding to the existing concept.</w:t>
+      </w:r>
+    </w:p>
+  </w:comment>
+  <w:comment w:id="29" w:author="User" w:date="2010-03-28T22:25:00Z" w:initials="U">
+    <w:p>
+      <w:r>
+        <w:annotationRef/>
+      </w:r>
+      <w:r>
+        <w:t>Made a new paragraph.</w:t>
+      </w:r>
+    </w:p>
+  </w:comment>
+  <w:comment w:id="28" w:author="Katharine Osborne" w:date="2010-03-28T22:25:00Z" w:initials="KO">
     <w:p>
       <w:pPr>
         <w:pStyle w:val="CommentText"/>
@@ -3185,7 +2753,17 @@
       </w:r>
     </w:p>
   </w:comment>
-  <w:comment w:id="12" w:author="Katharine Osborne" w:date="2010-03-18T14:48:00Z" w:initials="KO">
+  <w:comment w:id="32" w:author="User" w:date="2010-03-28T22:25:00Z" w:initials="U">
+    <w:p>
+      <w:r>
+        <w:annotationRef/>
+      </w:r>
+      <w:r>
+        <w:t>Made a new paragraph</w:t>
+      </w:r>
+    </w:p>
+  </w:comment>
+  <w:comment w:id="31" w:author="Katharine Osborne" w:date="2010-03-28T22:25:00Z" w:initials="KO">
     <w:p>
       <w:pPr>
         <w:pStyle w:val="CommentText"/>
@@ -3197,19 +2775,21 @@
         <w:annotationRef/>
       </w:r>
       <w:r>
-        <w:t xml:space="preserve">This </w:t>
-      </w:r>
-      <w:proofErr w:type="spellStart"/>
-      <w:r>
-        <w:t>shold</w:t>
-      </w:r>
-      <w:proofErr w:type="spellEnd"/>
-      <w:r>
-        <w:t xml:space="preserve"> be the start of a new paragraph</w:t>
+        <w:t>This shold be the start of a new paragraph</w:t>
       </w:r>
     </w:p>
   </w:comment>
-  <w:comment w:id="13" w:author="Katharine Osborne" w:date="2010-03-18T14:37:00Z" w:initials="KO">
+  <w:comment w:id="35" w:author="User" w:date="2010-03-28T22:25:00Z" w:initials="U">
+    <w:p>
+      <w:r>
+        <w:annotationRef/>
+      </w:r>
+      <w:r>
+        <w:t>Started a new paragraph here.</w:t>
+      </w:r>
+    </w:p>
+  </w:comment>
+  <w:comment w:id="34" w:author="Katharine Osborne" w:date="2010-03-28T22:25:00Z" w:initials="KO">
     <w:p>
       <w:pPr>
         <w:pStyle w:val="CommentText"/>
@@ -3231,7 +2811,14 @@
       </w:r>
     </w:p>
   </w:comment>
-  <w:comment w:id="14" w:author="Katharine Osborne" w:date="2010-03-18T14:50:00Z" w:initials="KO">
+  <w:comment w:id="39" w:author="User" w:date="2010-03-28T22:25:00Z" w:initials="U">
+    <w:p>
+      <w:r>
+        <w:annotationRef/>
+      </w:r>
+    </w:p>
+  </w:comment>
+  <w:comment w:id="36" w:author="Katharine Osborne" w:date="2010-03-28T22:25:00Z" w:initials="KO">
     <w:p>
       <w:pPr>
         <w:pStyle w:val="CommentText"/>
@@ -3247,7 +2834,17 @@
       </w:r>
     </w:p>
   </w:comment>
-  <w:comment w:id="15" w:author="Katharine Osborne" w:date="2010-03-18T14:51:00Z" w:initials="KO">
+  <w:comment w:id="37" w:author="User" w:date="2010-03-28T22:25:00Z" w:initials="U">
+    <w:p>
+      <w:r>
+        <w:annotationRef/>
+      </w:r>
+      <w:r>
+        <w:t>Added a sentence in the middle of the paragraph to define what a Portable Area is.</w:t>
+      </w:r>
+    </w:p>
+  </w:comment>
+  <w:comment w:id="40" w:author="Katharine Osborne" w:date="2010-03-28T22:25:00Z" w:initials="KO">
     <w:p>
       <w:pPr>
         <w:pStyle w:val="CommentText"/>
@@ -3263,7 +2860,27 @@
       </w:r>
     </w:p>
   </w:comment>
-  <w:comment w:id="16" w:author="Katharine Osborne" w:date="2010-03-18T14:38:00Z" w:initials="KO">
+  <w:comment w:id="41" w:author="User" w:date="2010-03-28T22:25:00Z" w:initials="U">
+    <w:p>
+      <w:r>
+        <w:annotationRef/>
+      </w:r>
+      <w:r>
+        <w:t>Added an example of a more complex integration.</w:t>
+      </w:r>
+    </w:p>
+  </w:comment>
+  <w:comment w:id="46" w:author="User" w:date="2010-03-28T22:25:00Z" w:initials="U">
+    <w:p>
+      <w:r>
+        <w:annotationRef/>
+      </w:r>
+      <w:r>
+        <w:t>Corrected the missing number.</w:t>
+      </w:r>
+    </w:p>
+  </w:comment>
+  <w:comment w:id="45" w:author="Katharine Osborne" w:date="2010-03-28T22:25:00Z" w:initials="KO">
     <w:p>
       <w:pPr>
         <w:pStyle w:val="CommentText"/>
@@ -3279,7 +2896,17 @@
       </w:r>
     </w:p>
   </w:comment>
-  <w:comment w:id="17" w:author="Katharine Osborne" w:date="2010-03-18T14:38:00Z" w:initials="KO">
+  <w:comment w:id="50" w:author="User" w:date="2010-03-28T22:25:00Z" w:initials="U">
+    <w:p>
+      <w:r>
+        <w:annotationRef/>
+      </w:r>
+      <w:r>
+        <w:t>Corrected the missing number.</w:t>
+      </w:r>
+    </w:p>
+  </w:comment>
+  <w:comment w:id="49" w:author="Katharine Osborne" w:date="2010-03-28T22:25:00Z" w:initials="KO">
     <w:p>
       <w:pPr>
         <w:pStyle w:val="CommentText"/>
@@ -3295,7 +2922,17 @@
       </w:r>
     </w:p>
   </w:comment>
-  <w:comment w:id="18" w:author="Katharine Osborne" w:date="2010-03-18T14:39:00Z" w:initials="KO">
+  <w:comment w:id="54" w:author="User" w:date="2010-03-28T22:25:00Z" w:initials="U">
+    <w:p>
+      <w:r>
+        <w:annotationRef/>
+      </w:r>
+      <w:r>
+        <w:t>I will discuss, this will the author team. Since the book will be printed in black and white, we need to determine what effect this will have.</w:t>
+      </w:r>
+    </w:p>
+  </w:comment>
+  <w:comment w:id="53" w:author="Katharine Osborne" w:date="2010-03-28T22:25:00Z" w:initials="KO">
     <w:p>
       <w:pPr>
         <w:pStyle w:val="CommentText"/>
@@ -3311,7 +2948,17 @@
       </w:r>
     </w:p>
   </w:comment>
-  <w:comment w:id="19" w:author="Katharine Osborne" w:date="2010-03-18T14:40:00Z" w:initials="KO">
+  <w:comment w:id="56" w:author="User" w:date="2010-03-28T22:25:00Z" w:initials="U">
+    <w:p>
+      <w:r>
+        <w:annotationRef/>
+      </w:r>
+      <w:r>
+        <w:t>I normalized the sizes of the screen shoots.</w:t>
+      </w:r>
+    </w:p>
+  </w:comment>
+  <w:comment w:id="55" w:author="Katharine Osborne" w:date="2010-03-28T22:25:00Z" w:initials="KO">
     <w:p>
       <w:pPr>
         <w:pStyle w:val="CommentText"/>
@@ -3327,7 +2974,7 @@
       </w:r>
     </w:p>
   </w:comment>
-  <w:comment w:id="20" w:author="Katharine Osborne" w:date="2010-03-18T14:41:00Z" w:initials="KO">
+  <w:comment w:id="57" w:author="Katharine Osborne" w:date="2010-03-28T22:25:00Z" w:initials="KO">
     <w:p>
       <w:pPr>
         <w:pStyle w:val="CommentText"/>
@@ -3339,19 +2986,31 @@
         <w:annotationRef/>
       </w:r>
       <w:r>
-        <w:t>“…</w:t>
-      </w:r>
-      <w:proofErr w:type="gramStart"/>
-      <w:r>
-        <w:t>after</w:t>
-      </w:r>
-      <w:proofErr w:type="gramEnd"/>
-      <w:r>
-        <w:t xml:space="preserve"> clicking the logon link”</w:t>
+        <w:t>“…after clicking the logon link”</w:t>
       </w:r>
     </w:p>
   </w:comment>
-  <w:comment w:id="21" w:author="Katharine Osborne" w:date="2010-03-18T14:42:00Z" w:initials="KO">
+  <w:comment w:id="59" w:author="User" w:date="2010-03-28T22:25:00Z" w:initials="U">
+    <w:p>
+      <w:r>
+        <w:annotationRef/>
+      </w:r>
+      <w:r>
+        <w:t>Appended.</w:t>
+      </w:r>
+    </w:p>
+  </w:comment>
+  <w:comment w:id="62" w:author="User" w:date="2010-03-28T22:25:00Z" w:initials="U">
+    <w:p>
+      <w:r>
+        <w:annotationRef/>
+      </w:r>
+      <w:r>
+        <w:t>Corrected.</w:t>
+      </w:r>
+    </w:p>
+  </w:comment>
+  <w:comment w:id="61" w:author="Katharine Osborne" w:date="2010-03-28T22:25:00Z" w:initials="KO">
     <w:p>
       <w:pPr>
         <w:pStyle w:val="CommentText"/>
@@ -3367,7 +3026,7 @@
       </w:r>
     </w:p>
   </w:comment>
-  <w:comment w:id="22" w:author="Katharine Osborne" w:date="2010-03-18T14:45:00Z" w:initials="KO">
+  <w:comment w:id="63" w:author="Katharine Osborne" w:date="2010-03-28T22:25:00Z" w:initials="KO">
     <w:p>
       <w:pPr>
         <w:pStyle w:val="CommentText"/>
@@ -3383,7 +3042,17 @@
       </w:r>
     </w:p>
   </w:comment>
-  <w:comment w:id="23" w:author="Katharine Osborne" w:date="2010-03-18T14:43:00Z" w:initials="KO">
+  <w:comment w:id="64" w:author="User" w:date="2010-03-28T22:25:00Z" w:initials="U">
+    <w:p>
+      <w:r>
+        <w:annotationRef/>
+      </w:r>
+      <w:r>
+        <w:t>With the additions and changes made to the comments the chapter is over 10 pages long.  That being said, there is an additional chapter which deep dives into the portable area, topic so I do not want to dive into a more complex example as that has a place in the book already.</w:t>
+      </w:r>
+    </w:p>
+  </w:comment>
+  <w:comment w:id="65" w:author="Katharine Osborne" w:date="2010-03-28T22:25:00Z" w:initials="KO">
     <w:p>
       <w:pPr>
         <w:pStyle w:val="CommentText"/>
@@ -3412,6 +3081,16 @@
           <w:i w:val="0"/>
         </w:rPr>
         <w:t>have a sentence for each first level section.</w:t>
+      </w:r>
+    </w:p>
+  </w:comment>
+  <w:comment w:id="72" w:author="User" w:date="2010-03-28T22:25:00Z" w:initials="U">
+    <w:p>
+      <w:r>
+        <w:annotationRef/>
+      </w:r>
+      <w:r>
+        <w:t>I expanded on the summary.</w:t>
       </w:r>
     </w:p>
   </w:comment>
@@ -3546,7 +3225,7 @@
 </file>
 
 <file path=word/endnotes.xml><?xml version="1.0" encoding="utf-8"?>
-<w:endnotes xmlns:mo="http://schemas.microsoft.com/office/mac/office/2008/main" xmlns:ve="http://schemas.openxmlformats.org/markup-compatibility/2006" xmlns:mv="urn:schemas-microsoft-com:mac:vml" xmlns:o="urn:schemas-microsoft-com:office:office" xmlns:r="http://schemas.openxmlformats.org/officeDocument/2006/relationships" xmlns:m="http://schemas.openxmlformats.org/officeDocument/2006/math" xmlns:v="urn:schemas-microsoft-com:vml" xmlns:wp="http://schemas.openxmlformats.org/drawingml/2006/wordprocessingDrawing" xmlns:w10="urn:schemas-microsoft-com:office:word" xmlns:w="http://schemas.openxmlformats.org/wordprocessingml/2006/main" xmlns:wne="http://schemas.microsoft.com/office/word/2006/wordml">
+<w:endnotes xmlns:ve="http://schemas.openxmlformats.org/markup-compatibility/2006" xmlns:o="urn:schemas-microsoft-com:office:office" xmlns:r="http://schemas.openxmlformats.org/officeDocument/2006/relationships" xmlns:m="http://schemas.openxmlformats.org/officeDocument/2006/math" xmlns:v="urn:schemas-microsoft-com:vml" xmlns:wp="http://schemas.openxmlformats.org/drawingml/2006/wordprocessingDrawing" xmlns:w10="urn:schemas-microsoft-com:office:word" xmlns:w="http://schemas.openxmlformats.org/wordprocessingml/2006/main" xmlns:wne="http://schemas.microsoft.com/office/word/2006/wordml">
   <w:endnote w:type="separator" w:id="-1">
     <w:p>
       <w:r>
@@ -3567,7 +3246,7 @@
 </file>
 
 <file path=word/footer1.xml><?xml version="1.0" encoding="utf-8"?>
-<w:ftr xmlns:mo="http://schemas.microsoft.com/office/mac/office/2008/main" xmlns:ve="http://schemas.openxmlformats.org/markup-compatibility/2006" xmlns:mv="urn:schemas-microsoft-com:mac:vml" xmlns:o="urn:schemas-microsoft-com:office:office" xmlns:r="http://schemas.openxmlformats.org/officeDocument/2006/relationships" xmlns:m="http://schemas.openxmlformats.org/officeDocument/2006/math" xmlns:v="urn:schemas-microsoft-com:vml" xmlns:wp="http://schemas.openxmlformats.org/drawingml/2006/wordprocessingDrawing" xmlns:w10="urn:schemas-microsoft-com:office:word" xmlns:w="http://schemas.openxmlformats.org/wordprocessingml/2006/main" xmlns:wne="http://schemas.microsoft.com/office/word/2006/wordml">
+<w:ftr xmlns:ve="http://schemas.openxmlformats.org/markup-compatibility/2006" xmlns:o="urn:schemas-microsoft-com:office:office" xmlns:r="http://schemas.openxmlformats.org/officeDocument/2006/relationships" xmlns:m="http://schemas.openxmlformats.org/officeDocument/2006/math" xmlns:v="urn:schemas-microsoft-com:vml" xmlns:wp="http://schemas.openxmlformats.org/drawingml/2006/wordprocessingDrawing" xmlns:w10="urn:schemas-microsoft-com:office:word" xmlns:w="http://schemas.openxmlformats.org/wordprocessingml/2006/main" xmlns:wne="http://schemas.microsoft.com/office/word/2006/wordml">
   <w:p>
     <w:pPr>
       <w:pStyle w:val="Body1"/>
@@ -3597,7 +3276,7 @@
 </file>
 
 <file path=word/footer2.xml><?xml version="1.0" encoding="utf-8"?>
-<w:ftr xmlns:mo="http://schemas.microsoft.com/office/mac/office/2008/main" xmlns:ve="http://schemas.openxmlformats.org/markup-compatibility/2006" xmlns:mv="urn:schemas-microsoft-com:mac:vml" xmlns:o="urn:schemas-microsoft-com:office:office" xmlns:r="http://schemas.openxmlformats.org/officeDocument/2006/relationships" xmlns:m="http://schemas.openxmlformats.org/officeDocument/2006/math" xmlns:v="urn:schemas-microsoft-com:vml" xmlns:wp="http://schemas.openxmlformats.org/drawingml/2006/wordprocessingDrawing" xmlns:w10="urn:schemas-microsoft-com:office:word" xmlns:w="http://schemas.openxmlformats.org/wordprocessingml/2006/main" xmlns:wne="http://schemas.microsoft.com/office/word/2006/wordml">
+<w:ftr xmlns:ve="http://schemas.openxmlformats.org/markup-compatibility/2006" xmlns:o="urn:schemas-microsoft-com:office:office" xmlns:r="http://schemas.openxmlformats.org/officeDocument/2006/relationships" xmlns:m="http://schemas.openxmlformats.org/officeDocument/2006/math" xmlns:v="urn:schemas-microsoft-com:vml" xmlns:wp="http://schemas.openxmlformats.org/drawingml/2006/wordprocessingDrawing" xmlns:w10="urn:schemas-microsoft-com:office:word" xmlns:w="http://schemas.openxmlformats.org/wordprocessingml/2006/main" xmlns:wne="http://schemas.microsoft.com/office/word/2006/wordml">
   <w:p>
     <w:r>
       <w:pgNum/>
@@ -3607,7 +3286,7 @@
 </file>
 
 <file path=word/footnotes.xml><?xml version="1.0" encoding="utf-8"?>
-<w:footnotes xmlns:mo="http://schemas.microsoft.com/office/mac/office/2008/main" xmlns:ve="http://schemas.openxmlformats.org/markup-compatibility/2006" xmlns:mv="urn:schemas-microsoft-com:mac:vml" xmlns:o="urn:schemas-microsoft-com:office:office" xmlns:r="http://schemas.openxmlformats.org/officeDocument/2006/relationships" xmlns:m="http://schemas.openxmlformats.org/officeDocument/2006/math" xmlns:v="urn:schemas-microsoft-com:vml" xmlns:wp="http://schemas.openxmlformats.org/drawingml/2006/wordprocessingDrawing" xmlns:w10="urn:schemas-microsoft-com:office:word" xmlns:w="http://schemas.openxmlformats.org/wordprocessingml/2006/main" xmlns:wne="http://schemas.microsoft.com/office/word/2006/wordml">
+<w:footnotes xmlns:ve="http://schemas.openxmlformats.org/markup-compatibility/2006" xmlns:o="urn:schemas-microsoft-com:office:office" xmlns:r="http://schemas.openxmlformats.org/officeDocument/2006/relationships" xmlns:m="http://schemas.openxmlformats.org/officeDocument/2006/math" xmlns:v="urn:schemas-microsoft-com:vml" xmlns:wp="http://schemas.openxmlformats.org/drawingml/2006/wordprocessingDrawing" xmlns:w10="urn:schemas-microsoft-com:office:word" xmlns:w="http://schemas.openxmlformats.org/wordprocessingml/2006/main" xmlns:wne="http://schemas.microsoft.com/office/word/2006/wordml">
   <w:footnote w:type="separator" w:id="-1">
     <w:p>
       <w:r>
@@ -3628,7 +3307,7 @@
 </file>
 
 <file path=word/header1.xml><?xml version="1.0" encoding="utf-8"?>
-<w:hdr xmlns:mo="http://schemas.microsoft.com/office/mac/office/2008/main" xmlns:ve="http://schemas.openxmlformats.org/markup-compatibility/2006" xmlns:mv="urn:schemas-microsoft-com:mac:vml" xmlns:o="urn:schemas-microsoft-com:office:office" xmlns:r="http://schemas.openxmlformats.org/officeDocument/2006/relationships" xmlns:m="http://schemas.openxmlformats.org/officeDocument/2006/math" xmlns:v="urn:schemas-microsoft-com:vml" xmlns:wp="http://schemas.openxmlformats.org/drawingml/2006/wordprocessingDrawing" xmlns:w10="urn:schemas-microsoft-com:office:word" xmlns:w="http://schemas.openxmlformats.org/wordprocessingml/2006/main" xmlns:wne="http://schemas.microsoft.com/office/word/2006/wordml">
+<w:hdr xmlns:ve="http://schemas.openxmlformats.org/markup-compatibility/2006" xmlns:o="urn:schemas-microsoft-com:office:office" xmlns:r="http://schemas.openxmlformats.org/officeDocument/2006/relationships" xmlns:m="http://schemas.openxmlformats.org/officeDocument/2006/math" xmlns:v="urn:schemas-microsoft-com:vml" xmlns:wp="http://schemas.openxmlformats.org/drawingml/2006/wordprocessingDrawing" xmlns:w10="urn:schemas-microsoft-com:office:word" xmlns:w="http://schemas.openxmlformats.org/wordprocessingml/2006/main" xmlns:wne="http://schemas.microsoft.com/office/word/2006/wordml">
   <w:p>
     <w:pPr>
       <w:pStyle w:val="Body1"/>
@@ -3642,7 +3321,7 @@
         <w:rPr>
           <w:noProof/>
         </w:rPr>
-        <w:t>4</w:t>
+        <w:t>12</w:t>
       </w:r>
     </w:fldSimple>
     <w:r>
@@ -3675,7 +3354,7 @@
         <w:rPr>
           <w:noProof/>
         </w:rPr>
-        <w:t>3/14/2010</w:t>
+        <w:t>3/18/2010</w:t>
       </w:r>
     </w:fldSimple>
   </w:p>
@@ -3683,7 +3362,7 @@
 </file>
 
 <file path=word/header2.xml><?xml version="1.0" encoding="utf-8"?>
-<w:hdr xmlns:mo="http://schemas.microsoft.com/office/mac/office/2008/main" xmlns:ve="http://schemas.openxmlformats.org/markup-compatibility/2006" xmlns:mv="urn:schemas-microsoft-com:mac:vml" xmlns:o="urn:schemas-microsoft-com:office:office" xmlns:r="http://schemas.openxmlformats.org/officeDocument/2006/relationships" xmlns:m="http://schemas.openxmlformats.org/officeDocument/2006/math" xmlns:v="urn:schemas-microsoft-com:vml" xmlns:wp="http://schemas.openxmlformats.org/drawingml/2006/wordprocessingDrawing" xmlns:w10="urn:schemas-microsoft-com:office:word" xmlns:w="http://schemas.openxmlformats.org/wordprocessingml/2006/main" xmlns:wne="http://schemas.microsoft.com/office/word/2006/wordml">
+<w:hdr xmlns:ve="http://schemas.openxmlformats.org/markup-compatibility/2006" xmlns:o="urn:schemas-microsoft-com:office:office" xmlns:r="http://schemas.openxmlformats.org/officeDocument/2006/relationships" xmlns:m="http://schemas.openxmlformats.org/officeDocument/2006/math" xmlns:v="urn:schemas-microsoft-com:vml" xmlns:wp="http://schemas.openxmlformats.org/drawingml/2006/wordprocessingDrawing" xmlns:w10="urn:schemas-microsoft-com:office:word" xmlns:w="http://schemas.openxmlformats.org/wordprocessingml/2006/main" xmlns:wne="http://schemas.microsoft.com/office/word/2006/wordml">
   <w:p>
     <w:pPr>
       <w:pStyle w:val="Body1"/>
@@ -3701,7 +3380,7 @@
         <w:rPr>
           <w:noProof/>
         </w:rPr>
-        <w:t>3/14/2010</w:t>
+        <w:t>3/18/2010</w:t>
       </w:r>
     </w:fldSimple>
     <w:r>
@@ -3730,7 +3409,7 @@
         <w:rPr>
           <w:noProof/>
         </w:rPr>
-        <w:t>1</w:t>
+        <w:t>11</w:t>
       </w:r>
     </w:fldSimple>
   </w:p>
@@ -3738,7 +3417,7 @@
 </file>
 
 <file path=word/numbering.xml><?xml version="1.0" encoding="utf-8"?>
-<w:numbering xmlns:mo="http://schemas.microsoft.com/office/mac/office/2008/main" xmlns:ve="http://schemas.openxmlformats.org/markup-compatibility/2006" xmlns:mv="urn:schemas-microsoft-com:mac:vml" xmlns:o="urn:schemas-microsoft-com:office:office" xmlns:r="http://schemas.openxmlformats.org/officeDocument/2006/relationships" xmlns:m="http://schemas.openxmlformats.org/officeDocument/2006/math" xmlns:v="urn:schemas-microsoft-com:vml" xmlns:wp="http://schemas.openxmlformats.org/drawingml/2006/wordprocessingDrawing" xmlns:w10="urn:schemas-microsoft-com:office:word" xmlns:w="http://schemas.openxmlformats.org/wordprocessingml/2006/main" xmlns:wne="http://schemas.microsoft.com/office/word/2006/wordml">
+<w:numbering xmlns:ve="http://schemas.openxmlformats.org/markup-compatibility/2006" xmlns:o="urn:schemas-microsoft-com:office:office" xmlns:r="http://schemas.openxmlformats.org/officeDocument/2006/relationships" xmlns:m="http://schemas.openxmlformats.org/officeDocument/2006/math" xmlns:v="urn:schemas-microsoft-com:vml" xmlns:wp="http://schemas.openxmlformats.org/drawingml/2006/wordprocessingDrawing" xmlns:w10="urn:schemas-microsoft-com:office:word" xmlns:w="http://schemas.openxmlformats.org/wordprocessingml/2006/main" xmlns:wne="http://schemas.microsoft.com/office/word/2006/wordml">
   <w:abstractNum w:abstractNumId="0">
     <w:nsid w:val="FFFFFF7C"/>
     <w:multiLevelType w:val="singleLevel"/>
@@ -5526,7 +5205,7 @@
     </w:rPrDefault>
     <w:pPrDefault/>
   </w:docDefaults>
-  <w:latentStyles w:defLockedState="1" w:defUIPriority="0" w:defSemiHidden="0" w:defUnhideWhenUsed="0" w:defQFormat="0" w:count="276">
+  <w:latentStyles w:defLockedState="1" w:defUIPriority="0" w:defSemiHidden="0" w:defUnhideWhenUsed="0" w:defQFormat="0" w:count="267">
     <w:lsdException w:name="Normal" w:locked="0"/>
     <w:lsdException w:name="heading 1" w:locked="0"/>
     <w:lsdException w:name="heading 3" w:locked="0"/>
@@ -5850,11 +5529,13 @@
   </w:style>
   <w:style w:type="character" w:default="1" w:styleId="DefaultParagraphFont">
     <w:name w:val="Default Paragraph Font"/>
+    <w:uiPriority w:val="1"/>
     <w:semiHidden/>
     <w:unhideWhenUsed/>
   </w:style>
   <w:style w:type="table" w:default="1" w:styleId="TableNormal">
     <w:name w:val="Normal Table"/>
+    <w:uiPriority w:val="99"/>
     <w:semiHidden/>
     <w:unhideWhenUsed/>
     <w:qFormat/>
@@ -5870,6 +5551,7 @@
   </w:style>
   <w:style w:type="numbering" w:default="1" w:styleId="NoList">
     <w:name w:val="No List"/>
+    <w:uiPriority w:val="99"/>
     <w:semiHidden/>
     <w:unhideWhenUsed/>
   </w:style>
@@ -7757,7 +7439,7 @@
 </file>
 
 <file path=customXml/itemProps1.xml><?xml version="1.0" encoding="utf-8"?>
-<ds:datastoreItem xmlns:ds="http://schemas.openxmlformats.org/officeDocument/2006/customXml" ds:itemID="{19747617-E99E-EF42-ADEA-EF368FEDDF7E}">
+<ds:datastoreItem xmlns:ds="http://schemas.openxmlformats.org/officeDocument/2006/customXml" ds:itemID="{D26429AA-A3B4-4477-8571-979F7BCF02EC}">
   <ds:schemaRefs>
     <ds:schemaRef ds:uri="http://schemas.openxmlformats.org/officeDocument/2006/bibliography"/>
   </ds:schemaRefs>

</xml_diff>

<commit_message>
finished text for file uploading example
</commit_message>
<xml_diff>
--- a/manuscript/Chapter05/MVC2iA_CH_05.docx
+++ b/manuscript/Chapter05/MVC2iA_CH_05.docx
@@ -171,14 +171,31 @@
         <w:t xml:space="preserve"> </w:t>
       </w:r>
       <w:r>
-        <w:t>The first is the Grid component available from the open source MvcContrib project that can be used to render an HTML table.</w:t>
-      </w:r>
+        <w:t>The first is the Grid component available from the open source MvcContrib project that can be used to render an HTML table</w:t>
+      </w:r>
+      <w:del w:id="9" w:author="Jimmy Bogard" w:date="2010-04-11T15:38:00Z">
+        <w:r>
+          <w:delText>.</w:delText>
+        </w:r>
+      </w:del>
       <w:r>
         <w:t xml:space="preserve">.  </w:t>
       </w:r>
-      <w:r>
-        <w:t>The second component is a portable area which builds on top of the areas functionality in MVC 2 with some additional features that ease the deployment of components within your application.</w:t>
-      </w:r>
+      <w:del w:id="10" w:author="Jimmy Bogard" w:date="2010-04-11T15:38:00Z">
+        <w:r>
+          <w:delText>The second component is a portable area which builds on top of the areas functionality in MVC 2 with some additional features that ease the deployment of components within your application</w:delText>
+        </w:r>
+      </w:del>
+      <w:ins w:id="11" w:author="Jimmy Bogard" w:date="2010-04-11T15:38:00Z">
+        <w:r>
+          <w:t>The second component is the SlickUpload component for uploading large or multiple files</w:t>
+        </w:r>
+      </w:ins>
+      <w:del w:id="12" w:author="Jimmy Bogard" w:date="2010-04-11T15:38:00Z">
+        <w:r>
+          <w:delText>.</w:delText>
+        </w:r>
+      </w:del>
       <w:r>
         <w:t>. First let's look at the MvcContrib Grid.</w:t>
       </w:r>
@@ -221,13 +238,13 @@
       <w:r>
         <w:t xml:space="preserve">harper and DevExpress Refactor Pro. This type of component generally requires a </w:t>
       </w:r>
-      <w:commentRangeStart w:id="9"/>
+      <w:commentRangeStart w:id="13"/>
       <w:r>
         <w:t>strongly typed view</w:t>
       </w:r>
-      <w:commentRangeEnd w:id="9"/>
-      <w:r>
-        <w:commentReference w:id="9"/>
+      <w:commentRangeEnd w:id="13"/>
+      <w:r>
+        <w:commentReference w:id="13"/>
       </w:r>
       <w:r>
         <w:t xml:space="preserve">, which is used to drive the </w:t>
@@ -236,11 +253,7 @@
         <w:t xml:space="preserve">API </w:t>
       </w:r>
       <w:r>
-        <w:t xml:space="preserve">of the grid.  The scenario where you would want to use a grid like this would </w:t>
-      </w:r>
-      <w:r>
-        <w:lastRenderedPageBreak/>
-        <w:t xml:space="preserve">be to display a list of model objects.  First </w:t>
+        <w:t xml:space="preserve">of the grid.  The scenario where you would want to use a grid like this would be to display a list of model objects.  First </w:t>
       </w:r>
       <w:r>
         <w:t>let's</w:t>
@@ -260,21 +273,21 @@
         </w:rPr>
         <w:t>IEnumerable&lt;</w:t>
       </w:r>
-      <w:commentRangeStart w:id="10"/>
-      <w:commentRangeStart w:id="11"/>
+      <w:commentRangeStart w:id="14"/>
+      <w:commentRangeStart w:id="15"/>
       <w:r>
         <w:rPr>
           <w:rStyle w:val="CodeinText"/>
         </w:rPr>
         <w:t>Person</w:t>
       </w:r>
-      <w:commentRangeEnd w:id="10"/>
-      <w:r>
-        <w:commentReference w:id="10"/>
-      </w:r>
-      <w:commentRangeEnd w:id="11"/>
-      <w:r>
-        <w:commentReference w:id="11"/>
+      <w:commentRangeEnd w:id="14"/>
+      <w:r>
+        <w:commentReference w:id="14"/>
+      </w:r>
+      <w:commentRangeEnd w:id="15"/>
+      <w:r>
+        <w:commentReference w:id="15"/>
       </w:r>
       <w:r>
         <w:rPr>
@@ -526,7 +539,7 @@
       <w:pPr>
         <w:pStyle w:val="Body"/>
       </w:pPr>
-      <w:commentRangeStart w:id="12"/>
+      <w:commentRangeStart w:id="16"/>
       <w:r>
         <w:t xml:space="preserve">The </w:t>
       </w:r>
@@ -581,13 +594,13 @@
       <w:r>
         <w:t xml:space="preserve"> is most useful if you're using a dedicated Presentation Model rather than a nested object hierarchy.  </w:t>
       </w:r>
-      <w:commentRangeEnd w:id="12"/>
-      <w:r>
-        <w:commentReference w:id="12"/>
-      </w:r>
-    </w:p>
-    <w:p>
-      <w:commentRangeStart w:id="13"/>
+      <w:commentRangeEnd w:id="16"/>
+      <w:r>
+        <w:commentReference w:id="16"/>
+      </w:r>
+    </w:p>
+    <w:p>
+      <w:commentRangeStart w:id="17"/>
       <w:r>
         <w:rPr>
           <w:noProof/>
@@ -639,9 +652,9 @@
           </wp:inline>
         </w:drawing>
       </w:r>
-      <w:commentRangeEnd w:id="13"/>
-      <w:r>
-        <w:commentReference w:id="13"/>
+      <w:commentRangeEnd w:id="17"/>
+      <w:r>
+        <w:commentReference w:id="17"/>
       </w:r>
     </w:p>
     <w:p>
@@ -659,11 +672,11 @@
       <w:r>
         <w:t xml:space="preserve">5.2 The MvcContrib Grid </w:t>
       </w:r>
-      <w:commentRangeStart w:id="14"/>
+      <w:commentRangeStart w:id="18"/>
       <w:r>
         <w:t xml:space="preserve">advanced </w:t>
       </w:r>
-      <w:commentRangeEnd w:id="14"/>
+      <w:commentRangeEnd w:id="18"/>
       <w:r>
         <w:rPr>
           <w:rFonts w:ascii="Verdana" w:hAnsi="Verdana"/>
@@ -672,7 +685,7 @@
           <w:color w:val="000000"/>
           <w:sz w:val="16"/>
         </w:rPr>
-        <w:commentReference w:id="14"/>
+        <w:commentReference w:id="18"/>
       </w:r>
       <w:r>
         <w:t>usage</w:t>
@@ -697,7 +710,7 @@
       <w:r>
         <w:t xml:space="preserve">it assumes that all public properties should be rendered as columns (unless they are decorated with the </w:t>
       </w:r>
-      <w:commentRangeStart w:id="15"/>
+      <w:commentRangeStart w:id="19"/>
       <w:r>
         <w:rPr>
           <w:rStyle w:val="CodeinText"/>
@@ -707,9 +720,9 @@
       <w:r>
         <w:t xml:space="preserve"> </w:t>
       </w:r>
-      <w:commentRangeEnd w:id="15"/>
-      <w:r>
-        <w:commentReference w:id="15"/>
+      <w:commentRangeEnd w:id="19"/>
+      <w:r>
+        <w:commentReference w:id="19"/>
       </w:r>
       <w:r>
         <w:t>attribute).</w:t>
@@ -735,13 +748,13 @@
       <w:r>
         <w:t>Listing</w:t>
       </w:r>
-      <w:commentRangeStart w:id="16"/>
+      <w:commentRangeStart w:id="20"/>
       <w:r>
         <w:t xml:space="preserve"> 5.3 </w:t>
       </w:r>
-      <w:commentRangeEnd w:id="16"/>
-      <w:r>
-        <w:commentReference w:id="16"/>
+      <w:commentRangeEnd w:id="20"/>
+      <w:r>
+        <w:commentReference w:id="20"/>
       </w:r>
       <w:r>
         <w:t>shows how you can use the grid to customize the output for individual columns.</w:t>
@@ -1079,13 +1092,13 @@
       <w:r>
         <w:t xml:space="preserve">. For example, lambda </w:t>
       </w:r>
-      <w:commentRangeStart w:id="17"/>
+      <w:commentRangeStart w:id="21"/>
       <w:r>
         <w:t xml:space="preserve">expressions are used to specify which properties should be rendered as columns in the table. </w:t>
       </w:r>
-      <w:commentRangeEnd w:id="17"/>
-      <w:r>
-        <w:commentReference w:id="17"/>
+      <w:commentRangeEnd w:id="21"/>
+      <w:r>
+        <w:commentReference w:id="21"/>
       </w:r>
       <w:r>
         <w:rPr>
@@ -1147,7 +1160,7 @@
         <w:t xml:space="preserve">the MvcContrib project. </w:t>
       </w:r>
       <w:r>
-        <w:commentReference w:id="18"/>
+        <w:commentReference w:id="22"/>
       </w:r>
       <w:r>
         <w:rPr>
@@ -1281,10 +1294,10 @@
           <w:highlight w:val="yellow"/>
         </w:rPr>
       </w:pPr>
-      <w:commentRangeStart w:id="19"/>
-      <w:commentRangeStart w:id="20"/>
-      <w:commentRangeStart w:id="21"/>
-      <w:commentRangeStart w:id="22"/>
+      <w:commentRangeStart w:id="23"/>
+      <w:commentRangeStart w:id="24"/>
+      <w:commentRangeStart w:id="25"/>
+      <w:commentRangeStart w:id="26"/>
       <w:r>
         <w:rPr>
           <w:noProof/>
@@ -1336,25 +1349,25 @@
           </wp:inline>
         </w:drawing>
       </w:r>
-      <w:commentRangeEnd w:id="19"/>
-      <w:commentRangeEnd w:id="20"/>
-      <w:commentRangeEnd w:id="21"/>
-      <w:r>
-        <w:commentReference w:id="19"/>
-      </w:r>
-      <w:r>
-        <w:commentReference w:id="20"/>
+      <w:commentRangeEnd w:id="23"/>
+      <w:commentRangeEnd w:id="24"/>
+      <w:commentRangeEnd w:id="25"/>
+      <w:r>
+        <w:commentReference w:id="23"/>
+      </w:r>
+      <w:r>
+        <w:commentReference w:id="24"/>
       </w:r>
       <w:r>
         <w:rPr>
           <w:rStyle w:val="CommentReference"/>
           <w:vanish/>
         </w:rPr>
-        <w:commentReference w:id="21"/>
-      </w:r>
-      <w:commentRangeEnd w:id="22"/>
-      <w:r>
-        <w:commentReference w:id="22"/>
+        <w:commentReference w:id="25"/>
+      </w:r>
+      <w:commentRangeEnd w:id="26"/>
+      <w:r>
+        <w:commentReference w:id="26"/>
       </w:r>
     </w:p>
     <w:p>
@@ -1384,12 +1397,12 @@
       <w:pPr>
         <w:pStyle w:val="Head1"/>
         <w:rPr>
-          <w:del w:id="23" w:author="User" w:date="2010-04-08T23:06:00Z"/>
-        </w:rPr>
-      </w:pPr>
-      <w:commentRangeStart w:id="24"/>
-      <w:commentRangeStart w:id="25"/>
-      <w:del w:id="26" w:author="User" w:date="2010-04-08T23:06:00Z">
+          <w:del w:id="27" w:author="User" w:date="2010-04-08T23:06:00Z"/>
+        </w:rPr>
+      </w:pPr>
+      <w:commentRangeStart w:id="28"/>
+      <w:commentRangeStart w:id="29"/>
+      <w:del w:id="30" w:author="User" w:date="2010-04-08T23:06:00Z">
         <w:r>
           <w:delText xml:space="preserve">5.3 Understanding the </w:delText>
         </w:r>
@@ -1405,7 +1418,7 @@
         <w:r>
           <w:delText>rea</w:delText>
         </w:r>
-        <w:commentRangeEnd w:id="24"/>
+        <w:commentRangeEnd w:id="28"/>
         <w:r>
           <w:rPr>
             <w:rFonts w:ascii="Verdana" w:hAnsi="Verdana"/>
@@ -1414,9 +1427,9 @@
             <w:color w:val="000000"/>
             <w:sz w:val="16"/>
           </w:rPr>
-          <w:commentReference w:id="24"/>
-        </w:r>
-        <w:commentRangeEnd w:id="25"/>
+          <w:commentReference w:id="28"/>
+        </w:r>
+        <w:commentRangeEnd w:id="29"/>
         <w:r>
           <w:rPr>
             <w:rStyle w:val="CommentReference"/>
@@ -1426,7 +1439,7 @@
             <w:vanish/>
             <w:color w:val="000000"/>
           </w:rPr>
-          <w:commentReference w:id="25"/>
+          <w:commentReference w:id="29"/>
         </w:r>
       </w:del>
     </w:p>
@@ -1434,10 +1447,10 @@
       <w:pPr>
         <w:pStyle w:val="Body1"/>
         <w:rPr>
-          <w:del w:id="27" w:author="User" w:date="2010-04-08T23:06:00Z"/>
-        </w:rPr>
-      </w:pPr>
-      <w:del w:id="28" w:author="User" w:date="2010-04-08T23:06:00Z">
+          <w:del w:id="31" w:author="User" w:date="2010-04-08T23:06:00Z"/>
+        </w:rPr>
+      </w:pPr>
+      <w:del w:id="32" w:author="User" w:date="2010-04-08T23:06:00Z">
         <w:r>
           <w:delText xml:space="preserve">The </w:delText>
         </w:r>
@@ -1483,10 +1496,10 @@
       <w:pPr>
         <w:pStyle w:val="Body"/>
         <w:rPr>
-          <w:del w:id="29" w:author="User" w:date="2010-04-08T23:06:00Z"/>
-        </w:rPr>
-      </w:pPr>
-      <w:del w:id="30" w:author="User" w:date="2010-04-08T23:06:00Z">
+          <w:del w:id="33" w:author="User" w:date="2010-04-08T23:06:00Z"/>
+        </w:rPr>
+      </w:pPr>
+      <w:del w:id="34" w:author="User" w:date="2010-04-08T23:06:00Z">
         <w:r>
           <w:delText xml:space="preserve">Areas are a subset of an MVC application that </w:delText>
         </w:r>
@@ -1577,10 +1590,10 @@
       <w:pPr>
         <w:pStyle w:val="Body"/>
         <w:rPr>
-          <w:del w:id="31" w:author="User" w:date="2010-04-08T23:06:00Z"/>
-        </w:rPr>
-      </w:pPr>
-      <w:del w:id="32" w:author="User" w:date="2010-04-08T23:06:00Z">
+          <w:del w:id="35" w:author="User" w:date="2010-04-08T23:06:00Z"/>
+        </w:rPr>
+      </w:pPr>
+      <w:del w:id="36" w:author="User" w:date="2010-04-08T23:06:00Z">
         <w:r>
           <w:delText xml:space="preserve">Of those individual elements many of them are not part of the binary distribution of a MVC application.  Only the </w:delText>
         </w:r>
@@ -1647,10 +1660,10 @@
       <w:pPr>
         <w:pStyle w:val="Body"/>
         <w:rPr>
-          <w:del w:id="33" w:author="User" w:date="2010-04-08T23:06:00Z"/>
-        </w:rPr>
-      </w:pPr>
-      <w:del w:id="34" w:author="User" w:date="2010-04-08T23:06:00Z">
+          <w:del w:id="37" w:author="User" w:date="2010-04-08T23:06:00Z"/>
+        </w:rPr>
+      </w:pPr>
+      <w:del w:id="38" w:author="User" w:date="2010-04-08T23:06:00Z">
         <w:r>
           <w:delText xml:space="preserve">This is where the MvcContrib project developed the idea of a </w:delText>
         </w:r>
@@ -1753,7 +1766,7 @@
       <w:pPr>
         <w:pStyle w:val="Body"/>
         <w:rPr>
-          <w:del w:id="35" w:author="User" w:date="2010-04-08T23:06:00Z"/>
+          <w:del w:id="39" w:author="User" w:date="2010-04-08T23:06:00Z"/>
         </w:rPr>
       </w:pPr>
     </w:p>
@@ -1761,11 +1774,11 @@
       <w:pPr>
         <w:pStyle w:val="Head1"/>
         <w:rPr>
-          <w:del w:id="36" w:author="User" w:date="2010-04-08T23:06:00Z"/>
-        </w:rPr>
-      </w:pPr>
-      <w:commentRangeStart w:id="37"/>
-      <w:del w:id="38" w:author="User" w:date="2010-04-08T23:06:00Z">
+          <w:del w:id="40" w:author="User" w:date="2010-04-08T23:06:00Z"/>
+        </w:rPr>
+      </w:pPr>
+      <w:commentRangeStart w:id="41"/>
+      <w:del w:id="42" w:author="User" w:date="2010-04-08T23:06:00Z">
         <w:r>
           <w:delText xml:space="preserve">5.4 Consuming a </w:delText>
         </w:r>
@@ -1781,7 +1794,7 @@
         <w:r>
           <w:delText>rea</w:delText>
         </w:r>
-        <w:commentRangeEnd w:id="37"/>
+        <w:commentRangeEnd w:id="41"/>
         <w:r>
           <w:rPr>
             <w:rStyle w:val="CommentReference"/>
@@ -1791,7 +1804,7 @@
             <w:vanish/>
             <w:color w:val="000000"/>
           </w:rPr>
-          <w:commentReference w:id="37"/>
+          <w:commentReference w:id="41"/>
         </w:r>
       </w:del>
     </w:p>
@@ -1799,10 +1812,10 @@
       <w:pPr>
         <w:pStyle w:val="Body1"/>
         <w:rPr>
-          <w:del w:id="39" w:author="User" w:date="2010-04-08T23:06:00Z"/>
-        </w:rPr>
-      </w:pPr>
-      <w:del w:id="40" w:author="User" w:date="2010-04-08T23:06:00Z">
+          <w:del w:id="43" w:author="User" w:date="2010-04-08T23:06:00Z"/>
+        </w:rPr>
+      </w:pPr>
+      <w:del w:id="44" w:author="User" w:date="2010-04-08T23:06:00Z">
         <w:r>
           <w:delText xml:space="preserve">Using a </w:delText>
         </w:r>
@@ -1908,10 +1921,10 @@
       <w:pPr>
         <w:pStyle w:val="Body"/>
         <w:rPr>
-          <w:del w:id="41" w:author="User" w:date="2010-04-08T23:06:00Z"/>
-        </w:rPr>
-      </w:pPr>
-      <w:del w:id="42" w:author="User" w:date="2010-04-08T23:06:00Z">
+          <w:del w:id="45" w:author="User" w:date="2010-04-08T23:06:00Z"/>
+        </w:rPr>
+      </w:pPr>
+      <w:del w:id="46" w:author="User" w:date="2010-04-08T23:06:00Z">
         <w:r>
           <w:delText xml:space="preserve">Figure 5.3 shows the project references for a MVC application, that is using a </w:delText>
         </w:r>
@@ -1993,17 +2006,17 @@
       <w:pPr>
         <w:pStyle w:val="Body"/>
         <w:rPr>
-          <w:del w:id="43" w:author="User" w:date="2010-04-08T23:06:00Z"/>
-        </w:rPr>
-      </w:pPr>
-    </w:p>
-    <w:p>
-      <w:pPr>
-        <w:rPr>
-          <w:del w:id="44" w:author="User" w:date="2010-04-08T23:06:00Z"/>
-        </w:rPr>
-      </w:pPr>
-      <w:del w:id="45" w:author="User" w:date="2010-04-08T23:06:00Z">
+          <w:del w:id="47" w:author="User" w:date="2010-04-08T23:06:00Z"/>
+        </w:rPr>
+      </w:pPr>
+    </w:p>
+    <w:p>
+      <w:pPr>
+        <w:rPr>
+          <w:del w:id="48" w:author="User" w:date="2010-04-08T23:06:00Z"/>
+        </w:rPr>
+      </w:pPr>
+      <w:del w:id="49" w:author="User" w:date="2010-04-08T23:06:00Z">
         <w:r>
           <w:rPr>
             <w:noProof/>
@@ -2060,10 +2073,10 @@
       <w:pPr>
         <w:pStyle w:val="FigureCaption"/>
         <w:rPr>
-          <w:del w:id="46" w:author="User" w:date="2010-04-08T23:06:00Z"/>
-        </w:rPr>
-      </w:pPr>
-      <w:del w:id="47" w:author="User" w:date="2010-04-08T23:06:00Z">
+          <w:del w:id="50" w:author="User" w:date="2010-04-08T23:06:00Z"/>
+        </w:rPr>
+      </w:pPr>
+      <w:del w:id="51" w:author="User" w:date="2010-04-08T23:06:00Z">
         <w:r>
           <w:delText xml:space="preserve">Figure 5.3  References to consume a </w:delText>
         </w:r>
@@ -2085,10 +2098,10 @@
       <w:pPr>
         <w:pStyle w:val="Body1"/>
         <w:rPr>
-          <w:del w:id="48" w:author="User" w:date="2010-04-08T23:06:00Z"/>
-        </w:rPr>
-      </w:pPr>
-      <w:del w:id="49" w:author="User" w:date="2010-04-08T23:06:00Z">
+          <w:del w:id="52" w:author="User" w:date="2010-04-08T23:06:00Z"/>
+        </w:rPr>
+      </w:pPr>
+      <w:del w:id="53" w:author="User" w:date="2010-04-08T23:06:00Z">
         <w:r>
           <w:delText>Once the assemblies are referenced by your project</w:delText>
         </w:r>
@@ -2119,7 +2132,7 @@
       <w:pPr>
         <w:pStyle w:val="Body"/>
         <w:rPr>
-          <w:del w:id="50" w:author="User" w:date="2010-04-08T23:06:00Z"/>
+          <w:del w:id="54" w:author="User" w:date="2010-04-08T23:06:00Z"/>
         </w:rPr>
       </w:pPr>
     </w:p>
@@ -2127,11 +2140,11 @@
       <w:pPr>
         <w:pStyle w:val="CodeListingCaption"/>
         <w:rPr>
-          <w:del w:id="51" w:author="User" w:date="2010-04-08T23:06:00Z"/>
-        </w:rPr>
-      </w:pPr>
-      <w:commentRangeStart w:id="52"/>
-      <w:del w:id="53" w:author="User" w:date="2010-04-08T23:06:00Z">
+          <w:del w:id="55" w:author="User" w:date="2010-04-08T23:06:00Z"/>
+        </w:rPr>
+      </w:pPr>
+      <w:commentRangeStart w:id="56"/>
+      <w:del w:id="57" w:author="User" w:date="2010-04-08T23:06:00Z">
         <w:r>
           <w:delText>Listing 5.</w:delText>
         </w:r>
@@ -2141,7 +2154,7 @@
         <w:r>
           <w:delText xml:space="preserve"> </w:delText>
         </w:r>
-        <w:commentRangeEnd w:id="52"/>
+        <w:commentRangeEnd w:id="56"/>
         <w:r>
           <w:rPr>
             <w:rStyle w:val="CommentReference"/>
@@ -2150,7 +2163,7 @@
             <w:vanish/>
             <w:color w:val="000000"/>
           </w:rPr>
-          <w:commentReference w:id="52"/>
+          <w:commentReference w:id="56"/>
         </w:r>
         <w:r>
           <w:delText xml:space="preserve">Startup code in Global.asax to enable </w:delText>
@@ -2173,10 +2186,10 @@
       <w:pPr>
         <w:pStyle w:val="Code"/>
         <w:rPr>
-          <w:del w:id="54" w:author="User" w:date="2010-04-08T23:06:00Z"/>
-        </w:rPr>
-      </w:pPr>
-      <w:del w:id="55" w:author="User" w:date="2010-04-08T23:06:00Z">
+          <w:del w:id="58" w:author="User" w:date="2010-04-08T23:06:00Z"/>
+        </w:rPr>
+      </w:pPr>
+      <w:del w:id="59" w:author="User" w:date="2010-04-08T23:06:00Z">
         <w:r>
           <w:delText>protected void Application_Start()</w:delText>
         </w:r>
@@ -2204,10 +2217,10 @@
       <w:pPr>
         <w:pStyle w:val="Code"/>
         <w:rPr>
-          <w:del w:id="56" w:author="User" w:date="2010-04-08T23:06:00Z"/>
-        </w:rPr>
-      </w:pPr>
-      <w:del w:id="57" w:author="User" w:date="2010-04-08T23:06:00Z">
+          <w:del w:id="60" w:author="User" w:date="2010-04-08T23:06:00Z"/>
+        </w:rPr>
+      </w:pPr>
+      <w:del w:id="61" w:author="User" w:date="2010-04-08T23:06:00Z">
         <w:r>
           <w:delText>{</w:delText>
         </w:r>
@@ -2217,10 +2230,10 @@
       <w:pPr>
         <w:pStyle w:val="Code"/>
         <w:rPr>
-          <w:del w:id="58" w:author="User" w:date="2010-04-08T23:06:00Z"/>
-        </w:rPr>
-      </w:pPr>
-      <w:del w:id="59" w:author="User" w:date="2010-04-08T23:06:00Z">
+          <w:del w:id="62" w:author="User" w:date="2010-04-08T23:06:00Z"/>
+        </w:rPr>
+      </w:pPr>
+      <w:del w:id="63" w:author="User" w:date="2010-04-08T23:06:00Z">
         <w:r>
           <w:tab/>
           <w:delText>AreaRegistration.RegisterAllAreas();</w:delText>
@@ -2247,10 +2260,10 @@
       <w:pPr>
         <w:pStyle w:val="Code"/>
         <w:rPr>
-          <w:del w:id="60" w:author="User" w:date="2010-04-08T23:06:00Z"/>
-        </w:rPr>
-      </w:pPr>
-      <w:del w:id="61" w:author="User" w:date="2010-04-08T23:06:00Z">
+          <w:del w:id="64" w:author="User" w:date="2010-04-08T23:06:00Z"/>
+        </w:rPr>
+      </w:pPr>
+      <w:del w:id="65" w:author="User" w:date="2010-04-08T23:06:00Z">
         <w:r>
           <w:tab/>
           <w:delText>RegisterRoutes(RouteTable.Routes);</w:delText>
@@ -2277,10 +2290,10 @@
       <w:pPr>
         <w:pStyle w:val="Code"/>
         <w:rPr>
-          <w:del w:id="62" w:author="User" w:date="2010-04-08T23:06:00Z"/>
-        </w:rPr>
-      </w:pPr>
-      <w:del w:id="63" w:author="User" w:date="2010-04-08T23:06:00Z">
+          <w:del w:id="66" w:author="User" w:date="2010-04-08T23:06:00Z"/>
+        </w:rPr>
+      </w:pPr>
+      <w:del w:id="67" w:author="User" w:date="2010-04-08T23:06:00Z">
         <w:r>
           <w:tab/>
           <w:delText>InputBuilder.BootStrap();</w:delText>
@@ -2310,10 +2323,10 @@
       <w:pPr>
         <w:pStyle w:val="Code"/>
         <w:rPr>
-          <w:del w:id="64" w:author="User" w:date="2010-04-08T23:06:00Z"/>
-        </w:rPr>
-      </w:pPr>
-      <w:del w:id="65" w:author="User" w:date="2010-04-08T23:06:00Z">
+          <w:del w:id="68" w:author="User" w:date="2010-04-08T23:06:00Z"/>
+        </w:rPr>
+      </w:pPr>
+      <w:del w:id="69" w:author="User" w:date="2010-04-08T23:06:00Z">
         <w:r>
           <w:delText>}</w:delText>
         </w:r>
@@ -2323,7 +2336,7 @@
       <w:pPr>
         <w:pStyle w:val="Body"/>
         <w:rPr>
-          <w:del w:id="66" w:author="User" w:date="2010-04-08T23:06:00Z"/>
+          <w:del w:id="70" w:author="User" w:date="2010-04-08T23:06:00Z"/>
         </w:rPr>
       </w:pPr>
     </w:p>
@@ -2331,10 +2344,10 @@
       <w:pPr>
         <w:pStyle w:val="CodeAnnotation"/>
         <w:rPr>
-          <w:del w:id="67" w:author="User" w:date="2010-04-08T23:06:00Z"/>
-        </w:rPr>
-      </w:pPr>
-      <w:del w:id="68" w:author="User" w:date="2010-04-08T23:06:00Z">
+          <w:del w:id="71" w:author="User" w:date="2010-04-08T23:06:00Z"/>
+        </w:rPr>
+      </w:pPr>
+      <w:del w:id="72" w:author="User" w:date="2010-04-08T23:06:00Z">
         <w:r>
           <w:delText>#</w:delText>
         </w:r>
@@ -2353,10 +2366,10 @@
       <w:pPr>
         <w:pStyle w:val="CodeAnnotation"/>
         <w:rPr>
-          <w:del w:id="69" w:author="User" w:date="2010-04-08T23:06:00Z"/>
-        </w:rPr>
-      </w:pPr>
-      <w:del w:id="70" w:author="User" w:date="2010-04-08T23:06:00Z">
+          <w:del w:id="73" w:author="User" w:date="2010-04-08T23:06:00Z"/>
+        </w:rPr>
+      </w:pPr>
+      <w:del w:id="74" w:author="User" w:date="2010-04-08T23:06:00Z">
         <w:r>
           <w:delText>#</w:delText>
         </w:r>
@@ -2375,10 +2388,10 @@
       <w:pPr>
         <w:pStyle w:val="CodeAnnotation"/>
         <w:rPr>
-          <w:del w:id="71" w:author="User" w:date="2010-04-08T23:06:00Z"/>
-        </w:rPr>
-      </w:pPr>
-      <w:del w:id="72" w:author="User" w:date="2010-04-08T23:06:00Z">
+          <w:del w:id="75" w:author="User" w:date="2010-04-08T23:06:00Z"/>
+        </w:rPr>
+      </w:pPr>
+      <w:del w:id="76" w:author="User" w:date="2010-04-08T23:06:00Z">
         <w:r>
           <w:delText>#</w:delText>
         </w:r>
@@ -2394,10 +2407,10 @@
       <w:pPr>
         <w:pStyle w:val="CodeAnnotation"/>
         <w:rPr>
-          <w:del w:id="73" w:author="User" w:date="2010-04-08T23:06:00Z"/>
-        </w:rPr>
-      </w:pPr>
-      <w:del w:id="74" w:author="User" w:date="2010-04-08T23:06:00Z">
+          <w:del w:id="77" w:author="User" w:date="2010-04-08T23:06:00Z"/>
+        </w:rPr>
+      </w:pPr>
+      <w:del w:id="78" w:author="User" w:date="2010-04-08T23:06:00Z">
         <w:r>
           <w:delText>#</w:delText>
         </w:r>
@@ -2413,7 +2426,7 @@
       <w:pPr>
         <w:pStyle w:val="Body"/>
         <w:rPr>
-          <w:del w:id="75" w:author="User" w:date="2010-04-08T23:06:00Z"/>
+          <w:del w:id="79" w:author="User" w:date="2010-04-08T23:06:00Z"/>
         </w:rPr>
       </w:pPr>
     </w:p>
@@ -2421,10 +2434,10 @@
       <w:pPr>
         <w:pStyle w:val="Body"/>
         <w:rPr>
-          <w:del w:id="76" w:author="User" w:date="2010-04-08T23:06:00Z"/>
-        </w:rPr>
-      </w:pPr>
-      <w:del w:id="77" w:author="User" w:date="2010-04-08T23:06:00Z">
+          <w:del w:id="80" w:author="User" w:date="2010-04-08T23:06:00Z"/>
+        </w:rPr>
+      </w:pPr>
+      <w:del w:id="81" w:author="User" w:date="2010-04-08T23:06:00Z">
         <w:r>
           <w:delText xml:space="preserve">The startup code that can be put into the Global.asax </w:delText>
         </w:r>
@@ -2710,10 +2723,10 @@
       <w:pPr>
         <w:pStyle w:val="Body"/>
         <w:rPr>
-          <w:del w:id="78" w:author="User" w:date="2010-04-08T23:06:00Z"/>
-        </w:rPr>
-      </w:pPr>
-      <w:del w:id="79" w:author="User" w:date="2010-04-08T23:06:00Z">
+          <w:del w:id="82" w:author="User" w:date="2010-04-08T23:06:00Z"/>
+        </w:rPr>
+      </w:pPr>
+      <w:del w:id="83" w:author="User" w:date="2010-04-08T23:06:00Z">
         <w:r>
           <w:delText xml:space="preserve">Once a reference is created and the view engine is initialized, you are ready to start using the </w:delText>
         </w:r>
@@ -2786,10 +2799,10 @@
       <w:pPr>
         <w:pStyle w:val="CodeListingCaption"/>
         <w:rPr>
-          <w:del w:id="80" w:author="User" w:date="2010-04-08T23:06:00Z"/>
-        </w:rPr>
-      </w:pPr>
-      <w:del w:id="81" w:author="User" w:date="2010-04-08T23:06:00Z">
+          <w:del w:id="84" w:author="User" w:date="2010-04-08T23:06:00Z"/>
+        </w:rPr>
+      </w:pPr>
+      <w:del w:id="85" w:author="User" w:date="2010-04-08T23:06:00Z">
         <w:r>
           <w:delText>Listing 5.</w:delText>
         </w:r>
@@ -2817,10 +2830,10 @@
       <w:pPr>
         <w:pStyle w:val="Code"/>
         <w:rPr>
-          <w:del w:id="82" w:author="User" w:date="2010-04-08T23:06:00Z"/>
-        </w:rPr>
-      </w:pPr>
-      <w:del w:id="83" w:author="User" w:date="2010-04-08T23:06:00Z">
+          <w:del w:id="86" w:author="User" w:date="2010-04-08T23:06:00Z"/>
+        </w:rPr>
+      </w:pPr>
+      <w:del w:id="87" w:author="User" w:date="2010-04-08T23:06:00Z">
         <w:r>
           <w:delText>&lt;div id="logindisplay"&gt;</w:delText>
         </w:r>
@@ -2830,10 +2843,10 @@
       <w:pPr>
         <w:pStyle w:val="Code"/>
         <w:rPr>
-          <w:del w:id="84" w:author="User" w:date="2010-04-08T23:06:00Z"/>
-        </w:rPr>
-      </w:pPr>
-      <w:del w:id="85" w:author="User" w:date="2010-04-08T23:06:00Z">
+          <w:del w:id="88" w:author="User" w:date="2010-04-08T23:06:00Z"/>
+        </w:rPr>
+      </w:pPr>
+      <w:del w:id="89" w:author="User" w:date="2010-04-08T23:06:00Z">
         <w:r>
           <w:tab/>
         </w:r>
@@ -2867,10 +2880,10 @@
       <w:pPr>
         <w:pStyle w:val="Code"/>
         <w:rPr>
-          <w:del w:id="86" w:author="User" w:date="2010-04-08T23:06:00Z"/>
-        </w:rPr>
-      </w:pPr>
-      <w:del w:id="87" w:author="User" w:date="2010-04-08T23:06:00Z">
+          <w:del w:id="90" w:author="User" w:date="2010-04-08T23:06:00Z"/>
+        </w:rPr>
+      </w:pPr>
+      <w:del w:id="91" w:author="User" w:date="2010-04-08T23:06:00Z">
         <w:r>
           <w:delText xml:space="preserve">&lt;/div&gt; </w:delText>
         </w:r>
@@ -2880,10 +2893,10 @@
       <w:pPr>
         <w:pStyle w:val="CodeAnnotation"/>
         <w:rPr>
-          <w:del w:id="88" w:author="User" w:date="2010-04-08T23:06:00Z"/>
-        </w:rPr>
-      </w:pPr>
-      <w:del w:id="89" w:author="User" w:date="2010-04-08T23:06:00Z">
+          <w:del w:id="92" w:author="User" w:date="2010-04-08T23:06:00Z"/>
+        </w:rPr>
+      </w:pPr>
+      <w:del w:id="93" w:author="User" w:date="2010-04-08T23:06:00Z">
         <w:r>
           <w:delText>#A</w:delText>
         </w:r>
@@ -2904,7 +2917,7 @@
     <w:p>
       <w:pPr>
         <w:rPr>
-          <w:del w:id="90" w:author="User" w:date="2010-04-08T23:06:00Z"/>
+          <w:del w:id="94" w:author="User" w:date="2010-04-08T23:06:00Z"/>
         </w:rPr>
       </w:pPr>
     </w:p>
@@ -2912,10 +2925,10 @@
       <w:pPr>
         <w:pStyle w:val="Body1"/>
         <w:rPr>
-          <w:del w:id="91" w:author="User" w:date="2010-04-08T23:06:00Z"/>
-        </w:rPr>
-      </w:pPr>
-      <w:del w:id="92" w:author="User" w:date="2010-04-08T23:06:00Z">
+          <w:del w:id="95" w:author="User" w:date="2010-04-08T23:06:00Z"/>
+        </w:rPr>
+      </w:pPr>
+      <w:del w:id="96" w:author="User" w:date="2010-04-08T23:06:00Z">
         <w:r>
           <w:delText xml:space="preserve">Now that the Log on link is visible on the page, the </w:delText>
         </w:r>
@@ -2984,26 +2997,26 @@
     <w:p>
       <w:pPr>
         <w:rPr>
-          <w:del w:id="93" w:author="User" w:date="2010-04-08T23:06:00Z"/>
-        </w:rPr>
-      </w:pPr>
-    </w:p>
-    <w:p>
-      <w:pPr>
-        <w:rPr>
-          <w:del w:id="94" w:author="User" w:date="2010-04-08T23:06:00Z"/>
-        </w:rPr>
-      </w:pPr>
-    </w:p>
-    <w:p>
-      <w:pPr>
-        <w:rPr>
-          <w:del w:id="95" w:author="User" w:date="2010-04-08T23:06:00Z"/>
-        </w:rPr>
-      </w:pPr>
-      <w:commentRangeStart w:id="96"/>
-      <w:commentRangeStart w:id="97"/>
-      <w:del w:id="98" w:author="User" w:date="2010-04-08T23:06:00Z">
+          <w:del w:id="97" w:author="User" w:date="2010-04-08T23:06:00Z"/>
+        </w:rPr>
+      </w:pPr>
+    </w:p>
+    <w:p>
+      <w:pPr>
+        <w:rPr>
+          <w:del w:id="98" w:author="User" w:date="2010-04-08T23:06:00Z"/>
+        </w:rPr>
+      </w:pPr>
+    </w:p>
+    <w:p>
+      <w:pPr>
+        <w:rPr>
+          <w:del w:id="99" w:author="User" w:date="2010-04-08T23:06:00Z"/>
+        </w:rPr>
+      </w:pPr>
+      <w:commentRangeStart w:id="100"/>
+      <w:commentRangeStart w:id="101"/>
+      <w:del w:id="102" w:author="User" w:date="2010-04-08T23:06:00Z">
         <w:r>
           <w:rPr>
             <w:noProof/>
@@ -3054,17 +3067,17 @@
             </wp:inline>
           </w:drawing>
         </w:r>
-        <w:commentRangeEnd w:id="96"/>
-        <w:commentRangeEnd w:id="97"/>
-        <w:r>
-          <w:commentReference w:id="96"/>
+        <w:commentRangeEnd w:id="100"/>
+        <w:commentRangeEnd w:id="101"/>
+        <w:r>
+          <w:commentReference w:id="100"/>
         </w:r>
         <w:r>
           <w:rPr>
             <w:rStyle w:val="CommentReference"/>
             <w:vanish/>
           </w:rPr>
-          <w:commentReference w:id="97"/>
+          <w:commentReference w:id="101"/>
         </w:r>
       </w:del>
     </w:p>
@@ -3072,10 +3085,10 @@
       <w:pPr>
         <w:pStyle w:val="FigureCaption"/>
         <w:rPr>
-          <w:del w:id="99" w:author="User" w:date="2010-04-08T23:06:00Z"/>
-        </w:rPr>
-      </w:pPr>
-      <w:del w:id="100" w:author="User" w:date="2010-04-08T23:06:00Z">
+          <w:del w:id="103" w:author="User" w:date="2010-04-08T23:06:00Z"/>
+        </w:rPr>
+      </w:pPr>
+      <w:del w:id="104" w:author="User" w:date="2010-04-08T23:06:00Z">
         <w:r>
           <w:delText>Figure 5.4 The user interface rendered from the helper method</w:delText>
         </w:r>
@@ -3085,10 +3098,10 @@
       <w:pPr>
         <w:pStyle w:val="Body"/>
         <w:rPr>
-          <w:del w:id="101" w:author="User" w:date="2010-04-08T23:06:00Z"/>
-        </w:rPr>
-      </w:pPr>
-      <w:del w:id="102" w:author="User" w:date="2010-04-08T23:06:00Z">
+          <w:del w:id="105" w:author="User" w:date="2010-04-08T23:06:00Z"/>
+        </w:rPr>
+      </w:pPr>
+      <w:del w:id="106" w:author="User" w:date="2010-04-08T23:06:00Z">
         <w:r>
           <w:delText xml:space="preserve">The log on screen is now displayed and all of this functionality to log on </w:delText>
         </w:r>
@@ -3136,17 +3149,17 @@
     <w:p>
       <w:pPr>
         <w:rPr>
-          <w:del w:id="103" w:author="User" w:date="2010-04-08T23:06:00Z"/>
-        </w:rPr>
-      </w:pPr>
-    </w:p>
-    <w:p>
-      <w:pPr>
-        <w:rPr>
-          <w:del w:id="104" w:author="User" w:date="2010-04-08T23:06:00Z"/>
-        </w:rPr>
-      </w:pPr>
-      <w:del w:id="105" w:author="User" w:date="2010-04-08T23:06:00Z">
+          <w:del w:id="107" w:author="User" w:date="2010-04-08T23:06:00Z"/>
+        </w:rPr>
+      </w:pPr>
+    </w:p>
+    <w:p>
+      <w:pPr>
+        <w:rPr>
+          <w:del w:id="108" w:author="User" w:date="2010-04-08T23:06:00Z"/>
+        </w:rPr>
+      </w:pPr>
+      <w:del w:id="109" w:author="User" w:date="2010-04-08T23:06:00Z">
         <w:r>
           <w:rPr>
             <w:noProof/>
@@ -3203,11 +3216,11 @@
       <w:pPr>
         <w:pStyle w:val="FigureCaption"/>
         <w:rPr>
-          <w:del w:id="106" w:author="User" w:date="2010-04-08T23:06:00Z"/>
+          <w:del w:id="110" w:author="User" w:date="2010-04-08T23:06:00Z"/>
           <w:highlight w:val="yellow"/>
         </w:rPr>
       </w:pPr>
-      <w:del w:id="107" w:author="User" w:date="2010-04-08T23:06:00Z">
+      <w:del w:id="111" w:author="User" w:date="2010-04-08T23:06:00Z">
         <w:r>
           <w:delText>Figure 5.5 The log on screen</w:delText>
         </w:r>
@@ -3220,10 +3233,10 @@
       <w:pPr>
         <w:pStyle w:val="Body"/>
         <w:rPr>
-          <w:del w:id="108" w:author="User" w:date="2010-04-08T23:06:00Z"/>
-        </w:rPr>
-      </w:pPr>
-      <w:del w:id="109" w:author="User" w:date="2010-04-08T23:06:00Z">
+          <w:del w:id="112" w:author="User" w:date="2010-04-08T23:06:00Z"/>
+        </w:rPr>
+      </w:pPr>
+      <w:del w:id="113" w:author="User" w:date="2010-04-08T23:06:00Z">
         <w:r>
           <w:delText xml:space="preserve">  The real power of come across when you see that in addition to a log on screen including all the validation, a new user regi</w:delText>
         </w:r>
@@ -3238,10 +3251,10 @@
     <w:p>
       <w:pPr>
         <w:rPr>
-          <w:del w:id="110" w:author="User" w:date="2010-04-08T23:06:00Z"/>
-        </w:rPr>
-      </w:pPr>
-      <w:del w:id="111" w:author="User" w:date="2010-04-08T23:06:00Z">
+          <w:del w:id="114" w:author="User" w:date="2010-04-08T23:06:00Z"/>
+        </w:rPr>
+      </w:pPr>
+      <w:del w:id="115" w:author="User" w:date="2010-04-08T23:06:00Z">
         <w:r>
           <w:rPr>
             <w:noProof/>
@@ -3301,10 +3314,10 @@
       <w:pPr>
         <w:pStyle w:val="FigureCaption"/>
         <w:rPr>
-          <w:del w:id="112" w:author="User" w:date="2010-04-08T23:06:00Z"/>
-        </w:rPr>
-      </w:pPr>
-      <w:del w:id="113" w:author="User" w:date="2010-04-08T23:06:00Z">
+          <w:del w:id="116" w:author="User" w:date="2010-04-08T23:06:00Z"/>
+        </w:rPr>
+      </w:pPr>
+      <w:del w:id="117" w:author="User" w:date="2010-04-08T23:06:00Z">
         <w:r>
           <w:delText>Figure 5.6 The user registration screen</w:delText>
         </w:r>
@@ -3314,10 +3327,10 @@
       <w:pPr>
         <w:pStyle w:val="Body"/>
         <w:rPr>
-          <w:del w:id="114" w:author="User" w:date="2010-04-08T23:06:00Z"/>
-        </w:rPr>
-      </w:pPr>
-      <w:del w:id="115" w:author="User" w:date="2010-04-08T23:06:00Z">
+          <w:del w:id="118" w:author="User" w:date="2010-04-08T23:06:00Z"/>
+        </w:rPr>
+      </w:pPr>
+      <w:del w:id="119" w:author="User" w:date="2010-04-08T23:06:00Z">
         <w:r>
           <w:delText xml:space="preserve">Additionally the </w:delText>
         </w:r>
@@ -3353,10 +3366,10 @@
     <w:p>
       <w:pPr>
         <w:rPr>
-          <w:del w:id="116" w:author="User" w:date="2010-04-08T23:06:00Z"/>
-        </w:rPr>
-      </w:pPr>
-      <w:del w:id="117" w:author="User" w:date="2010-04-08T23:06:00Z">
+          <w:del w:id="120" w:author="User" w:date="2010-04-08T23:06:00Z"/>
+        </w:rPr>
+      </w:pPr>
+      <w:del w:id="121" w:author="User" w:date="2010-04-08T23:06:00Z">
         <w:r>
           <w:rPr>
             <w:noProof/>
@@ -3413,10 +3426,10 @@
       <w:pPr>
         <w:pStyle w:val="FigureCaption"/>
         <w:rPr>
-          <w:del w:id="118" w:author="User" w:date="2010-04-08T23:06:00Z"/>
-        </w:rPr>
-      </w:pPr>
-      <w:del w:id="119" w:author="User" w:date="2010-04-08T23:06:00Z">
+          <w:del w:id="122" w:author="User" w:date="2010-04-08T23:06:00Z"/>
+        </w:rPr>
+      </w:pPr>
+      <w:del w:id="123" w:author="User" w:date="2010-04-08T23:06:00Z">
         <w:r>
           <w:delText>Figure 5.7 the log off link and welcome user message</w:delText>
         </w:r>
@@ -3426,10 +3439,10 @@
       <w:pPr>
         <w:pStyle w:val="Body"/>
         <w:rPr>
-          <w:del w:id="120" w:author="User" w:date="2010-04-08T23:06:00Z"/>
-        </w:rPr>
-      </w:pPr>
-      <w:del w:id="121" w:author="User" w:date="2010-04-08T23:06:00Z">
+          <w:del w:id="124" w:author="User" w:date="2010-04-08T23:06:00Z"/>
+        </w:rPr>
+      </w:pPr>
+      <w:del w:id="125" w:author="User" w:date="2010-04-08T23:06:00Z">
         <w:r>
           <w:delText xml:space="preserve">  All this with a tiny amount of configuration code and a link from the sites master page.  That really demonstrates how </w:delText>
         </w:r>
@@ -3452,6 +3465,3162 @@
     <w:p>
       <w:pPr>
         <w:pStyle w:val="Head1"/>
+        <w:rPr>
+          <w:ins w:id="126" w:author="Jimmy Bogard" w:date="2010-04-11T15:48:00Z"/>
+        </w:rPr>
+      </w:pPr>
+      <w:ins w:id="127" w:author="Jimmy Bogard" w:date="2010-04-11T15:39:00Z">
+        <w:r>
+          <w:t xml:space="preserve">5.3 </w:t>
+        </w:r>
+      </w:ins>
+      <w:ins w:id="128" w:author="Jimmy Bogard" w:date="2010-04-11T15:44:00Z">
+        <w:r>
+          <w:t xml:space="preserve">The </w:t>
+        </w:r>
+      </w:ins>
+      <w:ins w:id="129" w:author="Jimmy Bogard" w:date="2010-04-11T15:39:00Z">
+        <w:r>
+          <w:t>SlickUpload</w:t>
+        </w:r>
+      </w:ins>
+      <w:ins w:id="130" w:author="Jimmy Bogard" w:date="2010-04-11T15:44:00Z">
+        <w:r>
+          <w:t xml:space="preserve"> file uploading component</w:t>
+        </w:r>
+      </w:ins>
+    </w:p>
+    <w:p>
+      <w:pPr>
+        <w:pStyle w:val="Body1"/>
+        <w:rPr>
+          <w:ins w:id="131" w:author="Jimmy Bogard" w:date="2010-04-11T15:51:00Z"/>
+        </w:rPr>
+        <w:pPrChange w:id="132" w:author="Jimmy Bogard" w:date="2010-04-11T15:48:00Z">
+          <w:pPr>
+            <w:pStyle w:val="Head1"/>
+          </w:pPr>
+        </w:pPrChange>
+      </w:pPr>
+      <w:ins w:id="133" w:author="Jimmy Bogard" w:date="2010-04-11T15:48:00Z">
+        <w:r>
+          <w:t xml:space="preserve">For small files, the default HTML file input element works quite well.  However, its usefulness tends to wane as </w:t>
+        </w:r>
+      </w:ins>
+      <w:ins w:id="134" w:author="Jimmy Bogard" w:date="2010-04-11T15:49:00Z">
+        <w:r>
+          <w:t>the</w:t>
+        </w:r>
+      </w:ins>
+      <w:ins w:id="135" w:author="Jimmy Bogard" w:date="2010-04-11T15:48:00Z">
+        <w:r>
+          <w:t xml:space="preserve"> desire for better feedback about file uploads grows.  For example, we do not see file progress, upload speed, and failures tend to be difficult to detect.  On the server side, large files pose a particularly difficult problem.  If we want to display a </w:t>
+        </w:r>
+      </w:ins>
+      <w:ins w:id="136" w:author="Jimmy Bogard" w:date="2010-04-11T15:51:00Z">
+        <w:r>
+          <w:t xml:space="preserve">file </w:t>
+        </w:r>
+        <w:r>
+          <w:lastRenderedPageBreak/>
+          <w:t xml:space="preserve">upload </w:t>
+        </w:r>
+      </w:ins>
+      <w:ins w:id="137" w:author="Jimmy Bogard" w:date="2010-04-11T15:48:00Z">
+        <w:r>
+          <w:t>progress bar to the user</w:t>
+        </w:r>
+      </w:ins>
+      <w:ins w:id="138" w:author="Jimmy Bogard" w:date="2010-04-11T15:51:00Z">
+        <w:r>
+          <w:t xml:space="preserve"> or stream the file directly to disk instead of loading it to memory first, we start developing more and more complex extensions.</w:t>
+        </w:r>
+      </w:ins>
+    </w:p>
+    <w:p>
+      <w:pPr>
+        <w:pStyle w:val="Body"/>
+        <w:rPr>
+          <w:ins w:id="139" w:author="Jimmy Bogard" w:date="2010-04-11T15:53:00Z"/>
+        </w:rPr>
+        <w:pPrChange w:id="140" w:author="Jimmy Bogard" w:date="2010-04-11T15:52:00Z">
+          <w:pPr>
+            <w:pStyle w:val="Head1"/>
+          </w:pPr>
+        </w:pPrChange>
+      </w:pPr>
+      <w:ins w:id="141" w:author="Jimmy Bogard" w:date="2010-04-11T15:52:00Z">
+        <w:r>
+          <w:t>However, many 3rd-party libraries exist solely to tackle the difficult issue of allowing users to upload files to the server.  One such library is the SlickUpload</w:t>
+        </w:r>
+      </w:ins>
+      <w:ins w:id="142" w:author="Jimmy Bogard" w:date="2010-04-11T15:53:00Z">
+        <w:r>
+          <w:t xml:space="preserve"> product from KrystalWare (</w:t>
+        </w:r>
+        <w:r>
+          <w:fldChar w:fldCharType="begin"/>
+        </w:r>
+        <w:r>
+          <w:instrText xml:space="preserve"> HYPERLINK "</w:instrText>
+        </w:r>
+        <w:r>
+          <w:instrText>http://krystalware.com/Products/SlickUpload/</w:instrText>
+        </w:r>
+        <w:r>
+          <w:instrText xml:space="preserve">" </w:instrText>
+        </w:r>
+        <w:r>
+          <w:fldChar w:fldCharType="separate"/>
+        </w:r>
+        <w:r>
+          <w:rPr>
+            <w:rStyle w:val="Hyperlink"/>
+          </w:rPr>
+          <w:t>http://krystalware.com/Products/SlickUpload/</w:t>
+        </w:r>
+        <w:r>
+          <w:fldChar w:fldCharType="end"/>
+        </w:r>
+        <w:r>
+          <w:t>).  While many free options exist, SlickUpload offers many benefits over its competitors, including:</w:t>
+        </w:r>
+      </w:ins>
+    </w:p>
+    <w:p>
+      <w:pPr>
+        <w:pStyle w:val="ListBullet"/>
+        <w:rPr>
+          <w:ins w:id="143" w:author="Jimmy Bogard" w:date="2010-04-11T15:54:00Z"/>
+        </w:rPr>
+        <w:pPrChange w:id="144" w:author="Jimmy Bogard" w:date="2010-04-11T15:54:00Z">
+          <w:pPr>
+            <w:pStyle w:val="Head1"/>
+          </w:pPr>
+        </w:pPrChange>
+      </w:pPr>
+      <w:ins w:id="145" w:author="Jimmy Bogard" w:date="2010-04-11T15:54:00Z">
+        <w:r>
+          <w:t>Multiple file uploads</w:t>
+        </w:r>
+      </w:ins>
+    </w:p>
+    <w:p>
+      <w:pPr>
+        <w:pStyle w:val="ListBullet"/>
+        <w:rPr>
+          <w:ins w:id="146" w:author="Jimmy Bogard" w:date="2010-04-11T15:54:00Z"/>
+        </w:rPr>
+        <w:pPrChange w:id="147" w:author="Jimmy Bogard" w:date="2010-04-11T15:54:00Z">
+          <w:pPr>
+            <w:pStyle w:val="Head1"/>
+          </w:pPr>
+        </w:pPrChange>
+      </w:pPr>
+      <w:ins w:id="148" w:author="Jimmy Bogard" w:date="2010-04-11T15:54:00Z">
+        <w:r>
+          <w:t>Detailed progress information, including percent complete, upload speed and more</w:t>
+        </w:r>
+      </w:ins>
+    </w:p>
+    <w:p>
+      <w:pPr>
+        <w:pStyle w:val="ListBullet"/>
+        <w:rPr>
+          <w:ins w:id="149" w:author="Jimmy Bogard" w:date="2010-04-11T15:55:00Z"/>
+        </w:rPr>
+        <w:pPrChange w:id="150" w:author="Jimmy Bogard" w:date="2010-04-11T15:54:00Z">
+          <w:pPr>
+            <w:pStyle w:val="Head1"/>
+          </w:pPr>
+        </w:pPrChange>
+      </w:pPr>
+      <w:ins w:id="151" w:author="Jimmy Bogard" w:date="2010-04-11T15:55:00Z">
+        <w:r>
+          <w:t>Handling large files (up to 4GB) without crashing the server</w:t>
+        </w:r>
+      </w:ins>
+    </w:p>
+    <w:p>
+      <w:pPr>
+        <w:pStyle w:val="ListBullet"/>
+        <w:rPr>
+          <w:ins w:id="152" w:author="Jimmy Bogard" w:date="2010-04-11T15:55:00Z"/>
+        </w:rPr>
+        <w:pPrChange w:id="153" w:author="Jimmy Bogard" w:date="2010-04-11T15:54:00Z">
+          <w:pPr>
+            <w:pStyle w:val="Head1"/>
+          </w:pPr>
+        </w:pPrChange>
+      </w:pPr>
+      <w:ins w:id="154" w:author="Jimmy Bogard" w:date="2010-04-11T15:55:00Z">
+        <w:r>
+          <w:t>Streaming directly to file or to a database</w:t>
+        </w:r>
+      </w:ins>
+    </w:p>
+    <w:p>
+      <w:pPr>
+        <w:pStyle w:val="ListBullet"/>
+        <w:rPr>
+          <w:ins w:id="155" w:author="Jimmy Bogard" w:date="2010-04-11T15:55:00Z"/>
+        </w:rPr>
+        <w:pPrChange w:id="156" w:author="Jimmy Bogard" w:date="2010-04-11T15:54:00Z">
+          <w:pPr>
+            <w:pStyle w:val="Head1"/>
+          </w:pPr>
+        </w:pPrChange>
+      </w:pPr>
+      <w:ins w:id="157" w:author="Jimmy Bogard" w:date="2010-04-11T15:55:00Z">
+        <w:r>
+          <w:t>Extensive documentation</w:t>
+        </w:r>
+      </w:ins>
+    </w:p>
+    <w:p>
+      <w:pPr>
+        <w:pStyle w:val="ListBullet"/>
+        <w:rPr>
+          <w:ins w:id="158" w:author="Jimmy Bogard" w:date="2010-04-11T15:56:00Z"/>
+        </w:rPr>
+        <w:pPrChange w:id="159" w:author="Jimmy Bogard" w:date="2010-04-11T15:54:00Z">
+          <w:pPr>
+            <w:pStyle w:val="Head1"/>
+          </w:pPr>
+        </w:pPrChange>
+      </w:pPr>
+      <w:ins w:id="160" w:author="Jimmy Bogard" w:date="2010-04-11T15:56:00Z">
+        <w:r>
+          <w:t>Support available</w:t>
+        </w:r>
+      </w:ins>
+    </w:p>
+    <w:p>
+      <w:pPr>
+        <w:pStyle w:val="Body"/>
+        <w:rPr>
+          <w:ins w:id="161" w:author="Jimmy Bogard" w:date="2010-04-11T16:13:00Z"/>
+        </w:rPr>
+        <w:pPrChange w:id="162" w:author="Jimmy Bogard" w:date="2010-04-11T15:56:00Z">
+          <w:pPr>
+            <w:pStyle w:val="Head1"/>
+          </w:pPr>
+        </w:pPrChange>
+      </w:pPr>
+      <w:ins w:id="163" w:author="Jimmy Bogard" w:date="2010-04-11T15:56:00Z">
+        <w:r>
+          <w:t xml:space="preserve">So how does SlickUpload work?  Like many high-performance uploading components, SlickUpload processes uploads through an </w:t>
+        </w:r>
+      </w:ins>
+      <w:ins w:id="164" w:author="Jimmy Bogard" w:date="2010-04-11T15:57:00Z">
+        <w:r>
+          <w:t>IHttp</w:t>
+        </w:r>
+      </w:ins>
+      <w:ins w:id="165" w:author="Jimmy Bogard" w:date="2010-04-11T16:37:00Z">
+        <w:r>
+          <w:t>Module</w:t>
+        </w:r>
+      </w:ins>
+      <w:ins w:id="166" w:author="Jimmy Bogard" w:date="2010-04-11T16:10:00Z">
+        <w:r>
+          <w:t>, bypassing much of the ASP.NET pipeline</w:t>
+        </w:r>
+      </w:ins>
+      <w:ins w:id="167" w:author="Jimmy Bogard" w:date="2010-04-11T16:11:00Z">
+        <w:r>
+          <w:t xml:space="preserve">.  By using an </w:t>
+        </w:r>
+      </w:ins>
+      <w:ins w:id="168" w:author="Jimmy Bogard" w:date="2010-04-11T16:37:00Z">
+        <w:r>
+          <w:t>IHttp</w:t>
+        </w:r>
+        <w:r>
+          <w:t>Module</w:t>
+        </w:r>
+      </w:ins>
+      <w:ins w:id="169" w:author="Jimmy Bogard" w:date="2010-04-11T16:11:00Z">
+        <w:r>
+          <w:t>, files can be streamed directly to disk instead of loaded into memory.  If large files are loaded into memory as is the case with the default file</w:t>
+        </w:r>
+      </w:ins>
+      <w:ins w:id="170" w:author="Jimmy Bogard" w:date="2010-04-11T16:13:00Z">
+        <w:r>
+          <w:t>-</w:t>
+        </w:r>
+      </w:ins>
+      <w:ins w:id="171" w:author="Jimmy Bogard" w:date="2010-04-11T16:11:00Z">
+        <w:r>
+          <w:t>uploading processing in ASP.NET, a large file can take down the entire server by consuming all available memory.</w:t>
+        </w:r>
+      </w:ins>
+    </w:p>
+    <w:p>
+      <w:pPr>
+        <w:pStyle w:val="Body"/>
+        <w:rPr>
+          <w:ins w:id="172" w:author="Jimmy Bogard" w:date="2010-04-11T16:21:00Z"/>
+        </w:rPr>
+        <w:pPrChange w:id="173" w:author="Jimmy Bogard" w:date="2010-04-11T15:56:00Z">
+          <w:pPr>
+            <w:pStyle w:val="Head1"/>
+          </w:pPr>
+        </w:pPrChange>
+      </w:pPr>
+      <w:ins w:id="174" w:author="Jimmy Bogard" w:date="2010-04-11T16:13:00Z">
+        <w:r>
+          <w:t xml:space="preserve">To use the SlickUpload component, we'll first need to add a reference to the KrystalWare.SlickUpload assembly.  There is no need to install anything, as the SlickUpload component is only a single deployed .NET assembly.  Next, </w:t>
+        </w:r>
+      </w:ins>
+      <w:ins w:id="175" w:author="Jimmy Bogard" w:date="2010-04-11T16:14:00Z">
+        <w:r>
+          <w:t xml:space="preserve">we will need to modify our web.config file to configure and enable SlickUpload in our application.  In listing </w:t>
+        </w:r>
+      </w:ins>
+      <w:ins w:id="176" w:author="Jimmy Bogard" w:date="2010-04-11T16:15:00Z">
+        <w:r>
+          <w:t>5.4 below, we</w:t>
+        </w:r>
+        <w:r>
+          <w:t xml:space="preserve"> add the configuration sections to the </w:t>
+        </w:r>
+      </w:ins>
+      <w:ins w:id="177" w:author="Jimmy Bogard" w:date="2010-04-11T16:21:00Z">
+        <w:r>
+          <w:t>configSections group.</w:t>
+        </w:r>
+      </w:ins>
+    </w:p>
+    <w:p>
+      <w:pPr>
+        <w:pStyle w:val="CodeListingCaption"/>
+        <w:rPr>
+          <w:ins w:id="178" w:author="Jimmy Bogard" w:date="2010-04-11T16:21:00Z"/>
+        </w:rPr>
+        <w:pPrChange w:id="179" w:author="Jimmy Bogard" w:date="2010-04-11T16:21:00Z">
+          <w:pPr>
+            <w:pStyle w:val="Head1"/>
+          </w:pPr>
+        </w:pPrChange>
+      </w:pPr>
+      <w:ins w:id="180" w:author="Jimmy Bogard" w:date="2010-04-11T16:21:00Z">
+        <w:r>
+          <w:t>Listing 5.4 Adding the SlickUpload configuration sections</w:t>
+        </w:r>
+      </w:ins>
+    </w:p>
+    <w:p>
+      <w:pPr>
+        <w:pStyle w:val="Code"/>
+        <w:rPr>
+          <w:ins w:id="181" w:author="Jimmy Bogard" w:date="2010-04-11T16:21:00Z"/>
+        </w:rPr>
+      </w:pPr>
+      <w:ins w:id="182" w:author="Jimmy Bogard" w:date="2010-04-11T16:21:00Z">
+        <w:r>
+          <w:t>&lt;configSections&gt;</w:t>
+        </w:r>
+      </w:ins>
+    </w:p>
+    <w:p>
+      <w:pPr>
+        <w:pStyle w:val="Code"/>
+        <w:rPr>
+          <w:ins w:id="183" w:author="Jimmy Bogard" w:date="2010-04-11T16:21:00Z"/>
+        </w:rPr>
+      </w:pPr>
+      <w:ins w:id="184" w:author="Jimmy Bogard" w:date="2010-04-11T16:21:00Z">
+        <w:r>
+          <w:t xml:space="preserve">    &lt;sectionGroup name="slickUpload" </w:t>
+        </w:r>
+      </w:ins>
+    </w:p>
+    <w:p>
+      <w:pPr>
+        <w:pStyle w:val="Code"/>
+        <w:rPr>
+          <w:ins w:id="185" w:author="Jimmy Bogard" w:date="2010-04-11T16:21:00Z"/>
+        </w:rPr>
+      </w:pPr>
+      <w:ins w:id="186" w:author="Jimmy Bogard" w:date="2010-04-11T16:21:00Z">
+        <w:r>
+          <w:t xml:space="preserve">                  type="Krystalware.SlickUpload.Configuration.NameValueConfigurationSectionHandler, Krystalware.SlickUpload"&gt;</w:t>
+        </w:r>
+      </w:ins>
+    </w:p>
+    <w:p>
+      <w:pPr>
+        <w:pStyle w:val="Code"/>
+        <w:rPr>
+          <w:ins w:id="187" w:author="Jimmy Bogard" w:date="2010-04-11T16:21:00Z"/>
+        </w:rPr>
+      </w:pPr>
+      <w:ins w:id="188" w:author="Jimmy Bogard" w:date="2010-04-11T16:21:00Z">
+        <w:r>
+          <w:t xml:space="preserve">        &lt;section name="uploadParser" </w:t>
+        </w:r>
+      </w:ins>
+    </w:p>
+    <w:p>
+      <w:pPr>
+        <w:pStyle w:val="Code"/>
+        <w:rPr>
+          <w:ins w:id="189" w:author="Jimmy Bogard" w:date="2010-04-11T16:21:00Z"/>
+        </w:rPr>
+      </w:pPr>
+      <w:ins w:id="190" w:author="Jimmy Bogard" w:date="2010-04-11T16:21:00Z">
+        <w:r>
+          <w:t xml:space="preserve">                 type="Krystalware.SlickUpload.Configuration.NameValueConfigurationSectionHandler, Krystalware.SlickUpload"/&gt;</w:t>
+        </w:r>
+      </w:ins>
+    </w:p>
+    <w:p>
+      <w:pPr>
+        <w:pStyle w:val="Code"/>
+        <w:rPr>
+          <w:ins w:id="191" w:author="Jimmy Bogard" w:date="2010-04-11T16:21:00Z"/>
+        </w:rPr>
+      </w:pPr>
+      <w:ins w:id="192" w:author="Jimmy Bogard" w:date="2010-04-11T16:21:00Z">
+        <w:r>
+          <w:t xml:space="preserve">        &lt;section name="uploadStreamProvider" </w:t>
+        </w:r>
+      </w:ins>
+    </w:p>
+    <w:p>
+      <w:pPr>
+        <w:pStyle w:val="Code"/>
+        <w:rPr>
+          <w:ins w:id="193" w:author="Jimmy Bogard" w:date="2010-04-11T16:21:00Z"/>
+        </w:rPr>
+      </w:pPr>
+      <w:ins w:id="194" w:author="Jimmy Bogard" w:date="2010-04-11T16:21:00Z">
+        <w:r>
+          <w:t xml:space="preserve">                 type="Krystalware.SlickUpload.Configuration.NameValueConfigurationSectionHandler, Krystalware.SlickUpload"/&gt;</w:t>
+        </w:r>
+      </w:ins>
+    </w:p>
+    <w:p>
+      <w:pPr>
+        <w:pStyle w:val="Code"/>
+        <w:rPr>
+          <w:ins w:id="195" w:author="Jimmy Bogard" w:date="2010-04-11T16:21:00Z"/>
+        </w:rPr>
+      </w:pPr>
+      <w:ins w:id="196" w:author="Jimmy Bogard" w:date="2010-04-11T16:21:00Z">
+        <w:r>
+          <w:t xml:space="preserve">        &lt;section name="statusManager" </w:t>
+        </w:r>
+      </w:ins>
+    </w:p>
+    <w:p>
+      <w:pPr>
+        <w:pStyle w:val="Code"/>
+        <w:rPr>
+          <w:ins w:id="197" w:author="Jimmy Bogard" w:date="2010-04-11T16:21:00Z"/>
+        </w:rPr>
+      </w:pPr>
+      <w:ins w:id="198" w:author="Jimmy Bogard" w:date="2010-04-11T16:21:00Z">
+        <w:r>
+          <w:t xml:space="preserve">                 type="Krystalware.SlickUpload.Configuration.StatusManagerConfigurationSectionHandler, Krystalware.SlickUpload"/&gt;</w:t>
+        </w:r>
+      </w:ins>
+    </w:p>
+    <w:p>
+      <w:pPr>
+        <w:pStyle w:val="Code"/>
+        <w:rPr>
+          <w:ins w:id="199" w:author="Jimmy Bogard" w:date="2010-04-11T16:21:00Z"/>
+        </w:rPr>
+        <w:pPrChange w:id="200" w:author="Jimmy Bogard" w:date="2010-04-11T16:21:00Z">
+          <w:pPr>
+            <w:pStyle w:val="Head1"/>
+          </w:pPr>
+        </w:pPrChange>
+      </w:pPr>
+      <w:ins w:id="201" w:author="Jimmy Bogard" w:date="2010-04-11T16:21:00Z">
+        <w:r>
+          <w:t xml:space="preserve">    &lt;/sectionGroup&gt;</w:t>
+        </w:r>
+      </w:ins>
+    </w:p>
+    <w:p>
+      <w:pPr>
+        <w:pStyle w:val="Body"/>
+        <w:rPr>
+          <w:ins w:id="202" w:author="Jimmy Bogard" w:date="2010-04-11T16:27:00Z"/>
+        </w:rPr>
+        <w:pPrChange w:id="203" w:author="Jimmy Bogard" w:date="2010-04-11T16:21:00Z">
+          <w:pPr>
+            <w:pStyle w:val="Head1"/>
+          </w:pPr>
+        </w:pPrChange>
+      </w:pPr>
+      <w:ins w:id="204" w:author="Jimmy Bogard" w:date="2010-04-11T16:21:00Z">
+        <w:r>
+          <w:lastRenderedPageBreak/>
+          <w:t xml:space="preserve">These sections enable </w:t>
+        </w:r>
+      </w:ins>
+      <w:ins w:id="205" w:author="Jimmy Bogard" w:date="2010-04-11T16:22:00Z">
+        <w:r>
+          <w:t xml:space="preserve">the custom </w:t>
+        </w:r>
+      </w:ins>
+      <w:ins w:id="206" w:author="Jimmy Bogard" w:date="2010-04-11T16:21:00Z">
+        <w:r>
+          <w:t xml:space="preserve">component-specific </w:t>
+        </w:r>
+      </w:ins>
+      <w:ins w:id="207" w:author="Jimmy Bogard" w:date="2010-04-11T16:22:00Z">
+        <w:r>
+          <w:t xml:space="preserve">SlickUpload </w:t>
+        </w:r>
+      </w:ins>
+      <w:ins w:id="208" w:author="Jimmy Bogard" w:date="2010-04-11T16:21:00Z">
+        <w:r>
+          <w:t xml:space="preserve">configuration </w:t>
+        </w:r>
+      </w:ins>
+      <w:ins w:id="209" w:author="Jimmy Bogard" w:date="2010-04-11T16:22:00Z">
+        <w:r>
+          <w:t xml:space="preserve">sections.  Next, in the slickUpload </w:t>
+        </w:r>
+      </w:ins>
+      <w:ins w:id="210" w:author="Jimmy Bogard" w:date="2010-04-11T16:23:00Z">
+        <w:r>
+          <w:t>section</w:t>
+        </w:r>
+      </w:ins>
+      <w:ins w:id="211" w:author="Jimmy Bogard" w:date="2010-04-11T16:26:00Z">
+        <w:r>
+          <w:t xml:space="preserve"> in listing 5.5</w:t>
+        </w:r>
+      </w:ins>
+      <w:ins w:id="212" w:author="Jimmy Bogard" w:date="2010-04-11T16:23:00Z">
+        <w:r>
+          <w:t xml:space="preserve">, we turn off the </w:t>
+        </w:r>
+      </w:ins>
+      <w:ins w:id="213" w:author="Jimmy Bogard" w:date="2010-04-11T16:26:00Z">
+        <w:r>
+          <w:t>handleRequests feature, as we will later configure a specific path for handling requests.</w:t>
+        </w:r>
+      </w:ins>
+    </w:p>
+    <w:p>
+      <w:pPr>
+        <w:pStyle w:val="CodeListingCaption"/>
+        <w:rPr>
+          <w:ins w:id="214" w:author="Jimmy Bogard" w:date="2010-04-11T16:27:00Z"/>
+        </w:rPr>
+        <w:pPrChange w:id="215" w:author="Jimmy Bogard" w:date="2010-04-11T16:27:00Z">
+          <w:pPr>
+            <w:pStyle w:val="Head1"/>
+          </w:pPr>
+        </w:pPrChange>
+      </w:pPr>
+      <w:ins w:id="216" w:author="Jimmy Bogard" w:date="2010-04-11T16:27:00Z">
+        <w:r>
+          <w:t>Listing 5.5 Turning off global SlickUpload request handling</w:t>
+        </w:r>
+      </w:ins>
+    </w:p>
+    <w:p>
+      <w:pPr>
+        <w:pStyle w:val="Code"/>
+        <w:rPr>
+          <w:ins w:id="217" w:author="Jimmy Bogard" w:date="2010-04-11T16:27:00Z"/>
+        </w:rPr>
+      </w:pPr>
+      <w:ins w:id="218" w:author="Jimmy Bogard" w:date="2010-04-11T16:27:00Z">
+        <w:r>
+          <w:t>&lt;slickUpload&gt;</w:t>
+        </w:r>
+      </w:ins>
+    </w:p>
+    <w:p>
+      <w:pPr>
+        <w:pStyle w:val="Code"/>
+        <w:rPr>
+          <w:ins w:id="219" w:author="Jimmy Bogard" w:date="2010-04-11T16:27:00Z"/>
+        </w:rPr>
+      </w:pPr>
+      <w:ins w:id="220" w:author="Jimmy Bogard" w:date="2010-04-11T16:27:00Z">
+        <w:r>
+          <w:t xml:space="preserve">    &lt;uploadParser handleRequests="false" /&gt;</w:t>
+        </w:r>
+      </w:ins>
+    </w:p>
+    <w:p>
+      <w:pPr>
+        <w:pStyle w:val="Code"/>
+        <w:rPr>
+          <w:ins w:id="221" w:author="Jimmy Bogard" w:date="2010-04-11T16:27:00Z"/>
+        </w:rPr>
+        <w:pPrChange w:id="222" w:author="Jimmy Bogard" w:date="2010-04-11T16:27:00Z">
+          <w:pPr>
+            <w:pStyle w:val="Head1"/>
+          </w:pPr>
+        </w:pPrChange>
+      </w:pPr>
+      <w:ins w:id="223" w:author="Jimmy Bogard" w:date="2010-04-11T16:27:00Z">
+        <w:r>
+          <w:t>&lt;/slickUpload&gt;</w:t>
+        </w:r>
+      </w:ins>
+    </w:p>
+    <w:p>
+      <w:pPr>
+        <w:pStyle w:val="Body"/>
+        <w:rPr>
+          <w:ins w:id="224" w:author="Jimmy Bogard" w:date="2010-04-11T16:28:00Z"/>
+        </w:rPr>
+        <w:pPrChange w:id="225" w:author="Jimmy Bogard" w:date="2010-04-11T16:27:00Z">
+          <w:pPr>
+            <w:pStyle w:val="Head1"/>
+          </w:pPr>
+        </w:pPrChange>
+      </w:pPr>
+      <w:ins w:id="226" w:author="Jimmy Bogard" w:date="2010-04-11T16:27:00Z">
+        <w:r>
+          <w:t xml:space="preserve">With the global handling turned off, we now want to configure a specific path for handling uploads.  The </w:t>
+        </w:r>
+      </w:ins>
+      <w:ins w:id="227" w:author="Jimmy Bogard" w:date="2010-04-11T16:28:00Z">
+        <w:r>
+          <w:t xml:space="preserve">SlickUpload </w:t>
+        </w:r>
+      </w:ins>
+      <w:ins w:id="228" w:author="Jimmy Bogard" w:date="2010-04-11T16:37:00Z">
+        <w:r>
+          <w:t xml:space="preserve">AJAX </w:t>
+        </w:r>
+      </w:ins>
+      <w:ins w:id="229" w:author="Jimmy Bogard" w:date="2010-04-11T16:28:00Z">
+        <w:r>
+          <w:t>client component will send requests to this path, instead of the normal form target for processing the file.  Listing 5.6 below includes the complete path-specific SlickUpload configuration.</w:t>
+        </w:r>
+      </w:ins>
+    </w:p>
+    <w:p>
+      <w:pPr>
+        <w:pStyle w:val="CodeListingCaption"/>
+        <w:rPr>
+          <w:ins w:id="230" w:author="Jimmy Bogard" w:date="2010-04-11T16:29:00Z"/>
+        </w:rPr>
+        <w:pPrChange w:id="231" w:author="Jimmy Bogard" w:date="2010-04-11T16:29:00Z">
+          <w:pPr>
+            <w:pStyle w:val="Head1"/>
+          </w:pPr>
+        </w:pPrChange>
+      </w:pPr>
+      <w:ins w:id="232" w:author="Jimmy Bogard" w:date="2010-04-11T16:29:00Z">
+        <w:r>
+          <w:t>Listing 5.6 Configuring location-specific SlickUpload information</w:t>
+        </w:r>
+      </w:ins>
+    </w:p>
+    <w:p>
+      <w:pPr>
+        <w:pStyle w:val="Code"/>
+        <w:rPr>
+          <w:ins w:id="233" w:author="Jimmy Bogard" w:date="2010-04-11T16:29:00Z"/>
+        </w:rPr>
+      </w:pPr>
+      <w:ins w:id="234" w:author="Jimmy Bogard" w:date="2010-04-11T16:29:00Z">
+        <w:r>
+          <w:t>&lt;location path="SlickUpload.axd"&gt;</w:t>
+        </w:r>
+        <w:r>
+          <w:t xml:space="preserve">                                        #1</w:t>
+        </w:r>
+      </w:ins>
+    </w:p>
+    <w:p>
+      <w:pPr>
+        <w:pStyle w:val="Code"/>
+        <w:rPr>
+          <w:ins w:id="235" w:author="Jimmy Bogard" w:date="2010-04-11T16:29:00Z"/>
+        </w:rPr>
+      </w:pPr>
+      <w:ins w:id="236" w:author="Jimmy Bogard" w:date="2010-04-11T16:29:00Z">
+        <w:r>
+          <w:t xml:space="preserve">    &lt;slickUpload&gt;</w:t>
+        </w:r>
+      </w:ins>
+    </w:p>
+    <w:p>
+      <w:pPr>
+        <w:pStyle w:val="Code"/>
+        <w:rPr>
+          <w:ins w:id="237" w:author="Jimmy Bogard" w:date="2010-04-11T16:29:00Z"/>
+        </w:rPr>
+      </w:pPr>
+      <w:ins w:id="238" w:author="Jimmy Bogard" w:date="2010-04-11T16:29:00Z">
+        <w:r>
+          <w:t xml:space="preserve">        &lt;uploadParser handleRequests="true" /&gt;</w:t>
+        </w:r>
+      </w:ins>
+      <w:ins w:id="239" w:author="Jimmy Bogard" w:date="2010-04-11T16:30:00Z">
+        <w:r>
+          <w:t xml:space="preserve">                           #2</w:t>
+        </w:r>
+      </w:ins>
+    </w:p>
+    <w:p>
+      <w:pPr>
+        <w:pStyle w:val="Code"/>
+        <w:rPr>
+          <w:ins w:id="240" w:author="Jimmy Bogard" w:date="2010-04-11T16:29:00Z"/>
+        </w:rPr>
+      </w:pPr>
+      <w:ins w:id="241" w:author="Jimmy Bogard" w:date="2010-04-11T16:29:00Z">
+        <w:r>
+          <w:t xml:space="preserve">        &lt;uploadStreamProvider </w:t>
+        </w:r>
+      </w:ins>
+    </w:p>
+    <w:p>
+      <w:pPr>
+        <w:pStyle w:val="Code"/>
+        <w:rPr>
+          <w:ins w:id="242" w:author="Jimmy Bogard" w:date="2010-04-11T16:29:00Z"/>
+        </w:rPr>
+      </w:pPr>
+      <w:ins w:id="243" w:author="Jimmy Bogard" w:date="2010-04-11T16:29:00Z">
+        <w:r>
+          <w:t xml:space="preserve">            provider="File" </w:t>
+        </w:r>
+      </w:ins>
+      <w:ins w:id="244" w:author="Jimmy Bogard" w:date="2010-04-11T16:30:00Z">
+        <w:r>
+          <w:t xml:space="preserve">                                             #3</w:t>
+        </w:r>
+      </w:ins>
+    </w:p>
+    <w:p>
+      <w:pPr>
+        <w:pStyle w:val="Code"/>
+        <w:rPr>
+          <w:ins w:id="245" w:author="Jimmy Bogard" w:date="2010-04-11T16:29:00Z"/>
+        </w:rPr>
+      </w:pPr>
+      <w:ins w:id="246" w:author="Jimmy Bogard" w:date="2010-04-11T16:29:00Z">
+        <w:r>
+          <w:t xml:space="preserve">            location="~/Files/" </w:t>
+        </w:r>
+      </w:ins>
+      <w:ins w:id="247" w:author="Jimmy Bogard" w:date="2010-04-11T16:30:00Z">
+        <w:r>
+          <w:t xml:space="preserve">                                         #4</w:t>
+        </w:r>
+      </w:ins>
+    </w:p>
+    <w:p>
+      <w:pPr>
+        <w:pStyle w:val="Code"/>
+        <w:rPr>
+          <w:ins w:id="248" w:author="Jimmy Bogard" w:date="2010-04-11T16:29:00Z"/>
+        </w:rPr>
+      </w:pPr>
+      <w:ins w:id="249" w:author="Jimmy Bogard" w:date="2010-04-11T16:29:00Z">
+        <w:r>
+          <w:t xml:space="preserve">            existingAction="Overwrite" /&gt;</w:t>
+        </w:r>
+      </w:ins>
+      <w:ins w:id="250" w:author="Jimmy Bogard" w:date="2010-04-11T16:30:00Z">
+        <w:r>
+          <w:t xml:space="preserve">                                #5</w:t>
+        </w:r>
+      </w:ins>
+    </w:p>
+    <w:p>
+      <w:pPr>
+        <w:pStyle w:val="Code"/>
+        <w:rPr>
+          <w:ins w:id="251" w:author="Jimmy Bogard" w:date="2010-04-11T16:29:00Z"/>
+        </w:rPr>
+      </w:pPr>
+      <w:ins w:id="252" w:author="Jimmy Bogard" w:date="2010-04-11T16:29:00Z">
+        <w:r>
+          <w:t xml:space="preserve">    &lt;/slickUpload&gt;</w:t>
+        </w:r>
+      </w:ins>
+    </w:p>
+    <w:p>
+      <w:pPr>
+        <w:pStyle w:val="Code"/>
+        <w:rPr>
+          <w:ins w:id="253" w:author="Jimmy Bogard" w:date="2010-04-11T16:29:00Z"/>
+        </w:rPr>
+      </w:pPr>
+      <w:ins w:id="254" w:author="Jimmy Bogard" w:date="2010-04-11T16:29:00Z">
+        <w:r>
+          <w:t xml:space="preserve">    &lt;system.web&gt;</w:t>
+        </w:r>
+      </w:ins>
+    </w:p>
+    <w:p>
+      <w:pPr>
+        <w:pStyle w:val="Code"/>
+        <w:rPr>
+          <w:ins w:id="255" w:author="Jimmy Bogard" w:date="2010-04-11T16:29:00Z"/>
+        </w:rPr>
+      </w:pPr>
+      <w:ins w:id="256" w:author="Jimmy Bogard" w:date="2010-04-11T16:29:00Z">
+        <w:r>
+          <w:t xml:space="preserve">        &lt;httpRuntime maxRequestLength="1048576" executionTimeout="300"/&gt;</w:t>
+        </w:r>
+      </w:ins>
+      <w:ins w:id="257" w:author="Jimmy Bogard" w:date="2010-04-11T16:30:00Z">
+        <w:r>
+          <w:t xml:space="preserve"> #6</w:t>
+        </w:r>
+      </w:ins>
+    </w:p>
+    <w:p>
+      <w:pPr>
+        <w:pStyle w:val="Code"/>
+        <w:rPr>
+          <w:ins w:id="258" w:author="Jimmy Bogard" w:date="2010-04-11T16:29:00Z"/>
+        </w:rPr>
+      </w:pPr>
+      <w:ins w:id="259" w:author="Jimmy Bogard" w:date="2010-04-11T16:29:00Z">
+        <w:r>
+          <w:t xml:space="preserve">    &lt;/system.web&gt;</w:t>
+        </w:r>
+      </w:ins>
+    </w:p>
+    <w:p>
+      <w:pPr>
+        <w:pStyle w:val="Code"/>
+        <w:rPr>
+          <w:ins w:id="260" w:author="Jimmy Bogard" w:date="2010-04-11T16:29:00Z"/>
+        </w:rPr>
+      </w:pPr>
+      <w:ins w:id="261" w:author="Jimmy Bogard" w:date="2010-04-11T16:29:00Z">
+        <w:r>
+          <w:t xml:space="preserve">    &lt;system.webServer&gt;</w:t>
+        </w:r>
+      </w:ins>
+    </w:p>
+    <w:p>
+      <w:pPr>
+        <w:pStyle w:val="Code"/>
+        <w:rPr>
+          <w:ins w:id="262" w:author="Jimmy Bogard" w:date="2010-04-11T16:29:00Z"/>
+        </w:rPr>
+      </w:pPr>
+      <w:ins w:id="263" w:author="Jimmy Bogard" w:date="2010-04-11T16:29:00Z">
+        <w:r>
+          <w:t xml:space="preserve">        &lt;security&gt;</w:t>
+        </w:r>
+      </w:ins>
+    </w:p>
+    <w:p>
+      <w:pPr>
+        <w:pStyle w:val="Code"/>
+        <w:rPr>
+          <w:ins w:id="264" w:author="Jimmy Bogard" w:date="2010-04-11T16:29:00Z"/>
+        </w:rPr>
+      </w:pPr>
+      <w:ins w:id="265" w:author="Jimmy Bogard" w:date="2010-04-11T16:29:00Z">
+        <w:r>
+          <w:t xml:space="preserve">            &lt;requestFiltering&gt;</w:t>
+        </w:r>
+      </w:ins>
+    </w:p>
+    <w:p>
+      <w:pPr>
+        <w:pStyle w:val="Code"/>
+        <w:rPr>
+          <w:ins w:id="266" w:author="Jimmy Bogard" w:date="2010-04-11T16:29:00Z"/>
+        </w:rPr>
+      </w:pPr>
+      <w:ins w:id="267" w:author="Jimmy Bogard" w:date="2010-04-11T16:29:00Z">
+        <w:r>
+          <w:t xml:space="preserve">                &lt;requestLimits maxAllowedContentLength="2072576000"/&gt;</w:t>
+        </w:r>
+      </w:ins>
+      <w:ins w:id="268" w:author="Jimmy Bogard" w:date="2010-04-11T16:30:00Z">
+        <w:r>
+          <w:t xml:space="preserve">    #7</w:t>
+        </w:r>
+      </w:ins>
+    </w:p>
+    <w:p>
+      <w:pPr>
+        <w:pStyle w:val="Code"/>
+        <w:rPr>
+          <w:ins w:id="269" w:author="Jimmy Bogard" w:date="2010-04-11T16:29:00Z"/>
+        </w:rPr>
+      </w:pPr>
+      <w:ins w:id="270" w:author="Jimmy Bogard" w:date="2010-04-11T16:29:00Z">
+        <w:r>
+          <w:t xml:space="preserve">            &lt;/requestFiltering&gt;</w:t>
+        </w:r>
+      </w:ins>
+    </w:p>
+    <w:p>
+      <w:pPr>
+        <w:pStyle w:val="Code"/>
+        <w:rPr>
+          <w:ins w:id="271" w:author="Jimmy Bogard" w:date="2010-04-11T16:29:00Z"/>
+        </w:rPr>
+      </w:pPr>
+      <w:ins w:id="272" w:author="Jimmy Bogard" w:date="2010-04-11T16:29:00Z">
+        <w:r>
+          <w:t xml:space="preserve">        &lt;/security&gt;</w:t>
+        </w:r>
+      </w:ins>
+    </w:p>
+    <w:p>
+      <w:pPr>
+        <w:pStyle w:val="Code"/>
+        <w:rPr>
+          <w:ins w:id="273" w:author="Jimmy Bogard" w:date="2010-04-11T16:29:00Z"/>
+        </w:rPr>
+      </w:pPr>
+      <w:ins w:id="274" w:author="Jimmy Bogard" w:date="2010-04-11T16:29:00Z">
+        <w:r>
+          <w:t xml:space="preserve">    &lt;/system.webServer&gt;</w:t>
+        </w:r>
+      </w:ins>
+    </w:p>
+    <w:p>
+      <w:pPr>
+        <w:pStyle w:val="Code"/>
+        <w:rPr>
+          <w:ins w:id="275" w:author="Jimmy Bogard" w:date="2010-04-11T16:30:00Z"/>
+        </w:rPr>
+        <w:pPrChange w:id="276" w:author="Jimmy Bogard" w:date="2010-04-11T16:29:00Z">
+          <w:pPr>
+            <w:pStyle w:val="Head1"/>
+          </w:pPr>
+        </w:pPrChange>
+      </w:pPr>
+      <w:ins w:id="277" w:author="Jimmy Bogard" w:date="2010-04-11T16:29:00Z">
+        <w:r>
+          <w:t>&lt;/location&gt;</w:t>
+        </w:r>
+      </w:ins>
+    </w:p>
+    <w:p>
+      <w:pPr>
+        <w:pStyle w:val="Body"/>
+        <w:rPr>
+          <w:ins w:id="278" w:author="Jimmy Bogard" w:date="2010-04-11T16:35:00Z"/>
+        </w:rPr>
+        <w:pPrChange w:id="279" w:author="Jimmy Bogard" w:date="2010-04-11T16:30:00Z">
+          <w:pPr>
+            <w:pStyle w:val="Head1"/>
+          </w:pPr>
+        </w:pPrChange>
+      </w:pPr>
+      <w:ins w:id="280" w:author="Jimmy Bogard" w:date="2010-04-11T16:30:00Z">
+        <w:r>
+          <w:t>For the specific path to the SlickUpload handler, "SlickUpload.axd"</w:t>
+        </w:r>
+      </w:ins>
+      <w:ins w:id="281" w:author="Jimmy Bogard" w:date="2010-04-11T16:31:00Z">
+        <w:r>
+          <w:t xml:space="preserve"> (1), we first turn upload parsing back on (2).  Next, we configure the upload stream provider to use files (3).  We upload files to a Files folder (4) and </w:t>
+        </w:r>
+      </w:ins>
+      <w:ins w:id="282" w:author="Jimmy Bogard" w:date="2010-04-11T16:32:00Z">
+        <w:r>
+          <w:t>existing files will be overwritten (5).  Next, we need to configure ASP.NET to handle larger files.  First, we'll set the maximum request length to a much larger value (6), as well as configure the maximum allowed content length to something on the order of 2 gigabytes (7).  Each of these configuration settings is in place to ensure that ASP.NET does not detect large files and abort the file upload.  These settings can depend on the available disk space, so we may need to adjust these values depending on the production environment.  In our example, we save files to the local disk, but we could also save to the database or to a network share.</w:t>
+        </w:r>
+      </w:ins>
+    </w:p>
+    <w:p>
+      <w:pPr>
+        <w:pStyle w:val="Body"/>
+        <w:rPr>
+          <w:ins w:id="283" w:author="Jimmy Bogard" w:date="2010-04-11T16:39:00Z"/>
+        </w:rPr>
+        <w:pPrChange w:id="284" w:author="Jimmy Bogard" w:date="2010-04-11T16:30:00Z">
+          <w:pPr>
+            <w:pStyle w:val="Head1"/>
+          </w:pPr>
+        </w:pPrChange>
+      </w:pPr>
+      <w:ins w:id="285" w:author="Jimmy Bogard" w:date="2010-04-11T16:35:00Z">
+        <w:r>
+          <w:t>The final piece of web.config modifications we need to include are the custom HttpModule and HttpHandlers, shown in listing 5.7 below.</w:t>
+        </w:r>
+      </w:ins>
+    </w:p>
+    <w:p>
+      <w:pPr>
+        <w:pStyle w:val="CodeListingCaption"/>
+        <w:rPr>
+          <w:ins w:id="286" w:author="Jimmy Bogard" w:date="2010-04-11T16:40:00Z"/>
+        </w:rPr>
+        <w:pPrChange w:id="287" w:author="Jimmy Bogard" w:date="2010-04-11T16:39:00Z">
+          <w:pPr>
+            <w:pStyle w:val="Head1"/>
+          </w:pPr>
+        </w:pPrChange>
+      </w:pPr>
+      <w:ins w:id="288" w:author="Jimmy Bogard" w:date="2010-04-11T16:39:00Z">
+        <w:r>
+          <w:t xml:space="preserve">Listing 5.7 Adding the </w:t>
+        </w:r>
+      </w:ins>
+      <w:ins w:id="289" w:author="Jimmy Bogard" w:date="2010-04-11T16:40:00Z">
+        <w:r>
+          <w:t xml:space="preserve">SlickUpload </w:t>
+        </w:r>
+      </w:ins>
+      <w:ins w:id="290" w:author="Jimmy Bogard" w:date="2010-04-11T16:39:00Z">
+        <w:r>
+          <w:t>HttpHandler</w:t>
+        </w:r>
+      </w:ins>
+      <w:ins w:id="291" w:author="Jimmy Bogard" w:date="2010-04-11T16:40:00Z">
+        <w:r>
+          <w:t xml:space="preserve"> and HttpModule</w:t>
+        </w:r>
+      </w:ins>
+    </w:p>
+    <w:p>
+      <w:pPr>
+        <w:pStyle w:val="Code"/>
+        <w:rPr>
+          <w:ins w:id="292" w:author="Jimmy Bogard" w:date="2010-04-11T16:40:00Z"/>
+        </w:rPr>
+      </w:pPr>
+      <w:ins w:id="293" w:author="Jimmy Bogard" w:date="2010-04-11T16:40:00Z">
+        <w:r>
+          <w:lastRenderedPageBreak/>
+          <w:t>&lt;httpHandlers&gt;</w:t>
+        </w:r>
+      </w:ins>
+    </w:p>
+    <w:p>
+      <w:pPr>
+        <w:pStyle w:val="Code"/>
+        <w:rPr>
+          <w:ins w:id="294" w:author="Jimmy Bogard" w:date="2010-04-11T16:40:00Z"/>
+        </w:rPr>
+      </w:pPr>
+      <w:ins w:id="295" w:author="Jimmy Bogard" w:date="2010-04-11T16:40:00Z">
+        <w:r>
+          <w:t xml:space="preserve">    &lt;remove verb="*" path="*.asmx"/&gt;</w:t>
+        </w:r>
+      </w:ins>
+    </w:p>
+    <w:p>
+      <w:pPr>
+        <w:pStyle w:val="Code"/>
+        <w:rPr>
+          <w:ins w:id="296" w:author="Jimmy Bogard" w:date="2010-04-11T16:40:00Z"/>
+        </w:rPr>
+      </w:pPr>
+      <w:ins w:id="297" w:author="Jimmy Bogard" w:date="2010-04-11T16:40:00Z">
+        <w:r>
+          <w:t xml:space="preserve">    &lt;add verb="*" path="*.asmx" validate="false" </w:t>
+        </w:r>
+      </w:ins>
+    </w:p>
+    <w:p>
+      <w:pPr>
+        <w:pStyle w:val="Code"/>
+        <w:rPr>
+          <w:ins w:id="298" w:author="Jimmy Bogard" w:date="2010-04-11T16:40:00Z"/>
+        </w:rPr>
+      </w:pPr>
+      <w:ins w:id="299" w:author="Jimmy Bogard" w:date="2010-04-11T16:40:00Z">
+        <w:r>
+          <w:t xml:space="preserve">         type="System.Web.Script.Services.ScriptHandlerFactory, System.Web.Extensions, Version=3.5.0.0, Culture=neutral, PublicKeyToken=31BF3856AD364E35"/&gt;</w:t>
+        </w:r>
+      </w:ins>
+    </w:p>
+    <w:p>
+      <w:pPr>
+        <w:pStyle w:val="Code"/>
+        <w:rPr>
+          <w:ins w:id="300" w:author="Jimmy Bogard" w:date="2010-04-11T16:40:00Z"/>
+        </w:rPr>
+      </w:pPr>
+      <w:ins w:id="301" w:author="Jimmy Bogard" w:date="2010-04-11T16:40:00Z">
+        <w:r>
+          <w:t xml:space="preserve">    &lt;add verb="*" path="*_AppService.axd" validate="false" </w:t>
+        </w:r>
+      </w:ins>
+    </w:p>
+    <w:p>
+      <w:pPr>
+        <w:pStyle w:val="Code"/>
+        <w:rPr>
+          <w:ins w:id="302" w:author="Jimmy Bogard" w:date="2010-04-11T16:40:00Z"/>
+        </w:rPr>
+      </w:pPr>
+      <w:ins w:id="303" w:author="Jimmy Bogard" w:date="2010-04-11T16:40:00Z">
+        <w:r>
+          <w:t xml:space="preserve">         type="System.Web.Script.Services.ScriptHandlerFactory, System.Web.Extensions, Version=3.5.0.0, Culture=neutral, PublicKeyToken=31BF3856AD364E35"/&gt;</w:t>
+        </w:r>
+      </w:ins>
+    </w:p>
+    <w:p>
+      <w:pPr>
+        <w:pStyle w:val="Code"/>
+        <w:rPr>
+          <w:ins w:id="304" w:author="Jimmy Bogard" w:date="2010-04-11T16:40:00Z"/>
+        </w:rPr>
+      </w:pPr>
+      <w:ins w:id="305" w:author="Jimmy Bogard" w:date="2010-04-11T16:40:00Z">
+        <w:r>
+          <w:t xml:space="preserve">    &lt;add verb="GET,HEAD" path="ScriptResource.axd" </w:t>
+        </w:r>
+      </w:ins>
+    </w:p>
+    <w:p>
+      <w:pPr>
+        <w:pStyle w:val="Code"/>
+        <w:rPr>
+          <w:ins w:id="306" w:author="Jimmy Bogard" w:date="2010-04-11T16:40:00Z"/>
+        </w:rPr>
+      </w:pPr>
+      <w:ins w:id="307" w:author="Jimmy Bogard" w:date="2010-04-11T16:40:00Z">
+        <w:r>
+          <w:t xml:space="preserve">         type="System.Web.Handlers.ScriptResourceHandler, System.Web.Extensions, Version=3.5.0.0, Culture=neutral, PublicKeyToken=31BF3856AD364E35" validate="false"/&gt;</w:t>
+        </w:r>
+      </w:ins>
+    </w:p>
+    <w:p>
+      <w:pPr>
+        <w:pStyle w:val="Code"/>
+        <w:rPr>
+          <w:ins w:id="308" w:author="Jimmy Bogard" w:date="2010-04-11T16:40:00Z"/>
+        </w:rPr>
+      </w:pPr>
+      <w:ins w:id="309" w:author="Jimmy Bogard" w:date="2010-04-11T16:40:00Z">
+        <w:r>
+          <w:t xml:space="preserve">    &lt;add path="SlickUpload.axd" verb="GET,HEAD,POST,DEBUG" </w:t>
+        </w:r>
+        <w:r>
+          <w:t xml:space="preserve">             #1</w:t>
+        </w:r>
+      </w:ins>
+    </w:p>
+    <w:p>
+      <w:pPr>
+        <w:pStyle w:val="Code"/>
+        <w:rPr>
+          <w:ins w:id="310" w:author="Jimmy Bogard" w:date="2010-04-11T16:40:00Z"/>
+        </w:rPr>
+      </w:pPr>
+      <w:ins w:id="311" w:author="Jimmy Bogard" w:date="2010-04-11T16:40:00Z">
+        <w:r>
+          <w:t xml:space="preserve">         type="Krystalware.SlickUpload.SlickUploadHandler, Krystalware.SlickUpload" /&gt;</w:t>
+        </w:r>
+      </w:ins>
+    </w:p>
+    <w:p>
+      <w:pPr>
+        <w:pStyle w:val="Code"/>
+        <w:rPr>
+          <w:ins w:id="312" w:author="Jimmy Bogard" w:date="2010-04-11T16:40:00Z"/>
+        </w:rPr>
+      </w:pPr>
+      <w:ins w:id="313" w:author="Jimmy Bogard" w:date="2010-04-11T16:40:00Z">
+        <w:r>
+          <w:t>&lt;/httpHandlers&gt;</w:t>
+        </w:r>
+      </w:ins>
+    </w:p>
+    <w:p>
+      <w:pPr>
+        <w:pStyle w:val="Code"/>
+        <w:rPr>
+          <w:ins w:id="314" w:author="Jimmy Bogard" w:date="2010-04-11T16:40:00Z"/>
+        </w:rPr>
+      </w:pPr>
+    </w:p>
+    <w:p>
+      <w:pPr>
+        <w:pStyle w:val="Code"/>
+        <w:rPr>
+          <w:ins w:id="315" w:author="Jimmy Bogard" w:date="2010-04-11T16:40:00Z"/>
+        </w:rPr>
+      </w:pPr>
+      <w:ins w:id="316" w:author="Jimmy Bogard" w:date="2010-04-11T16:40:00Z">
+        <w:r>
+          <w:t>&lt;httpModules&gt;</w:t>
+        </w:r>
+      </w:ins>
+    </w:p>
+    <w:p>
+      <w:pPr>
+        <w:pStyle w:val="Code"/>
+        <w:rPr>
+          <w:ins w:id="317" w:author="Jimmy Bogard" w:date="2010-04-11T16:40:00Z"/>
+        </w:rPr>
+      </w:pPr>
+      <w:ins w:id="318" w:author="Jimmy Bogard" w:date="2010-04-11T16:40:00Z">
+        <w:r>
+          <w:t xml:space="preserve">    &lt;add name="ScriptModule" </w:t>
+        </w:r>
+      </w:ins>
+    </w:p>
+    <w:p>
+      <w:pPr>
+        <w:pStyle w:val="Code"/>
+        <w:rPr>
+          <w:ins w:id="319" w:author="Jimmy Bogard" w:date="2010-04-11T16:40:00Z"/>
+        </w:rPr>
+      </w:pPr>
+      <w:ins w:id="320" w:author="Jimmy Bogard" w:date="2010-04-11T16:40:00Z">
+        <w:r>
+          <w:t xml:space="preserve">         type="System.Web.Handlers.ScriptModule, System.Web.Extensions, Version=3.5.0.0, Culture=neutral, PublicKeyToken=31BF3856AD364E35"/&gt;</w:t>
+        </w:r>
+      </w:ins>
+    </w:p>
+    <w:p>
+      <w:pPr>
+        <w:pStyle w:val="Code"/>
+        <w:rPr>
+          <w:ins w:id="321" w:author="Jimmy Bogard" w:date="2010-04-11T16:40:00Z"/>
+        </w:rPr>
+      </w:pPr>
+      <w:ins w:id="322" w:author="Jimmy Bogard" w:date="2010-04-11T16:40:00Z">
+        <w:r>
+          <w:t xml:space="preserve">    &lt;add name="UrlRoutingModule" </w:t>
+        </w:r>
+      </w:ins>
+    </w:p>
+    <w:p>
+      <w:pPr>
+        <w:pStyle w:val="Code"/>
+        <w:rPr>
+          <w:ins w:id="323" w:author="Jimmy Bogard" w:date="2010-04-11T16:40:00Z"/>
+        </w:rPr>
+      </w:pPr>
+      <w:ins w:id="324" w:author="Jimmy Bogard" w:date="2010-04-11T16:40:00Z">
+        <w:r>
+          <w:t xml:space="preserve">         type="System.Web.Routing.UrlRoutingModule, System.Web.Routing, Version=3.5.0.0, Culture=neutral, PublicKeyToken=31BF3856AD364E35" /&gt;</w:t>
+        </w:r>
+      </w:ins>
+    </w:p>
+    <w:p>
+      <w:pPr>
+        <w:pStyle w:val="Code"/>
+        <w:rPr>
+          <w:ins w:id="325" w:author="Jimmy Bogard" w:date="2010-04-11T16:40:00Z"/>
+        </w:rPr>
+      </w:pPr>
+      <w:ins w:id="326" w:author="Jimmy Bogard" w:date="2010-04-11T16:40:00Z">
+        <w:r>
+          <w:t xml:space="preserve">    &lt;add name="HttpUploadModule" </w:t>
+        </w:r>
+        <w:r>
+          <w:t xml:space="preserve">                                       #2</w:t>
+        </w:r>
+      </w:ins>
+    </w:p>
+    <w:p>
+      <w:pPr>
+        <w:pStyle w:val="Code"/>
+        <w:rPr>
+          <w:ins w:id="327" w:author="Jimmy Bogard" w:date="2010-04-11T16:40:00Z"/>
+        </w:rPr>
+      </w:pPr>
+      <w:ins w:id="328" w:author="Jimmy Bogard" w:date="2010-04-11T16:40:00Z">
+        <w:r>
+          <w:t xml:space="preserve">         type="Krystalware.SlickUpload.HttpUploadModule, Krystalware.SlickUpload"/&gt;</w:t>
+        </w:r>
+      </w:ins>
+    </w:p>
+    <w:p>
+      <w:pPr>
+        <w:pStyle w:val="Code"/>
+        <w:rPr>
+          <w:ins w:id="329" w:author="Jimmy Bogard" w:date="2010-04-11T16:40:00Z"/>
+        </w:rPr>
+        <w:pPrChange w:id="330" w:author="Jimmy Bogard" w:date="2010-04-11T16:40:00Z">
+          <w:pPr>
+            <w:pStyle w:val="Head1"/>
+          </w:pPr>
+        </w:pPrChange>
+      </w:pPr>
+      <w:ins w:id="331" w:author="Jimmy Bogard" w:date="2010-04-11T16:40:00Z">
+        <w:r>
+          <w:t>&lt;/httpModules&gt;</w:t>
+        </w:r>
+      </w:ins>
+    </w:p>
+    <w:p>
+      <w:pPr>
+        <w:pStyle w:val="Body"/>
+        <w:rPr>
+          <w:ins w:id="332" w:author="Jimmy Bogard" w:date="2010-04-11T16:44:00Z"/>
+        </w:rPr>
+        <w:pPrChange w:id="333" w:author="Jimmy Bogard" w:date="2010-04-11T16:40:00Z">
+          <w:pPr>
+            <w:pStyle w:val="Head1"/>
+          </w:pPr>
+        </w:pPrChange>
+      </w:pPr>
+      <w:ins w:id="334" w:author="Jimmy Bogard" w:date="2010-04-11T16:40:00Z">
+        <w:r>
+          <w:t xml:space="preserve">We may have more or less existing handlers and modules, but we just need to add the custom HttpHandler (1) and HttpModule (2) to the end of the list.  With SlickUpload referenced and configured in our web.config file, we can now create a controller </w:t>
+        </w:r>
+      </w:ins>
+      <w:ins w:id="335" w:author="Jimmy Bogard" w:date="2010-04-11T16:43:00Z">
+        <w:r>
+          <w:t xml:space="preserve">and view to allow the user to upload files.  We'll create a very simple screen to upload files, with the Index action displaying a simple form.  The controller in listing </w:t>
+        </w:r>
+      </w:ins>
+      <w:ins w:id="336" w:author="Jimmy Bogard" w:date="2010-04-11T16:44:00Z">
+        <w:r>
+          <w:t>5.8 merely returns a ViewResult.</w:t>
+        </w:r>
+      </w:ins>
+    </w:p>
+    <w:p>
+      <w:pPr>
+        <w:pStyle w:val="CodeListingCaption"/>
+        <w:rPr>
+          <w:ins w:id="337" w:author="Jimmy Bogard" w:date="2010-04-11T16:44:00Z"/>
+        </w:rPr>
+        <w:pPrChange w:id="338" w:author="Jimmy Bogard" w:date="2010-04-11T16:44:00Z">
+          <w:pPr>
+            <w:pStyle w:val="Head1"/>
+          </w:pPr>
+        </w:pPrChange>
+      </w:pPr>
+      <w:ins w:id="339" w:author="Jimmy Bogard" w:date="2010-04-11T16:44:00Z">
+        <w:r>
+          <w:t>Listing 5.8 The UploadController's Index action</w:t>
+        </w:r>
+      </w:ins>
+    </w:p>
+    <w:p>
+      <w:pPr>
+        <w:pStyle w:val="Code"/>
+        <w:rPr>
+          <w:ins w:id="340" w:author="Jimmy Bogard" w:date="2010-04-11T16:44:00Z"/>
+        </w:rPr>
+      </w:pPr>
+      <w:ins w:id="341" w:author="Jimmy Bogard" w:date="2010-04-11T16:44:00Z">
+        <w:r>
+          <w:t>public class UploadController : Controller</w:t>
+        </w:r>
+      </w:ins>
+    </w:p>
+    <w:p>
+      <w:pPr>
+        <w:pStyle w:val="Code"/>
+        <w:rPr>
+          <w:ins w:id="342" w:author="Jimmy Bogard" w:date="2010-04-11T16:44:00Z"/>
+        </w:rPr>
+      </w:pPr>
+      <w:ins w:id="343" w:author="Jimmy Bogard" w:date="2010-04-11T16:44:00Z">
+        <w:r>
+          <w:t>{</w:t>
+        </w:r>
+      </w:ins>
+    </w:p>
+    <w:p>
+      <w:pPr>
+        <w:pStyle w:val="Code"/>
+        <w:rPr>
+          <w:ins w:id="344" w:author="Jimmy Bogard" w:date="2010-04-11T16:44:00Z"/>
+        </w:rPr>
+      </w:pPr>
+      <w:ins w:id="345" w:author="Jimmy Bogard" w:date="2010-04-11T16:44:00Z">
+        <w:r>
+          <w:t xml:space="preserve">    public ActionResult Index()</w:t>
+        </w:r>
+      </w:ins>
+    </w:p>
+    <w:p>
+      <w:pPr>
+        <w:pStyle w:val="Code"/>
+        <w:rPr>
+          <w:ins w:id="346" w:author="Jimmy Bogard" w:date="2010-04-11T16:44:00Z"/>
+        </w:rPr>
+      </w:pPr>
+      <w:ins w:id="347" w:author="Jimmy Bogard" w:date="2010-04-11T16:44:00Z">
+        <w:r>
+          <w:t xml:space="preserve">    {</w:t>
+        </w:r>
+      </w:ins>
+    </w:p>
+    <w:p>
+      <w:pPr>
+        <w:pStyle w:val="Code"/>
+        <w:rPr>
+          <w:ins w:id="348" w:author="Jimmy Bogard" w:date="2010-04-11T16:44:00Z"/>
+        </w:rPr>
+      </w:pPr>
+      <w:ins w:id="349" w:author="Jimmy Bogard" w:date="2010-04-11T16:44:00Z">
+        <w:r>
+          <w:t xml:space="preserve">        return View();</w:t>
+        </w:r>
+      </w:ins>
+    </w:p>
+    <w:p>
+      <w:pPr>
+        <w:pStyle w:val="Code"/>
+        <w:rPr>
+          <w:ins w:id="350" w:author="Jimmy Bogard" w:date="2010-04-11T16:44:00Z"/>
+        </w:rPr>
+        <w:pPrChange w:id="351" w:author="Jimmy Bogard" w:date="2010-04-11T16:44:00Z">
+          <w:pPr>
+            <w:pStyle w:val="Head1"/>
+          </w:pPr>
+        </w:pPrChange>
+      </w:pPr>
+      <w:ins w:id="352" w:author="Jimmy Bogard" w:date="2010-04-11T16:44:00Z">
+        <w:r>
+          <w:t xml:space="preserve">    }</w:t>
+        </w:r>
+      </w:ins>
+    </w:p>
+    <w:p>
+      <w:pPr>
+        <w:pStyle w:val="Body"/>
+        <w:rPr>
+          <w:ins w:id="353" w:author="Jimmy Bogard" w:date="2010-04-11T16:50:00Z"/>
+        </w:rPr>
+        <w:pPrChange w:id="354" w:author="Jimmy Bogard" w:date="2010-04-11T16:44:00Z">
+          <w:pPr>
+            <w:pStyle w:val="Head1"/>
+          </w:pPr>
+        </w:pPrChange>
+      </w:pPr>
+      <w:ins w:id="355" w:author="Jimmy Bogard" w:date="2010-04-11T16:44:00Z">
+        <w:r>
+          <w:t xml:space="preserve">SlickUpload uses a traditional WebControl to process file uploads.  However, </w:t>
+        </w:r>
+        <w:r>
+          <w:t>because</w:t>
+        </w:r>
+        <w:r>
+          <w:t xml:space="preserve"> we can still use WebControls in an MVC application, the SlickUpload control will not pose a problem for us.  We also have additional configuration options that enable MVC scenarios, such as hosting in a non-server control form tag.</w:t>
+        </w:r>
+      </w:ins>
+      <w:ins w:id="356" w:author="Jimmy Bogard" w:date="2010-04-11T16:50:00Z">
+        <w:r>
+          <w:t xml:space="preserve">  In listing 5.9, we see the Index view including the form tag and SlickUpload control.</w:t>
+        </w:r>
+      </w:ins>
+    </w:p>
+    <w:p>
+      <w:pPr>
+        <w:pStyle w:val="CodeListingCaption"/>
+        <w:rPr>
+          <w:ins w:id="357" w:author="Jimmy Bogard" w:date="2010-04-11T16:51:00Z"/>
+        </w:rPr>
+        <w:pPrChange w:id="358" w:author="Jimmy Bogard" w:date="2010-04-11T16:51:00Z">
+          <w:pPr>
+            <w:pStyle w:val="Head1"/>
+          </w:pPr>
+        </w:pPrChange>
+      </w:pPr>
+      <w:ins w:id="359" w:author="Jimmy Bogard" w:date="2010-04-11T16:51:00Z">
+        <w:r>
+          <w:t>Listing 5.9 The Index view using the SlickUpload web control</w:t>
+        </w:r>
+      </w:ins>
+    </w:p>
+    <w:p>
+      <w:pPr>
+        <w:pStyle w:val="Code"/>
+        <w:rPr>
+          <w:ins w:id="360" w:author="Jimmy Bogard" w:date="2010-04-11T19:19:00Z"/>
+        </w:rPr>
+      </w:pPr>
+      <w:ins w:id="361" w:author="Jimmy Bogard" w:date="2010-04-11T19:19:00Z">
+        <w:r>
+          <w:lastRenderedPageBreak/>
+          <w:t>&lt;% using (Html.BeginForm("UploadResult", "Upload", FormMethod.Post,</w:t>
+        </w:r>
+        <w:r>
+          <w:t xml:space="preserve">     #1</w:t>
+        </w:r>
+      </w:ins>
+    </w:p>
+    <w:p>
+      <w:pPr>
+        <w:pStyle w:val="Code"/>
+        <w:rPr>
+          <w:ins w:id="362" w:author="Jimmy Bogard" w:date="2010-04-11T19:19:00Z"/>
+        </w:rPr>
+      </w:pPr>
+      <w:ins w:id="363" w:author="Jimmy Bogard" w:date="2010-04-11T19:19:00Z">
+        <w:r>
+          <w:t xml:space="preserve">     new { id = "uploadForm", enctype = "multipart/form-data" })) { %&gt;</w:t>
+        </w:r>
+        <w:r>
+          <w:t xml:space="preserve">  #2</w:t>
+        </w:r>
+      </w:ins>
+    </w:p>
+    <w:p>
+      <w:pPr>
+        <w:pStyle w:val="Code"/>
+        <w:rPr>
+          <w:ins w:id="364" w:author="Jimmy Bogard" w:date="2010-04-11T19:19:00Z"/>
+        </w:rPr>
+      </w:pPr>
+      <w:ins w:id="365" w:author="Jimmy Bogard" w:date="2010-04-11T19:19:00Z">
+        <w:r>
+          <w:t xml:space="preserve">&lt;kw:SlickUpload ID="SlickUpload1" runat="server" </w:t>
+        </w:r>
+      </w:ins>
+    </w:p>
+    <w:p>
+      <w:pPr>
+        <w:pStyle w:val="Code"/>
+        <w:rPr>
+          <w:ins w:id="366" w:author="Jimmy Bogard" w:date="2010-04-11T19:19:00Z"/>
+        </w:rPr>
+      </w:pPr>
+      <w:ins w:id="367" w:author="Jimmy Bogard" w:date="2010-04-11T19:19:00Z">
+        <w:r>
+          <w:t xml:space="preserve">  UploadFormId="uploadForm" MaxFiles="1"</w:t>
+        </w:r>
+        <w:r>
+          <w:t xml:space="preserve">                                #3</w:t>
+        </w:r>
+      </w:ins>
+    </w:p>
+    <w:p>
+      <w:pPr>
+        <w:pStyle w:val="Code"/>
+        <w:rPr>
+          <w:ins w:id="368" w:author="Jimmy Bogard" w:date="2010-04-11T19:19:00Z"/>
+        </w:rPr>
+      </w:pPr>
+      <w:ins w:id="369" w:author="Jimmy Bogard" w:date="2010-04-11T19:19:00Z">
+        <w:r>
+          <w:t xml:space="preserve">  ShowDuringUploadElements="cancelButton" </w:t>
+        </w:r>
+        <w:r>
+          <w:t xml:space="preserve">                              #4</w:t>
+        </w:r>
+      </w:ins>
+    </w:p>
+    <w:p>
+      <w:pPr>
+        <w:pStyle w:val="Code"/>
+        <w:rPr>
+          <w:ins w:id="370" w:author="Jimmy Bogard" w:date="2010-04-11T19:19:00Z"/>
+        </w:rPr>
+      </w:pPr>
+      <w:ins w:id="371" w:author="Jimmy Bogard" w:date="2010-04-11T19:19:00Z">
+        <w:r>
+          <w:t xml:space="preserve">  HideDuringUploadElements="uploadButton"&gt;</w:t>
+        </w:r>
+        <w:r>
+          <w:t xml:space="preserve">                              #5</w:t>
+        </w:r>
+      </w:ins>
+    </w:p>
+    <w:p>
+      <w:pPr>
+        <w:pStyle w:val="Code"/>
+        <w:rPr>
+          <w:ins w:id="372" w:author="Jimmy Bogard" w:date="2010-04-11T19:19:00Z"/>
+        </w:rPr>
+      </w:pPr>
+      <w:ins w:id="373" w:author="Jimmy Bogard" w:date="2010-04-11T19:19:00Z">
+        <w:r>
+          <w:t xml:space="preserve">  &lt;DownlevelSelectorTemplate&gt;</w:t>
+        </w:r>
+      </w:ins>
+    </w:p>
+    <w:p>
+      <w:pPr>
+        <w:pStyle w:val="Code"/>
+        <w:rPr>
+          <w:ins w:id="374" w:author="Jimmy Bogard" w:date="2010-04-11T19:19:00Z"/>
+        </w:rPr>
+      </w:pPr>
+      <w:ins w:id="375" w:author="Jimmy Bogard" w:date="2010-04-11T19:19:00Z">
+        <w:r>
+          <w:t xml:space="preserve">    &lt;input type="file" /&gt;</w:t>
+        </w:r>
+        <w:r>
+          <w:t xml:space="preserve">                                               #6</w:t>
+        </w:r>
+      </w:ins>
+    </w:p>
+    <w:p>
+      <w:pPr>
+        <w:pStyle w:val="Code"/>
+        <w:rPr>
+          <w:ins w:id="376" w:author="Jimmy Bogard" w:date="2010-04-11T19:19:00Z"/>
+        </w:rPr>
+      </w:pPr>
+      <w:ins w:id="377" w:author="Jimmy Bogard" w:date="2010-04-11T19:19:00Z">
+        <w:r>
+          <w:t xml:space="preserve">  &lt;/DownlevelSelectorTemplate&gt;</w:t>
+        </w:r>
+      </w:ins>
+    </w:p>
+    <w:p>
+      <w:pPr>
+        <w:pStyle w:val="Code"/>
+        <w:rPr>
+          <w:ins w:id="378" w:author="Jimmy Bogard" w:date="2010-04-11T19:19:00Z"/>
+        </w:rPr>
+      </w:pPr>
+      <w:ins w:id="379" w:author="Jimmy Bogard" w:date="2010-04-11T19:19:00Z">
+        <w:r>
+          <w:t xml:space="preserve">  &lt;UplevelSelectorTemplate&gt;</w:t>
+        </w:r>
+      </w:ins>
+    </w:p>
+    <w:p>
+      <w:pPr>
+        <w:pStyle w:val="Code"/>
+        <w:rPr>
+          <w:ins w:id="380" w:author="Jimmy Bogard" w:date="2010-04-11T19:19:00Z"/>
+        </w:rPr>
+      </w:pPr>
+      <w:ins w:id="381" w:author="Jimmy Bogard" w:date="2010-04-11T19:19:00Z">
+        <w:r>
+          <w:t xml:space="preserve">    &lt;input type="button" value="Add File" /&gt;</w:t>
+        </w:r>
+        <w:r>
+          <w:t xml:space="preserve">                            #7</w:t>
+        </w:r>
+      </w:ins>
+    </w:p>
+    <w:p>
+      <w:pPr>
+        <w:pStyle w:val="Code"/>
+        <w:rPr>
+          <w:ins w:id="382" w:author="Jimmy Bogard" w:date="2010-04-11T19:19:00Z"/>
+        </w:rPr>
+      </w:pPr>
+      <w:ins w:id="383" w:author="Jimmy Bogard" w:date="2010-04-11T19:19:00Z">
+        <w:r>
+          <w:t xml:space="preserve">  &lt;/UplevelSelectorTemplate&gt;</w:t>
+        </w:r>
+      </w:ins>
+    </w:p>
+    <w:p>
+      <w:pPr>
+        <w:pStyle w:val="Code"/>
+        <w:rPr>
+          <w:ins w:id="384" w:author="Jimmy Bogard" w:date="2010-04-11T19:19:00Z"/>
+        </w:rPr>
+      </w:pPr>
+      <w:ins w:id="385" w:author="Jimmy Bogard" w:date="2010-04-11T19:19:00Z">
+        <w:r>
+          <w:t xml:space="preserve">  &lt;FileTemplate&gt;</w:t>
+        </w:r>
+      </w:ins>
+    </w:p>
+    <w:p>
+      <w:pPr>
+        <w:pStyle w:val="Code"/>
+        <w:rPr>
+          <w:ins w:id="386" w:author="Jimmy Bogard" w:date="2010-04-11T19:19:00Z"/>
+        </w:rPr>
+      </w:pPr>
+      <w:ins w:id="387" w:author="Jimmy Bogard" w:date="2010-04-11T19:19:00Z">
+        <w:r>
+          <w:t xml:space="preserve">    &lt;kw:FileListRemoveLink runat="server"&gt;</w:t>
+        </w:r>
+      </w:ins>
+    </w:p>
+    <w:p>
+      <w:pPr>
+        <w:pStyle w:val="Code"/>
+        <w:rPr>
+          <w:ins w:id="388" w:author="Jimmy Bogard" w:date="2010-04-11T19:19:00Z"/>
+        </w:rPr>
+      </w:pPr>
+      <w:ins w:id="389" w:author="Jimmy Bogard" w:date="2010-04-11T19:19:00Z">
+        <w:r>
+          <w:t xml:space="preserve">      [x] remove&lt;/kw:FileListRemoveLink&gt;</w:t>
+        </w:r>
+        <w:r>
+          <w:t xml:space="preserve">                                #8</w:t>
+        </w:r>
+      </w:ins>
+    </w:p>
+    <w:p>
+      <w:pPr>
+        <w:pStyle w:val="Code"/>
+        <w:rPr>
+          <w:ins w:id="390" w:author="Jimmy Bogard" w:date="2010-04-11T19:19:00Z"/>
+        </w:rPr>
+      </w:pPr>
+      <w:ins w:id="391" w:author="Jimmy Bogard" w:date="2010-04-11T19:19:00Z">
+        <w:r>
+          <w:t xml:space="preserve">    &lt;kw:FileListFileName runat="server" /&gt;</w:t>
+        </w:r>
+      </w:ins>
+    </w:p>
+    <w:p>
+      <w:pPr>
+        <w:pStyle w:val="Code"/>
+        <w:rPr>
+          <w:ins w:id="392" w:author="Jimmy Bogard" w:date="2010-04-11T19:19:00Z"/>
+        </w:rPr>
+      </w:pPr>
+      <w:ins w:id="393" w:author="Jimmy Bogard" w:date="2010-04-11T19:19:00Z">
+        <w:r>
+          <w:t xml:space="preserve">    &lt;kw:FileListValidationMessage runat="server" ForeColor="Red" /&gt;</w:t>
+        </w:r>
+      </w:ins>
+    </w:p>
+    <w:p>
+      <w:pPr>
+        <w:pStyle w:val="Code"/>
+        <w:rPr>
+          <w:ins w:id="394" w:author="Jimmy Bogard" w:date="2010-04-11T19:19:00Z"/>
+        </w:rPr>
+      </w:pPr>
+      <w:ins w:id="395" w:author="Jimmy Bogard" w:date="2010-04-11T19:19:00Z">
+        <w:r>
+          <w:t xml:space="preserve">  &lt;/FileTemplate&gt;</w:t>
+        </w:r>
+      </w:ins>
+    </w:p>
+    <w:p>
+      <w:pPr>
+        <w:pStyle w:val="Code"/>
+        <w:rPr>
+          <w:ins w:id="396" w:author="Jimmy Bogard" w:date="2010-04-11T19:19:00Z"/>
+        </w:rPr>
+      </w:pPr>
+      <w:ins w:id="397" w:author="Jimmy Bogard" w:date="2010-04-11T19:19:00Z">
+        <w:r>
+          <w:t xml:space="preserve">  &lt;ProgressTemplate&gt;</w:t>
+        </w:r>
+      </w:ins>
+    </w:p>
+    <w:p>
+      <w:pPr>
+        <w:pStyle w:val="Code"/>
+        <w:rPr>
+          <w:ins w:id="398" w:author="Jimmy Bogard" w:date="2010-04-11T19:19:00Z"/>
+        </w:rPr>
+      </w:pPr>
+      <w:ins w:id="399" w:author="Jimmy Bogard" w:date="2010-04-11T19:19:00Z">
+        <w:r>
+          <w:t xml:space="preserve">    &lt;table width="99%"&gt;&lt;tr&gt;&lt;td&gt;</w:t>
+        </w:r>
+      </w:ins>
+    </w:p>
+    <w:p>
+      <w:pPr>
+        <w:pStyle w:val="Code"/>
+        <w:rPr>
+          <w:ins w:id="400" w:author="Jimmy Bogard" w:date="2010-04-11T19:19:00Z"/>
+        </w:rPr>
+      </w:pPr>
+      <w:ins w:id="401" w:author="Jimmy Bogard" w:date="2010-04-11T19:19:00Z">
+        <w:r>
+          <w:t xml:space="preserve">      &lt;p&gt;Upload Progress:&lt;/p&gt;</w:t>
+        </w:r>
+      </w:ins>
+    </w:p>
+    <w:p>
+      <w:pPr>
+        <w:pStyle w:val="Code"/>
+        <w:rPr>
+          <w:ins w:id="402" w:author="Jimmy Bogard" w:date="2010-04-11T19:19:00Z"/>
+        </w:rPr>
+      </w:pPr>
+      <w:ins w:id="403" w:author="Jimmy Bogard" w:date="2010-04-11T19:19:00Z">
+        <w:r>
+          <w:t xml:space="preserve">      &lt;div class="progressBorder"&gt;</w:t>
+        </w:r>
+      </w:ins>
+    </w:p>
+    <w:p>
+      <w:pPr>
+        <w:pStyle w:val="Code"/>
+        <w:rPr>
+          <w:ins w:id="404" w:author="Jimmy Bogard" w:date="2010-04-11T19:19:00Z"/>
+        </w:rPr>
+      </w:pPr>
+      <w:ins w:id="405" w:author="Jimmy Bogard" w:date="2010-04-11T19:19:00Z">
+        <w:r>
+          <w:t xml:space="preserve">        &lt;kw:UploadProgressBarElement runat="server" </w:t>
+        </w:r>
+      </w:ins>
+      <w:ins w:id="406" w:author="Jimmy Bogard" w:date="2010-04-11T19:20:00Z">
+        <w:r>
+          <w:t xml:space="preserve">                     </w:t>
+        </w:r>
+      </w:ins>
+      <w:ins w:id="407" w:author="Jimmy Bogard" w:date="2010-04-11T19:19:00Z">
+        <w:r>
+          <w:t>CssClass="progressBar"/&gt;</w:t>
+        </w:r>
+      </w:ins>
+    </w:p>
+    <w:p>
+      <w:pPr>
+        <w:pStyle w:val="Code"/>
+        <w:rPr>
+          <w:ins w:id="408" w:author="Jimmy Bogard" w:date="2010-04-11T19:19:00Z"/>
+        </w:rPr>
+      </w:pPr>
+      <w:ins w:id="409" w:author="Jimmy Bogard" w:date="2010-04-11T19:19:00Z">
+        <w:r>
+          <w:t xml:space="preserve">        &lt;div class="progressValue"&gt;</w:t>
+        </w:r>
+      </w:ins>
+    </w:p>
+    <w:p>
+      <w:pPr>
+        <w:pStyle w:val="Code"/>
+        <w:rPr>
+          <w:ins w:id="410" w:author="Jimmy Bogard" w:date="2010-04-11T19:19:00Z"/>
+        </w:rPr>
+      </w:pPr>
+      <w:ins w:id="411" w:author="Jimmy Bogard" w:date="2010-04-11T19:19:00Z">
+        <w:r>
+          <w:t xml:space="preserve">          &lt;kw:UploadProgressElement runat="server" </w:t>
+        </w:r>
+      </w:ins>
+      <w:ins w:id="412" w:author="Jimmy Bogard" w:date="2010-04-11T19:20:00Z">
+        <w:r>
+          <w:t xml:space="preserve">                    </w:t>
+        </w:r>
+      </w:ins>
+      <w:ins w:id="413" w:author="Jimmy Bogard" w:date="2010-04-11T19:31:00Z">
+        <w:r>
+          <w:t xml:space="preserve"> </w:t>
+        </w:r>
+      </w:ins>
+      <w:ins w:id="414" w:author="Jimmy Bogard" w:date="2010-04-11T19:20:00Z">
+        <w:r>
+          <w:t>#</w:t>
+        </w:r>
+      </w:ins>
+      <w:ins w:id="415" w:author="Jimmy Bogard" w:date="2010-04-11T19:31:00Z">
+        <w:r>
+          <w:t>9</w:t>
+        </w:r>
+      </w:ins>
+      <w:ins w:id="416" w:author="Jimmy Bogard" w:date="2010-04-11T19:20:00Z">
+        <w:r>
+          <w:t xml:space="preserve">  </w:t>
+        </w:r>
+      </w:ins>
+      <w:ins w:id="417" w:author="Jimmy Bogard" w:date="2010-04-11T19:19:00Z">
+        <w:r>
+          <w:t>Element="PercentCompleteText"&gt;</w:t>
+        </w:r>
+      </w:ins>
+    </w:p>
+    <w:p>
+      <w:pPr>
+        <w:pStyle w:val="Code"/>
+        <w:rPr>
+          <w:ins w:id="418" w:author="Jimmy Bogard" w:date="2010-04-11T19:19:00Z"/>
+        </w:rPr>
+      </w:pPr>
+      <w:ins w:id="419" w:author="Jimmy Bogard" w:date="2010-04-11T19:19:00Z">
+        <w:r>
+          <w:t xml:space="preserve">            (calculating)</w:t>
+        </w:r>
+      </w:ins>
+    </w:p>
+    <w:p>
+      <w:pPr>
+        <w:pStyle w:val="Code"/>
+        <w:rPr>
+          <w:ins w:id="420" w:author="Jimmy Bogard" w:date="2010-04-11T19:19:00Z"/>
+        </w:rPr>
+      </w:pPr>
+      <w:ins w:id="421" w:author="Jimmy Bogard" w:date="2010-04-11T19:19:00Z">
+        <w:r>
+          <w:t xml:space="preserve">          &lt;/kw:UploadProgressElement&gt;</w:t>
+        </w:r>
+      </w:ins>
+    </w:p>
+    <w:p>
+      <w:pPr>
+        <w:pStyle w:val="Code"/>
+        <w:rPr>
+          <w:ins w:id="422" w:author="Jimmy Bogard" w:date="2010-04-11T19:19:00Z"/>
+        </w:rPr>
+      </w:pPr>
+      <w:ins w:id="423" w:author="Jimmy Bogard" w:date="2010-04-11T19:19:00Z">
+        <w:r>
+          <w:t xml:space="preserve">        &lt;/div&gt;</w:t>
+        </w:r>
+      </w:ins>
+    </w:p>
+    <w:p>
+      <w:pPr>
+        <w:pStyle w:val="Code"/>
+        <w:rPr>
+          <w:ins w:id="424" w:author="Jimmy Bogard" w:date="2010-04-11T19:19:00Z"/>
+        </w:rPr>
+      </w:pPr>
+      <w:ins w:id="425" w:author="Jimmy Bogard" w:date="2010-04-11T19:19:00Z">
+        <w:r>
+          <w:t xml:space="preserve">      &lt;/div&gt;</w:t>
+        </w:r>
+      </w:ins>
+    </w:p>
+    <w:p>
+      <w:pPr>
+        <w:pStyle w:val="Code"/>
+        <w:rPr>
+          <w:ins w:id="426" w:author="Jimmy Bogard" w:date="2010-04-11T19:19:00Z"/>
+        </w:rPr>
+      </w:pPr>
+      <w:ins w:id="427" w:author="Jimmy Bogard" w:date="2010-04-11T19:19:00Z">
+        <w:r>
+          <w:t xml:space="preserve">    &lt;/td&gt;&lt;/tr&gt;&lt;/table&gt;</w:t>
+        </w:r>
+      </w:ins>
+    </w:p>
+    <w:p>
+      <w:pPr>
+        <w:pStyle w:val="Code"/>
+        <w:rPr>
+          <w:ins w:id="428" w:author="Jimmy Bogard" w:date="2010-04-11T19:19:00Z"/>
+        </w:rPr>
+      </w:pPr>
+      <w:ins w:id="429" w:author="Jimmy Bogard" w:date="2010-04-11T19:19:00Z">
+        <w:r>
+          <w:t xml:space="preserve">  &lt;/ProgressTemplate&gt;</w:t>
+        </w:r>
+      </w:ins>
+    </w:p>
+    <w:p>
+      <w:pPr>
+        <w:pStyle w:val="Code"/>
+        <w:rPr>
+          <w:ins w:id="430" w:author="Jimmy Bogard" w:date="2010-04-11T19:19:00Z"/>
+        </w:rPr>
+      </w:pPr>
+      <w:ins w:id="431" w:author="Jimmy Bogard" w:date="2010-04-11T19:19:00Z">
+        <w:r>
+          <w:t>&lt;/kw:SlickUpload&gt;</w:t>
+        </w:r>
+      </w:ins>
+    </w:p>
+    <w:p>
+      <w:pPr>
+        <w:pStyle w:val="Code"/>
+        <w:rPr>
+          <w:ins w:id="432" w:author="Jimmy Bogard" w:date="2010-04-11T19:19:00Z"/>
+        </w:rPr>
+      </w:pPr>
+      <w:ins w:id="433" w:author="Jimmy Bogard" w:date="2010-04-11T19:19:00Z">
+        <w:r>
+          <w:t>&lt;hr /&gt;</w:t>
+        </w:r>
+      </w:ins>
+    </w:p>
+    <w:p>
+      <w:pPr>
+        <w:pStyle w:val="Code"/>
+        <w:rPr>
+          <w:ins w:id="434" w:author="Jimmy Bogard" w:date="2010-04-11T19:19:00Z"/>
+        </w:rPr>
+      </w:pPr>
+      <w:ins w:id="435" w:author="Jimmy Bogard" w:date="2010-04-11T19:19:00Z">
+        <w:r>
+          <w:t>&lt;p&gt;</w:t>
+        </w:r>
+      </w:ins>
+    </w:p>
+    <w:p>
+      <w:pPr>
+        <w:pStyle w:val="Code"/>
+        <w:rPr>
+          <w:ins w:id="436" w:author="Jimmy Bogard" w:date="2010-04-11T19:19:00Z"/>
+        </w:rPr>
+      </w:pPr>
+      <w:ins w:id="437" w:author="Jimmy Bogard" w:date="2010-04-11T19:19:00Z">
+        <w:r>
+          <w:t xml:space="preserve">  &lt;input type="submit" value="Upload" id="uploadButton" /&gt;</w:t>
+        </w:r>
+      </w:ins>
+      <w:ins w:id="438" w:author="Jimmy Bogard" w:date="2010-04-11T19:20:00Z">
+        <w:r>
+          <w:t xml:space="preserve">            #1</w:t>
+        </w:r>
+      </w:ins>
+      <w:ins w:id="439" w:author="Jimmy Bogard" w:date="2010-04-11T19:31:00Z">
+        <w:r>
+          <w:t>0</w:t>
+        </w:r>
+      </w:ins>
+    </w:p>
+    <w:p>
+      <w:pPr>
+        <w:pStyle w:val="Code"/>
+        <w:rPr>
+          <w:ins w:id="440" w:author="Jimmy Bogard" w:date="2010-04-11T19:19:00Z"/>
+        </w:rPr>
+      </w:pPr>
+      <w:ins w:id="441" w:author="Jimmy Bogard" w:date="2010-04-11T19:19:00Z">
+        <w:r>
+          <w:t>&lt;/p&gt;</w:t>
+        </w:r>
+      </w:ins>
+    </w:p>
+    <w:p>
+      <w:pPr>
+        <w:pStyle w:val="Code"/>
+        <w:rPr>
+          <w:ins w:id="442" w:author="Jimmy Bogard" w:date="2010-04-11T19:19:00Z"/>
+        </w:rPr>
+        <w:pPrChange w:id="443" w:author="Jimmy Bogard" w:date="2010-04-11T16:51:00Z">
+          <w:pPr>
+            <w:pStyle w:val="Head1"/>
+          </w:pPr>
+        </w:pPrChange>
+      </w:pPr>
+      <w:ins w:id="444" w:author="Jimmy Bogard" w:date="2010-04-11T19:19:00Z">
+        <w:r>
+          <w:t>&lt;% } %&gt;</w:t>
+        </w:r>
+      </w:ins>
+    </w:p>
+    <w:p>
+      <w:pPr>
+        <w:pStyle w:val="Body"/>
+        <w:rPr>
+          <w:ins w:id="445" w:author="Jimmy Bogard" w:date="2010-04-11T19:22:00Z"/>
+        </w:rPr>
+        <w:pPrChange w:id="446" w:author="Jimmy Bogard" w:date="2010-04-11T19:19:00Z">
+          <w:pPr>
+            <w:pStyle w:val="Head1"/>
+          </w:pPr>
+        </w:pPrChange>
+      </w:pPr>
+      <w:ins w:id="447" w:author="Jimmy Bogard" w:date="2010-04-11T19:21:00Z">
+        <w:r>
+          <w:t xml:space="preserve">To build our file upload form, we first need to build the outermost form HTML tags with </w:t>
+        </w:r>
+        <w:r>
+          <w:t>the</w:t>
+        </w:r>
+        <w:r>
+          <w:t xml:space="preserve"> Html.BeginForm method (1).  The target will be the UploadResult action of the Upload controller, which will be the action redirected to after </w:t>
+        </w:r>
+        <w:r>
+          <w:t>the</w:t>
+        </w:r>
+        <w:r>
+          <w:t xml:space="preserve"> upload is complete.  To ensure our form works correctly with the browser and the SlickUpload control, we give the form a unique ID and set the encoding to "multipart/form-data" (2).  Next, we add </w:t>
+        </w:r>
+      </w:ins>
+      <w:ins w:id="448" w:author="Jimmy Bogard" w:date="2010-04-11T19:22:00Z">
+        <w:r>
+          <w:t>the</w:t>
+        </w:r>
+      </w:ins>
+      <w:ins w:id="449" w:author="Jimmy Bogard" w:date="2010-04-11T19:21:00Z">
+        <w:r>
+          <w:t xml:space="preserve"> </w:t>
+        </w:r>
+      </w:ins>
+      <w:ins w:id="450" w:author="Jimmy Bogard" w:date="2010-04-11T19:22:00Z">
+        <w:r>
+          <w:t>SlickUpload control (3), matching the upload form ID to the form tag's ID and setting the maximum number of uploaded files to one.  The control allows adding multiple files, but we will restrict the number of files to one for this example.</w:t>
+        </w:r>
+      </w:ins>
+    </w:p>
+    <w:p>
+      <w:pPr>
+        <w:pStyle w:val="Body"/>
+        <w:rPr>
+          <w:ins w:id="451" w:author="Jimmy Bogard" w:date="2010-04-11T19:24:00Z"/>
+        </w:rPr>
+        <w:pPrChange w:id="452" w:author="Jimmy Bogard" w:date="2010-04-11T19:19:00Z">
+          <w:pPr>
+            <w:pStyle w:val="Head1"/>
+          </w:pPr>
+        </w:pPrChange>
+      </w:pPr>
+      <w:ins w:id="453" w:author="Jimmy Bogard" w:date="2010-04-11T19:24:00Z">
+        <w:r>
+          <w:t>The next two configuration properties match up to a cancel button (which we leave off) (4) and the upload button (5).  The values match up to HTML element identifiers, as our input button for initiating the upload has an ID of "uploadButton</w:t>
+        </w:r>
+        <w:r>
+          <w:t>" also (1</w:t>
+        </w:r>
+      </w:ins>
+      <w:ins w:id="454" w:author="Jimmy Bogard" w:date="2010-04-11T19:31:00Z">
+        <w:r>
+          <w:t>0</w:t>
+        </w:r>
+      </w:ins>
+      <w:ins w:id="455" w:author="Jimmy Bogard" w:date="2010-04-11T19:24:00Z">
+        <w:r>
+          <w:t>).</w:t>
+        </w:r>
+      </w:ins>
+    </w:p>
+    <w:p>
+      <w:pPr>
+        <w:pStyle w:val="Body"/>
+        <w:rPr>
+          <w:ins w:id="456" w:author="Jimmy Bogard" w:date="2010-04-11T19:33:00Z"/>
+        </w:rPr>
+        <w:pPrChange w:id="457" w:author="Jimmy Bogard" w:date="2010-04-11T19:19:00Z">
+          <w:pPr>
+            <w:pStyle w:val="Head1"/>
+          </w:pPr>
+        </w:pPrChange>
+      </w:pPr>
+      <w:ins w:id="458" w:author="Jimmy Bogard" w:date="2010-04-11T19:25:00Z">
+        <w:r>
+          <w:t xml:space="preserve">With the control configured, we supply a set of templates for the file selector, file template and progress template.  To support older browsers, we configure both the </w:t>
+        </w:r>
+      </w:ins>
+      <w:ins w:id="459" w:author="Jimmy Bogard" w:date="2010-04-11T19:26:00Z">
+        <w:r>
+          <w:t>down-</w:t>
+        </w:r>
+        <w:r>
+          <w:lastRenderedPageBreak/>
+          <w:t>level (6) and up-level (7) file templates.  Older browsers are presented with the normal file input, while newer browsers are presented</w:t>
+        </w:r>
+      </w:ins>
+      <w:ins w:id="460" w:author="Jimmy Bogard" w:date="2010-04-11T19:27:00Z">
+        <w:r>
+          <w:t xml:space="preserve"> with a simple button.</w:t>
+        </w:r>
+      </w:ins>
+      <w:ins w:id="461" w:author="Jimmy Bogard" w:date="2010-04-11T19:33:00Z">
+        <w:r>
+          <w:t xml:space="preserve">  In figure 5.3 below we see the site showing the file selector template.</w:t>
+        </w:r>
+      </w:ins>
+    </w:p>
+    <w:p>
+      <w:pPr>
+        <w:pStyle w:val="Figure"/>
+        <w:rPr>
+          <w:ins w:id="462" w:author="Jimmy Bogard" w:date="2010-04-11T19:33:00Z"/>
+        </w:rPr>
+        <w:pPrChange w:id="463" w:author="Jimmy Bogard" w:date="2010-04-11T19:33:00Z">
+          <w:pPr>
+            <w:pStyle w:val="Head1"/>
+          </w:pPr>
+        </w:pPrChange>
+      </w:pPr>
+      <w:ins w:id="464" w:author="Jimmy Bogard" w:date="2010-04-11T19:33:00Z">
+        <w:r>
+          <w:drawing>
+            <wp:inline distT="0" distB="0" distL="0" distR="0">
+              <wp:extent cx="4800600" cy="2895909"/>
+              <wp:effectExtent l="19050" t="0" r="0" b="0"/>
+              <wp:docPr id="6" name="Picture 1"/>
+              <wp:cNvGraphicFramePr>
+                <a:graphicFrameLocks xmlns:a="http://schemas.openxmlformats.org/drawingml/2006/main" noChangeAspect="1"/>
+              </wp:cNvGraphicFramePr>
+              <a:graphic xmlns:a="http://schemas.openxmlformats.org/drawingml/2006/main">
+                <a:graphicData uri="http://schemas.openxmlformats.org/drawingml/2006/picture">
+                  <pic:pic xmlns:pic="http://schemas.openxmlformats.org/drawingml/2006/picture">
+                    <pic:nvPicPr>
+                      <pic:cNvPr id="0" name="Picture 1"/>
+                      <pic:cNvPicPr>
+                        <a:picLocks noChangeAspect="1" noChangeArrowheads="1"/>
+                      </pic:cNvPicPr>
+                    </pic:nvPicPr>
+                    <pic:blipFill>
+                      <a:blip r:embed="rId17" cstate="print"/>
+                      <a:srcRect/>
+                      <a:stretch>
+                        <a:fillRect/>
+                      </a:stretch>
+                    </pic:blipFill>
+                    <pic:spPr bwMode="auto">
+                      <a:xfrm>
+                        <a:off x="0" y="0"/>
+                        <a:ext cx="4800600" cy="2895909"/>
+                      </a:xfrm>
+                      <a:prstGeom prst="rect">
+                        <a:avLst/>
+                      </a:prstGeom>
+                      <a:noFill/>
+                      <a:ln w="9525">
+                        <a:noFill/>
+                        <a:miter lim="800000"/>
+                        <a:headEnd/>
+                        <a:tailEnd/>
+                      </a:ln>
+                    </pic:spPr>
+                  </pic:pic>
+                </a:graphicData>
+              </a:graphic>
+            </wp:inline>
+          </w:drawing>
+        </w:r>
+      </w:ins>
+    </w:p>
+    <w:p>
+      <w:pPr>
+        <w:pStyle w:val="FigureCaption"/>
+        <w:rPr>
+          <w:ins w:id="465" w:author="Jimmy Bogard" w:date="2010-04-11T19:33:00Z"/>
+          <w:rPrChange w:id="466" w:author="Jimmy Bogard" w:date="2010-04-11T19:33:00Z">
+            <w:rPr>
+              <w:ins w:id="467" w:author="Jimmy Bogard" w:date="2010-04-11T19:33:00Z"/>
+            </w:rPr>
+          </w:rPrChange>
+        </w:rPr>
+        <w:pPrChange w:id="468" w:author="Jimmy Bogard" w:date="2010-04-11T19:33:00Z">
+          <w:pPr>
+            <w:pStyle w:val="Head1"/>
+          </w:pPr>
+        </w:pPrChange>
+      </w:pPr>
+      <w:ins w:id="469" w:author="Jimmy Bogard" w:date="2010-04-11T19:33:00Z">
+        <w:r>
+          <w:t xml:space="preserve">Figure 5.3 The </w:t>
+        </w:r>
+      </w:ins>
+      <w:ins w:id="470" w:author="Jimmy Bogard" w:date="2010-04-11T19:34:00Z">
+        <w:r>
+          <w:t>upload file screen</w:t>
+        </w:r>
+      </w:ins>
+      <w:ins w:id="471" w:author="Jimmy Bogard" w:date="2010-04-11T19:33:00Z">
+        <w:r>
+          <w:t xml:space="preserve"> showing the file selector template</w:t>
+        </w:r>
+      </w:ins>
+    </w:p>
+    <w:p>
+      <w:pPr>
+        <w:pStyle w:val="Body"/>
+        <w:rPr>
+          <w:ins w:id="472" w:author="Jimmy Bogard" w:date="2010-04-11T19:34:00Z"/>
+        </w:rPr>
+        <w:pPrChange w:id="473" w:author="Jimmy Bogard" w:date="2010-04-11T19:19:00Z">
+          <w:pPr>
+            <w:pStyle w:val="Head1"/>
+          </w:pPr>
+        </w:pPrChange>
+      </w:pPr>
+      <w:ins w:id="474" w:author="Jimmy Bogard" w:date="2010-04-11T19:27:00Z">
+        <w:r>
+          <w:t xml:space="preserve">Once the user chooses a file, the file template is shown for each file.  In this example, we include the name of the file and a remove link </w:t>
+        </w:r>
+      </w:ins>
+      <w:ins w:id="475" w:author="Jimmy Bogard" w:date="2010-04-11T19:28:00Z">
+        <w:r>
+          <w:t>(8).  If we allowed multiple file uploads, the user could select to remove a file from the list before uploading the entire group of files.</w:t>
+        </w:r>
+      </w:ins>
+      <w:ins w:id="476" w:author="Jimmy Bogard" w:date="2010-04-11T19:34:00Z">
+        <w:r>
+          <w:t xml:space="preserve">  Because we only allow one file, the Add File button is hidden once a file is chosen, as shown in figure 5.4.</w:t>
+        </w:r>
+      </w:ins>
+    </w:p>
+    <w:p>
+      <w:pPr>
+        <w:pStyle w:val="Figure"/>
+        <w:rPr>
+          <w:ins w:id="477" w:author="Jimmy Bogard" w:date="2010-04-11T19:35:00Z"/>
+        </w:rPr>
+        <w:pPrChange w:id="478" w:author="Jimmy Bogard" w:date="2010-04-11T19:35:00Z">
+          <w:pPr>
+            <w:pStyle w:val="Head1"/>
+          </w:pPr>
+        </w:pPrChange>
+      </w:pPr>
+      <w:ins w:id="479" w:author="Jimmy Bogard" w:date="2010-04-11T19:35:00Z">
+        <w:r>
+          <w:lastRenderedPageBreak/>
+          <w:drawing>
+            <wp:inline distT="0" distB="0" distL="0" distR="0">
+              <wp:extent cx="4800600" cy="2895909"/>
+              <wp:effectExtent l="19050" t="0" r="0" b="0"/>
+              <wp:docPr id="8" name="Picture 4"/>
+              <wp:cNvGraphicFramePr>
+                <a:graphicFrameLocks xmlns:a="http://schemas.openxmlformats.org/drawingml/2006/main" noChangeAspect="1"/>
+              </wp:cNvGraphicFramePr>
+              <a:graphic xmlns:a="http://schemas.openxmlformats.org/drawingml/2006/main">
+                <a:graphicData uri="http://schemas.openxmlformats.org/drawingml/2006/picture">
+                  <pic:pic xmlns:pic="http://schemas.openxmlformats.org/drawingml/2006/picture">
+                    <pic:nvPicPr>
+                      <pic:cNvPr id="0" name="Picture 4"/>
+                      <pic:cNvPicPr>
+                        <a:picLocks noChangeAspect="1" noChangeArrowheads="1"/>
+                      </pic:cNvPicPr>
+                    </pic:nvPicPr>
+                    <pic:blipFill>
+                      <a:blip r:embed="rId18" cstate="print"/>
+                      <a:srcRect/>
+                      <a:stretch>
+                        <a:fillRect/>
+                      </a:stretch>
+                    </pic:blipFill>
+                    <pic:spPr bwMode="auto">
+                      <a:xfrm>
+                        <a:off x="0" y="0"/>
+                        <a:ext cx="4800600" cy="2895909"/>
+                      </a:xfrm>
+                      <a:prstGeom prst="rect">
+                        <a:avLst/>
+                      </a:prstGeom>
+                      <a:noFill/>
+                      <a:ln w="9525">
+                        <a:noFill/>
+                        <a:miter lim="800000"/>
+                        <a:headEnd/>
+                        <a:tailEnd/>
+                      </a:ln>
+                    </pic:spPr>
+                  </pic:pic>
+                </a:graphicData>
+              </a:graphic>
+            </wp:inline>
+          </w:drawing>
+        </w:r>
+      </w:ins>
+    </w:p>
+    <w:p>
+      <w:pPr>
+        <w:pStyle w:val="FigureCaption"/>
+        <w:rPr>
+          <w:ins w:id="480" w:author="Jimmy Bogard" w:date="2010-04-11T19:28:00Z"/>
+          <w:rPrChange w:id="481" w:author="Jimmy Bogard" w:date="2010-04-11T19:35:00Z">
+            <w:rPr>
+              <w:ins w:id="482" w:author="Jimmy Bogard" w:date="2010-04-11T19:28:00Z"/>
+            </w:rPr>
+          </w:rPrChange>
+        </w:rPr>
+        <w:pPrChange w:id="483" w:author="Jimmy Bogard" w:date="2010-04-11T19:35:00Z">
+          <w:pPr>
+            <w:pStyle w:val="Head1"/>
+          </w:pPr>
+        </w:pPrChange>
+      </w:pPr>
+      <w:ins w:id="484" w:author="Jimmy Bogard" w:date="2010-04-11T19:35:00Z">
+        <w:r>
+          <w:t>Figure 5.4 The upload files screen showing the file listing template</w:t>
+        </w:r>
+      </w:ins>
+    </w:p>
+    <w:p>
+      <w:pPr>
+        <w:pStyle w:val="Body"/>
+        <w:rPr>
+          <w:ins w:id="485" w:author="Jimmy Bogard" w:date="2010-04-11T19:30:00Z"/>
+        </w:rPr>
+        <w:pPrChange w:id="486" w:author="Jimmy Bogard" w:date="2010-04-11T19:32:00Z">
+          <w:pPr>
+            <w:pStyle w:val="Head1"/>
+          </w:pPr>
+        </w:pPrChange>
+      </w:pPr>
+      <w:ins w:id="487" w:author="Jimmy Bogard" w:date="2010-04-11T19:28:00Z">
+        <w:r>
+          <w:t xml:space="preserve">Finally, we configure the progress template.  The upload progress template is shown to the user after they click the </w:t>
+        </w:r>
+      </w:ins>
+      <w:ins w:id="488" w:author="Jimmy Bogard" w:date="2010-04-11T19:29:00Z">
+        <w:r>
+          <w:t>"Upload" button.  We just show a simple progress bar</w:t>
+        </w:r>
+      </w:ins>
+      <w:ins w:id="489" w:author="Jimmy Bogard" w:date="2010-04-11T19:30:00Z">
+        <w:r>
+          <w:t xml:space="preserve"> (10)</w:t>
+        </w:r>
+      </w:ins>
+      <w:ins w:id="490" w:author="Jimmy Bogard" w:date="2010-04-11T19:29:00Z">
+        <w:r>
+          <w:t xml:space="preserve"> using the supplied SlickUpload controls.  However, we could show much more information including the file count, current file being uploaded, </w:t>
+        </w:r>
+      </w:ins>
+      <w:ins w:id="491" w:author="Jimmy Bogard" w:date="2010-04-11T19:30:00Z">
+        <w:r>
+          <w:t>upload speed and time remaining</w:t>
+        </w:r>
+        <w:r>
+          <w:t>.  Our site in figure 5.5 below shows the progress bar and percentage complete.</w:t>
+        </w:r>
+      </w:ins>
+    </w:p>
+    <w:p>
+      <w:pPr>
+        <w:pStyle w:val="Figure"/>
+        <w:rPr>
+          <w:ins w:id="492" w:author="Jimmy Bogard" w:date="2010-04-11T19:36:00Z"/>
+        </w:rPr>
+        <w:pPrChange w:id="493" w:author="Jimmy Bogard" w:date="2010-04-11T19:36:00Z">
+          <w:pPr>
+            <w:pStyle w:val="Head1"/>
+          </w:pPr>
+        </w:pPrChange>
+      </w:pPr>
+      <w:ins w:id="494" w:author="Jimmy Bogard" w:date="2010-04-11T19:36:00Z">
+        <w:r>
+          <w:lastRenderedPageBreak/>
+          <w:drawing>
+            <wp:inline distT="0" distB="0" distL="0" distR="0">
+              <wp:extent cx="4800600" cy="2895909"/>
+              <wp:effectExtent l="19050" t="0" r="0" b="0"/>
+              <wp:docPr id="9" name="Picture 7"/>
+              <wp:cNvGraphicFramePr>
+                <a:graphicFrameLocks xmlns:a="http://schemas.openxmlformats.org/drawingml/2006/main" noChangeAspect="1"/>
+              </wp:cNvGraphicFramePr>
+              <a:graphic xmlns:a="http://schemas.openxmlformats.org/drawingml/2006/main">
+                <a:graphicData uri="http://schemas.openxmlformats.org/drawingml/2006/picture">
+                  <pic:pic xmlns:pic="http://schemas.openxmlformats.org/drawingml/2006/picture">
+                    <pic:nvPicPr>
+                      <pic:cNvPr id="0" name="Picture 7"/>
+                      <pic:cNvPicPr>
+                        <a:picLocks noChangeAspect="1" noChangeArrowheads="1"/>
+                      </pic:cNvPicPr>
+                    </pic:nvPicPr>
+                    <pic:blipFill>
+                      <a:blip r:embed="rId19" cstate="print"/>
+                      <a:srcRect/>
+                      <a:stretch>
+                        <a:fillRect/>
+                      </a:stretch>
+                    </pic:blipFill>
+                    <pic:spPr bwMode="auto">
+                      <a:xfrm>
+                        <a:off x="0" y="0"/>
+                        <a:ext cx="4800600" cy="2895909"/>
+                      </a:xfrm>
+                      <a:prstGeom prst="rect">
+                        <a:avLst/>
+                      </a:prstGeom>
+                      <a:noFill/>
+                      <a:ln w="9525">
+                        <a:noFill/>
+                        <a:miter lim="800000"/>
+                        <a:headEnd/>
+                        <a:tailEnd/>
+                      </a:ln>
+                    </pic:spPr>
+                  </pic:pic>
+                </a:graphicData>
+              </a:graphic>
+            </wp:inline>
+          </w:drawing>
+        </w:r>
+      </w:ins>
+    </w:p>
+    <w:p>
+      <w:pPr>
+        <w:pStyle w:val="FigureCaption"/>
+        <w:rPr>
+          <w:ins w:id="495" w:author="Jimmy Bogard" w:date="2010-04-11T19:37:00Z"/>
+        </w:rPr>
+        <w:pPrChange w:id="496" w:author="Jimmy Bogard" w:date="2010-04-11T19:36:00Z">
+          <w:pPr>
+            <w:pStyle w:val="Head1"/>
+          </w:pPr>
+        </w:pPrChange>
+      </w:pPr>
+      <w:ins w:id="497" w:author="Jimmy Bogard" w:date="2010-04-11T19:36:00Z">
+        <w:r>
+          <w:t xml:space="preserve">Figure 5.5 </w:t>
+        </w:r>
+      </w:ins>
+      <w:ins w:id="498" w:author="Jimmy Bogard" w:date="2010-04-11T19:37:00Z">
+        <w:r>
+          <w:t xml:space="preserve">The file upload screen with </w:t>
+        </w:r>
+        <w:r>
+          <w:t>the</w:t>
+        </w:r>
+        <w:r>
+          <w:t xml:space="preserve"> progress bar shown</w:t>
+        </w:r>
+      </w:ins>
+    </w:p>
+    <w:p>
+      <w:pPr>
+        <w:pStyle w:val="Body"/>
+        <w:rPr>
+          <w:ins w:id="499" w:author="Jimmy Bogard" w:date="2010-04-11T19:37:00Z"/>
+        </w:rPr>
+        <w:pPrChange w:id="500" w:author="Jimmy Bogard" w:date="2010-04-11T19:37:00Z">
+          <w:pPr>
+            <w:pStyle w:val="Head1"/>
+          </w:pPr>
+        </w:pPrChange>
+      </w:pPr>
+      <w:ins w:id="501" w:author="Jimmy Bogard" w:date="2010-04-11T19:37:00Z">
+        <w:r>
+          <w:t>The file we choose was quite large, around 64 megabytes.  A progress indicator is a great mechanism to provide the user feedback that their file is being uploaded.  Without a progress bar, the user receives no information on the progress of their upload.  In practice, many users believe that the upload is not being processed, and will refresh the form or stop the upload.</w:t>
+        </w:r>
+      </w:ins>
+    </w:p>
+    <w:p>
+      <w:pPr>
+        <w:pStyle w:val="Body"/>
+        <w:rPr>
+          <w:ins w:id="502" w:author="Jimmy Bogard" w:date="2010-04-11T19:44:00Z"/>
+        </w:rPr>
+        <w:pPrChange w:id="503" w:author="Jimmy Bogard" w:date="2010-04-11T19:37:00Z">
+          <w:pPr>
+            <w:pStyle w:val="Head1"/>
+          </w:pPr>
+        </w:pPrChange>
+      </w:pPr>
+      <w:ins w:id="504" w:author="Jimmy Bogard" w:date="2010-04-11T19:39:00Z">
+        <w:r>
+          <w:t xml:space="preserve">The final piece we need to implement is the action that we redirect to after </w:t>
+        </w:r>
+        <w:r>
+          <w:t>the</w:t>
+        </w:r>
+        <w:r>
+          <w:t xml:space="preserve"> file upload is successful.  We will very likely need to retrieve some sort of information about the file uploaded</w:t>
+        </w:r>
+      </w:ins>
+      <w:ins w:id="505" w:author="Jimmy Bogard" w:date="2010-04-11T19:40:00Z">
+        <w:r>
+          <w:t>, especially if we want to store file metadata somewhere else for processing and viewing.</w:t>
+        </w:r>
+      </w:ins>
+      <w:ins w:id="506" w:author="Jimmy Bogard" w:date="2010-04-11T19:43:00Z">
+        <w:r>
+          <w:t xml:space="preserve">  In listing 5.10, our UploadResult action uses the SlickUpload UploadConnector class to retrieve </w:t>
+        </w:r>
+      </w:ins>
+      <w:ins w:id="507" w:author="Jimmy Bogard" w:date="2010-04-11T19:44:00Z">
+        <w:r>
+          <w:t>th</w:t>
+        </w:r>
+        <w:r>
+          <w:t>e UploadStatus for the uploaded files.  The UploadStatus class contains file metadata which we can then process as needed.</w:t>
+        </w:r>
+      </w:ins>
+    </w:p>
+    <w:p>
+      <w:pPr>
+        <w:pStyle w:val="CodeListingCaption"/>
+        <w:rPr>
+          <w:ins w:id="508" w:author="Jimmy Bogard" w:date="2010-04-11T19:44:00Z"/>
+        </w:rPr>
+        <w:pPrChange w:id="509" w:author="Jimmy Bogard" w:date="2010-04-11T19:44:00Z">
+          <w:pPr>
+            <w:pStyle w:val="Head1"/>
+          </w:pPr>
+        </w:pPrChange>
+      </w:pPr>
+      <w:ins w:id="510" w:author="Jimmy Bogard" w:date="2010-04-11T19:44:00Z">
+        <w:r>
+          <w:t>Listing 5.10 The UploadResult action</w:t>
+        </w:r>
+      </w:ins>
+    </w:p>
+    <w:p>
+      <w:pPr>
+        <w:pStyle w:val="Code"/>
+        <w:rPr>
+          <w:ins w:id="511" w:author="Jimmy Bogard" w:date="2010-04-11T19:44:00Z"/>
+        </w:rPr>
+      </w:pPr>
+      <w:ins w:id="512" w:author="Jimmy Bogard" w:date="2010-04-11T19:44:00Z">
+        <w:r>
+          <w:t>public ActionResult UploadResult()</w:t>
+        </w:r>
+      </w:ins>
+    </w:p>
+    <w:p>
+      <w:pPr>
+        <w:pStyle w:val="Code"/>
+        <w:rPr>
+          <w:ins w:id="513" w:author="Jimmy Bogard" w:date="2010-04-11T19:44:00Z"/>
+        </w:rPr>
+      </w:pPr>
+      <w:ins w:id="514" w:author="Jimmy Bogard" w:date="2010-04-11T19:44:00Z">
+        <w:r>
+          <w:t>{</w:t>
+        </w:r>
+      </w:ins>
+    </w:p>
+    <w:p>
+      <w:pPr>
+        <w:pStyle w:val="Code"/>
+        <w:rPr>
+          <w:ins w:id="515" w:author="Jimmy Bogard" w:date="2010-04-11T19:44:00Z"/>
+        </w:rPr>
+      </w:pPr>
+      <w:ins w:id="516" w:author="Jimmy Bogard" w:date="2010-04-11T19:44:00Z">
+        <w:r>
+          <w:t xml:space="preserve">    UploadStatus status = UploadConnector.GetUploadStatus();</w:t>
+        </w:r>
+      </w:ins>
+    </w:p>
+    <w:p>
+      <w:pPr>
+        <w:pStyle w:val="Code"/>
+        <w:rPr>
+          <w:ins w:id="517" w:author="Jimmy Bogard" w:date="2010-04-11T19:44:00Z"/>
+        </w:rPr>
+      </w:pPr>
+    </w:p>
+    <w:p>
+      <w:pPr>
+        <w:pStyle w:val="Code"/>
+        <w:rPr>
+          <w:ins w:id="518" w:author="Jimmy Bogard" w:date="2010-04-11T19:44:00Z"/>
+        </w:rPr>
+      </w:pPr>
+      <w:ins w:id="519" w:author="Jimmy Bogard" w:date="2010-04-11T19:44:00Z">
+        <w:r>
+          <w:t xml:space="preserve">    return View(status);</w:t>
+        </w:r>
+      </w:ins>
+    </w:p>
+    <w:p>
+      <w:pPr>
+        <w:pStyle w:val="Code"/>
+        <w:rPr>
+          <w:ins w:id="520" w:author="Jimmy Bogard" w:date="2010-04-11T19:45:00Z"/>
+        </w:rPr>
+        <w:pPrChange w:id="521" w:author="Jimmy Bogard" w:date="2010-04-11T19:44:00Z">
+          <w:pPr>
+            <w:pStyle w:val="Head1"/>
+          </w:pPr>
+        </w:pPrChange>
+      </w:pPr>
+      <w:ins w:id="522" w:author="Jimmy Bogard" w:date="2010-04-11T19:44:00Z">
+        <w:r>
+          <w:t>}</w:t>
+        </w:r>
+      </w:ins>
+    </w:p>
+    <w:p>
+      <w:pPr>
+        <w:pStyle w:val="Body"/>
+        <w:rPr>
+          <w:ins w:id="523" w:author="Jimmy Bogard" w:date="2010-04-11T19:49:00Z"/>
+        </w:rPr>
+        <w:pPrChange w:id="524" w:author="Jimmy Bogard" w:date="2010-04-11T19:46:00Z">
+          <w:pPr>
+            <w:pStyle w:val="Head1"/>
+          </w:pPr>
+        </w:pPrChange>
+      </w:pPr>
+      <w:ins w:id="525" w:author="Jimmy Bogard" w:date="2010-04-11T19:46:00Z">
+        <w:r>
+          <w:t xml:space="preserve">Typically, we store file metadata in a database as we will likely want to be able to show the user a list of uploaded files to download.  With the file metadata in a database, we can </w:t>
+        </w:r>
+        <w:r>
+          <w:lastRenderedPageBreak/>
+          <w:t>show this information much more easily than trying to read the file information from the disk.  In our sample, we will only display the metadata information in the view, shown in listing 5.11.</w:t>
+        </w:r>
+      </w:ins>
+    </w:p>
+    <w:p>
+      <w:pPr>
+        <w:pStyle w:val="CodeListingCaption"/>
+        <w:rPr>
+          <w:ins w:id="526" w:author="Jimmy Bogard" w:date="2010-04-11T19:49:00Z"/>
+        </w:rPr>
+        <w:pPrChange w:id="527" w:author="Jimmy Bogard" w:date="2010-04-11T19:49:00Z">
+          <w:pPr>
+            <w:pStyle w:val="Head1"/>
+          </w:pPr>
+        </w:pPrChange>
+      </w:pPr>
+      <w:ins w:id="528" w:author="Jimmy Bogard" w:date="2010-04-11T19:49:00Z">
+        <w:r>
+          <w:t>Listing 5.11 Displaying the file metadata</w:t>
+        </w:r>
+      </w:ins>
+    </w:p>
+    <w:p>
+      <w:pPr>
+        <w:pStyle w:val="Code"/>
+        <w:rPr>
+          <w:ins w:id="529" w:author="Jimmy Bogard" w:date="2010-04-11T19:49:00Z"/>
+        </w:rPr>
+      </w:pPr>
+      <w:ins w:id="530" w:author="Jimmy Bogard" w:date="2010-04-11T19:49:00Z">
+        <w:r>
+          <w:t>&lt;p&gt;Result: &lt;%=ViewData.Model.State%&gt;&lt;/p&gt;</w:t>
+        </w:r>
+        <w:r>
+          <w:t xml:space="preserve">                                 #1</w:t>
+        </w:r>
+      </w:ins>
+    </w:p>
+    <w:p>
+      <w:pPr>
+        <w:pStyle w:val="Code"/>
+        <w:rPr>
+          <w:ins w:id="531" w:author="Jimmy Bogard" w:date="2010-04-11T19:49:00Z"/>
+        </w:rPr>
+      </w:pPr>
+      <w:ins w:id="532" w:author="Jimmy Bogard" w:date="2010-04-11T19:49:00Z">
+        <w:r>
+          <w:t>&lt;table class="results" width="99%" cellpadding="4" cellspacing="0"&gt;</w:t>
+        </w:r>
+      </w:ins>
+    </w:p>
+    <w:p>
+      <w:pPr>
+        <w:pStyle w:val="Code"/>
+        <w:rPr>
+          <w:ins w:id="533" w:author="Jimmy Bogard" w:date="2010-04-11T19:49:00Z"/>
+        </w:rPr>
+      </w:pPr>
+      <w:ins w:id="534" w:author="Jimmy Bogard" w:date="2010-04-11T19:49:00Z">
+        <w:r>
+          <w:t xml:space="preserve">  &lt;thead&gt;</w:t>
+        </w:r>
+      </w:ins>
+    </w:p>
+    <w:p>
+      <w:pPr>
+        <w:pStyle w:val="Code"/>
+        <w:rPr>
+          <w:ins w:id="535" w:author="Jimmy Bogard" w:date="2010-04-11T19:49:00Z"/>
+        </w:rPr>
+      </w:pPr>
+      <w:ins w:id="536" w:author="Jimmy Bogard" w:date="2010-04-11T19:49:00Z">
+        <w:r>
+          <w:t xml:space="preserve">    &lt;tr&gt;</w:t>
+        </w:r>
+      </w:ins>
+    </w:p>
+    <w:p>
+      <w:pPr>
+        <w:pStyle w:val="Code"/>
+        <w:rPr>
+          <w:ins w:id="537" w:author="Jimmy Bogard" w:date="2010-04-11T19:49:00Z"/>
+        </w:rPr>
+      </w:pPr>
+      <w:ins w:id="538" w:author="Jimmy Bogard" w:date="2010-04-11T19:49:00Z">
+        <w:r>
+          <w:t xml:space="preserve">      &lt;th align="left"&gt;Name&lt;/th&gt;</w:t>
+        </w:r>
+      </w:ins>
+    </w:p>
+    <w:p>
+      <w:pPr>
+        <w:pStyle w:val="Code"/>
+        <w:rPr>
+          <w:ins w:id="539" w:author="Jimmy Bogard" w:date="2010-04-11T19:49:00Z"/>
+        </w:rPr>
+      </w:pPr>
+      <w:ins w:id="540" w:author="Jimmy Bogard" w:date="2010-04-11T19:49:00Z">
+        <w:r>
+          <w:t xml:space="preserve">      &lt;th align="left"&gt;Mime Type&lt;/th&gt;</w:t>
+        </w:r>
+      </w:ins>
+    </w:p>
+    <w:p>
+      <w:pPr>
+        <w:pStyle w:val="Code"/>
+        <w:rPr>
+          <w:ins w:id="541" w:author="Jimmy Bogard" w:date="2010-04-11T19:49:00Z"/>
+        </w:rPr>
+      </w:pPr>
+      <w:ins w:id="542" w:author="Jimmy Bogard" w:date="2010-04-11T19:49:00Z">
+        <w:r>
+          <w:t xml:space="preserve">      &lt;th align="left"&gt;Length (bytes)&lt;/th&gt;</w:t>
+        </w:r>
+      </w:ins>
+    </w:p>
+    <w:p>
+      <w:pPr>
+        <w:pStyle w:val="Code"/>
+        <w:rPr>
+          <w:ins w:id="543" w:author="Jimmy Bogard" w:date="2010-04-11T19:49:00Z"/>
+        </w:rPr>
+      </w:pPr>
+      <w:ins w:id="544" w:author="Jimmy Bogard" w:date="2010-04-11T19:49:00Z">
+        <w:r>
+          <w:t xml:space="preserve">    &lt;/tr&gt;</w:t>
+        </w:r>
+      </w:ins>
+    </w:p>
+    <w:p>
+      <w:pPr>
+        <w:pStyle w:val="Code"/>
+        <w:rPr>
+          <w:ins w:id="545" w:author="Jimmy Bogard" w:date="2010-04-11T19:49:00Z"/>
+        </w:rPr>
+      </w:pPr>
+      <w:ins w:id="546" w:author="Jimmy Bogard" w:date="2010-04-11T19:49:00Z">
+        <w:r>
+          <w:t xml:space="preserve">  &lt;/thead&gt;</w:t>
+        </w:r>
+      </w:ins>
+    </w:p>
+    <w:p>
+      <w:pPr>
+        <w:pStyle w:val="Code"/>
+        <w:rPr>
+          <w:ins w:id="547" w:author="Jimmy Bogard" w:date="2010-04-11T19:49:00Z"/>
+        </w:rPr>
+      </w:pPr>
+      <w:ins w:id="548" w:author="Jimmy Bogard" w:date="2010-04-11T19:49:00Z">
+        <w:r>
+          <w:t xml:space="preserve">  &lt;tbody&gt;</w:t>
+        </w:r>
+      </w:ins>
+    </w:p>
+    <w:p>
+      <w:pPr>
+        <w:pStyle w:val="Code"/>
+        <w:rPr>
+          <w:ins w:id="549" w:author="Jimmy Bogard" w:date="2010-04-11T19:49:00Z"/>
+        </w:rPr>
+      </w:pPr>
+      <w:ins w:id="550" w:author="Jimmy Bogard" w:date="2010-04-11T19:49:00Z">
+        <w:r>
+          <w:t xml:space="preserve">  &lt;% foreach (UploadedFile file in ViewD</w:t>
+        </w:r>
+        <w:r>
+          <w:t>ata.Model.GetUploadedFiles()) {</w:t>
+        </w:r>
+        <w:r>
+          <w:t>%&gt;</w:t>
+        </w:r>
+      </w:ins>
+      <w:ins w:id="551" w:author="Jimmy Bogard" w:date="2010-04-11T19:50:00Z">
+        <w:r>
+          <w:t xml:space="preserve">#2 </w:t>
+        </w:r>
+      </w:ins>
+    </w:p>
+    <w:p>
+      <w:pPr>
+        <w:pStyle w:val="Code"/>
+        <w:rPr>
+          <w:ins w:id="552" w:author="Jimmy Bogard" w:date="2010-04-11T19:49:00Z"/>
+        </w:rPr>
+      </w:pPr>
+      <w:ins w:id="553" w:author="Jimmy Bogard" w:date="2010-04-11T19:49:00Z">
+        <w:r>
+          <w:t xml:space="preserve">    &lt;tr&gt;</w:t>
+        </w:r>
+      </w:ins>
+    </w:p>
+    <w:p>
+      <w:pPr>
+        <w:pStyle w:val="Code"/>
+        <w:rPr>
+          <w:ins w:id="554" w:author="Jimmy Bogard" w:date="2010-04-11T19:49:00Z"/>
+        </w:rPr>
+      </w:pPr>
+      <w:ins w:id="555" w:author="Jimmy Bogard" w:date="2010-04-11T19:49:00Z">
+        <w:r>
+          <w:t xml:space="preserve">      &lt;td&gt;&lt;%=file.ClientName %&gt;&lt;/td&gt;</w:t>
+        </w:r>
+      </w:ins>
+      <w:ins w:id="556" w:author="Jimmy Bogard" w:date="2010-04-11T19:50:00Z">
+        <w:r>
+          <w:t xml:space="preserve">                                     #3</w:t>
+        </w:r>
+      </w:ins>
+    </w:p>
+    <w:p>
+      <w:pPr>
+        <w:pStyle w:val="Code"/>
+        <w:rPr>
+          <w:ins w:id="557" w:author="Jimmy Bogard" w:date="2010-04-11T19:49:00Z"/>
+        </w:rPr>
+      </w:pPr>
+      <w:ins w:id="558" w:author="Jimmy Bogard" w:date="2010-04-11T19:49:00Z">
+        <w:r>
+          <w:t xml:space="preserve">      &lt;td&gt;&lt;%=file.ContentType %&gt;&lt;/td&gt;</w:t>
+        </w:r>
+      </w:ins>
+      <w:ins w:id="559" w:author="Jimmy Bogard" w:date="2010-04-11T19:50:00Z">
+        <w:r>
+          <w:tab/>
+        </w:r>
+        <w:r>
+          <w:tab/>
+        </w:r>
+        <w:r>
+          <w:tab/>
+        </w:r>
+        <w:r>
+          <w:tab/>
+        </w:r>
+        <w:r>
+          <w:tab/>
+          <w:t xml:space="preserve"> #4</w:t>
+        </w:r>
+      </w:ins>
+    </w:p>
+    <w:p>
+      <w:pPr>
+        <w:pStyle w:val="Code"/>
+        <w:rPr>
+          <w:ins w:id="560" w:author="Jimmy Bogard" w:date="2010-04-11T19:49:00Z"/>
+        </w:rPr>
+      </w:pPr>
+      <w:ins w:id="561" w:author="Jimmy Bogard" w:date="2010-04-11T19:49:00Z">
+        <w:r>
+          <w:t xml:space="preserve">      &lt;td&gt;&lt;%=file.ContentLength %&gt;&lt;/td&gt;</w:t>
+        </w:r>
+      </w:ins>
+      <w:ins w:id="562" w:author="Jimmy Bogard" w:date="2010-04-11T19:50:00Z">
+        <w:r>
+          <w:tab/>
+        </w:r>
+        <w:r>
+          <w:tab/>
+        </w:r>
+        <w:r>
+          <w:tab/>
+        </w:r>
+        <w:r>
+          <w:tab/>
+        </w:r>
+        <w:r>
+          <w:tab/>
+          <w:t xml:space="preserve"> #5</w:t>
+        </w:r>
+      </w:ins>
+    </w:p>
+    <w:p>
+      <w:pPr>
+        <w:pStyle w:val="Code"/>
+        <w:rPr>
+          <w:ins w:id="563" w:author="Jimmy Bogard" w:date="2010-04-11T19:49:00Z"/>
+        </w:rPr>
+      </w:pPr>
+      <w:ins w:id="564" w:author="Jimmy Bogard" w:date="2010-04-11T19:49:00Z">
+        <w:r>
+          <w:t xml:space="preserve">    &lt;/tr&gt;</w:t>
+        </w:r>
+      </w:ins>
+    </w:p>
+    <w:p>
+      <w:pPr>
+        <w:pStyle w:val="Code"/>
+        <w:rPr>
+          <w:ins w:id="565" w:author="Jimmy Bogard" w:date="2010-04-11T19:49:00Z"/>
+        </w:rPr>
+      </w:pPr>
+      <w:ins w:id="566" w:author="Jimmy Bogard" w:date="2010-04-11T19:49:00Z">
+        <w:r>
+          <w:t xml:space="preserve">  &lt;% } %&gt;</w:t>
+        </w:r>
+      </w:ins>
+    </w:p>
+    <w:p>
+      <w:pPr>
+        <w:pStyle w:val="Code"/>
+        <w:rPr>
+          <w:ins w:id="567" w:author="Jimmy Bogard" w:date="2010-04-11T19:49:00Z"/>
+        </w:rPr>
+      </w:pPr>
+      <w:ins w:id="568" w:author="Jimmy Bogard" w:date="2010-04-11T19:49:00Z">
+        <w:r>
+          <w:t xml:space="preserve">  &lt;/tbody&gt;</w:t>
+        </w:r>
+      </w:ins>
+    </w:p>
+    <w:p>
+      <w:pPr>
+        <w:pStyle w:val="Code"/>
+        <w:rPr>
+          <w:ins w:id="569" w:author="Jimmy Bogard" w:date="2010-04-11T19:49:00Z"/>
+        </w:rPr>
+        <w:pPrChange w:id="570" w:author="Jimmy Bogard" w:date="2010-04-11T19:49:00Z">
+          <w:pPr>
+            <w:pStyle w:val="Head1"/>
+          </w:pPr>
+        </w:pPrChange>
+      </w:pPr>
+      <w:ins w:id="571" w:author="Jimmy Bogard" w:date="2010-04-11T19:49:00Z">
+        <w:r>
+          <w:t>&lt;/table&gt;</w:t>
+        </w:r>
+      </w:ins>
+    </w:p>
+    <w:p>
+      <w:pPr>
+        <w:pStyle w:val="Body"/>
+        <w:rPr>
+          <w:ins w:id="572" w:author="Jimmy Bogard" w:date="2010-04-11T19:52:00Z"/>
+        </w:rPr>
+        <w:pPrChange w:id="573" w:author="Jimmy Bogard" w:date="2010-04-11T19:49:00Z">
+          <w:pPr>
+            <w:pStyle w:val="Head1"/>
+          </w:pPr>
+        </w:pPrChange>
+      </w:pPr>
+      <w:ins w:id="574" w:author="Jimmy Bogard" w:date="2010-04-11T19:50:00Z">
+        <w:r>
+          <w:t>Our view is passed an UploadStatus object, which contains upload status as well as file information.  We first show the result of the upload (1), which indicates success or failure.  Next, we display a table of the uploaded files (2).  We show the name</w:t>
+        </w:r>
+      </w:ins>
+      <w:ins w:id="575" w:author="Jimmy Bogard" w:date="2010-04-11T19:51:00Z">
+        <w:r>
+          <w:t xml:space="preserve"> (3)</w:t>
+        </w:r>
+      </w:ins>
+      <w:ins w:id="576" w:author="Jimmy Bogard" w:date="2010-04-11T19:50:00Z">
+        <w:r>
+          <w:t>, content type</w:t>
+        </w:r>
+      </w:ins>
+      <w:ins w:id="577" w:author="Jimmy Bogard" w:date="2010-04-11T19:52:00Z">
+        <w:r>
+          <w:t xml:space="preserve"> (4)</w:t>
+        </w:r>
+      </w:ins>
+      <w:ins w:id="578" w:author="Jimmy Bogard" w:date="2010-04-11T19:50:00Z">
+        <w:r>
+          <w:t xml:space="preserve"> and content length</w:t>
+        </w:r>
+      </w:ins>
+      <w:ins w:id="579" w:author="Jimmy Bogard" w:date="2010-04-11T19:52:00Z">
+        <w:r>
+          <w:t xml:space="preserve"> (5).  In figure 5.6 we see the final upload results screen.</w:t>
+        </w:r>
+      </w:ins>
+    </w:p>
+    <w:p>
+      <w:pPr>
+        <w:pStyle w:val="Figure"/>
+        <w:rPr>
+          <w:ins w:id="580" w:author="Jimmy Bogard" w:date="2010-04-11T19:52:00Z"/>
+        </w:rPr>
+        <w:pPrChange w:id="581" w:author="Jimmy Bogard" w:date="2010-04-11T19:52:00Z">
+          <w:pPr>
+            <w:pStyle w:val="Head1"/>
+          </w:pPr>
+        </w:pPrChange>
+      </w:pPr>
+      <w:ins w:id="582" w:author="Jimmy Bogard" w:date="2010-04-11T19:52:00Z">
+        <w:r>
+          <w:lastRenderedPageBreak/>
+          <w:drawing>
+            <wp:inline distT="0" distB="0" distL="0" distR="0">
+              <wp:extent cx="4800600" cy="3002804"/>
+              <wp:effectExtent l="19050" t="0" r="0" b="0"/>
+              <wp:docPr id="10" name="Picture 10"/>
+              <wp:cNvGraphicFramePr>
+                <a:graphicFrameLocks xmlns:a="http://schemas.openxmlformats.org/drawingml/2006/main" noChangeAspect="1"/>
+              </wp:cNvGraphicFramePr>
+              <a:graphic xmlns:a="http://schemas.openxmlformats.org/drawingml/2006/main">
+                <a:graphicData uri="http://schemas.openxmlformats.org/drawingml/2006/picture">
+                  <pic:pic xmlns:pic="http://schemas.openxmlformats.org/drawingml/2006/picture">
+                    <pic:nvPicPr>
+                      <pic:cNvPr id="0" name="Picture 10"/>
+                      <pic:cNvPicPr>
+                        <a:picLocks noChangeAspect="1" noChangeArrowheads="1"/>
+                      </pic:cNvPicPr>
+                    </pic:nvPicPr>
+                    <pic:blipFill>
+                      <a:blip r:embed="rId20" cstate="print"/>
+                      <a:srcRect/>
+                      <a:stretch>
+                        <a:fillRect/>
+                      </a:stretch>
+                    </pic:blipFill>
+                    <pic:spPr bwMode="auto">
+                      <a:xfrm>
+                        <a:off x="0" y="0"/>
+                        <a:ext cx="4800600" cy="3002804"/>
+                      </a:xfrm>
+                      <a:prstGeom prst="rect">
+                        <a:avLst/>
+                      </a:prstGeom>
+                      <a:noFill/>
+                      <a:ln w="9525">
+                        <a:noFill/>
+                        <a:miter lim="800000"/>
+                        <a:headEnd/>
+                        <a:tailEnd/>
+                      </a:ln>
+                    </pic:spPr>
+                  </pic:pic>
+                </a:graphicData>
+              </a:graphic>
+            </wp:inline>
+          </w:drawing>
+        </w:r>
+      </w:ins>
+    </w:p>
+    <w:p>
+      <w:pPr>
+        <w:pStyle w:val="FigureCaption"/>
+        <w:rPr>
+          <w:ins w:id="583" w:author="Jimmy Bogard" w:date="2010-04-11T19:52:00Z"/>
+        </w:rPr>
+        <w:pPrChange w:id="584" w:author="Jimmy Bogard" w:date="2010-04-11T19:52:00Z">
+          <w:pPr>
+            <w:pStyle w:val="Head1"/>
+          </w:pPr>
+        </w:pPrChange>
+      </w:pPr>
+      <w:ins w:id="585" w:author="Jimmy Bogard" w:date="2010-04-11T19:52:00Z">
+        <w:r>
+          <w:t>Figure 5.6 The upload results screen</w:t>
+        </w:r>
+      </w:ins>
+    </w:p>
+    <w:p>
+      <w:pPr>
+        <w:pStyle w:val="Body"/>
+        <w:rPr>
+          <w:ins w:id="586" w:author="Jimmy Bogard" w:date="2010-04-11T19:52:00Z"/>
+        </w:rPr>
+        <w:pPrChange w:id="587" w:author="Jimmy Bogard" w:date="2010-04-11T19:52:00Z">
+          <w:pPr>
+            <w:pStyle w:val="Head1"/>
+          </w:pPr>
+        </w:pPrChange>
+      </w:pPr>
+      <w:ins w:id="588" w:author="Jimmy Bogard" w:date="2010-04-11T19:52:00Z">
+        <w:r>
+          <w:t>Since we have the file size, mime type and file name, we can provide a good file downloading solution.  Supplying file downloads have a much better end-user experience if we supply the file size, mime type and name.  The browser's download file dialog box uses this information to provide a download progress bar.</w:t>
+        </w:r>
+      </w:ins>
+    </w:p>
+    <w:p>
+      <w:pPr>
+        <w:pStyle w:val="Body"/>
+        <w:rPr>
+          <w:ins w:id="589" w:author="Jimmy Bogard" w:date="2010-04-11T15:39:00Z"/>
+          <w:rPrChange w:id="590" w:author="Jimmy Bogard" w:date="2010-04-11T16:51:00Z">
+            <w:rPr>
+              <w:ins w:id="591" w:author="Jimmy Bogard" w:date="2010-04-11T15:39:00Z"/>
+            </w:rPr>
+          </w:rPrChange>
+        </w:rPr>
+        <w:pPrChange w:id="592" w:author="Jimmy Bogard" w:date="2010-04-11T19:32:00Z">
+          <w:pPr>
+            <w:pStyle w:val="Head1"/>
+          </w:pPr>
+        </w:pPrChange>
+      </w:pPr>
+      <w:ins w:id="593" w:author="Jimmy Bogard" w:date="2010-04-11T19:54:00Z">
+        <w:r>
+          <w:t>SlickUpload isn't the only file upload component, but it works well with ASP.NET MVC.  We used a web control, but it is fully supported in an ASP.NET MVC environment.  Using a file streaming component prevents end users from crashing our web server by uploading large files.  With the configuration abilities of SlickUpload, we have a lot of flexibility in processing uploads without resorting to a lot of custom code.</w:t>
+        </w:r>
+      </w:ins>
+      <w:ins w:id="594" w:author="Jimmy Bogard" w:date="2010-04-11T19:32:00Z">
+        <w:r>
+          <w:t xml:space="preserve"> </w:t>
+        </w:r>
+      </w:ins>
+    </w:p>
+    <w:p>
+      <w:pPr>
+        <w:pStyle w:val="Head1"/>
       </w:pPr>
       <w:r>
         <w:t xml:space="preserve">5.5 </w:t>
@@ -3492,81 +6661,106 @@
         <w:t xml:space="preserve"> </w:t>
       </w:r>
       <w:r>
-        <w:t xml:space="preserve">feature for simple cases.  We also demonstrated a more advanced usage of the Grid, using its powerful strongly typed API.  We defined a </w:t>
-      </w:r>
-      <w:r>
-        <w:t>p</w:t>
-      </w:r>
-      <w:r>
-        <w:t xml:space="preserve">ortable </w:t>
-      </w:r>
-      <w:r>
-        <w:t>a</w:t>
-      </w:r>
-      <w:r>
-        <w:t xml:space="preserve">rea as a </w:t>
+        <w:t xml:space="preserve">feature for simple cases.  We also demonstrated a more advanced usage of the Grid, using its powerful strongly typed API.  </w:t>
+      </w:r>
+      <w:del w:id="595" w:author="Jimmy Bogard" w:date="2010-04-11T19:56:00Z">
+        <w:r>
+          <w:delText xml:space="preserve">We defined a </w:delText>
+        </w:r>
+        <w:r>
+          <w:delText>p</w:delText>
+        </w:r>
+        <w:r>
+          <w:delText xml:space="preserve">ortable </w:delText>
+        </w:r>
+        <w:r>
+          <w:delText>a</w:delText>
+        </w:r>
+        <w:r>
+          <w:delText xml:space="preserve">rea as a component which takes the MVC 2 concept of an </w:delText>
+        </w:r>
+        <w:r>
+          <w:delText>a</w:delText>
+        </w:r>
+        <w:r>
+          <w:delText xml:space="preserve">rea and packages that </w:delText>
+        </w:r>
+        <w:r>
+          <w:delText>area</w:delText>
+        </w:r>
+        <w:r>
+          <w:delText xml:space="preserve"> into a single </w:delText>
+        </w:r>
+        <w:r>
+          <w:delText xml:space="preserve">DLL </w:delText>
+        </w:r>
+        <w:r>
+          <w:delText xml:space="preserve">for easy </w:delText>
+        </w:r>
+        <w:r>
+          <w:delText>portability</w:delText>
+        </w:r>
+        <w:r>
+          <w:delText xml:space="preserve">. We then walked through a small demonstration of how to add and use a </w:delText>
+        </w:r>
+        <w:r>
+          <w:delText>p</w:delText>
+        </w:r>
+        <w:r>
+          <w:delText xml:space="preserve">ortable </w:delText>
+        </w:r>
+        <w:r>
+          <w:delText>ar</w:delText>
+        </w:r>
+        <w:r>
+          <w:delText>ea from within a MVC 2 web application project.</w:delText>
+        </w:r>
+      </w:del>
+      <w:ins w:id="596" w:author="Jimmy Bogard" w:date="2010-04-11T19:56:00Z">
+        <w:r>
+          <w:t>We also looked at integrating a 3rd party upload component product, SlickUpload.  With its configuration options, performance benefits and progress bar, we were able to provide a good user experience for uploading files.</w:t>
+        </w:r>
+      </w:ins>
+      <w:r>
+        <w:t xml:space="preserve">  These two different types of components show that there are different ways to look at how much functionality a component could provide.  The Grid provides a single control like </w:t>
       </w:r>
       <w:r>
         <w:lastRenderedPageBreak/>
-        <w:t xml:space="preserve">component which takes the MVC 2 concept of an </w:t>
-      </w:r>
-      <w:r>
-        <w:t>a</w:t>
-      </w:r>
-      <w:r>
-        <w:t xml:space="preserve">rea and packages that </w:t>
-      </w:r>
-      <w:r>
-        <w:t>area</w:t>
-      </w:r>
-      <w:r>
-        <w:t xml:space="preserve"> into a single </w:t>
-      </w:r>
-      <w:r>
-        <w:t xml:space="preserve">DLL </w:t>
-      </w:r>
-      <w:r>
-        <w:t xml:space="preserve">for easy </w:t>
-      </w:r>
-      <w:r>
-        <w:t>portability</w:t>
-      </w:r>
-      <w:r>
-        <w:t xml:space="preserve">. We then walked through a small demonstration of how to add and use a </w:t>
-      </w:r>
-      <w:r>
-        <w:t>p</w:t>
-      </w:r>
-      <w:r>
-        <w:t xml:space="preserve">ortable </w:t>
-      </w:r>
-      <w:r>
-        <w:t>ar</w:t>
-      </w:r>
-      <w:r>
-        <w:t xml:space="preserve">ea from within a MVC 2 web application project.  These two different types of components show that there are different ways to look at how much functionality a component could provide.  The Grid provides a single control like experience, while the </w:t>
-      </w:r>
-      <w:r>
-        <w:t>p</w:t>
-      </w:r>
-      <w:r>
-        <w:t xml:space="preserve">ortable </w:t>
-      </w:r>
-      <w:r>
-        <w:t>a</w:t>
-      </w:r>
-      <w:r>
-        <w:t>rea can provide a mul</w:t>
-      </w:r>
-      <w:r>
-        <w:t>ti</w:t>
-      </w:r>
-      <w:r>
-        <w:t xml:space="preserve">-page </w:t>
-      </w:r>
-      <w:r>
-        <w:t>component</w:t>
-      </w:r>
+        <w:t>experience, while the</w:t>
+      </w:r>
+      <w:del w:id="597" w:author="Jimmy Bogard" w:date="2010-04-11T19:58:00Z">
+        <w:r>
+          <w:delText xml:space="preserve"> </w:delText>
+        </w:r>
+      </w:del>
+      <w:ins w:id="598" w:author="Jimmy Bogard" w:date="2010-04-11T19:58:00Z">
+        <w:r>
+          <w:t xml:space="preserve"> SlickUpload component demonstrates integrating existing web control products</w:t>
+        </w:r>
+      </w:ins>
+      <w:del w:id="599" w:author="Jimmy Bogard" w:date="2010-04-11T19:58:00Z">
+        <w:r>
+          <w:delText>p</w:delText>
+        </w:r>
+        <w:r>
+          <w:delText xml:space="preserve">ortable </w:delText>
+        </w:r>
+        <w:r>
+          <w:delText>a</w:delText>
+        </w:r>
+        <w:r>
+          <w:delText>rea can provide a mul</w:delText>
+        </w:r>
+        <w:r>
+          <w:delText>ti</w:delText>
+        </w:r>
+        <w:r>
+          <w:delText xml:space="preserve">-page </w:delText>
+        </w:r>
+        <w:r>
+          <w:delText>component</w:delText>
+        </w:r>
+      </w:del>
       <w:r>
         <w:t xml:space="preserve">. </w:t>
       </w:r>
@@ -3581,10 +6775,10 @@
       </w:r>
     </w:p>
     <w:sectPr>
-      <w:headerReference w:type="even" r:id="rId17"/>
-      <w:headerReference w:type="default" r:id="rId18"/>
-      <w:footerReference w:type="even" r:id="rId19"/>
-      <w:footerReference w:type="first" r:id="rId20"/>
+      <w:headerReference w:type="even" r:id="rId21"/>
+      <w:headerReference w:type="default" r:id="rId22"/>
+      <w:footerReference w:type="even" r:id="rId23"/>
+      <w:footerReference w:type="first" r:id="rId24"/>
       <w:footnotePr>
         <w:numRestart w:val="eachSect"/>
       </w:footnotePr>
@@ -3611,53 +6805,13 @@
       </w:r>
     </w:p>
   </w:comment>
-  <w:comment w:id="9" w:author="JSkinner" w:date="2010-04-02T15:40:00Z" w:initials="JS">
+  <w:comment w:id="13" w:author="JSkinner" w:date="2010-04-02T15:40:00Z" w:initials="JS">
     <w:p>
       <w:r>
         <w:annotationRef/>
       </w:r>
       <w:r>
         <w:t xml:space="preserve">I would suggest including a listing that shows the strongly typed Inherits attribute in the view. </w:t>
-      </w:r>
-    </w:p>
-  </w:comment>
-  <w:comment w:id="10" w:author="JSkinner" w:date="2010-04-02T15:40:00Z" w:initials="JS">
-    <w:p>
-      <w:r>
-        <w:annotationRef/>
-      </w:r>
-      <w:r>
-        <w:t xml:space="preserve">This chapter mentions "People" in many places, but should actually be "Person" to match the sample code. I've changed all those that I noticed. </w:t>
-      </w:r>
-    </w:p>
-  </w:comment>
-  <w:comment w:id="11" w:author="JSkinner" w:date="2010-04-02T15:40:00Z" w:initials="JS">
-    <w:p>
-      <w:r>
-        <w:annotationRef/>
-      </w:r>
-      <w:r>
-        <w:t>I think it would be sensible to show the definition of the Person class.</w:t>
-      </w:r>
-    </w:p>
-  </w:comment>
-  <w:comment w:id="12" w:author="JSkinner" w:date="2010-04-02T15:40:00Z" w:initials="JS">
-    <w:p>
-      <w:r>
-        <w:annotationRef/>
-      </w:r>
-      <w:r>
-        <w:t xml:space="preserve">Re-worded to remove inaccuracies and improve clarity. Please check this is OK. </w:t>
-      </w:r>
-    </w:p>
-  </w:comment>
-  <w:comment w:id="13" w:author="JSkinner" w:date="2010-04-02T15:40:00Z" w:initials="JS">
-    <w:p>
-      <w:r>
-        <w:annotationRef/>
-      </w:r>
-      <w:r>
-        <w:t>Screenshot does not match the sample code and needs updating. Would also be a good opportunity to shorten the screenshot to include fewer rows (I've already updated the sample code)</w:t>
       </w:r>
     </w:p>
   </w:comment>
@@ -3667,7 +6821,7 @@
         <w:annotationRef/>
       </w:r>
       <w:r>
-        <w:t xml:space="preserve">Personally I'd still consider this to be basic usage. Advanced usage would cover paging, sorting, custom grid renderers etc. </w:t>
+        <w:t xml:space="preserve">This chapter mentions "People" in many places, but should actually be "Person" to match the sample code. I've changed all those that I noticed. </w:t>
       </w:r>
     </w:p>
   </w:comment>
@@ -3677,7 +6831,7 @@
         <w:annotationRef/>
       </w:r>
       <w:r>
-        <w:t>You can turn off rendering some columns by using ScaffoldColumn(false)</w:t>
+        <w:t>I think it would be sensible to show the definition of the Person class.</w:t>
       </w:r>
     </w:p>
   </w:comment>
@@ -3687,30 +6841,27 @@
         <w:annotationRef/>
       </w:r>
       <w:r>
-        <w:t>Added reference to listing 5.3</w:t>
+        <w:t xml:space="preserve">Re-worded to remove inaccuracies and improve clarity. Please check this is OK. </w:t>
       </w:r>
     </w:p>
   </w:comment>
-  <w:comment w:id="17" w:author="JSkinner" w:date="2010-04-02T15:44:00Z" w:initials="JS">
+  <w:comment w:id="17" w:author="JSkinner" w:date="2010-04-02T15:40:00Z" w:initials="JS">
     <w:p>
       <w:r>
         <w:annotationRef/>
       </w:r>
       <w:r>
-        <w:t>Reworded for simplicity</w:t>
+        <w:t>Screenshot does not match the sample code and needs updating. Would also be a good opportunity to shorten the screenshot to include fewer rows (I've already updated the sample code)</w:t>
       </w:r>
     </w:p>
   </w:comment>
-  <w:comment w:id="18" w:author="JSkinner" w:date="2010-04-02T15:55:00Z" w:initials="JS">
+  <w:comment w:id="18" w:author="JSkinner" w:date="2010-04-02T15:40:00Z" w:initials="JS">
     <w:p>
       <w:r>
         <w:annotationRef/>
       </w:r>
       <w:r>
-        <w:t xml:space="preserve">I don’t think this is really the case…there were strongly typed HTML helpers around before I wrote the grid. I'd rather not be credited for something that I didn't do </w:t>
-      </w:r>
-      <w:r>
-        <w:sym w:font="Wingdings" w:char="F04A"/>
+        <w:t xml:space="preserve">Personally I'd still consider this to be basic usage. Advanced usage would cover paging, sorting, custom grid renderers etc. </w:t>
       </w:r>
     </w:p>
   </w:comment>
@@ -3719,19 +6870,62 @@
       <w:r>
         <w:annotationRef/>
       </w:r>
+      <w:r>
+        <w:t>You can turn off rendering some columns by using ScaffoldColumn(false)</w:t>
+      </w:r>
     </w:p>
   </w:comment>
-  <w:comment w:id="20" w:author="User" w:date="2010-04-02T15:40:00Z" w:initials="U">
+  <w:comment w:id="20" w:author="JSkinner" w:date="2010-04-02T15:40:00Z" w:initials="JS">
     <w:p>
       <w:r>
         <w:annotationRef/>
       </w:r>
       <w:r>
+        <w:t>Added reference to listing 5.3</w:t>
+      </w:r>
+    </w:p>
+  </w:comment>
+  <w:comment w:id="21" w:author="JSkinner" w:date="2010-04-02T15:44:00Z" w:initials="JS">
+    <w:p>
+      <w:r>
+        <w:annotationRef/>
+      </w:r>
+      <w:r>
+        <w:t>Reworded for simplicity</w:t>
+      </w:r>
+    </w:p>
+  </w:comment>
+  <w:comment w:id="22" w:author="JSkinner" w:date="2010-04-02T15:55:00Z" w:initials="JS">
+    <w:p>
+      <w:r>
+        <w:annotationRef/>
+      </w:r>
+      <w:r>
+        <w:t xml:space="preserve">I don’t think this is really the case…there were strongly typed HTML helpers around before I wrote the grid. I'd rather not be credited for something that I didn't do </w:t>
+      </w:r>
+      <w:r>
+        <w:sym w:font="Wingdings" w:char="F04A"/>
+      </w:r>
+    </w:p>
+  </w:comment>
+  <w:comment w:id="23" w:author="JSkinner" w:date="2010-04-02T15:40:00Z" w:initials="JS">
+    <w:p>
+      <w:r>
+        <w:annotationRef/>
+      </w:r>
+    </w:p>
+  </w:comment>
+  <w:comment w:id="24" w:author="User" w:date="2010-04-02T15:40:00Z" w:initials="U">
+    <w:p>
+      <w:r>
+        <w:annotationRef/>
+      </w:r>
+      <w:r>
         <w:t>This is an existing sample. I resized it to cut down on the realestate.</w:t>
       </w:r>
     </w:p>
   </w:comment>
-  <w:comment w:id="21" w:author="Katharine Osborne" w:date="2010-04-02T15:40:00Z" w:initials="KO">
+  <w:comment w:id="25" w:author="Katharine Osborne" w:date="2010-04-02T15:40:00Z" w:initials="KO">
     <w:p>
       <w:pPr>
         <w:pStyle w:val="CommentText"/>
@@ -3747,7 +6941,7 @@
       </w:r>
     </w:p>
   </w:comment>
-  <w:comment w:id="22" w:author="JSkinner" w:date="2010-04-02T15:40:00Z" w:initials="JS">
+  <w:comment w:id="26" w:author="JSkinner" w:date="2010-04-02T15:40:00Z" w:initials="JS">
     <w:p>
       <w:r>
         <w:annotationRef/>
@@ -3757,7 +6951,7 @@
       </w:r>
     </w:p>
   </w:comment>
-  <w:comment w:id="24" w:author="JSkinner" w:date="2010-04-02T17:27:00Z" w:initials="JS">
+  <w:comment w:id="28" w:author="JSkinner" w:date="2010-04-02T17:27:00Z" w:initials="JS">
     <w:p>
       <w:r>
         <w:annotationRef/>
@@ -3767,7 +6961,7 @@
       </w:r>
     </w:p>
   </w:comment>
-  <w:comment w:id="25" w:author="Katharine Osborne" w:date="2010-04-02T13:42:00Z" w:initials="KO">
+  <w:comment w:id="29" w:author="Katharine Osborne" w:date="2010-04-02T13:42:00Z" w:initials="KO">
     <w:p>
       <w:pPr>
         <w:pStyle w:val="CommentText"/>
@@ -3791,7 +6985,7 @@
       </w:r>
     </w:p>
   </w:comment>
-  <w:comment w:id="37" w:author="Katharine Osborne" w:date="2010-04-02T13:49:00Z" w:initials="KO">
+  <w:comment w:id="41" w:author="Katharine Osborne" w:date="2010-04-02T13:49:00Z" w:initials="KO">
     <w:p>
       <w:pPr>
         <w:pStyle w:val="CommentText"/>
@@ -3815,7 +7009,7 @@
       </w:r>
     </w:p>
   </w:comment>
-  <w:comment w:id="52" w:author="Katharine Osborne" w:date="2010-04-02T13:46:00Z" w:initials="KO">
+  <w:comment w:id="56" w:author="Katharine Osborne" w:date="2010-04-02T13:46:00Z" w:initials="KO">
     <w:p>
       <w:pPr>
         <w:pStyle w:val="CommentText"/>
@@ -3831,7 +7025,7 @@
       </w:r>
     </w:p>
   </w:comment>
-  <w:comment w:id="96" w:author="User" w:date="2010-04-02T15:40:00Z" w:initials="U">
+  <w:comment w:id="100" w:author="User" w:date="2010-04-02T15:40:00Z" w:initials="U">
     <w:p>
       <w:r>
         <w:annotationRef/>
@@ -3841,7 +7035,7 @@
       </w:r>
     </w:p>
   </w:comment>
-  <w:comment w:id="97" w:author="Katharine Osborne" w:date="2010-04-02T15:40:00Z" w:initials="KO">
+  <w:comment w:id="101" w:author="Katharine Osborne" w:date="2010-04-02T15:40:00Z" w:initials="KO">
     <w:p>
       <w:pPr>
         <w:pStyle w:val="CommentText"/>
@@ -4084,7 +7278,7 @@
         <w:rPr>
           <w:noProof/>
         </w:rPr>
-        <w:t>6</w:t>
+        <w:t>14</w:t>
       </w:r>
     </w:fldSimple>
     <w:r>
@@ -4113,12 +7307,22 @@
       <w:t xml:space="preserve">Last saved: </w:t>
     </w:r>
     <w:fldSimple w:instr=" SAVEDATE  \@ &quot;M/d/yyyy&quot;  \* MERGEFORMAT ">
-      <w:r>
-        <w:rPr>
-          <w:noProof/>
-        </w:rPr>
-        <w:t>4/2/2010</w:t>
-      </w:r>
+      <w:ins w:id="600" w:author="Jimmy Bogard" w:date="2010-04-11T15:19:00Z">
+        <w:r>
+          <w:rPr>
+            <w:noProof/>
+          </w:rPr>
+          <w:t>4/8/2010</w:t>
+        </w:r>
+      </w:ins>
+      <w:del w:id="601" w:author="Jimmy Bogard" w:date="2010-04-11T15:19:00Z">
+        <w:r>
+          <w:rPr>
+            <w:noProof/>
+          </w:rPr>
+          <w:delText>4/2/2010</w:delText>
+        </w:r>
+      </w:del>
     </w:fldSimple>
   </w:p>
 </w:hdr>
@@ -4139,12 +7343,22 @@
       <w:t xml:space="preserve">Last saved: </w:t>
     </w:r>
     <w:fldSimple w:instr=" SAVEDATE  \@ &quot;M/d/yyyy&quot;  \* MERGEFORMAT ">
-      <w:r>
-        <w:rPr>
-          <w:noProof/>
-        </w:rPr>
-        <w:t>4/2/2010</w:t>
-      </w:r>
+      <w:ins w:id="602" w:author="Jimmy Bogard" w:date="2010-04-11T15:19:00Z">
+        <w:r>
+          <w:rPr>
+            <w:noProof/>
+          </w:rPr>
+          <w:t>4/8/2010</w:t>
+        </w:r>
+      </w:ins>
+      <w:del w:id="603" w:author="Jimmy Bogard" w:date="2010-04-11T15:19:00Z">
+        <w:r>
+          <w:rPr>
+            <w:noProof/>
+          </w:rPr>
+          <w:delText>4/2/2010</w:delText>
+        </w:r>
+      </w:del>
     </w:fldSimple>
     <w:r>
       <w:tab/>
@@ -4172,7 +7386,7 @@
         <w:rPr>
           <w:noProof/>
         </w:rPr>
-        <w:t>5</w:t>
+        <w:t>15</w:t>
       </w:r>
     </w:fldSimple>
   </w:p>
@@ -8212,7 +11426,7 @@
 </file>
 
 <file path=customXml/itemProps1.xml><?xml version="1.0" encoding="utf-8"?>
-<ds:datastoreItem xmlns:ds="http://schemas.openxmlformats.org/officeDocument/2006/customXml" ds:itemID="{B365CA36-6B30-4458-AB60-93F17F88D8F0}">
+<ds:datastoreItem xmlns:ds="http://schemas.openxmlformats.org/officeDocument/2006/customXml" ds:itemID="{EB003A9D-CD65-45C9-8030-8B410C3F154C}">
   <ds:schemaRefs>
     <ds:schemaRef ds:uri="http://schemas.openxmlformats.org/officeDocument/2006/bibliography"/>
   </ds:schemaRefs>

</xml_diff>

<commit_message>
chapter 5 comment responses
</commit_message>
<xml_diff>
--- a/manuscript/Chapter05/MVC2iA_CH_05.docx
+++ b/manuscript/Chapter05/MVC2iA_CH_05.docx
@@ -78,7 +78,8 @@
         </w:rPr>
       </w:pPr>
       <w:commentRangeStart w:id="6"/>
-      <w:del w:id="7" w:author="User" w:date="2010-04-08T23:04:00Z">
+      <w:commentRangeStart w:id="7"/>
+      <w:del w:id="8" w:author="User" w:date="2010-04-08T23:04:00Z">
         <w:r>
           <w:delText xml:space="preserve">Understanding </w:delText>
         </w:r>
@@ -103,13 +104,13 @@
       <w:pPr>
         <w:pStyle w:val="ListBullet"/>
         <w:numPr>
-          <w:numberingChange w:id="8" w:author="Katharine Osborne" w:date="2010-04-02T13:53:00Z" w:original=""/>
+          <w:numberingChange w:id="9" w:author="Katharine Osborne" w:date="2010-04-02T13:53:00Z" w:original=""/>
         </w:numPr>
         <w:rPr>
-          <w:del w:id="9" w:author="User" w:date="2010-04-08T23:04:00Z"/>
-        </w:rPr>
-      </w:pPr>
-      <w:del w:id="10" w:author="User" w:date="2010-04-08T23:04:00Z">
+          <w:del w:id="10" w:author="User" w:date="2010-04-08T23:04:00Z"/>
+        </w:rPr>
+      </w:pPr>
+      <w:del w:id="11" w:author="User" w:date="2010-04-08T23:04:00Z">
         <w:r>
           <w:delText xml:space="preserve">Consuming a </w:delText>
         </w:r>
@@ -142,6 +143,17 @@
         </w:rPr>
         <w:commentReference w:id="6"/>
       </w:r>
+      <w:commentRangeEnd w:id="7"/>
+      <w:r>
+        <w:rPr>
+          <w:rFonts w:ascii="Verdana" w:hAnsi="Verdana"/>
+          <w:b w:val="0"/>
+          <w:i w:val="0"/>
+          <w:color w:val="000000"/>
+          <w:sz w:val="16"/>
+        </w:rPr>
+        <w:commentReference w:id="7"/>
+      </w:r>
     </w:p>
     <w:p>
       <w:pPr>
@@ -186,7 +198,7 @@
       <w:r>
         <w:t>The first is the Grid component available from the open source MvcContrib project that can be used to render an HTML table</w:t>
       </w:r>
-      <w:del w:id="11" w:author="Jimmy Bogard" w:date="2010-04-11T15:38:00Z">
+      <w:del w:id="12" w:author="Jimmy Bogard" w:date="2010-04-11T15:38:00Z">
         <w:r>
           <w:delText>.</w:delText>
         </w:r>
@@ -194,17 +206,17 @@
       <w:r>
         <w:t xml:space="preserve">.  </w:t>
       </w:r>
-      <w:del w:id="12" w:author="Jimmy Bogard" w:date="2010-04-11T15:38:00Z">
+      <w:del w:id="13" w:author="Jimmy Bogard" w:date="2010-04-11T15:38:00Z">
         <w:r>
           <w:delText>The second component is a portable area which builds on top of the areas functionality in MVC 2 with some additional features that ease the deployment of components within your application</w:delText>
         </w:r>
       </w:del>
-      <w:ins w:id="13" w:author="Jimmy Bogard" w:date="2010-04-11T15:38:00Z">
+      <w:ins w:id="14" w:author="Jimmy Bogard" w:date="2010-04-11T15:38:00Z">
         <w:r>
           <w:t>The second component is the SlickUpload component for uploading large or multiple files</w:t>
         </w:r>
       </w:ins>
-      <w:del w:id="14" w:author="Jimmy Bogard" w:date="2010-04-11T15:38:00Z">
+      <w:del w:id="15" w:author="Jimmy Bogard" w:date="2010-04-11T15:38:00Z">
         <w:r>
           <w:delText>.</w:delText>
         </w:r>
@@ -249,18 +261,7 @@
         <w:t>S</w:t>
       </w:r>
       <w:r>
-        <w:t xml:space="preserve">harper and DevExpress Refactor Pro. This type of component generally requires a </w:t>
-      </w:r>
-      <w:commentRangeStart w:id="15"/>
-      <w:r>
-        <w:t>strongly typed view</w:t>
-      </w:r>
-      <w:commentRangeEnd w:id="15"/>
-      <w:r>
-        <w:commentReference w:id="15"/>
-      </w:r>
-      <w:r>
-        <w:t xml:space="preserve">, which is used to drive the </w:t>
+        <w:t xml:space="preserve">harper and DevExpress Refactor Pro. This type of component generally requires a strongly typed view, which is used to drive the </w:t>
       </w:r>
       <w:r>
         <w:t xml:space="preserve">API </w:t>
@@ -557,6 +558,7 @@
         <w:pStyle w:val="Body"/>
       </w:pPr>
       <w:commentRangeStart w:id="18"/>
+      <w:commentRangeStart w:id="19"/>
       <w:r>
         <w:t xml:space="preserve">The </w:t>
       </w:r>
@@ -615,9 +617,13 @@
       <w:r>
         <w:commentReference w:id="18"/>
       </w:r>
-    </w:p>
-    <w:p>
-      <w:commentRangeStart w:id="19"/>
+      <w:commentRangeEnd w:id="19"/>
+      <w:r>
+        <w:commentReference w:id="19"/>
+      </w:r>
+    </w:p>
+    <w:p>
+      <w:commentRangeStart w:id="20"/>
       <w:r>
         <w:rPr>
           <w:noProof/>
@@ -669,9 +675,9 @@
           </wp:inline>
         </w:drawing>
       </w:r>
-      <w:commentRangeEnd w:id="19"/>
-      <w:r>
-        <w:commentReference w:id="19"/>
+      <w:commentRangeEnd w:id="20"/>
+      <w:r>
+        <w:commentReference w:id="20"/>
       </w:r>
     </w:p>
     <w:p>
@@ -689,11 +695,11 @@
       <w:r>
         <w:t xml:space="preserve">5.2 The MvcContrib Grid </w:t>
       </w:r>
-      <w:commentRangeStart w:id="20"/>
+      <w:commentRangeStart w:id="21"/>
       <w:r>
         <w:t xml:space="preserve">advanced </w:t>
       </w:r>
-      <w:commentRangeEnd w:id="20"/>
+      <w:commentRangeEnd w:id="21"/>
       <w:r>
         <w:rPr>
           <w:rFonts w:ascii="Verdana" w:hAnsi="Verdana"/>
@@ -702,7 +708,7 @@
           <w:color w:val="000000"/>
           <w:sz w:val="16"/>
         </w:rPr>
-        <w:commentReference w:id="20"/>
+        <w:commentReference w:id="21"/>
       </w:r>
       <w:r>
         <w:t>usage</w:t>
@@ -727,7 +733,7 @@
       <w:r>
         <w:t xml:space="preserve">it assumes that all public properties should be rendered as columns (unless they are decorated with the </w:t>
       </w:r>
-      <w:commentRangeStart w:id="21"/>
+      <w:commentRangeStart w:id="22"/>
       <w:r>
         <w:rPr>
           <w:rStyle w:val="CodeinText"/>
@@ -737,9 +743,9 @@
       <w:r>
         <w:t xml:space="preserve"> </w:t>
       </w:r>
-      <w:commentRangeEnd w:id="21"/>
-      <w:r>
-        <w:commentReference w:id="21"/>
+      <w:commentRangeEnd w:id="22"/>
+      <w:r>
+        <w:commentReference w:id="22"/>
       </w:r>
       <w:r>
         <w:t>attribute).</w:t>
@@ -765,13 +771,13 @@
       <w:r>
         <w:t>Listing</w:t>
       </w:r>
-      <w:commentRangeStart w:id="22"/>
+      <w:commentRangeStart w:id="23"/>
       <w:r>
         <w:t xml:space="preserve"> 5.3 </w:t>
       </w:r>
-      <w:commentRangeEnd w:id="22"/>
-      <w:r>
-        <w:commentReference w:id="22"/>
+      <w:commentRangeEnd w:id="23"/>
+      <w:r>
+        <w:commentReference w:id="23"/>
       </w:r>
       <w:r>
         <w:t>shows how you can use the grid to customize the output for individual columns.</w:t>
@@ -1109,13 +1115,13 @@
       <w:r>
         <w:t xml:space="preserve">. For example, lambda </w:t>
       </w:r>
-      <w:commentRangeStart w:id="23"/>
+      <w:commentRangeStart w:id="24"/>
       <w:r>
         <w:t xml:space="preserve">expressions are used to specify which properties should be rendered as columns in the table. </w:t>
       </w:r>
-      <w:commentRangeEnd w:id="23"/>
-      <w:r>
-        <w:commentReference w:id="23"/>
+      <w:commentRangeEnd w:id="24"/>
+      <w:r>
+        <w:commentReference w:id="24"/>
       </w:r>
       <w:r>
         <w:rPr>
@@ -1177,7 +1183,7 @@
         <w:t xml:space="preserve">the MvcContrib project. </w:t>
       </w:r>
       <w:r>
-        <w:commentReference w:id="24"/>
+        <w:commentReference w:id="25"/>
       </w:r>
       <w:r>
         <w:rPr>
@@ -1311,10 +1317,10 @@
           <w:highlight w:val="yellow"/>
         </w:rPr>
       </w:pPr>
-      <w:commentRangeStart w:id="25"/>
       <w:commentRangeStart w:id="26"/>
       <w:commentRangeStart w:id="27"/>
       <w:commentRangeStart w:id="28"/>
+      <w:commentRangeStart w:id="29"/>
       <w:r>
         <w:rPr>
           <w:noProof/>
@@ -1366,25 +1372,25 @@
           </wp:inline>
         </w:drawing>
       </w:r>
-      <w:commentRangeEnd w:id="25"/>
       <w:commentRangeEnd w:id="26"/>
       <w:commentRangeEnd w:id="27"/>
-      <w:r>
-        <w:commentReference w:id="25"/>
-      </w:r>
+      <w:commentRangeEnd w:id="28"/>
       <w:r>
         <w:commentReference w:id="26"/>
+      </w:r>
+      <w:r>
+        <w:commentReference w:id="27"/>
       </w:r>
       <w:r>
         <w:rPr>
           <w:rStyle w:val="CommentReference"/>
           <w:vanish/>
         </w:rPr>
-        <w:commentReference w:id="27"/>
-      </w:r>
-      <w:commentRangeEnd w:id="28"/>
-      <w:r>
         <w:commentReference w:id="28"/>
+      </w:r>
+      <w:commentRangeEnd w:id="29"/>
+      <w:r>
+        <w:commentReference w:id="29"/>
       </w:r>
     </w:p>
     <w:p>
@@ -1414,12 +1420,12 @@
       <w:pPr>
         <w:pStyle w:val="Head1"/>
         <w:rPr>
-          <w:del w:id="29" w:author="User" w:date="2010-04-08T23:06:00Z"/>
-        </w:rPr>
-      </w:pPr>
-      <w:commentRangeStart w:id="30"/>
+          <w:del w:id="30" w:author="User" w:date="2010-04-08T23:06:00Z"/>
+        </w:rPr>
+      </w:pPr>
       <w:commentRangeStart w:id="31"/>
-      <w:del w:id="32" w:author="User" w:date="2010-04-08T23:06:00Z">
+      <w:commentRangeStart w:id="32"/>
+      <w:del w:id="33" w:author="User" w:date="2010-04-08T23:06:00Z">
         <w:r>
           <w:delText xml:space="preserve">5.3 Understanding the </w:delText>
         </w:r>
@@ -1435,7 +1441,7 @@
         <w:r>
           <w:delText>rea</w:delText>
         </w:r>
-        <w:commentRangeEnd w:id="30"/>
+        <w:commentRangeEnd w:id="31"/>
         <w:r>
           <w:rPr>
             <w:rFonts w:ascii="Verdana" w:hAnsi="Verdana"/>
@@ -1444,9 +1450,9 @@
             <w:color w:val="000000"/>
             <w:sz w:val="16"/>
           </w:rPr>
-          <w:commentReference w:id="30"/>
-        </w:r>
-        <w:commentRangeEnd w:id="31"/>
+          <w:commentReference w:id="31"/>
+        </w:r>
+        <w:commentRangeEnd w:id="32"/>
         <w:r>
           <w:rPr>
             <w:rStyle w:val="CommentReference"/>
@@ -1456,7 +1462,7 @@
             <w:vanish/>
             <w:color w:val="000000"/>
           </w:rPr>
-          <w:commentReference w:id="31"/>
+          <w:commentReference w:id="32"/>
         </w:r>
       </w:del>
     </w:p>
@@ -1464,10 +1470,10 @@
       <w:pPr>
         <w:pStyle w:val="Body1"/>
         <w:rPr>
-          <w:del w:id="33" w:author="User" w:date="2010-04-08T23:06:00Z"/>
-        </w:rPr>
-      </w:pPr>
-      <w:del w:id="34" w:author="User" w:date="2010-04-08T23:06:00Z">
+          <w:del w:id="34" w:author="User" w:date="2010-04-08T23:06:00Z"/>
+        </w:rPr>
+      </w:pPr>
+      <w:del w:id="35" w:author="User" w:date="2010-04-08T23:06:00Z">
         <w:r>
           <w:delText xml:space="preserve">The </w:delText>
         </w:r>
@@ -1513,10 +1519,10 @@
       <w:pPr>
         <w:pStyle w:val="Body"/>
         <w:rPr>
-          <w:del w:id="35" w:author="User" w:date="2010-04-08T23:06:00Z"/>
-        </w:rPr>
-      </w:pPr>
-      <w:del w:id="36" w:author="User" w:date="2010-04-08T23:06:00Z">
+          <w:del w:id="36" w:author="User" w:date="2010-04-08T23:06:00Z"/>
+        </w:rPr>
+      </w:pPr>
+      <w:del w:id="37" w:author="User" w:date="2010-04-08T23:06:00Z">
         <w:r>
           <w:delText xml:space="preserve">Areas are a subset of an MVC application that </w:delText>
         </w:r>
@@ -1607,10 +1613,10 @@
       <w:pPr>
         <w:pStyle w:val="Body"/>
         <w:rPr>
-          <w:del w:id="37" w:author="User" w:date="2010-04-08T23:06:00Z"/>
-        </w:rPr>
-      </w:pPr>
-      <w:del w:id="38" w:author="User" w:date="2010-04-08T23:06:00Z">
+          <w:del w:id="38" w:author="User" w:date="2010-04-08T23:06:00Z"/>
+        </w:rPr>
+      </w:pPr>
+      <w:del w:id="39" w:author="User" w:date="2010-04-08T23:06:00Z">
         <w:r>
           <w:delText xml:space="preserve">Of those individual elements many of them are not part of the binary distribution of a MVC application.  Only the </w:delText>
         </w:r>
@@ -1677,10 +1683,10 @@
       <w:pPr>
         <w:pStyle w:val="Body"/>
         <w:rPr>
-          <w:del w:id="39" w:author="User" w:date="2010-04-08T23:06:00Z"/>
-        </w:rPr>
-      </w:pPr>
-      <w:del w:id="40" w:author="User" w:date="2010-04-08T23:06:00Z">
+          <w:del w:id="40" w:author="User" w:date="2010-04-08T23:06:00Z"/>
+        </w:rPr>
+      </w:pPr>
+      <w:del w:id="41" w:author="User" w:date="2010-04-08T23:06:00Z">
         <w:r>
           <w:delText xml:space="preserve">This is where the MvcContrib project developed the idea of a </w:delText>
         </w:r>
@@ -1783,7 +1789,7 @@
       <w:pPr>
         <w:pStyle w:val="Body"/>
         <w:rPr>
-          <w:del w:id="41" w:author="User" w:date="2010-04-08T23:06:00Z"/>
+          <w:del w:id="42" w:author="User" w:date="2010-04-08T23:06:00Z"/>
         </w:rPr>
       </w:pPr>
     </w:p>
@@ -1791,11 +1797,11 @@
       <w:pPr>
         <w:pStyle w:val="Head1"/>
         <w:rPr>
-          <w:del w:id="42" w:author="User" w:date="2010-04-08T23:06:00Z"/>
-        </w:rPr>
-      </w:pPr>
-      <w:commentRangeStart w:id="43"/>
-      <w:del w:id="44" w:author="User" w:date="2010-04-08T23:06:00Z">
+          <w:del w:id="43" w:author="User" w:date="2010-04-08T23:06:00Z"/>
+        </w:rPr>
+      </w:pPr>
+      <w:commentRangeStart w:id="44"/>
+      <w:del w:id="45" w:author="User" w:date="2010-04-08T23:06:00Z">
         <w:r>
           <w:delText xml:space="preserve">5.4 Consuming a </w:delText>
         </w:r>
@@ -1811,7 +1817,7 @@
         <w:r>
           <w:delText>rea</w:delText>
         </w:r>
-        <w:commentRangeEnd w:id="43"/>
+        <w:commentRangeEnd w:id="44"/>
         <w:r>
           <w:rPr>
             <w:rStyle w:val="CommentReference"/>
@@ -1821,7 +1827,7 @@
             <w:vanish/>
             <w:color w:val="000000"/>
           </w:rPr>
-          <w:commentReference w:id="43"/>
+          <w:commentReference w:id="44"/>
         </w:r>
       </w:del>
     </w:p>
@@ -1829,10 +1835,10 @@
       <w:pPr>
         <w:pStyle w:val="Body1"/>
         <w:rPr>
-          <w:del w:id="45" w:author="User" w:date="2010-04-08T23:06:00Z"/>
-        </w:rPr>
-      </w:pPr>
-      <w:del w:id="46" w:author="User" w:date="2010-04-08T23:06:00Z">
+          <w:del w:id="46" w:author="User" w:date="2010-04-08T23:06:00Z"/>
+        </w:rPr>
+      </w:pPr>
+      <w:del w:id="47" w:author="User" w:date="2010-04-08T23:06:00Z">
         <w:r>
           <w:delText xml:space="preserve">Using a </w:delText>
         </w:r>
@@ -1938,10 +1944,10 @@
       <w:pPr>
         <w:pStyle w:val="Body"/>
         <w:rPr>
-          <w:del w:id="47" w:author="User" w:date="2010-04-08T23:06:00Z"/>
-        </w:rPr>
-      </w:pPr>
-      <w:del w:id="48" w:author="User" w:date="2010-04-08T23:06:00Z">
+          <w:del w:id="48" w:author="User" w:date="2010-04-08T23:06:00Z"/>
+        </w:rPr>
+      </w:pPr>
+      <w:del w:id="49" w:author="User" w:date="2010-04-08T23:06:00Z">
         <w:r>
           <w:delText xml:space="preserve">Figure 5.3 shows the project references for a MVC application, that is using a </w:delText>
         </w:r>
@@ -2023,17 +2029,17 @@
       <w:pPr>
         <w:pStyle w:val="Body"/>
         <w:rPr>
-          <w:del w:id="49" w:author="User" w:date="2010-04-08T23:06:00Z"/>
-        </w:rPr>
-      </w:pPr>
-    </w:p>
-    <w:p>
-      <w:pPr>
-        <w:rPr>
           <w:del w:id="50" w:author="User" w:date="2010-04-08T23:06:00Z"/>
         </w:rPr>
       </w:pPr>
-      <w:del w:id="51" w:author="User" w:date="2010-04-08T23:06:00Z">
+    </w:p>
+    <w:p>
+      <w:pPr>
+        <w:rPr>
+          <w:del w:id="51" w:author="User" w:date="2010-04-08T23:06:00Z"/>
+        </w:rPr>
+      </w:pPr>
+      <w:del w:id="52" w:author="User" w:date="2010-04-08T23:06:00Z">
         <w:r>
           <w:rPr>
             <w:noProof/>
@@ -2090,10 +2096,10 @@
       <w:pPr>
         <w:pStyle w:val="FigureCaption"/>
         <w:rPr>
-          <w:del w:id="52" w:author="User" w:date="2010-04-08T23:06:00Z"/>
-        </w:rPr>
-      </w:pPr>
-      <w:del w:id="53" w:author="User" w:date="2010-04-08T23:06:00Z">
+          <w:del w:id="53" w:author="User" w:date="2010-04-08T23:06:00Z"/>
+        </w:rPr>
+      </w:pPr>
+      <w:del w:id="54" w:author="User" w:date="2010-04-08T23:06:00Z">
         <w:r>
           <w:delText xml:space="preserve">Figure 5.3  References to consume a </w:delText>
         </w:r>
@@ -2115,10 +2121,10 @@
       <w:pPr>
         <w:pStyle w:val="Body1"/>
         <w:rPr>
-          <w:del w:id="54" w:author="User" w:date="2010-04-08T23:06:00Z"/>
-        </w:rPr>
-      </w:pPr>
-      <w:del w:id="55" w:author="User" w:date="2010-04-08T23:06:00Z">
+          <w:del w:id="55" w:author="User" w:date="2010-04-08T23:06:00Z"/>
+        </w:rPr>
+      </w:pPr>
+      <w:del w:id="56" w:author="User" w:date="2010-04-08T23:06:00Z">
         <w:r>
           <w:delText>Once the assemblies are referenced by your project</w:delText>
         </w:r>
@@ -2149,7 +2155,7 @@
       <w:pPr>
         <w:pStyle w:val="Body"/>
         <w:rPr>
-          <w:del w:id="56" w:author="User" w:date="2010-04-08T23:06:00Z"/>
+          <w:del w:id="57" w:author="User" w:date="2010-04-08T23:06:00Z"/>
         </w:rPr>
       </w:pPr>
     </w:p>
@@ -2157,11 +2163,11 @@
       <w:pPr>
         <w:pStyle w:val="CodeListingCaption"/>
         <w:rPr>
-          <w:del w:id="57" w:author="User" w:date="2010-04-08T23:06:00Z"/>
-        </w:rPr>
-      </w:pPr>
-      <w:commentRangeStart w:id="58"/>
-      <w:del w:id="59" w:author="User" w:date="2010-04-08T23:06:00Z">
+          <w:del w:id="58" w:author="User" w:date="2010-04-08T23:06:00Z"/>
+        </w:rPr>
+      </w:pPr>
+      <w:commentRangeStart w:id="59"/>
+      <w:del w:id="60" w:author="User" w:date="2010-04-08T23:06:00Z">
         <w:r>
           <w:delText>Listing 5.</w:delText>
         </w:r>
@@ -2171,7 +2177,7 @@
         <w:r>
           <w:delText xml:space="preserve"> </w:delText>
         </w:r>
-        <w:commentRangeEnd w:id="58"/>
+        <w:commentRangeEnd w:id="59"/>
         <w:r>
           <w:rPr>
             <w:rStyle w:val="CommentReference"/>
@@ -2180,7 +2186,7 @@
             <w:vanish/>
             <w:color w:val="000000"/>
           </w:rPr>
-          <w:commentReference w:id="58"/>
+          <w:commentReference w:id="59"/>
         </w:r>
         <w:r>
           <w:delText xml:space="preserve">Startup code in Global.asax to enable </w:delText>
@@ -2203,10 +2209,10 @@
       <w:pPr>
         <w:pStyle w:val="Code"/>
         <w:rPr>
-          <w:del w:id="60" w:author="User" w:date="2010-04-08T23:06:00Z"/>
-        </w:rPr>
-      </w:pPr>
-      <w:del w:id="61" w:author="User" w:date="2010-04-08T23:06:00Z">
+          <w:del w:id="61" w:author="User" w:date="2010-04-08T23:06:00Z"/>
+        </w:rPr>
+      </w:pPr>
+      <w:del w:id="62" w:author="User" w:date="2010-04-08T23:06:00Z">
         <w:r>
           <w:delText>protected void Application_Start()</w:delText>
         </w:r>
@@ -2234,10 +2240,10 @@
       <w:pPr>
         <w:pStyle w:val="Code"/>
         <w:rPr>
-          <w:del w:id="62" w:author="User" w:date="2010-04-08T23:06:00Z"/>
-        </w:rPr>
-      </w:pPr>
-      <w:del w:id="63" w:author="User" w:date="2010-04-08T23:06:00Z">
+          <w:del w:id="63" w:author="User" w:date="2010-04-08T23:06:00Z"/>
+        </w:rPr>
+      </w:pPr>
+      <w:del w:id="64" w:author="User" w:date="2010-04-08T23:06:00Z">
         <w:r>
           <w:delText>{</w:delText>
         </w:r>
@@ -2247,10 +2253,10 @@
       <w:pPr>
         <w:pStyle w:val="Code"/>
         <w:rPr>
-          <w:del w:id="64" w:author="User" w:date="2010-04-08T23:06:00Z"/>
-        </w:rPr>
-      </w:pPr>
-      <w:del w:id="65" w:author="User" w:date="2010-04-08T23:06:00Z">
+          <w:del w:id="65" w:author="User" w:date="2010-04-08T23:06:00Z"/>
+        </w:rPr>
+      </w:pPr>
+      <w:del w:id="66" w:author="User" w:date="2010-04-08T23:06:00Z">
         <w:r>
           <w:tab/>
           <w:delText>AreaRegistration.RegisterAllAreas();</w:delText>
@@ -2277,10 +2283,10 @@
       <w:pPr>
         <w:pStyle w:val="Code"/>
         <w:rPr>
-          <w:del w:id="66" w:author="User" w:date="2010-04-08T23:06:00Z"/>
-        </w:rPr>
-      </w:pPr>
-      <w:del w:id="67" w:author="User" w:date="2010-04-08T23:06:00Z">
+          <w:del w:id="67" w:author="User" w:date="2010-04-08T23:06:00Z"/>
+        </w:rPr>
+      </w:pPr>
+      <w:del w:id="68" w:author="User" w:date="2010-04-08T23:06:00Z">
         <w:r>
           <w:tab/>
           <w:delText>RegisterRoutes(RouteTable.Routes);</w:delText>
@@ -2307,10 +2313,10 @@
       <w:pPr>
         <w:pStyle w:val="Code"/>
         <w:rPr>
-          <w:del w:id="68" w:author="User" w:date="2010-04-08T23:06:00Z"/>
-        </w:rPr>
-      </w:pPr>
-      <w:del w:id="69" w:author="User" w:date="2010-04-08T23:06:00Z">
+          <w:del w:id="69" w:author="User" w:date="2010-04-08T23:06:00Z"/>
+        </w:rPr>
+      </w:pPr>
+      <w:del w:id="70" w:author="User" w:date="2010-04-08T23:06:00Z">
         <w:r>
           <w:tab/>
           <w:delText>InputBuilder.BootStrap();</w:delText>
@@ -2340,10 +2346,10 @@
       <w:pPr>
         <w:pStyle w:val="Code"/>
         <w:rPr>
-          <w:del w:id="70" w:author="User" w:date="2010-04-08T23:06:00Z"/>
-        </w:rPr>
-      </w:pPr>
-      <w:del w:id="71" w:author="User" w:date="2010-04-08T23:06:00Z">
+          <w:del w:id="71" w:author="User" w:date="2010-04-08T23:06:00Z"/>
+        </w:rPr>
+      </w:pPr>
+      <w:del w:id="72" w:author="User" w:date="2010-04-08T23:06:00Z">
         <w:r>
           <w:delText>}</w:delText>
         </w:r>
@@ -2353,7 +2359,7 @@
       <w:pPr>
         <w:pStyle w:val="Body"/>
         <w:rPr>
-          <w:del w:id="72" w:author="User" w:date="2010-04-08T23:06:00Z"/>
+          <w:del w:id="73" w:author="User" w:date="2010-04-08T23:06:00Z"/>
         </w:rPr>
       </w:pPr>
     </w:p>
@@ -2361,10 +2367,10 @@
       <w:pPr>
         <w:pStyle w:val="CodeAnnotation"/>
         <w:rPr>
-          <w:del w:id="73" w:author="User" w:date="2010-04-08T23:06:00Z"/>
-        </w:rPr>
-      </w:pPr>
-      <w:del w:id="74" w:author="User" w:date="2010-04-08T23:06:00Z">
+          <w:del w:id="74" w:author="User" w:date="2010-04-08T23:06:00Z"/>
+        </w:rPr>
+      </w:pPr>
+      <w:del w:id="75" w:author="User" w:date="2010-04-08T23:06:00Z">
         <w:r>
           <w:delText>#</w:delText>
         </w:r>
@@ -2383,10 +2389,10 @@
       <w:pPr>
         <w:pStyle w:val="CodeAnnotation"/>
         <w:rPr>
-          <w:del w:id="75" w:author="User" w:date="2010-04-08T23:06:00Z"/>
-        </w:rPr>
-      </w:pPr>
-      <w:del w:id="76" w:author="User" w:date="2010-04-08T23:06:00Z">
+          <w:del w:id="76" w:author="User" w:date="2010-04-08T23:06:00Z"/>
+        </w:rPr>
+      </w:pPr>
+      <w:del w:id="77" w:author="User" w:date="2010-04-08T23:06:00Z">
         <w:r>
           <w:delText>#</w:delText>
         </w:r>
@@ -2405,10 +2411,10 @@
       <w:pPr>
         <w:pStyle w:val="CodeAnnotation"/>
         <w:rPr>
-          <w:del w:id="77" w:author="User" w:date="2010-04-08T23:06:00Z"/>
-        </w:rPr>
-      </w:pPr>
-      <w:del w:id="78" w:author="User" w:date="2010-04-08T23:06:00Z">
+          <w:del w:id="78" w:author="User" w:date="2010-04-08T23:06:00Z"/>
+        </w:rPr>
+      </w:pPr>
+      <w:del w:id="79" w:author="User" w:date="2010-04-08T23:06:00Z">
         <w:r>
           <w:delText>#</w:delText>
         </w:r>
@@ -2424,10 +2430,10 @@
       <w:pPr>
         <w:pStyle w:val="CodeAnnotation"/>
         <w:rPr>
-          <w:del w:id="79" w:author="User" w:date="2010-04-08T23:06:00Z"/>
-        </w:rPr>
-      </w:pPr>
-      <w:del w:id="80" w:author="User" w:date="2010-04-08T23:06:00Z">
+          <w:del w:id="80" w:author="User" w:date="2010-04-08T23:06:00Z"/>
+        </w:rPr>
+      </w:pPr>
+      <w:del w:id="81" w:author="User" w:date="2010-04-08T23:06:00Z">
         <w:r>
           <w:delText>#</w:delText>
         </w:r>
@@ -2443,7 +2449,7 @@
       <w:pPr>
         <w:pStyle w:val="Body"/>
         <w:rPr>
-          <w:del w:id="81" w:author="User" w:date="2010-04-08T23:06:00Z"/>
+          <w:del w:id="82" w:author="User" w:date="2010-04-08T23:06:00Z"/>
         </w:rPr>
       </w:pPr>
     </w:p>
@@ -2451,10 +2457,10 @@
       <w:pPr>
         <w:pStyle w:val="Body"/>
         <w:rPr>
-          <w:del w:id="82" w:author="User" w:date="2010-04-08T23:06:00Z"/>
-        </w:rPr>
-      </w:pPr>
-      <w:del w:id="83" w:author="User" w:date="2010-04-08T23:06:00Z">
+          <w:del w:id="83" w:author="User" w:date="2010-04-08T23:06:00Z"/>
+        </w:rPr>
+      </w:pPr>
+      <w:del w:id="84" w:author="User" w:date="2010-04-08T23:06:00Z">
         <w:r>
           <w:delText xml:space="preserve">The startup code that can be put into the Global.asax </w:delText>
         </w:r>
@@ -2740,10 +2746,10 @@
       <w:pPr>
         <w:pStyle w:val="Body"/>
         <w:rPr>
-          <w:del w:id="84" w:author="User" w:date="2010-04-08T23:06:00Z"/>
-        </w:rPr>
-      </w:pPr>
-      <w:del w:id="85" w:author="User" w:date="2010-04-08T23:06:00Z">
+          <w:del w:id="85" w:author="User" w:date="2010-04-08T23:06:00Z"/>
+        </w:rPr>
+      </w:pPr>
+      <w:del w:id="86" w:author="User" w:date="2010-04-08T23:06:00Z">
         <w:r>
           <w:delText xml:space="preserve">Once a reference is created and the view engine is initialized, you are ready to start using the </w:delText>
         </w:r>
@@ -2816,10 +2822,10 @@
       <w:pPr>
         <w:pStyle w:val="CodeListingCaption"/>
         <w:rPr>
-          <w:del w:id="86" w:author="User" w:date="2010-04-08T23:06:00Z"/>
-        </w:rPr>
-      </w:pPr>
-      <w:del w:id="87" w:author="User" w:date="2010-04-08T23:06:00Z">
+          <w:del w:id="87" w:author="User" w:date="2010-04-08T23:06:00Z"/>
+        </w:rPr>
+      </w:pPr>
+      <w:del w:id="88" w:author="User" w:date="2010-04-08T23:06:00Z">
         <w:r>
           <w:delText>Listing 5.</w:delText>
         </w:r>
@@ -2847,10 +2853,10 @@
       <w:pPr>
         <w:pStyle w:val="Code"/>
         <w:rPr>
-          <w:del w:id="88" w:author="User" w:date="2010-04-08T23:06:00Z"/>
-        </w:rPr>
-      </w:pPr>
-      <w:del w:id="89" w:author="User" w:date="2010-04-08T23:06:00Z">
+          <w:del w:id="89" w:author="User" w:date="2010-04-08T23:06:00Z"/>
+        </w:rPr>
+      </w:pPr>
+      <w:del w:id="90" w:author="User" w:date="2010-04-08T23:06:00Z">
         <w:r>
           <w:delText>&lt;div id="logindisplay"&gt;</w:delText>
         </w:r>
@@ -2860,10 +2866,10 @@
       <w:pPr>
         <w:pStyle w:val="Code"/>
         <w:rPr>
-          <w:del w:id="90" w:author="User" w:date="2010-04-08T23:06:00Z"/>
-        </w:rPr>
-      </w:pPr>
-      <w:del w:id="91" w:author="User" w:date="2010-04-08T23:06:00Z">
+          <w:del w:id="91" w:author="User" w:date="2010-04-08T23:06:00Z"/>
+        </w:rPr>
+      </w:pPr>
+      <w:del w:id="92" w:author="User" w:date="2010-04-08T23:06:00Z">
         <w:r>
           <w:tab/>
         </w:r>
@@ -2897,10 +2903,10 @@
       <w:pPr>
         <w:pStyle w:val="Code"/>
         <w:rPr>
-          <w:del w:id="92" w:author="User" w:date="2010-04-08T23:06:00Z"/>
-        </w:rPr>
-      </w:pPr>
-      <w:del w:id="93" w:author="User" w:date="2010-04-08T23:06:00Z">
+          <w:del w:id="93" w:author="User" w:date="2010-04-08T23:06:00Z"/>
+        </w:rPr>
+      </w:pPr>
+      <w:del w:id="94" w:author="User" w:date="2010-04-08T23:06:00Z">
         <w:r>
           <w:delText xml:space="preserve">&lt;/div&gt; </w:delText>
         </w:r>
@@ -2910,10 +2916,10 @@
       <w:pPr>
         <w:pStyle w:val="CodeAnnotation"/>
         <w:rPr>
-          <w:del w:id="94" w:author="User" w:date="2010-04-08T23:06:00Z"/>
-        </w:rPr>
-      </w:pPr>
-      <w:del w:id="95" w:author="User" w:date="2010-04-08T23:06:00Z">
+          <w:del w:id="95" w:author="User" w:date="2010-04-08T23:06:00Z"/>
+        </w:rPr>
+      </w:pPr>
+      <w:del w:id="96" w:author="User" w:date="2010-04-08T23:06:00Z">
         <w:r>
           <w:delText>#A</w:delText>
         </w:r>
@@ -2934,7 +2940,7 @@
     <w:p>
       <w:pPr>
         <w:rPr>
-          <w:del w:id="96" w:author="User" w:date="2010-04-08T23:06:00Z"/>
+          <w:del w:id="97" w:author="User" w:date="2010-04-08T23:06:00Z"/>
         </w:rPr>
       </w:pPr>
     </w:p>
@@ -2942,10 +2948,10 @@
       <w:pPr>
         <w:pStyle w:val="Body1"/>
         <w:rPr>
-          <w:del w:id="97" w:author="User" w:date="2010-04-08T23:06:00Z"/>
-        </w:rPr>
-      </w:pPr>
-      <w:del w:id="98" w:author="User" w:date="2010-04-08T23:06:00Z">
+          <w:del w:id="98" w:author="User" w:date="2010-04-08T23:06:00Z"/>
+        </w:rPr>
+      </w:pPr>
+      <w:del w:id="99" w:author="User" w:date="2010-04-08T23:06:00Z">
         <w:r>
           <w:delText xml:space="preserve">Now that the Log on link is visible on the page, the </w:delText>
         </w:r>
@@ -3014,13 +3020,6 @@
     <w:p>
       <w:pPr>
         <w:rPr>
-          <w:del w:id="99" w:author="User" w:date="2010-04-08T23:06:00Z"/>
-        </w:rPr>
-      </w:pPr>
-    </w:p>
-    <w:p>
-      <w:pPr>
-        <w:rPr>
           <w:del w:id="100" w:author="User" w:date="2010-04-08T23:06:00Z"/>
         </w:rPr>
       </w:pPr>
@@ -3031,9 +3030,16 @@
           <w:del w:id="101" w:author="User" w:date="2010-04-08T23:06:00Z"/>
         </w:rPr>
       </w:pPr>
-      <w:commentRangeStart w:id="102"/>
+    </w:p>
+    <w:p>
+      <w:pPr>
+        <w:rPr>
+          <w:del w:id="102" w:author="User" w:date="2010-04-08T23:06:00Z"/>
+        </w:rPr>
+      </w:pPr>
       <w:commentRangeStart w:id="103"/>
-      <w:del w:id="104" w:author="User" w:date="2010-04-08T23:06:00Z">
+      <w:commentRangeStart w:id="104"/>
+      <w:del w:id="105" w:author="User" w:date="2010-04-08T23:06:00Z">
         <w:r>
           <w:rPr>
             <w:noProof/>
@@ -3084,17 +3090,17 @@
             </wp:inline>
           </w:drawing>
         </w:r>
-        <w:commentRangeEnd w:id="102"/>
         <w:commentRangeEnd w:id="103"/>
-        <w:r>
-          <w:commentReference w:id="102"/>
+        <w:commentRangeEnd w:id="104"/>
+        <w:r>
+          <w:commentReference w:id="103"/>
         </w:r>
         <w:r>
           <w:rPr>
             <w:rStyle w:val="CommentReference"/>
             <w:vanish/>
           </w:rPr>
-          <w:commentReference w:id="103"/>
+          <w:commentReference w:id="104"/>
         </w:r>
       </w:del>
     </w:p>
@@ -3102,10 +3108,10 @@
       <w:pPr>
         <w:pStyle w:val="FigureCaption"/>
         <w:rPr>
-          <w:del w:id="105" w:author="User" w:date="2010-04-08T23:06:00Z"/>
-        </w:rPr>
-      </w:pPr>
-      <w:del w:id="106" w:author="User" w:date="2010-04-08T23:06:00Z">
+          <w:del w:id="106" w:author="User" w:date="2010-04-08T23:06:00Z"/>
+        </w:rPr>
+      </w:pPr>
+      <w:del w:id="107" w:author="User" w:date="2010-04-08T23:06:00Z">
         <w:r>
           <w:delText>Figure 5.4 The user interface rendered from the helper method</w:delText>
         </w:r>
@@ -3115,10 +3121,10 @@
       <w:pPr>
         <w:pStyle w:val="Body"/>
         <w:rPr>
-          <w:del w:id="107" w:author="User" w:date="2010-04-08T23:06:00Z"/>
-        </w:rPr>
-      </w:pPr>
-      <w:del w:id="108" w:author="User" w:date="2010-04-08T23:06:00Z">
+          <w:del w:id="108" w:author="User" w:date="2010-04-08T23:06:00Z"/>
+        </w:rPr>
+      </w:pPr>
+      <w:del w:id="109" w:author="User" w:date="2010-04-08T23:06:00Z">
         <w:r>
           <w:delText xml:space="preserve">The log on screen is now displayed and all of this functionality to log on </w:delText>
         </w:r>
@@ -3166,17 +3172,17 @@
     <w:p>
       <w:pPr>
         <w:rPr>
-          <w:del w:id="109" w:author="User" w:date="2010-04-08T23:06:00Z"/>
-        </w:rPr>
-      </w:pPr>
-    </w:p>
-    <w:p>
-      <w:pPr>
-        <w:rPr>
           <w:del w:id="110" w:author="User" w:date="2010-04-08T23:06:00Z"/>
         </w:rPr>
       </w:pPr>
-      <w:del w:id="111" w:author="User" w:date="2010-04-08T23:06:00Z">
+    </w:p>
+    <w:p>
+      <w:pPr>
+        <w:rPr>
+          <w:del w:id="111" w:author="User" w:date="2010-04-08T23:06:00Z"/>
+        </w:rPr>
+      </w:pPr>
+      <w:del w:id="112" w:author="User" w:date="2010-04-08T23:06:00Z">
         <w:r>
           <w:rPr>
             <w:noProof/>
@@ -3233,11 +3239,11 @@
       <w:pPr>
         <w:pStyle w:val="FigureCaption"/>
         <w:rPr>
-          <w:del w:id="112" w:author="User" w:date="2010-04-08T23:06:00Z"/>
+          <w:del w:id="113" w:author="User" w:date="2010-04-08T23:06:00Z"/>
           <w:highlight w:val="yellow"/>
         </w:rPr>
       </w:pPr>
-      <w:del w:id="113" w:author="User" w:date="2010-04-08T23:06:00Z">
+      <w:del w:id="114" w:author="User" w:date="2010-04-08T23:06:00Z">
         <w:r>
           <w:delText>Figure 5.5 The log on screen</w:delText>
         </w:r>
@@ -3250,10 +3256,10 @@
       <w:pPr>
         <w:pStyle w:val="Body"/>
         <w:rPr>
-          <w:del w:id="114" w:author="User" w:date="2010-04-08T23:06:00Z"/>
-        </w:rPr>
-      </w:pPr>
-      <w:del w:id="115" w:author="User" w:date="2010-04-08T23:06:00Z">
+          <w:del w:id="115" w:author="User" w:date="2010-04-08T23:06:00Z"/>
+        </w:rPr>
+      </w:pPr>
+      <w:del w:id="116" w:author="User" w:date="2010-04-08T23:06:00Z">
         <w:r>
           <w:delText xml:space="preserve">  The real power of come across when you see that in addition to a log on screen including all the validation, a new user regi</w:delText>
         </w:r>
@@ -3268,10 +3274,10 @@
     <w:p>
       <w:pPr>
         <w:rPr>
-          <w:del w:id="116" w:author="User" w:date="2010-04-08T23:06:00Z"/>
-        </w:rPr>
-      </w:pPr>
-      <w:del w:id="117" w:author="User" w:date="2010-04-08T23:06:00Z">
+          <w:del w:id="117" w:author="User" w:date="2010-04-08T23:06:00Z"/>
+        </w:rPr>
+      </w:pPr>
+      <w:del w:id="118" w:author="User" w:date="2010-04-08T23:06:00Z">
         <w:r>
           <w:rPr>
             <w:noProof/>
@@ -3331,10 +3337,10 @@
       <w:pPr>
         <w:pStyle w:val="FigureCaption"/>
         <w:rPr>
-          <w:del w:id="118" w:author="User" w:date="2010-04-08T23:06:00Z"/>
-        </w:rPr>
-      </w:pPr>
-      <w:del w:id="119" w:author="User" w:date="2010-04-08T23:06:00Z">
+          <w:del w:id="119" w:author="User" w:date="2010-04-08T23:06:00Z"/>
+        </w:rPr>
+      </w:pPr>
+      <w:del w:id="120" w:author="User" w:date="2010-04-08T23:06:00Z">
         <w:r>
           <w:delText>Figure 5.6 The user registration screen</w:delText>
         </w:r>
@@ -3344,10 +3350,10 @@
       <w:pPr>
         <w:pStyle w:val="Body"/>
         <w:rPr>
-          <w:del w:id="120" w:author="User" w:date="2010-04-08T23:06:00Z"/>
-        </w:rPr>
-      </w:pPr>
-      <w:del w:id="121" w:author="User" w:date="2010-04-08T23:06:00Z">
+          <w:del w:id="121" w:author="User" w:date="2010-04-08T23:06:00Z"/>
+        </w:rPr>
+      </w:pPr>
+      <w:del w:id="122" w:author="User" w:date="2010-04-08T23:06:00Z">
         <w:r>
           <w:delText xml:space="preserve">Additionally the </w:delText>
         </w:r>
@@ -3383,10 +3389,10 @@
     <w:p>
       <w:pPr>
         <w:rPr>
-          <w:del w:id="122" w:author="User" w:date="2010-04-08T23:06:00Z"/>
-        </w:rPr>
-      </w:pPr>
-      <w:del w:id="123" w:author="User" w:date="2010-04-08T23:06:00Z">
+          <w:del w:id="123" w:author="User" w:date="2010-04-08T23:06:00Z"/>
+        </w:rPr>
+      </w:pPr>
+      <w:del w:id="124" w:author="User" w:date="2010-04-08T23:06:00Z">
         <w:r>
           <w:rPr>
             <w:noProof/>
@@ -3443,10 +3449,10 @@
       <w:pPr>
         <w:pStyle w:val="FigureCaption"/>
         <w:rPr>
-          <w:del w:id="124" w:author="User" w:date="2010-04-08T23:06:00Z"/>
-        </w:rPr>
-      </w:pPr>
-      <w:del w:id="125" w:author="User" w:date="2010-04-08T23:06:00Z">
+          <w:del w:id="125" w:author="User" w:date="2010-04-08T23:06:00Z"/>
+        </w:rPr>
+      </w:pPr>
+      <w:del w:id="126" w:author="User" w:date="2010-04-08T23:06:00Z">
         <w:r>
           <w:delText>Figure 5.7 the log off link and welcome user message</w:delText>
         </w:r>
@@ -3456,10 +3462,10 @@
       <w:pPr>
         <w:pStyle w:val="Body"/>
         <w:rPr>
-          <w:del w:id="126" w:author="User" w:date="2010-04-08T23:06:00Z"/>
-        </w:rPr>
-      </w:pPr>
-      <w:del w:id="127" w:author="User" w:date="2010-04-08T23:06:00Z">
+          <w:del w:id="127" w:author="User" w:date="2010-04-08T23:06:00Z"/>
+        </w:rPr>
+      </w:pPr>
+      <w:del w:id="128" w:author="User" w:date="2010-04-08T23:06:00Z">
         <w:r>
           <w:delText xml:space="preserve">  All this with a tiny amount of configuration code and a link from the sites master page.  That really demonstrates how </w:delText>
         </w:r>
@@ -3483,25 +3489,25 @@
       <w:pPr>
         <w:pStyle w:val="Head1"/>
         <w:rPr>
-          <w:ins w:id="128" w:author="Jimmy Bogard" w:date="2010-04-11T15:48:00Z"/>
-        </w:rPr>
-      </w:pPr>
-      <w:ins w:id="129" w:author="Jimmy Bogard" w:date="2010-04-11T15:39:00Z">
+          <w:ins w:id="129" w:author="Jimmy Bogard" w:date="2010-04-11T15:48:00Z"/>
+        </w:rPr>
+      </w:pPr>
+      <w:ins w:id="130" w:author="Jimmy Bogard" w:date="2010-04-11T15:39:00Z">
         <w:r>
           <w:t xml:space="preserve">5.3 </w:t>
         </w:r>
       </w:ins>
-      <w:ins w:id="130" w:author="Jimmy Bogard" w:date="2010-04-11T15:44:00Z">
+      <w:ins w:id="131" w:author="Jimmy Bogard" w:date="2010-04-11T15:44:00Z">
         <w:r>
           <w:t xml:space="preserve">The </w:t>
         </w:r>
       </w:ins>
-      <w:ins w:id="131" w:author="Jimmy Bogard" w:date="2010-04-11T15:39:00Z">
+      <w:ins w:id="132" w:author="Jimmy Bogard" w:date="2010-04-11T15:39:00Z">
         <w:r>
           <w:t>SlickUpload</w:t>
         </w:r>
       </w:ins>
-      <w:ins w:id="132" w:author="Jimmy Bogard" w:date="2010-04-11T15:44:00Z">
+      <w:ins w:id="133" w:author="Jimmy Bogard" w:date="2010-04-11T15:44:00Z">
         <w:r>
           <w:t xml:space="preserve"> file uploading component</w:t>
         </w:r>
@@ -3511,30 +3517,30 @@
       <w:pPr>
         <w:pStyle w:val="Body1"/>
         <w:rPr>
-          <w:ins w:id="133" w:author="Jimmy Bogard" w:date="2010-04-11T15:51:00Z"/>
-        </w:rPr>
-        <w:pPrChange w:id="134" w:author="Jimmy Bogard" w:date="2010-04-11T15:48:00Z">
+          <w:ins w:id="134" w:author="Jimmy Bogard" w:date="2010-04-11T15:51:00Z"/>
+        </w:rPr>
+        <w:pPrChange w:id="135" w:author="Jimmy Bogard" w:date="2010-04-11T15:48:00Z">
           <w:pPr>
             <w:pStyle w:val="Head1"/>
           </w:pPr>
         </w:pPrChange>
       </w:pPr>
-      <w:ins w:id="135" w:author="Jimmy Bogard" w:date="2010-04-11T15:48:00Z">
+      <w:ins w:id="136" w:author="Jimmy Bogard" w:date="2010-04-11T15:48:00Z">
         <w:r>
           <w:t xml:space="preserve">For small files, the default HTML file input element works quite well.  However, its usefulness tends to wane as </w:t>
         </w:r>
       </w:ins>
-      <w:ins w:id="136" w:author="Jimmy Bogard" w:date="2010-04-11T15:49:00Z">
+      <w:ins w:id="137" w:author="Jimmy Bogard" w:date="2010-04-11T15:49:00Z">
         <w:r>
           <w:t>the</w:t>
         </w:r>
       </w:ins>
-      <w:ins w:id="137" w:author="Jimmy Bogard" w:date="2010-04-11T15:48:00Z">
+      <w:ins w:id="138" w:author="Jimmy Bogard" w:date="2010-04-11T15:48:00Z">
         <w:r>
           <w:t xml:space="preserve"> desire for better feedback about file uploads grows.  For example, we do not see file progress, upload speed, and failures tend to be difficult to detect.  On the server side, large files pose a particularly difficult problem.  If we want to display a </w:t>
         </w:r>
       </w:ins>
-      <w:ins w:id="138" w:author="Jimmy Bogard" w:date="2010-04-11T15:51:00Z">
+      <w:ins w:id="139" w:author="Jimmy Bogard" w:date="2010-04-11T15:51:00Z">
         <w:r>
           <w:t xml:space="preserve">file </w:t>
         </w:r>
@@ -3543,12 +3549,12 @@
           <w:t xml:space="preserve">upload </w:t>
         </w:r>
       </w:ins>
-      <w:ins w:id="139" w:author="Jimmy Bogard" w:date="2010-04-11T15:48:00Z">
+      <w:ins w:id="140" w:author="Jimmy Bogard" w:date="2010-04-11T15:48:00Z">
         <w:r>
           <w:t>progress bar to the user</w:t>
         </w:r>
       </w:ins>
-      <w:ins w:id="140" w:author="Jimmy Bogard" w:date="2010-04-11T15:51:00Z">
+      <w:ins w:id="141" w:author="Jimmy Bogard" w:date="2010-04-11T15:51:00Z">
         <w:r>
           <w:t xml:space="preserve"> or stream the file directly to disk instead of loading it to memory first, we start developing more and more complex extensions.</w:t>
         </w:r>
@@ -3558,20 +3564,20 @@
       <w:pPr>
         <w:pStyle w:val="Body"/>
         <w:rPr>
-          <w:ins w:id="141" w:author="Jimmy Bogard" w:date="2010-04-11T15:53:00Z"/>
-        </w:rPr>
-        <w:pPrChange w:id="142" w:author="Jimmy Bogard" w:date="2010-04-11T15:52:00Z">
+          <w:ins w:id="142" w:author="Jimmy Bogard" w:date="2010-04-11T15:53:00Z"/>
+        </w:rPr>
+        <w:pPrChange w:id="143" w:author="Jimmy Bogard" w:date="2010-04-11T15:52:00Z">
           <w:pPr>
             <w:pStyle w:val="Head1"/>
           </w:pPr>
         </w:pPrChange>
       </w:pPr>
-      <w:ins w:id="143" w:author="Jimmy Bogard" w:date="2010-04-11T15:52:00Z">
+      <w:ins w:id="144" w:author="Jimmy Bogard" w:date="2010-04-11T15:52:00Z">
         <w:r>
           <w:t>However, many 3rd-party libraries exist solely to tackle the difficult issue of allowing users to upload files to the server.  One such library is the SlickUpload</w:t>
         </w:r>
       </w:ins>
-      <w:ins w:id="144" w:author="Jimmy Bogard" w:date="2010-04-11T15:53:00Z">
+      <w:ins w:id="145" w:author="Jimmy Bogard" w:date="2010-04-11T15:53:00Z">
         <w:r>
           <w:t xml:space="preserve"> product from KrystalWare (</w:t>
         </w:r>
@@ -3608,15 +3614,15 @@
       <w:pPr>
         <w:pStyle w:val="ListBullet"/>
         <w:rPr>
-          <w:ins w:id="145" w:author="Jimmy Bogard" w:date="2010-04-11T15:54:00Z"/>
-        </w:rPr>
-        <w:pPrChange w:id="146" w:author="Jimmy Bogard" w:date="2010-04-11T15:54:00Z">
+          <w:ins w:id="146" w:author="Jimmy Bogard" w:date="2010-04-11T15:54:00Z"/>
+        </w:rPr>
+        <w:pPrChange w:id="147" w:author="Jimmy Bogard" w:date="2010-04-11T15:54:00Z">
           <w:pPr>
             <w:pStyle w:val="Head1"/>
           </w:pPr>
         </w:pPrChange>
       </w:pPr>
-      <w:ins w:id="147" w:author="Jimmy Bogard" w:date="2010-04-11T15:54:00Z">
+      <w:ins w:id="148" w:author="Jimmy Bogard" w:date="2010-04-11T15:54:00Z">
         <w:r>
           <w:t>Multiple file uploads</w:t>
         </w:r>
@@ -3626,15 +3632,15 @@
       <w:pPr>
         <w:pStyle w:val="ListBullet"/>
         <w:rPr>
-          <w:ins w:id="148" w:author="Jimmy Bogard" w:date="2010-04-11T15:54:00Z"/>
-        </w:rPr>
-        <w:pPrChange w:id="149" w:author="Jimmy Bogard" w:date="2010-04-11T15:54:00Z">
+          <w:ins w:id="149" w:author="Jimmy Bogard" w:date="2010-04-11T15:54:00Z"/>
+        </w:rPr>
+        <w:pPrChange w:id="150" w:author="Jimmy Bogard" w:date="2010-04-11T15:54:00Z">
           <w:pPr>
             <w:pStyle w:val="Head1"/>
           </w:pPr>
         </w:pPrChange>
       </w:pPr>
-      <w:ins w:id="150" w:author="Jimmy Bogard" w:date="2010-04-11T15:54:00Z">
+      <w:ins w:id="151" w:author="Jimmy Bogard" w:date="2010-04-11T15:54:00Z">
         <w:r>
           <w:t>Detailed progress information, including percent complete, upload speed and more</w:t>
         </w:r>
@@ -3644,15 +3650,15 @@
       <w:pPr>
         <w:pStyle w:val="ListBullet"/>
         <w:rPr>
-          <w:ins w:id="151" w:author="Jimmy Bogard" w:date="2010-04-11T15:55:00Z"/>
-        </w:rPr>
-        <w:pPrChange w:id="152" w:author="Jimmy Bogard" w:date="2010-04-11T15:54:00Z">
+          <w:ins w:id="152" w:author="Jimmy Bogard" w:date="2010-04-11T15:55:00Z"/>
+        </w:rPr>
+        <w:pPrChange w:id="153" w:author="Jimmy Bogard" w:date="2010-04-11T15:54:00Z">
           <w:pPr>
             <w:pStyle w:val="Head1"/>
           </w:pPr>
         </w:pPrChange>
       </w:pPr>
-      <w:ins w:id="153" w:author="Jimmy Bogard" w:date="2010-04-11T15:55:00Z">
+      <w:ins w:id="154" w:author="Jimmy Bogard" w:date="2010-04-11T15:55:00Z">
         <w:r>
           <w:t>Handling large files (up to 4GB) without crashing the server</w:t>
         </w:r>
@@ -3662,15 +3668,15 @@
       <w:pPr>
         <w:pStyle w:val="ListBullet"/>
         <w:rPr>
-          <w:ins w:id="154" w:author="Jimmy Bogard" w:date="2010-04-11T15:55:00Z"/>
-        </w:rPr>
-        <w:pPrChange w:id="155" w:author="Jimmy Bogard" w:date="2010-04-11T15:54:00Z">
+          <w:ins w:id="155" w:author="Jimmy Bogard" w:date="2010-04-11T15:55:00Z"/>
+        </w:rPr>
+        <w:pPrChange w:id="156" w:author="Jimmy Bogard" w:date="2010-04-11T15:54:00Z">
           <w:pPr>
             <w:pStyle w:val="Head1"/>
           </w:pPr>
         </w:pPrChange>
       </w:pPr>
-      <w:ins w:id="156" w:author="Jimmy Bogard" w:date="2010-04-11T15:55:00Z">
+      <w:ins w:id="157" w:author="Jimmy Bogard" w:date="2010-04-11T15:55:00Z">
         <w:r>
           <w:t>Streaming directly to file or to a database</w:t>
         </w:r>
@@ -3680,15 +3686,15 @@
       <w:pPr>
         <w:pStyle w:val="ListBullet"/>
         <w:rPr>
-          <w:ins w:id="157" w:author="Jimmy Bogard" w:date="2010-04-11T15:55:00Z"/>
-        </w:rPr>
-        <w:pPrChange w:id="158" w:author="Jimmy Bogard" w:date="2010-04-11T15:54:00Z">
+          <w:ins w:id="158" w:author="Jimmy Bogard" w:date="2010-04-11T15:55:00Z"/>
+        </w:rPr>
+        <w:pPrChange w:id="159" w:author="Jimmy Bogard" w:date="2010-04-11T15:54:00Z">
           <w:pPr>
             <w:pStyle w:val="Head1"/>
           </w:pPr>
         </w:pPrChange>
       </w:pPr>
-      <w:ins w:id="159" w:author="Jimmy Bogard" w:date="2010-04-11T15:55:00Z">
+      <w:ins w:id="160" w:author="Jimmy Bogard" w:date="2010-04-11T15:55:00Z">
         <w:r>
           <w:t>Extensive documentation</w:t>
         </w:r>
@@ -3698,15 +3704,15 @@
       <w:pPr>
         <w:pStyle w:val="ListBullet"/>
         <w:rPr>
-          <w:ins w:id="160" w:author="Jimmy Bogard" w:date="2010-04-11T15:56:00Z"/>
-        </w:rPr>
-        <w:pPrChange w:id="161" w:author="Jimmy Bogard" w:date="2010-04-11T15:54:00Z">
+          <w:ins w:id="161" w:author="Jimmy Bogard" w:date="2010-04-11T15:56:00Z"/>
+        </w:rPr>
+        <w:pPrChange w:id="162" w:author="Jimmy Bogard" w:date="2010-04-11T15:54:00Z">
           <w:pPr>
             <w:pStyle w:val="Head1"/>
           </w:pPr>
         </w:pPrChange>
       </w:pPr>
-      <w:ins w:id="162" w:author="Jimmy Bogard" w:date="2010-04-11T15:56:00Z">
+      <w:ins w:id="163" w:author="Jimmy Bogard" w:date="2010-04-11T15:56:00Z">
         <w:r>
           <w:t>Support available</w:t>
         </w:r>
@@ -3716,73 +3722,82 @@
       <w:pPr>
         <w:pStyle w:val="Body"/>
         <w:rPr>
-          <w:ins w:id="163" w:author="Jimmy Bogard" w:date="2010-04-11T16:13:00Z"/>
-        </w:rPr>
-        <w:pPrChange w:id="164" w:author="Jimmy Bogard" w:date="2010-04-11T15:56:00Z">
+          <w:ins w:id="164" w:author="Jimmy Bogard" w:date="2010-04-11T16:13:00Z"/>
+        </w:rPr>
+        <w:pPrChange w:id="165" w:author="Jimmy Bogard" w:date="2010-04-11T15:56:00Z">
           <w:pPr>
             <w:pStyle w:val="Head1"/>
           </w:pPr>
         </w:pPrChange>
       </w:pPr>
-      <w:ins w:id="165" w:author="Jimmy Bogard" w:date="2010-04-11T15:56:00Z">
+      <w:ins w:id="166" w:author="Jimmy Bogard" w:date="2010-04-11T15:56:00Z">
         <w:r>
           <w:t xml:space="preserve">So how does SlickUpload work?  Like many high-performance uploading components, SlickUpload processes uploads through an </w:t>
         </w:r>
       </w:ins>
-      <w:ins w:id="166" w:author="Jimmy Bogard" w:date="2010-04-11T15:57:00Z">
+      <w:ins w:id="167" w:author="Jimmy Bogard" w:date="2010-04-11T15:57:00Z">
         <w:r>
           <w:rPr>
             <w:rStyle w:val="CodeinText"/>
-            <w:rPrChange w:id="167" w:author="Jimmy Bogard" w:date="2010-04-11T21:13:00Z">
-              <w:rPr/>
+            <w:rPrChange w:id="168" w:author="Jimmy Bogard" w:date="2010-04-11T21:13:00Z">
+              <w:rPr>
+                <w:b w:val="0"/>
+                <w:i w:val="0"/>
+              </w:rPr>
             </w:rPrChange>
           </w:rPr>
           <w:t>IHttp</w:t>
         </w:r>
       </w:ins>
-      <w:ins w:id="168" w:author="Jimmy Bogard" w:date="2010-04-11T16:37:00Z">
+      <w:ins w:id="169" w:author="Jimmy Bogard" w:date="2010-04-11T16:37:00Z">
         <w:r>
           <w:rPr>
             <w:rStyle w:val="CodeinText"/>
-            <w:rPrChange w:id="169" w:author="Jimmy Bogard" w:date="2010-04-11T21:13:00Z">
-              <w:rPr/>
+            <w:rPrChange w:id="170" w:author="Jimmy Bogard" w:date="2010-04-11T21:13:00Z">
+              <w:rPr>
+                <w:b w:val="0"/>
+                <w:i w:val="0"/>
+              </w:rPr>
             </w:rPrChange>
           </w:rPr>
           <w:t>Module</w:t>
         </w:r>
       </w:ins>
-      <w:ins w:id="170" w:author="Jimmy Bogard" w:date="2010-04-11T16:10:00Z">
+      <w:ins w:id="171" w:author="Jimmy Bogard" w:date="2010-04-11T16:10:00Z">
         <w:r>
           <w:t>, bypassing much of the ASP.NET pipeline</w:t>
         </w:r>
       </w:ins>
-      <w:ins w:id="171" w:author="Jimmy Bogard" w:date="2010-04-11T16:11:00Z">
+      <w:ins w:id="172" w:author="Jimmy Bogard" w:date="2010-04-11T16:11:00Z">
         <w:r>
           <w:t xml:space="preserve">.  By using an </w:t>
         </w:r>
       </w:ins>
-      <w:ins w:id="172" w:author="Jimmy Bogard" w:date="2010-04-11T16:37:00Z">
+      <w:ins w:id="173" w:author="Jimmy Bogard" w:date="2010-04-11T16:37:00Z">
         <w:r>
           <w:rPr>
             <w:rStyle w:val="CodeinText"/>
-            <w:rPrChange w:id="173" w:author="Jimmy Bogard" w:date="2010-04-11T21:13:00Z">
-              <w:rPr/>
+            <w:rPrChange w:id="174" w:author="Jimmy Bogard" w:date="2010-04-11T21:13:00Z">
+              <w:rPr>
+                <w:b w:val="0"/>
+                <w:i w:val="0"/>
+              </w:rPr>
             </w:rPrChange>
           </w:rPr>
           <w:t>IHttpModule</w:t>
         </w:r>
       </w:ins>
-      <w:ins w:id="174" w:author="Jimmy Bogard" w:date="2010-04-11T16:11:00Z">
+      <w:ins w:id="175" w:author="Jimmy Bogard" w:date="2010-04-11T16:11:00Z">
         <w:r>
           <w:t>, files can be streamed directly to disk instead of loaded into memory.  If large files are loaded into memory as is the case with the default file</w:t>
         </w:r>
       </w:ins>
-      <w:ins w:id="175" w:author="Jimmy Bogard" w:date="2010-04-11T16:13:00Z">
+      <w:ins w:id="176" w:author="Jimmy Bogard" w:date="2010-04-11T16:13:00Z">
         <w:r>
           <w:t>-</w:t>
         </w:r>
       </w:ins>
-      <w:ins w:id="176" w:author="Jimmy Bogard" w:date="2010-04-11T16:11:00Z">
+      <w:ins w:id="177" w:author="Jimmy Bogard" w:date="2010-04-11T16:11:00Z">
         <w:r>
           <w:t>uploading processing in ASP.NET, a large file can take down the entire server by consuming all available memory.</w:t>
         </w:r>
@@ -3792,25 +3807,25 @@
       <w:pPr>
         <w:pStyle w:val="Body"/>
         <w:rPr>
-          <w:ins w:id="177" w:author="Jimmy Bogard" w:date="2010-04-11T16:21:00Z"/>
-        </w:rPr>
-        <w:pPrChange w:id="178" w:author="Jimmy Bogard" w:date="2010-04-11T15:56:00Z">
+          <w:ins w:id="178" w:author="Jimmy Bogard" w:date="2010-04-11T16:21:00Z"/>
+        </w:rPr>
+        <w:pPrChange w:id="179" w:author="Jimmy Bogard" w:date="2010-04-11T15:56:00Z">
           <w:pPr>
             <w:pStyle w:val="Head1"/>
           </w:pPr>
         </w:pPrChange>
       </w:pPr>
-      <w:ins w:id="179" w:author="Jimmy Bogard" w:date="2010-04-11T16:13:00Z">
+      <w:ins w:id="180" w:author="Jimmy Bogard" w:date="2010-04-11T16:13:00Z">
         <w:r>
           <w:t xml:space="preserve">To use the SlickUpload component, we'll first need to add a reference to the KrystalWare.SlickUpload assembly.  There is no need to install anything, as the SlickUpload component is only a single deployed .NET assembly.  Next, </w:t>
         </w:r>
       </w:ins>
-      <w:ins w:id="180" w:author="Jimmy Bogard" w:date="2010-04-11T16:14:00Z">
+      <w:ins w:id="181" w:author="Jimmy Bogard" w:date="2010-04-11T16:14:00Z">
         <w:r>
           <w:t xml:space="preserve">we will need to modify our web.config file to configure and enable SlickUpload in our application.  In listing </w:t>
         </w:r>
       </w:ins>
-      <w:ins w:id="181" w:author="Jimmy Bogard" w:date="2010-04-11T16:15:00Z">
+      <w:ins w:id="182" w:author="Jimmy Bogard" w:date="2010-04-11T16:15:00Z">
         <w:r>
           <w:t>5.4 below, we</w:t>
         </w:r>
@@ -3818,7 +3833,7 @@
           <w:t xml:space="preserve"> add the configuration sections to the </w:t>
         </w:r>
       </w:ins>
-      <w:ins w:id="182" w:author="Jimmy Bogard" w:date="2010-04-11T16:21:00Z">
+      <w:ins w:id="183" w:author="Jimmy Bogard" w:date="2010-04-11T16:21:00Z">
         <w:r>
           <w:t>configSections group.</w:t>
         </w:r>
@@ -3828,15 +3843,15 @@
       <w:pPr>
         <w:pStyle w:val="CodeListingCaption"/>
         <w:rPr>
-          <w:ins w:id="183" w:author="Jimmy Bogard" w:date="2010-04-11T16:21:00Z"/>
-        </w:rPr>
-        <w:pPrChange w:id="184" w:author="Jimmy Bogard" w:date="2010-04-11T16:21:00Z">
+          <w:ins w:id="184" w:author="Jimmy Bogard" w:date="2010-04-11T16:21:00Z"/>
+        </w:rPr>
+        <w:pPrChange w:id="185" w:author="Jimmy Bogard" w:date="2010-04-11T16:21:00Z">
           <w:pPr>
             <w:pStyle w:val="Head1"/>
           </w:pPr>
         </w:pPrChange>
       </w:pPr>
-      <w:ins w:id="185" w:author="Jimmy Bogard" w:date="2010-04-11T16:21:00Z">
+      <w:ins w:id="186" w:author="Jimmy Bogard" w:date="2010-04-11T16:21:00Z">
         <w:r>
           <w:t>Listing 5.4 Adding the SlickUpload configuration sections</w:t>
         </w:r>
@@ -3846,10 +3861,10 @@
       <w:pPr>
         <w:pStyle w:val="Code"/>
         <w:rPr>
-          <w:ins w:id="186" w:author="Jimmy Bogard" w:date="2010-04-11T16:21:00Z"/>
-        </w:rPr>
-      </w:pPr>
-      <w:ins w:id="187" w:author="Jimmy Bogard" w:date="2010-04-11T16:21:00Z">
+          <w:ins w:id="187" w:author="Jimmy Bogard" w:date="2010-04-11T16:21:00Z"/>
+        </w:rPr>
+      </w:pPr>
+      <w:ins w:id="188" w:author="Jimmy Bogard" w:date="2010-04-11T16:21:00Z">
         <w:r>
           <w:t>&lt;configSections&gt;</w:t>
         </w:r>
@@ -3859,10 +3874,10 @@
       <w:pPr>
         <w:pStyle w:val="Code"/>
         <w:rPr>
-          <w:ins w:id="188" w:author="Jimmy Bogard" w:date="2010-04-11T16:21:00Z"/>
-        </w:rPr>
-      </w:pPr>
-      <w:ins w:id="189" w:author="Jimmy Bogard" w:date="2010-04-11T16:21:00Z">
+          <w:ins w:id="189" w:author="Jimmy Bogard" w:date="2010-04-11T16:21:00Z"/>
+        </w:rPr>
+      </w:pPr>
+      <w:ins w:id="190" w:author="Jimmy Bogard" w:date="2010-04-11T16:21:00Z">
         <w:r>
           <w:t xml:space="preserve">    &lt;sectionGroup name="slickUpload" </w:t>
         </w:r>
@@ -3872,10 +3887,10 @@
       <w:pPr>
         <w:pStyle w:val="Code"/>
         <w:rPr>
-          <w:ins w:id="190" w:author="Jimmy Bogard" w:date="2010-04-11T16:21:00Z"/>
-        </w:rPr>
-      </w:pPr>
-      <w:ins w:id="191" w:author="Jimmy Bogard" w:date="2010-04-11T16:21:00Z">
+          <w:ins w:id="191" w:author="Jimmy Bogard" w:date="2010-04-11T16:21:00Z"/>
+        </w:rPr>
+      </w:pPr>
+      <w:ins w:id="192" w:author="Jimmy Bogard" w:date="2010-04-11T16:21:00Z">
         <w:r>
           <w:t xml:space="preserve">                  type="Krystalware.SlickUpload.Configuration.NameValueConfigurationSectionHandler, Krystalware.SlickUpload"&gt;</w:t>
         </w:r>
@@ -3885,10 +3900,10 @@
       <w:pPr>
         <w:pStyle w:val="Code"/>
         <w:rPr>
-          <w:ins w:id="192" w:author="Jimmy Bogard" w:date="2010-04-11T16:21:00Z"/>
-        </w:rPr>
-      </w:pPr>
-      <w:ins w:id="193" w:author="Jimmy Bogard" w:date="2010-04-11T16:21:00Z">
+          <w:ins w:id="193" w:author="Jimmy Bogard" w:date="2010-04-11T16:21:00Z"/>
+        </w:rPr>
+      </w:pPr>
+      <w:ins w:id="194" w:author="Jimmy Bogard" w:date="2010-04-11T16:21:00Z">
         <w:r>
           <w:t xml:space="preserve">        &lt;section name="uploadParser" </w:t>
         </w:r>
@@ -3898,10 +3913,10 @@
       <w:pPr>
         <w:pStyle w:val="Code"/>
         <w:rPr>
-          <w:ins w:id="194" w:author="Jimmy Bogard" w:date="2010-04-11T16:21:00Z"/>
-        </w:rPr>
-      </w:pPr>
-      <w:ins w:id="195" w:author="Jimmy Bogard" w:date="2010-04-11T16:21:00Z">
+          <w:ins w:id="195" w:author="Jimmy Bogard" w:date="2010-04-11T16:21:00Z"/>
+        </w:rPr>
+      </w:pPr>
+      <w:ins w:id="196" w:author="Jimmy Bogard" w:date="2010-04-11T16:21:00Z">
         <w:r>
           <w:t xml:space="preserve">                 type="Krystalware.SlickUpload.Configuration.NameValueConfigurationSectionHandler, Krystalware.SlickUpload"/&gt;</w:t>
         </w:r>
@@ -3911,10 +3926,10 @@
       <w:pPr>
         <w:pStyle w:val="Code"/>
         <w:rPr>
-          <w:ins w:id="196" w:author="Jimmy Bogard" w:date="2010-04-11T16:21:00Z"/>
-        </w:rPr>
-      </w:pPr>
-      <w:ins w:id="197" w:author="Jimmy Bogard" w:date="2010-04-11T16:21:00Z">
+          <w:ins w:id="197" w:author="Jimmy Bogard" w:date="2010-04-11T16:21:00Z"/>
+        </w:rPr>
+      </w:pPr>
+      <w:ins w:id="198" w:author="Jimmy Bogard" w:date="2010-04-11T16:21:00Z">
         <w:r>
           <w:t xml:space="preserve">        &lt;section name="uploadStreamProvider" </w:t>
         </w:r>
@@ -3924,10 +3939,10 @@
       <w:pPr>
         <w:pStyle w:val="Code"/>
         <w:rPr>
-          <w:ins w:id="198" w:author="Jimmy Bogard" w:date="2010-04-11T16:21:00Z"/>
-        </w:rPr>
-      </w:pPr>
-      <w:ins w:id="199" w:author="Jimmy Bogard" w:date="2010-04-11T16:21:00Z">
+          <w:ins w:id="199" w:author="Jimmy Bogard" w:date="2010-04-11T16:21:00Z"/>
+        </w:rPr>
+      </w:pPr>
+      <w:ins w:id="200" w:author="Jimmy Bogard" w:date="2010-04-11T16:21:00Z">
         <w:r>
           <w:t xml:space="preserve">                 type="Krystalware.SlickUpload.Configuration.NameValueConfigurationSectionHandler, Krystalware.SlickUpload"/&gt;</w:t>
         </w:r>
@@ -3937,10 +3952,10 @@
       <w:pPr>
         <w:pStyle w:val="Code"/>
         <w:rPr>
-          <w:ins w:id="200" w:author="Jimmy Bogard" w:date="2010-04-11T16:21:00Z"/>
-        </w:rPr>
-      </w:pPr>
-      <w:ins w:id="201" w:author="Jimmy Bogard" w:date="2010-04-11T16:21:00Z">
+          <w:ins w:id="201" w:author="Jimmy Bogard" w:date="2010-04-11T16:21:00Z"/>
+        </w:rPr>
+      </w:pPr>
+      <w:ins w:id="202" w:author="Jimmy Bogard" w:date="2010-04-11T16:21:00Z">
         <w:r>
           <w:t xml:space="preserve">        &lt;section name="statusManager" </w:t>
         </w:r>
@@ -3950,10 +3965,10 @@
       <w:pPr>
         <w:pStyle w:val="Code"/>
         <w:rPr>
-          <w:ins w:id="202" w:author="Jimmy Bogard" w:date="2010-04-11T16:21:00Z"/>
-        </w:rPr>
-      </w:pPr>
-      <w:ins w:id="203" w:author="Jimmy Bogard" w:date="2010-04-11T16:21:00Z">
+          <w:ins w:id="203" w:author="Jimmy Bogard" w:date="2010-04-11T16:21:00Z"/>
+        </w:rPr>
+      </w:pPr>
+      <w:ins w:id="204" w:author="Jimmy Bogard" w:date="2010-04-11T16:21:00Z">
         <w:r>
           <w:t xml:space="preserve">                 type="Krystalware.SlickUpload.Configuration.StatusManagerConfigurationSectionHandler, Krystalware.SlickUpload"/&gt;</w:t>
         </w:r>
@@ -3963,15 +3978,15 @@
       <w:pPr>
         <w:pStyle w:val="Code"/>
         <w:rPr>
-          <w:ins w:id="204" w:author="Jimmy Bogard" w:date="2010-04-11T16:21:00Z"/>
-        </w:rPr>
-        <w:pPrChange w:id="205" w:author="Jimmy Bogard" w:date="2010-04-11T16:21:00Z">
+          <w:ins w:id="205" w:author="Jimmy Bogard" w:date="2010-04-11T16:21:00Z"/>
+        </w:rPr>
+        <w:pPrChange w:id="206" w:author="Jimmy Bogard" w:date="2010-04-11T16:21:00Z">
           <w:pPr>
             <w:pStyle w:val="Head1"/>
           </w:pPr>
         </w:pPrChange>
       </w:pPr>
-      <w:ins w:id="206" w:author="Jimmy Bogard" w:date="2010-04-11T16:21:00Z">
+      <w:ins w:id="207" w:author="Jimmy Bogard" w:date="2010-04-11T16:21:00Z">
         <w:r>
           <w:t xml:space="preserve">    &lt;/sectionGroup&gt;</w:t>
         </w:r>
@@ -3981,49 +3996,52 @@
       <w:pPr>
         <w:pStyle w:val="Body"/>
         <w:rPr>
-          <w:ins w:id="207" w:author="Jimmy Bogard" w:date="2010-04-11T16:27:00Z"/>
-        </w:rPr>
-        <w:pPrChange w:id="208" w:author="Jimmy Bogard" w:date="2010-04-11T16:21:00Z">
+          <w:ins w:id="208" w:author="Jimmy Bogard" w:date="2010-04-11T16:27:00Z"/>
+        </w:rPr>
+        <w:pPrChange w:id="209" w:author="Jimmy Bogard" w:date="2010-04-11T16:21:00Z">
           <w:pPr>
             <w:pStyle w:val="Head1"/>
           </w:pPr>
         </w:pPrChange>
       </w:pPr>
-      <w:ins w:id="209" w:author="Jimmy Bogard" w:date="2010-04-11T16:21:00Z">
+      <w:ins w:id="210" w:author="Jimmy Bogard" w:date="2010-04-11T16:21:00Z">
         <w:r>
           <w:lastRenderedPageBreak/>
           <w:t xml:space="preserve">These sections enable </w:t>
         </w:r>
       </w:ins>
-      <w:ins w:id="210" w:author="Jimmy Bogard" w:date="2010-04-11T16:22:00Z">
+      <w:ins w:id="211" w:author="Jimmy Bogard" w:date="2010-04-11T16:22:00Z">
         <w:r>
           <w:t xml:space="preserve">the custom </w:t>
         </w:r>
       </w:ins>
-      <w:ins w:id="211" w:author="Jimmy Bogard" w:date="2010-04-11T16:21:00Z">
+      <w:ins w:id="212" w:author="Jimmy Bogard" w:date="2010-04-11T16:21:00Z">
         <w:r>
           <w:t xml:space="preserve">component-specific </w:t>
         </w:r>
       </w:ins>
-      <w:ins w:id="212" w:author="Jimmy Bogard" w:date="2010-04-11T16:22:00Z">
+      <w:ins w:id="213" w:author="Jimmy Bogard" w:date="2010-04-11T16:22:00Z">
         <w:r>
           <w:t xml:space="preserve">SlickUpload </w:t>
         </w:r>
       </w:ins>
-      <w:ins w:id="213" w:author="Jimmy Bogard" w:date="2010-04-11T16:21:00Z">
+      <w:ins w:id="214" w:author="Jimmy Bogard" w:date="2010-04-11T16:21:00Z">
         <w:r>
           <w:t xml:space="preserve">configuration </w:t>
         </w:r>
       </w:ins>
-      <w:ins w:id="214" w:author="Jimmy Bogard" w:date="2010-04-11T16:22:00Z">
+      <w:ins w:id="215" w:author="Jimmy Bogard" w:date="2010-04-11T16:22:00Z">
         <w:r>
           <w:t xml:space="preserve">sections.  Next, in the </w:t>
         </w:r>
         <w:r>
           <w:rPr>
             <w:rStyle w:val="CodeinText"/>
-            <w:rPrChange w:id="215" w:author="Jimmy Bogard" w:date="2010-04-11T21:13:00Z">
-              <w:rPr/>
+            <w:rPrChange w:id="216" w:author="Jimmy Bogard" w:date="2010-04-11T21:13:00Z">
+              <w:rPr>
+                <w:b w:val="0"/>
+                <w:i w:val="0"/>
+              </w:rPr>
             </w:rPrChange>
           </w:rPr>
           <w:t>slickUpload</w:t>
@@ -4032,27 +4050,30 @@
           <w:t xml:space="preserve"> </w:t>
         </w:r>
       </w:ins>
-      <w:ins w:id="216" w:author="Jimmy Bogard" w:date="2010-04-11T16:23:00Z">
+      <w:ins w:id="217" w:author="Jimmy Bogard" w:date="2010-04-11T16:23:00Z">
         <w:r>
           <w:t>section</w:t>
         </w:r>
       </w:ins>
-      <w:ins w:id="217" w:author="Jimmy Bogard" w:date="2010-04-11T16:26:00Z">
+      <w:ins w:id="218" w:author="Jimmy Bogard" w:date="2010-04-11T16:26:00Z">
         <w:r>
           <w:t xml:space="preserve"> in listing 5.5</w:t>
         </w:r>
       </w:ins>
-      <w:ins w:id="218" w:author="Jimmy Bogard" w:date="2010-04-11T16:23:00Z">
+      <w:ins w:id="219" w:author="Jimmy Bogard" w:date="2010-04-11T16:23:00Z">
         <w:r>
           <w:t xml:space="preserve">, we turn off the </w:t>
         </w:r>
       </w:ins>
-      <w:ins w:id="219" w:author="Jimmy Bogard" w:date="2010-04-11T16:26:00Z">
+      <w:ins w:id="220" w:author="Jimmy Bogard" w:date="2010-04-11T16:26:00Z">
         <w:r>
           <w:rPr>
             <w:rStyle w:val="CodeinText"/>
-            <w:rPrChange w:id="220" w:author="Jimmy Bogard" w:date="2010-04-11T21:13:00Z">
-              <w:rPr/>
+            <w:rPrChange w:id="221" w:author="Jimmy Bogard" w:date="2010-04-11T21:13:00Z">
+              <w:rPr>
+                <w:b w:val="0"/>
+                <w:i w:val="0"/>
+              </w:rPr>
             </w:rPrChange>
           </w:rPr>
           <w:t>handleRequests</w:t>
@@ -4066,15 +4087,15 @@
       <w:pPr>
         <w:pStyle w:val="CodeListingCaption"/>
         <w:rPr>
-          <w:ins w:id="221" w:author="Jimmy Bogard" w:date="2010-04-11T16:27:00Z"/>
-        </w:rPr>
-        <w:pPrChange w:id="222" w:author="Jimmy Bogard" w:date="2010-04-11T16:27:00Z">
+          <w:ins w:id="222" w:author="Jimmy Bogard" w:date="2010-04-11T16:27:00Z"/>
+        </w:rPr>
+        <w:pPrChange w:id="223" w:author="Jimmy Bogard" w:date="2010-04-11T16:27:00Z">
           <w:pPr>
             <w:pStyle w:val="Head1"/>
           </w:pPr>
         </w:pPrChange>
       </w:pPr>
-      <w:ins w:id="223" w:author="Jimmy Bogard" w:date="2010-04-11T16:27:00Z">
+      <w:ins w:id="224" w:author="Jimmy Bogard" w:date="2010-04-11T16:27:00Z">
         <w:r>
           <w:t>Listing 5.5 Turning off global SlickUpload request handling</w:t>
         </w:r>
@@ -4084,10 +4105,10 @@
       <w:pPr>
         <w:pStyle w:val="Code"/>
         <w:rPr>
-          <w:ins w:id="224" w:author="Jimmy Bogard" w:date="2010-04-11T16:27:00Z"/>
-        </w:rPr>
-      </w:pPr>
-      <w:ins w:id="225" w:author="Jimmy Bogard" w:date="2010-04-11T16:27:00Z">
+          <w:ins w:id="225" w:author="Jimmy Bogard" w:date="2010-04-11T16:27:00Z"/>
+        </w:rPr>
+      </w:pPr>
+      <w:ins w:id="226" w:author="Jimmy Bogard" w:date="2010-04-11T16:27:00Z">
         <w:r>
           <w:t>&lt;slickUpload&gt;</w:t>
         </w:r>
@@ -4097,10 +4118,10 @@
       <w:pPr>
         <w:pStyle w:val="Code"/>
         <w:rPr>
-          <w:ins w:id="226" w:author="Jimmy Bogard" w:date="2010-04-11T16:27:00Z"/>
-        </w:rPr>
-      </w:pPr>
-      <w:ins w:id="227" w:author="Jimmy Bogard" w:date="2010-04-11T16:27:00Z">
+          <w:ins w:id="227" w:author="Jimmy Bogard" w:date="2010-04-11T16:27:00Z"/>
+        </w:rPr>
+      </w:pPr>
+      <w:ins w:id="228" w:author="Jimmy Bogard" w:date="2010-04-11T16:27:00Z">
         <w:r>
           <w:t xml:space="preserve">    &lt;uploadParser handleRequests="false" /&gt;</w:t>
         </w:r>
@@ -4110,15 +4131,15 @@
       <w:pPr>
         <w:pStyle w:val="Code"/>
         <w:rPr>
-          <w:ins w:id="228" w:author="Jimmy Bogard" w:date="2010-04-11T16:27:00Z"/>
-        </w:rPr>
-        <w:pPrChange w:id="229" w:author="Jimmy Bogard" w:date="2010-04-11T16:27:00Z">
+          <w:ins w:id="229" w:author="Jimmy Bogard" w:date="2010-04-11T16:27:00Z"/>
+        </w:rPr>
+        <w:pPrChange w:id="230" w:author="Jimmy Bogard" w:date="2010-04-11T16:27:00Z">
           <w:pPr>
             <w:pStyle w:val="Head1"/>
           </w:pPr>
         </w:pPrChange>
       </w:pPr>
-      <w:ins w:id="230" w:author="Jimmy Bogard" w:date="2010-04-11T16:27:00Z">
+      <w:ins w:id="231" w:author="Jimmy Bogard" w:date="2010-04-11T16:27:00Z">
         <w:r>
           <w:t>&lt;/slickUpload&gt;</w:t>
         </w:r>
@@ -4128,30 +4149,30 @@
       <w:pPr>
         <w:pStyle w:val="Body"/>
         <w:rPr>
-          <w:ins w:id="231" w:author="Jimmy Bogard" w:date="2010-04-11T16:28:00Z"/>
-        </w:rPr>
-        <w:pPrChange w:id="232" w:author="Jimmy Bogard" w:date="2010-04-11T16:27:00Z">
+          <w:ins w:id="232" w:author="Jimmy Bogard" w:date="2010-04-11T16:28:00Z"/>
+        </w:rPr>
+        <w:pPrChange w:id="233" w:author="Jimmy Bogard" w:date="2010-04-11T16:27:00Z">
           <w:pPr>
             <w:pStyle w:val="Head1"/>
           </w:pPr>
         </w:pPrChange>
       </w:pPr>
-      <w:ins w:id="233" w:author="Jimmy Bogard" w:date="2010-04-11T16:27:00Z">
+      <w:ins w:id="234" w:author="Jimmy Bogard" w:date="2010-04-11T16:27:00Z">
         <w:r>
           <w:t xml:space="preserve">With the global handling turned off, we now want to configure a specific path for handling uploads.  The </w:t>
         </w:r>
       </w:ins>
-      <w:ins w:id="234" w:author="Jimmy Bogard" w:date="2010-04-11T16:28:00Z">
+      <w:ins w:id="235" w:author="Jimmy Bogard" w:date="2010-04-11T16:28:00Z">
         <w:r>
           <w:t xml:space="preserve">SlickUpload </w:t>
         </w:r>
       </w:ins>
-      <w:ins w:id="235" w:author="Jimmy Bogard" w:date="2010-04-11T16:37:00Z">
+      <w:ins w:id="236" w:author="Jimmy Bogard" w:date="2010-04-11T16:37:00Z">
         <w:r>
           <w:t xml:space="preserve">AJAX </w:t>
         </w:r>
       </w:ins>
-      <w:ins w:id="236" w:author="Jimmy Bogard" w:date="2010-04-11T16:28:00Z">
+      <w:ins w:id="237" w:author="Jimmy Bogard" w:date="2010-04-11T16:28:00Z">
         <w:r>
           <w:t>client component will send requests to this path, instead of the normal form target for processing the file.  Listing 5.6 below includes the complete path-specific SlickUpload configuration.</w:t>
         </w:r>
@@ -4161,15 +4182,15 @@
       <w:pPr>
         <w:pStyle w:val="CodeListingCaption"/>
         <w:rPr>
-          <w:ins w:id="237" w:author="Jimmy Bogard" w:date="2010-04-11T16:29:00Z"/>
-        </w:rPr>
-        <w:pPrChange w:id="238" w:author="Jimmy Bogard" w:date="2010-04-11T16:29:00Z">
+          <w:ins w:id="238" w:author="Jimmy Bogard" w:date="2010-04-11T16:29:00Z"/>
+        </w:rPr>
+        <w:pPrChange w:id="239" w:author="Jimmy Bogard" w:date="2010-04-11T16:29:00Z">
           <w:pPr>
             <w:pStyle w:val="Head1"/>
           </w:pPr>
         </w:pPrChange>
       </w:pPr>
-      <w:ins w:id="239" w:author="Jimmy Bogard" w:date="2010-04-11T16:29:00Z">
+      <w:ins w:id="240" w:author="Jimmy Bogard" w:date="2010-04-11T16:29:00Z">
         <w:r>
           <w:t>Listing 5.6 Configuring location-specific SlickUpload information</w:t>
         </w:r>
@@ -4179,10 +4200,10 @@
       <w:pPr>
         <w:pStyle w:val="Code"/>
         <w:rPr>
-          <w:ins w:id="240" w:author="Jimmy Bogard" w:date="2010-04-11T16:29:00Z"/>
-        </w:rPr>
-      </w:pPr>
-      <w:ins w:id="241" w:author="Jimmy Bogard" w:date="2010-04-11T16:29:00Z">
+          <w:ins w:id="241" w:author="Jimmy Bogard" w:date="2010-04-11T16:29:00Z"/>
+        </w:rPr>
+      </w:pPr>
+      <w:ins w:id="242" w:author="Jimmy Bogard" w:date="2010-04-11T16:29:00Z">
         <w:r>
           <w:t>&lt;location path="SlickUpload.axd"&gt;</w:t>
         </w:r>
@@ -4195,10 +4216,10 @@
       <w:pPr>
         <w:pStyle w:val="Code"/>
         <w:rPr>
-          <w:ins w:id="242" w:author="Jimmy Bogard" w:date="2010-04-11T16:29:00Z"/>
-        </w:rPr>
-      </w:pPr>
-      <w:ins w:id="243" w:author="Jimmy Bogard" w:date="2010-04-11T16:29:00Z">
+          <w:ins w:id="243" w:author="Jimmy Bogard" w:date="2010-04-11T16:29:00Z"/>
+        </w:rPr>
+      </w:pPr>
+      <w:ins w:id="244" w:author="Jimmy Bogard" w:date="2010-04-11T16:29:00Z">
         <w:r>
           <w:t xml:space="preserve">    &lt;slickUpload&gt;</w:t>
         </w:r>
@@ -4208,15 +4229,15 @@
       <w:pPr>
         <w:pStyle w:val="Code"/>
         <w:rPr>
-          <w:ins w:id="244" w:author="Jimmy Bogard" w:date="2010-04-11T16:29:00Z"/>
-        </w:rPr>
-      </w:pPr>
-      <w:ins w:id="245" w:author="Jimmy Bogard" w:date="2010-04-11T16:29:00Z">
+          <w:ins w:id="245" w:author="Jimmy Bogard" w:date="2010-04-11T16:29:00Z"/>
+        </w:rPr>
+      </w:pPr>
+      <w:ins w:id="246" w:author="Jimmy Bogard" w:date="2010-04-11T16:29:00Z">
         <w:r>
           <w:t xml:space="preserve">        &lt;uploadParser handleRequests="true" /&gt;</w:t>
         </w:r>
       </w:ins>
-      <w:ins w:id="246" w:author="Jimmy Bogard" w:date="2010-04-11T16:30:00Z">
+      <w:ins w:id="247" w:author="Jimmy Bogard" w:date="2010-04-11T16:30:00Z">
         <w:r>
           <w:t xml:space="preserve">                           #2</w:t>
         </w:r>
@@ -4226,10 +4247,10 @@
       <w:pPr>
         <w:pStyle w:val="Code"/>
         <w:rPr>
-          <w:ins w:id="247" w:author="Jimmy Bogard" w:date="2010-04-11T16:29:00Z"/>
-        </w:rPr>
-      </w:pPr>
-      <w:ins w:id="248" w:author="Jimmy Bogard" w:date="2010-04-11T16:29:00Z">
+          <w:ins w:id="248" w:author="Jimmy Bogard" w:date="2010-04-11T16:29:00Z"/>
+        </w:rPr>
+      </w:pPr>
+      <w:ins w:id="249" w:author="Jimmy Bogard" w:date="2010-04-11T16:29:00Z">
         <w:r>
           <w:t xml:space="preserve">        &lt;uploadStreamProvider </w:t>
         </w:r>
@@ -4239,15 +4260,15 @@
       <w:pPr>
         <w:pStyle w:val="Code"/>
         <w:rPr>
-          <w:ins w:id="249" w:author="Jimmy Bogard" w:date="2010-04-11T16:29:00Z"/>
-        </w:rPr>
-      </w:pPr>
-      <w:ins w:id="250" w:author="Jimmy Bogard" w:date="2010-04-11T16:29:00Z">
+          <w:ins w:id="250" w:author="Jimmy Bogard" w:date="2010-04-11T16:29:00Z"/>
+        </w:rPr>
+      </w:pPr>
+      <w:ins w:id="251" w:author="Jimmy Bogard" w:date="2010-04-11T16:29:00Z">
         <w:r>
           <w:t xml:space="preserve">            provider="File" </w:t>
         </w:r>
       </w:ins>
-      <w:ins w:id="251" w:author="Jimmy Bogard" w:date="2010-04-11T16:30:00Z">
+      <w:ins w:id="252" w:author="Jimmy Bogard" w:date="2010-04-11T16:30:00Z">
         <w:r>
           <w:t xml:space="preserve">                                             #3</w:t>
         </w:r>
@@ -4257,15 +4278,15 @@
       <w:pPr>
         <w:pStyle w:val="Code"/>
         <w:rPr>
-          <w:ins w:id="252" w:author="Jimmy Bogard" w:date="2010-04-11T16:29:00Z"/>
-        </w:rPr>
-      </w:pPr>
-      <w:ins w:id="253" w:author="Jimmy Bogard" w:date="2010-04-11T16:29:00Z">
+          <w:ins w:id="253" w:author="Jimmy Bogard" w:date="2010-04-11T16:29:00Z"/>
+        </w:rPr>
+      </w:pPr>
+      <w:ins w:id="254" w:author="Jimmy Bogard" w:date="2010-04-11T16:29:00Z">
         <w:r>
           <w:t xml:space="preserve">            location="~/Files/" </w:t>
         </w:r>
       </w:ins>
-      <w:ins w:id="254" w:author="Jimmy Bogard" w:date="2010-04-11T16:30:00Z">
+      <w:ins w:id="255" w:author="Jimmy Bogard" w:date="2010-04-11T16:30:00Z">
         <w:r>
           <w:t xml:space="preserve">                                         #4</w:t>
         </w:r>
@@ -4275,15 +4296,15 @@
       <w:pPr>
         <w:pStyle w:val="Code"/>
         <w:rPr>
-          <w:ins w:id="255" w:author="Jimmy Bogard" w:date="2010-04-11T16:29:00Z"/>
-        </w:rPr>
-      </w:pPr>
-      <w:ins w:id="256" w:author="Jimmy Bogard" w:date="2010-04-11T16:29:00Z">
+          <w:ins w:id="256" w:author="Jimmy Bogard" w:date="2010-04-11T16:29:00Z"/>
+        </w:rPr>
+      </w:pPr>
+      <w:ins w:id="257" w:author="Jimmy Bogard" w:date="2010-04-11T16:29:00Z">
         <w:r>
           <w:t xml:space="preserve">            existingAction="Overwrite" /&gt;</w:t>
         </w:r>
       </w:ins>
-      <w:ins w:id="257" w:author="Jimmy Bogard" w:date="2010-04-11T16:30:00Z">
+      <w:ins w:id="258" w:author="Jimmy Bogard" w:date="2010-04-11T16:30:00Z">
         <w:r>
           <w:t xml:space="preserve">                                #5</w:t>
         </w:r>
@@ -4293,10 +4314,10 @@
       <w:pPr>
         <w:pStyle w:val="Code"/>
         <w:rPr>
-          <w:ins w:id="258" w:author="Jimmy Bogard" w:date="2010-04-11T16:29:00Z"/>
-        </w:rPr>
-      </w:pPr>
-      <w:ins w:id="259" w:author="Jimmy Bogard" w:date="2010-04-11T16:29:00Z">
+          <w:ins w:id="259" w:author="Jimmy Bogard" w:date="2010-04-11T16:29:00Z"/>
+        </w:rPr>
+      </w:pPr>
+      <w:ins w:id="260" w:author="Jimmy Bogard" w:date="2010-04-11T16:29:00Z">
         <w:r>
           <w:t xml:space="preserve">    &lt;/slickUpload&gt;</w:t>
         </w:r>
@@ -4306,10 +4327,10 @@
       <w:pPr>
         <w:pStyle w:val="Code"/>
         <w:rPr>
-          <w:ins w:id="260" w:author="Jimmy Bogard" w:date="2010-04-11T16:29:00Z"/>
-        </w:rPr>
-      </w:pPr>
-      <w:ins w:id="261" w:author="Jimmy Bogard" w:date="2010-04-11T16:29:00Z">
+          <w:ins w:id="261" w:author="Jimmy Bogard" w:date="2010-04-11T16:29:00Z"/>
+        </w:rPr>
+      </w:pPr>
+      <w:ins w:id="262" w:author="Jimmy Bogard" w:date="2010-04-11T16:29:00Z">
         <w:r>
           <w:t xml:space="preserve">    &lt;system.web&gt;</w:t>
         </w:r>
@@ -4319,15 +4340,15 @@
       <w:pPr>
         <w:pStyle w:val="Code"/>
         <w:rPr>
-          <w:ins w:id="262" w:author="Jimmy Bogard" w:date="2010-04-11T16:29:00Z"/>
-        </w:rPr>
-      </w:pPr>
-      <w:ins w:id="263" w:author="Jimmy Bogard" w:date="2010-04-11T16:29:00Z">
+          <w:ins w:id="263" w:author="Jimmy Bogard" w:date="2010-04-11T16:29:00Z"/>
+        </w:rPr>
+      </w:pPr>
+      <w:ins w:id="264" w:author="Jimmy Bogard" w:date="2010-04-11T16:29:00Z">
         <w:r>
           <w:t xml:space="preserve">        &lt;httpRuntime maxRequestLength="1048576" executionTimeout="300"/&gt;</w:t>
         </w:r>
       </w:ins>
-      <w:ins w:id="264" w:author="Jimmy Bogard" w:date="2010-04-11T16:30:00Z">
+      <w:ins w:id="265" w:author="Jimmy Bogard" w:date="2010-04-11T16:30:00Z">
         <w:r>
           <w:t xml:space="preserve"> #6</w:t>
         </w:r>
@@ -4337,10 +4358,10 @@
       <w:pPr>
         <w:pStyle w:val="Code"/>
         <w:rPr>
-          <w:ins w:id="265" w:author="Jimmy Bogard" w:date="2010-04-11T16:29:00Z"/>
-        </w:rPr>
-      </w:pPr>
-      <w:ins w:id="266" w:author="Jimmy Bogard" w:date="2010-04-11T16:29:00Z">
+          <w:ins w:id="266" w:author="Jimmy Bogard" w:date="2010-04-11T16:29:00Z"/>
+        </w:rPr>
+      </w:pPr>
+      <w:ins w:id="267" w:author="Jimmy Bogard" w:date="2010-04-11T16:29:00Z">
         <w:r>
           <w:t xml:space="preserve">    &lt;/system.web&gt;</w:t>
         </w:r>
@@ -4350,10 +4371,10 @@
       <w:pPr>
         <w:pStyle w:val="Code"/>
         <w:rPr>
-          <w:ins w:id="267" w:author="Jimmy Bogard" w:date="2010-04-11T16:29:00Z"/>
-        </w:rPr>
-      </w:pPr>
-      <w:ins w:id="268" w:author="Jimmy Bogard" w:date="2010-04-11T16:29:00Z">
+          <w:ins w:id="268" w:author="Jimmy Bogard" w:date="2010-04-11T16:29:00Z"/>
+        </w:rPr>
+      </w:pPr>
+      <w:ins w:id="269" w:author="Jimmy Bogard" w:date="2010-04-11T16:29:00Z">
         <w:r>
           <w:t xml:space="preserve">    &lt;system.webServer&gt;</w:t>
         </w:r>
@@ -4363,10 +4384,10 @@
       <w:pPr>
         <w:pStyle w:val="Code"/>
         <w:rPr>
-          <w:ins w:id="269" w:author="Jimmy Bogard" w:date="2010-04-11T16:29:00Z"/>
-        </w:rPr>
-      </w:pPr>
-      <w:ins w:id="270" w:author="Jimmy Bogard" w:date="2010-04-11T16:29:00Z">
+          <w:ins w:id="270" w:author="Jimmy Bogard" w:date="2010-04-11T16:29:00Z"/>
+        </w:rPr>
+      </w:pPr>
+      <w:ins w:id="271" w:author="Jimmy Bogard" w:date="2010-04-11T16:29:00Z">
         <w:r>
           <w:t xml:space="preserve">        &lt;security&gt;</w:t>
         </w:r>
@@ -4376,10 +4397,10 @@
       <w:pPr>
         <w:pStyle w:val="Code"/>
         <w:rPr>
-          <w:ins w:id="271" w:author="Jimmy Bogard" w:date="2010-04-11T16:29:00Z"/>
-        </w:rPr>
-      </w:pPr>
-      <w:ins w:id="272" w:author="Jimmy Bogard" w:date="2010-04-11T16:29:00Z">
+          <w:ins w:id="272" w:author="Jimmy Bogard" w:date="2010-04-11T16:29:00Z"/>
+        </w:rPr>
+      </w:pPr>
+      <w:ins w:id="273" w:author="Jimmy Bogard" w:date="2010-04-11T16:29:00Z">
         <w:r>
           <w:t xml:space="preserve">            &lt;requestFiltering&gt;</w:t>
         </w:r>
@@ -4389,15 +4410,15 @@
       <w:pPr>
         <w:pStyle w:val="Code"/>
         <w:rPr>
-          <w:ins w:id="273" w:author="Jimmy Bogard" w:date="2010-04-11T16:29:00Z"/>
-        </w:rPr>
-      </w:pPr>
-      <w:ins w:id="274" w:author="Jimmy Bogard" w:date="2010-04-11T16:29:00Z">
+          <w:ins w:id="274" w:author="Jimmy Bogard" w:date="2010-04-11T16:29:00Z"/>
+        </w:rPr>
+      </w:pPr>
+      <w:ins w:id="275" w:author="Jimmy Bogard" w:date="2010-04-11T16:29:00Z">
         <w:r>
           <w:t xml:space="preserve">                &lt;requestLimits maxAllowedContentLength="2072576000"/&gt;</w:t>
         </w:r>
       </w:ins>
-      <w:ins w:id="275" w:author="Jimmy Bogard" w:date="2010-04-11T16:30:00Z">
+      <w:ins w:id="276" w:author="Jimmy Bogard" w:date="2010-04-11T16:30:00Z">
         <w:r>
           <w:t xml:space="preserve">    #7</w:t>
         </w:r>
@@ -4407,10 +4428,10 @@
       <w:pPr>
         <w:pStyle w:val="Code"/>
         <w:rPr>
-          <w:ins w:id="276" w:author="Jimmy Bogard" w:date="2010-04-11T16:29:00Z"/>
-        </w:rPr>
-      </w:pPr>
-      <w:ins w:id="277" w:author="Jimmy Bogard" w:date="2010-04-11T16:29:00Z">
+          <w:ins w:id="277" w:author="Jimmy Bogard" w:date="2010-04-11T16:29:00Z"/>
+        </w:rPr>
+      </w:pPr>
+      <w:ins w:id="278" w:author="Jimmy Bogard" w:date="2010-04-11T16:29:00Z">
         <w:r>
           <w:t xml:space="preserve">            &lt;/requestFiltering&gt;</w:t>
         </w:r>
@@ -4420,10 +4441,10 @@
       <w:pPr>
         <w:pStyle w:val="Code"/>
         <w:rPr>
-          <w:ins w:id="278" w:author="Jimmy Bogard" w:date="2010-04-11T16:29:00Z"/>
-        </w:rPr>
-      </w:pPr>
-      <w:ins w:id="279" w:author="Jimmy Bogard" w:date="2010-04-11T16:29:00Z">
+          <w:ins w:id="279" w:author="Jimmy Bogard" w:date="2010-04-11T16:29:00Z"/>
+        </w:rPr>
+      </w:pPr>
+      <w:ins w:id="280" w:author="Jimmy Bogard" w:date="2010-04-11T16:29:00Z">
         <w:r>
           <w:t xml:space="preserve">        &lt;/security&gt;</w:t>
         </w:r>
@@ -4433,10 +4454,10 @@
       <w:pPr>
         <w:pStyle w:val="Code"/>
         <w:rPr>
-          <w:ins w:id="280" w:author="Jimmy Bogard" w:date="2010-04-11T16:29:00Z"/>
-        </w:rPr>
-      </w:pPr>
-      <w:ins w:id="281" w:author="Jimmy Bogard" w:date="2010-04-11T16:29:00Z">
+          <w:ins w:id="281" w:author="Jimmy Bogard" w:date="2010-04-11T16:29:00Z"/>
+        </w:rPr>
+      </w:pPr>
+      <w:ins w:id="282" w:author="Jimmy Bogard" w:date="2010-04-11T16:29:00Z">
         <w:r>
           <w:t xml:space="preserve">    &lt;/system.webServer&gt;</w:t>
         </w:r>
@@ -4446,15 +4467,15 @@
       <w:pPr>
         <w:pStyle w:val="Code"/>
         <w:rPr>
-          <w:ins w:id="282" w:author="Jimmy Bogard" w:date="2010-04-11T16:30:00Z"/>
-        </w:rPr>
-        <w:pPrChange w:id="283" w:author="Jimmy Bogard" w:date="2010-04-11T16:29:00Z">
+          <w:ins w:id="283" w:author="Jimmy Bogard" w:date="2010-04-11T16:30:00Z"/>
+        </w:rPr>
+        <w:pPrChange w:id="284" w:author="Jimmy Bogard" w:date="2010-04-11T16:29:00Z">
           <w:pPr>
             <w:pStyle w:val="Head1"/>
           </w:pPr>
         </w:pPrChange>
       </w:pPr>
-      <w:ins w:id="284" w:author="Jimmy Bogard" w:date="2010-04-11T16:29:00Z">
+      <w:ins w:id="285" w:author="Jimmy Bogard" w:date="2010-04-11T16:29:00Z">
         <w:r>
           <w:t>&lt;/location&gt;</w:t>
         </w:r>
@@ -4464,25 +4485,25 @@
       <w:pPr>
         <w:pStyle w:val="Body"/>
         <w:rPr>
-          <w:ins w:id="285" w:author="Jimmy Bogard" w:date="2010-04-11T16:35:00Z"/>
-        </w:rPr>
-        <w:pPrChange w:id="286" w:author="Jimmy Bogard" w:date="2010-04-11T16:30:00Z">
+          <w:ins w:id="286" w:author="Jimmy Bogard" w:date="2010-04-11T16:35:00Z"/>
+        </w:rPr>
+        <w:pPrChange w:id="287" w:author="Jimmy Bogard" w:date="2010-04-11T16:30:00Z">
           <w:pPr>
             <w:pStyle w:val="Head1"/>
           </w:pPr>
         </w:pPrChange>
       </w:pPr>
-      <w:ins w:id="287" w:author="Jimmy Bogard" w:date="2010-04-11T16:30:00Z">
+      <w:ins w:id="288" w:author="Jimmy Bogard" w:date="2010-04-11T16:30:00Z">
         <w:r>
           <w:t>For the specific path to the SlickUpload handler, "SlickUpload.axd"</w:t>
         </w:r>
       </w:ins>
-      <w:ins w:id="288" w:author="Jimmy Bogard" w:date="2010-04-11T16:31:00Z">
+      <w:ins w:id="289" w:author="Jimmy Bogard" w:date="2010-04-11T16:31:00Z">
         <w:r>
           <w:t xml:space="preserve"> (1), we first turn upload parsing back on (2).  Next, we configure the upload stream provider to use files (3).  We upload files to a Files folder (4) and </w:t>
         </w:r>
       </w:ins>
-      <w:ins w:id="289" w:author="Jimmy Bogard" w:date="2010-04-11T16:32:00Z">
+      <w:ins w:id="290" w:author="Jimmy Bogard" w:date="2010-04-11T16:32:00Z">
         <w:r>
           <w:t>existing files will be overwritten (5).  Next, we need to configure ASP.NET to handle larger files.  First, we'll set the maximum request length to a much larger value (6), as well as configure the maximum allowed content length to something on the order of 2 gigabytes (7).  Each of these configuration settings is in place to ensure that ASP.NET does not detect large files and abort the file upload.  These settings can depend on the available disk space, so we may need to adjust these values depending on the production environment.  In our example, we save files to the local disk, but we could also save to the database or to a network share.</w:t>
         </w:r>
@@ -4492,36 +4513,42 @@
       <w:pPr>
         <w:pStyle w:val="Body"/>
         <w:rPr>
-          <w:ins w:id="290" w:author="Jimmy Bogard" w:date="2010-04-11T16:39:00Z"/>
-        </w:rPr>
-        <w:pPrChange w:id="291" w:author="Jimmy Bogard" w:date="2010-04-11T16:30:00Z">
+          <w:ins w:id="291" w:author="Jimmy Bogard" w:date="2010-04-11T16:39:00Z"/>
+        </w:rPr>
+        <w:pPrChange w:id="292" w:author="Jimmy Bogard" w:date="2010-04-11T16:30:00Z">
           <w:pPr>
             <w:pStyle w:val="Head1"/>
           </w:pPr>
         </w:pPrChange>
       </w:pPr>
-      <w:ins w:id="292" w:author="Jimmy Bogard" w:date="2010-04-11T16:35:00Z">
+      <w:ins w:id="293" w:author="Jimmy Bogard" w:date="2010-04-11T16:35:00Z">
         <w:r>
           <w:t xml:space="preserve">The final piece of web.config modifications we need to include are the custom </w:t>
         </w:r>
       </w:ins>
-      <w:ins w:id="293" w:author="Jimmy Bogard" w:date="2010-04-11T21:14:00Z">
+      <w:ins w:id="294" w:author="Jimmy Bogard" w:date="2010-04-11T21:14:00Z">
         <w:r>
           <w:rPr>
             <w:rStyle w:val="CodeinText"/>
-            <w:rPrChange w:id="294" w:author="Jimmy Bogard" w:date="2010-04-11T21:14:00Z">
-              <w:rPr/>
+            <w:rPrChange w:id="295" w:author="Jimmy Bogard" w:date="2010-04-11T21:14:00Z">
+              <w:rPr>
+                <w:b w:val="0"/>
+                <w:i w:val="0"/>
+              </w:rPr>
             </w:rPrChange>
           </w:rPr>
           <w:t>I</w:t>
         </w:r>
       </w:ins>
-      <w:ins w:id="295" w:author="Jimmy Bogard" w:date="2010-04-11T16:35:00Z">
+      <w:ins w:id="296" w:author="Jimmy Bogard" w:date="2010-04-11T16:35:00Z">
         <w:r>
           <w:rPr>
             <w:rStyle w:val="CodeinText"/>
-            <w:rPrChange w:id="296" w:author="Jimmy Bogard" w:date="2010-04-11T21:14:00Z">
-              <w:rPr/>
+            <w:rPrChange w:id="297" w:author="Jimmy Bogard" w:date="2010-04-11T21:14:00Z">
+              <w:rPr>
+                <w:b w:val="0"/>
+                <w:i w:val="0"/>
+              </w:rPr>
             </w:rPrChange>
           </w:rPr>
           <w:t>HttpModule</w:t>
@@ -4530,23 +4557,29 @@
           <w:t xml:space="preserve"> and </w:t>
         </w:r>
       </w:ins>
-      <w:ins w:id="297" w:author="Jimmy Bogard" w:date="2010-04-11T21:14:00Z">
+      <w:ins w:id="298" w:author="Jimmy Bogard" w:date="2010-04-11T21:14:00Z">
         <w:r>
           <w:rPr>
             <w:rStyle w:val="CodeinText"/>
-            <w:rPrChange w:id="298" w:author="Jimmy Bogard" w:date="2010-04-11T21:14:00Z">
-              <w:rPr/>
+            <w:rPrChange w:id="299" w:author="Jimmy Bogard" w:date="2010-04-11T21:14:00Z">
+              <w:rPr>
+                <w:b w:val="0"/>
+                <w:i w:val="0"/>
+              </w:rPr>
             </w:rPrChange>
           </w:rPr>
           <w:t>I</w:t>
         </w:r>
       </w:ins>
-      <w:ins w:id="299" w:author="Jimmy Bogard" w:date="2010-04-11T16:35:00Z">
+      <w:ins w:id="300" w:author="Jimmy Bogard" w:date="2010-04-11T16:35:00Z">
         <w:r>
           <w:rPr>
             <w:rStyle w:val="CodeinText"/>
-            <w:rPrChange w:id="300" w:author="Jimmy Bogard" w:date="2010-04-11T21:14:00Z">
-              <w:rPr/>
+            <w:rPrChange w:id="301" w:author="Jimmy Bogard" w:date="2010-04-11T21:14:00Z">
+              <w:rPr>
+                <w:b w:val="0"/>
+                <w:i w:val="0"/>
+              </w:rPr>
             </w:rPrChange>
           </w:rPr>
           <w:t>HttpHandler</w:t>
@@ -4560,30 +4593,30 @@
       <w:pPr>
         <w:pStyle w:val="CodeListingCaption"/>
         <w:rPr>
-          <w:ins w:id="301" w:author="Jimmy Bogard" w:date="2010-04-11T16:40:00Z"/>
-        </w:rPr>
-        <w:pPrChange w:id="302" w:author="Jimmy Bogard" w:date="2010-04-11T16:39:00Z">
+          <w:ins w:id="302" w:author="Jimmy Bogard" w:date="2010-04-11T16:40:00Z"/>
+        </w:rPr>
+        <w:pPrChange w:id="303" w:author="Jimmy Bogard" w:date="2010-04-11T16:39:00Z">
           <w:pPr>
             <w:pStyle w:val="Head1"/>
           </w:pPr>
         </w:pPrChange>
       </w:pPr>
-      <w:ins w:id="303" w:author="Jimmy Bogard" w:date="2010-04-11T16:39:00Z">
+      <w:ins w:id="304" w:author="Jimmy Bogard" w:date="2010-04-11T16:39:00Z">
         <w:r>
           <w:t xml:space="preserve">Listing 5.7 Adding the </w:t>
         </w:r>
       </w:ins>
-      <w:ins w:id="304" w:author="Jimmy Bogard" w:date="2010-04-11T16:40:00Z">
+      <w:ins w:id="305" w:author="Jimmy Bogard" w:date="2010-04-11T16:40:00Z">
         <w:r>
           <w:t xml:space="preserve">SlickUpload </w:t>
         </w:r>
       </w:ins>
-      <w:ins w:id="305" w:author="Jimmy Bogard" w:date="2010-04-11T16:39:00Z">
+      <w:ins w:id="306" w:author="Jimmy Bogard" w:date="2010-04-11T16:39:00Z">
         <w:r>
           <w:t>HttpHandler</w:t>
         </w:r>
       </w:ins>
-      <w:ins w:id="306" w:author="Jimmy Bogard" w:date="2010-04-11T16:40:00Z">
+      <w:ins w:id="307" w:author="Jimmy Bogard" w:date="2010-04-11T16:40:00Z">
         <w:r>
           <w:t xml:space="preserve"> and HttpModule</w:t>
         </w:r>
@@ -4593,10 +4626,10 @@
       <w:pPr>
         <w:pStyle w:val="Code"/>
         <w:rPr>
-          <w:ins w:id="307" w:author="Jimmy Bogard" w:date="2010-04-11T16:40:00Z"/>
-        </w:rPr>
-      </w:pPr>
-      <w:ins w:id="308" w:author="Jimmy Bogard" w:date="2010-04-11T16:40:00Z">
+          <w:ins w:id="308" w:author="Jimmy Bogard" w:date="2010-04-11T16:40:00Z"/>
+        </w:rPr>
+      </w:pPr>
+      <w:ins w:id="309" w:author="Jimmy Bogard" w:date="2010-04-11T16:40:00Z">
         <w:r>
           <w:lastRenderedPageBreak/>
           <w:t>&lt;httpHandlers&gt;</w:t>
@@ -4607,10 +4640,10 @@
       <w:pPr>
         <w:pStyle w:val="Code"/>
         <w:rPr>
-          <w:ins w:id="309" w:author="Jimmy Bogard" w:date="2010-04-11T16:40:00Z"/>
-        </w:rPr>
-      </w:pPr>
-      <w:ins w:id="310" w:author="Jimmy Bogard" w:date="2010-04-11T16:40:00Z">
+          <w:ins w:id="310" w:author="Jimmy Bogard" w:date="2010-04-11T16:40:00Z"/>
+        </w:rPr>
+      </w:pPr>
+      <w:ins w:id="311" w:author="Jimmy Bogard" w:date="2010-04-11T16:40:00Z">
         <w:r>
           <w:t xml:space="preserve">    &lt;remove verb="*" path="*.asmx"/&gt;</w:t>
         </w:r>
@@ -4620,10 +4653,10 @@
       <w:pPr>
         <w:pStyle w:val="Code"/>
         <w:rPr>
-          <w:ins w:id="311" w:author="Jimmy Bogard" w:date="2010-04-11T16:40:00Z"/>
-        </w:rPr>
-      </w:pPr>
-      <w:ins w:id="312" w:author="Jimmy Bogard" w:date="2010-04-11T16:40:00Z">
+          <w:ins w:id="312" w:author="Jimmy Bogard" w:date="2010-04-11T16:40:00Z"/>
+        </w:rPr>
+      </w:pPr>
+      <w:ins w:id="313" w:author="Jimmy Bogard" w:date="2010-04-11T16:40:00Z">
         <w:r>
           <w:t xml:space="preserve">    &lt;add verb="*" path="*.asmx" validate="false" </w:t>
         </w:r>
@@ -4633,10 +4666,10 @@
       <w:pPr>
         <w:pStyle w:val="Code"/>
         <w:rPr>
-          <w:ins w:id="313" w:author="Jimmy Bogard" w:date="2010-04-11T16:40:00Z"/>
-        </w:rPr>
-      </w:pPr>
-      <w:ins w:id="314" w:author="Jimmy Bogard" w:date="2010-04-11T16:40:00Z">
+          <w:ins w:id="314" w:author="Jimmy Bogard" w:date="2010-04-11T16:40:00Z"/>
+        </w:rPr>
+      </w:pPr>
+      <w:ins w:id="315" w:author="Jimmy Bogard" w:date="2010-04-11T16:40:00Z">
         <w:r>
           <w:t xml:space="preserve">         type="System.Web.Script.Services.ScriptHandlerFactory, System.Web.Extensions, Version=3.5.0.0, Culture=neutral, PublicKeyToken=31BF3856AD364E35"/&gt;</w:t>
         </w:r>
@@ -4646,10 +4679,10 @@
       <w:pPr>
         <w:pStyle w:val="Code"/>
         <w:rPr>
-          <w:ins w:id="315" w:author="Jimmy Bogard" w:date="2010-04-11T16:40:00Z"/>
-        </w:rPr>
-      </w:pPr>
-      <w:ins w:id="316" w:author="Jimmy Bogard" w:date="2010-04-11T16:40:00Z">
+          <w:ins w:id="316" w:author="Jimmy Bogard" w:date="2010-04-11T16:40:00Z"/>
+        </w:rPr>
+      </w:pPr>
+      <w:ins w:id="317" w:author="Jimmy Bogard" w:date="2010-04-11T16:40:00Z">
         <w:r>
           <w:t xml:space="preserve">    &lt;add verb="*" path="*_AppService.axd" validate="false" </w:t>
         </w:r>
@@ -4659,10 +4692,10 @@
       <w:pPr>
         <w:pStyle w:val="Code"/>
         <w:rPr>
-          <w:ins w:id="317" w:author="Jimmy Bogard" w:date="2010-04-11T16:40:00Z"/>
-        </w:rPr>
-      </w:pPr>
-      <w:ins w:id="318" w:author="Jimmy Bogard" w:date="2010-04-11T16:40:00Z">
+          <w:ins w:id="318" w:author="Jimmy Bogard" w:date="2010-04-11T16:40:00Z"/>
+        </w:rPr>
+      </w:pPr>
+      <w:ins w:id="319" w:author="Jimmy Bogard" w:date="2010-04-11T16:40:00Z">
         <w:r>
           <w:t xml:space="preserve">         type="System.Web.Script.Services.ScriptHandlerFactory, System.Web.Extensions, Version=3.5.0.0, Culture=neutral, PublicKeyToken=31BF3856AD364E35"/&gt;</w:t>
         </w:r>
@@ -4672,10 +4705,10 @@
       <w:pPr>
         <w:pStyle w:val="Code"/>
         <w:rPr>
-          <w:ins w:id="319" w:author="Jimmy Bogard" w:date="2010-04-11T16:40:00Z"/>
-        </w:rPr>
-      </w:pPr>
-      <w:ins w:id="320" w:author="Jimmy Bogard" w:date="2010-04-11T16:40:00Z">
+          <w:ins w:id="320" w:author="Jimmy Bogard" w:date="2010-04-11T16:40:00Z"/>
+        </w:rPr>
+      </w:pPr>
+      <w:ins w:id="321" w:author="Jimmy Bogard" w:date="2010-04-11T16:40:00Z">
         <w:r>
           <w:t xml:space="preserve">    &lt;add verb="GET,HEAD" path="ScriptResource.axd" </w:t>
         </w:r>
@@ -4685,10 +4718,10 @@
       <w:pPr>
         <w:pStyle w:val="Code"/>
         <w:rPr>
-          <w:ins w:id="321" w:author="Jimmy Bogard" w:date="2010-04-11T16:40:00Z"/>
-        </w:rPr>
-      </w:pPr>
-      <w:ins w:id="322" w:author="Jimmy Bogard" w:date="2010-04-11T16:40:00Z">
+          <w:ins w:id="322" w:author="Jimmy Bogard" w:date="2010-04-11T16:40:00Z"/>
+        </w:rPr>
+      </w:pPr>
+      <w:ins w:id="323" w:author="Jimmy Bogard" w:date="2010-04-11T16:40:00Z">
         <w:r>
           <w:t xml:space="preserve">         type="System.Web.Handlers.ScriptResourceHandler, System.Web.Extensions, Version=3.5.0.0, Culture=neutral, PublicKeyToken=31BF3856AD364E35" validate="false"/&gt;</w:t>
         </w:r>
@@ -4698,10 +4731,10 @@
       <w:pPr>
         <w:pStyle w:val="Code"/>
         <w:rPr>
-          <w:ins w:id="323" w:author="Jimmy Bogard" w:date="2010-04-11T16:40:00Z"/>
-        </w:rPr>
-      </w:pPr>
-      <w:ins w:id="324" w:author="Jimmy Bogard" w:date="2010-04-11T16:40:00Z">
+          <w:ins w:id="324" w:author="Jimmy Bogard" w:date="2010-04-11T16:40:00Z"/>
+        </w:rPr>
+      </w:pPr>
+      <w:ins w:id="325" w:author="Jimmy Bogard" w:date="2010-04-11T16:40:00Z">
         <w:r>
           <w:t xml:space="preserve">    &lt;add path="SlickUpload.axd" verb="GET,HEAD,POST,DEBUG" </w:t>
         </w:r>
@@ -4714,10 +4747,10 @@
       <w:pPr>
         <w:pStyle w:val="Code"/>
         <w:rPr>
-          <w:ins w:id="325" w:author="Jimmy Bogard" w:date="2010-04-11T16:40:00Z"/>
-        </w:rPr>
-      </w:pPr>
-      <w:ins w:id="326" w:author="Jimmy Bogard" w:date="2010-04-11T16:40:00Z">
+          <w:ins w:id="326" w:author="Jimmy Bogard" w:date="2010-04-11T16:40:00Z"/>
+        </w:rPr>
+      </w:pPr>
+      <w:ins w:id="327" w:author="Jimmy Bogard" w:date="2010-04-11T16:40:00Z">
         <w:r>
           <w:t xml:space="preserve">         type="Krystalware.SlickUpload.SlickUploadHandler, Krystalware.SlickUpload" /&gt;</w:t>
         </w:r>
@@ -4727,10 +4760,10 @@
       <w:pPr>
         <w:pStyle w:val="Code"/>
         <w:rPr>
-          <w:ins w:id="327" w:author="Jimmy Bogard" w:date="2010-04-11T16:40:00Z"/>
-        </w:rPr>
-      </w:pPr>
-      <w:ins w:id="328" w:author="Jimmy Bogard" w:date="2010-04-11T16:40:00Z">
+          <w:ins w:id="328" w:author="Jimmy Bogard" w:date="2010-04-11T16:40:00Z"/>
+        </w:rPr>
+      </w:pPr>
+      <w:ins w:id="329" w:author="Jimmy Bogard" w:date="2010-04-11T16:40:00Z">
         <w:r>
           <w:t>&lt;/httpHandlers&gt;</w:t>
         </w:r>
@@ -4740,18 +4773,18 @@
       <w:pPr>
         <w:pStyle w:val="Code"/>
         <w:rPr>
-          <w:ins w:id="329" w:author="Jimmy Bogard" w:date="2010-04-11T16:40:00Z"/>
-        </w:rPr>
-      </w:pPr>
-    </w:p>
-    <w:p>
-      <w:pPr>
-        <w:pStyle w:val="Code"/>
-        <w:rPr>
           <w:ins w:id="330" w:author="Jimmy Bogard" w:date="2010-04-11T16:40:00Z"/>
         </w:rPr>
       </w:pPr>
-      <w:ins w:id="331" w:author="Jimmy Bogard" w:date="2010-04-11T16:40:00Z">
+    </w:p>
+    <w:p>
+      <w:pPr>
+        <w:pStyle w:val="Code"/>
+        <w:rPr>
+          <w:ins w:id="331" w:author="Jimmy Bogard" w:date="2010-04-11T16:40:00Z"/>
+        </w:rPr>
+      </w:pPr>
+      <w:ins w:id="332" w:author="Jimmy Bogard" w:date="2010-04-11T16:40:00Z">
         <w:r>
           <w:t>&lt;httpModules&gt;</w:t>
         </w:r>
@@ -4761,10 +4794,10 @@
       <w:pPr>
         <w:pStyle w:val="Code"/>
         <w:rPr>
-          <w:ins w:id="332" w:author="Jimmy Bogard" w:date="2010-04-11T16:40:00Z"/>
-        </w:rPr>
-      </w:pPr>
-      <w:ins w:id="333" w:author="Jimmy Bogard" w:date="2010-04-11T16:40:00Z">
+          <w:ins w:id="333" w:author="Jimmy Bogard" w:date="2010-04-11T16:40:00Z"/>
+        </w:rPr>
+      </w:pPr>
+      <w:ins w:id="334" w:author="Jimmy Bogard" w:date="2010-04-11T16:40:00Z">
         <w:r>
           <w:t xml:space="preserve">    &lt;add name="ScriptModule" </w:t>
         </w:r>
@@ -4774,10 +4807,10 @@
       <w:pPr>
         <w:pStyle w:val="Code"/>
         <w:rPr>
-          <w:ins w:id="334" w:author="Jimmy Bogard" w:date="2010-04-11T16:40:00Z"/>
-        </w:rPr>
-      </w:pPr>
-      <w:ins w:id="335" w:author="Jimmy Bogard" w:date="2010-04-11T16:40:00Z">
+          <w:ins w:id="335" w:author="Jimmy Bogard" w:date="2010-04-11T16:40:00Z"/>
+        </w:rPr>
+      </w:pPr>
+      <w:ins w:id="336" w:author="Jimmy Bogard" w:date="2010-04-11T16:40:00Z">
         <w:r>
           <w:t xml:space="preserve">         type="System.Web.Handlers.ScriptModule, System.Web.Extensions, Version=3.5.0.0, Culture=neutral, PublicKeyToken=31BF3856AD364E35"/&gt;</w:t>
         </w:r>
@@ -4787,10 +4820,10 @@
       <w:pPr>
         <w:pStyle w:val="Code"/>
         <w:rPr>
-          <w:ins w:id="336" w:author="Jimmy Bogard" w:date="2010-04-11T16:40:00Z"/>
-        </w:rPr>
-      </w:pPr>
-      <w:ins w:id="337" w:author="Jimmy Bogard" w:date="2010-04-11T16:40:00Z">
+          <w:ins w:id="337" w:author="Jimmy Bogard" w:date="2010-04-11T16:40:00Z"/>
+        </w:rPr>
+      </w:pPr>
+      <w:ins w:id="338" w:author="Jimmy Bogard" w:date="2010-04-11T16:40:00Z">
         <w:r>
           <w:t xml:space="preserve">    &lt;add name="UrlRoutingModule" </w:t>
         </w:r>
@@ -4800,10 +4833,10 @@
       <w:pPr>
         <w:pStyle w:val="Code"/>
         <w:rPr>
-          <w:ins w:id="338" w:author="Jimmy Bogard" w:date="2010-04-11T16:40:00Z"/>
-        </w:rPr>
-      </w:pPr>
-      <w:ins w:id="339" w:author="Jimmy Bogard" w:date="2010-04-11T16:40:00Z">
+          <w:ins w:id="339" w:author="Jimmy Bogard" w:date="2010-04-11T16:40:00Z"/>
+        </w:rPr>
+      </w:pPr>
+      <w:ins w:id="340" w:author="Jimmy Bogard" w:date="2010-04-11T16:40:00Z">
         <w:r>
           <w:t xml:space="preserve">         type="System.Web.Routing.UrlRoutingModule, System.Web.Routing, Version=3.5.0.0, Culture=neutral, PublicKeyToken=31BF3856AD364E35" /&gt;</w:t>
         </w:r>
@@ -4813,10 +4846,10 @@
       <w:pPr>
         <w:pStyle w:val="Code"/>
         <w:rPr>
-          <w:ins w:id="340" w:author="Jimmy Bogard" w:date="2010-04-11T16:40:00Z"/>
-        </w:rPr>
-      </w:pPr>
-      <w:ins w:id="341" w:author="Jimmy Bogard" w:date="2010-04-11T16:40:00Z">
+          <w:ins w:id="341" w:author="Jimmy Bogard" w:date="2010-04-11T16:40:00Z"/>
+        </w:rPr>
+      </w:pPr>
+      <w:ins w:id="342" w:author="Jimmy Bogard" w:date="2010-04-11T16:40:00Z">
         <w:r>
           <w:t xml:space="preserve">    &lt;add name="HttpUploadModule" </w:t>
         </w:r>
@@ -4829,10 +4862,10 @@
       <w:pPr>
         <w:pStyle w:val="Code"/>
         <w:rPr>
-          <w:ins w:id="342" w:author="Jimmy Bogard" w:date="2010-04-11T16:40:00Z"/>
-        </w:rPr>
-      </w:pPr>
-      <w:ins w:id="343" w:author="Jimmy Bogard" w:date="2010-04-11T16:40:00Z">
+          <w:ins w:id="343" w:author="Jimmy Bogard" w:date="2010-04-11T16:40:00Z"/>
+        </w:rPr>
+      </w:pPr>
+      <w:ins w:id="344" w:author="Jimmy Bogard" w:date="2010-04-11T16:40:00Z">
         <w:r>
           <w:t xml:space="preserve">         type="Krystalware.SlickUpload.HttpUploadModule, Krystalware.SlickUpload"/&gt;</w:t>
         </w:r>
@@ -4842,15 +4875,15 @@
       <w:pPr>
         <w:pStyle w:val="Code"/>
         <w:rPr>
-          <w:ins w:id="344" w:author="Jimmy Bogard" w:date="2010-04-11T16:40:00Z"/>
-        </w:rPr>
-        <w:pPrChange w:id="345" w:author="Jimmy Bogard" w:date="2010-04-11T16:40:00Z">
+          <w:ins w:id="345" w:author="Jimmy Bogard" w:date="2010-04-11T16:40:00Z"/>
+        </w:rPr>
+        <w:pPrChange w:id="346" w:author="Jimmy Bogard" w:date="2010-04-11T16:40:00Z">
           <w:pPr>
             <w:pStyle w:val="Head1"/>
           </w:pPr>
         </w:pPrChange>
       </w:pPr>
-      <w:ins w:id="346" w:author="Jimmy Bogard" w:date="2010-04-11T16:40:00Z">
+      <w:ins w:id="347" w:author="Jimmy Bogard" w:date="2010-04-11T16:40:00Z">
         <w:r>
           <w:t>&lt;/httpModules&gt;</w:t>
         </w:r>
@@ -4860,36 +4893,42 @@
       <w:pPr>
         <w:pStyle w:val="Body"/>
         <w:rPr>
-          <w:ins w:id="347" w:author="Jimmy Bogard" w:date="2010-04-11T16:44:00Z"/>
-        </w:rPr>
-        <w:pPrChange w:id="348" w:author="Jimmy Bogard" w:date="2010-04-11T16:40:00Z">
+          <w:ins w:id="348" w:author="Jimmy Bogard" w:date="2010-04-11T16:44:00Z"/>
+        </w:rPr>
+        <w:pPrChange w:id="349" w:author="Jimmy Bogard" w:date="2010-04-11T16:40:00Z">
           <w:pPr>
             <w:pStyle w:val="Head1"/>
           </w:pPr>
         </w:pPrChange>
       </w:pPr>
-      <w:ins w:id="349" w:author="Jimmy Bogard" w:date="2010-04-11T16:40:00Z">
+      <w:ins w:id="350" w:author="Jimmy Bogard" w:date="2010-04-11T16:40:00Z">
         <w:r>
           <w:t xml:space="preserve">We may have more or less existing handlers and modules, but we just need to add the custom </w:t>
         </w:r>
       </w:ins>
-      <w:ins w:id="350" w:author="Jimmy Bogard" w:date="2010-04-11T21:14:00Z">
+      <w:ins w:id="351" w:author="Jimmy Bogard" w:date="2010-04-11T21:14:00Z">
         <w:r>
           <w:rPr>
             <w:rStyle w:val="CodeinText"/>
-            <w:rPrChange w:id="351" w:author="Jimmy Bogard" w:date="2010-04-11T21:14:00Z">
-              <w:rPr/>
+            <w:rPrChange w:id="352" w:author="Jimmy Bogard" w:date="2010-04-11T21:14:00Z">
+              <w:rPr>
+                <w:b w:val="0"/>
+                <w:i w:val="0"/>
+              </w:rPr>
             </w:rPrChange>
           </w:rPr>
           <w:t>I</w:t>
         </w:r>
       </w:ins>
-      <w:ins w:id="352" w:author="Jimmy Bogard" w:date="2010-04-11T16:40:00Z">
+      <w:ins w:id="353" w:author="Jimmy Bogard" w:date="2010-04-11T16:40:00Z">
         <w:r>
           <w:rPr>
             <w:rStyle w:val="CodeinText"/>
-            <w:rPrChange w:id="353" w:author="Jimmy Bogard" w:date="2010-04-11T21:14:00Z">
-              <w:rPr/>
+            <w:rPrChange w:id="354" w:author="Jimmy Bogard" w:date="2010-04-11T21:14:00Z">
+              <w:rPr>
+                <w:b w:val="0"/>
+                <w:i w:val="0"/>
+              </w:rPr>
             </w:rPrChange>
           </w:rPr>
           <w:t>HttpHandler</w:t>
@@ -4898,23 +4937,29 @@
           <w:t xml:space="preserve"> (1) and </w:t>
         </w:r>
       </w:ins>
-      <w:ins w:id="354" w:author="Jimmy Bogard" w:date="2010-04-11T21:14:00Z">
+      <w:ins w:id="355" w:author="Jimmy Bogard" w:date="2010-04-11T21:14:00Z">
         <w:r>
           <w:rPr>
             <w:rStyle w:val="CodeinText"/>
-            <w:rPrChange w:id="355" w:author="Jimmy Bogard" w:date="2010-04-11T21:14:00Z">
-              <w:rPr/>
+            <w:rPrChange w:id="356" w:author="Jimmy Bogard" w:date="2010-04-11T21:14:00Z">
+              <w:rPr>
+                <w:b w:val="0"/>
+                <w:i w:val="0"/>
+              </w:rPr>
             </w:rPrChange>
           </w:rPr>
           <w:t>I</w:t>
         </w:r>
       </w:ins>
-      <w:ins w:id="356" w:author="Jimmy Bogard" w:date="2010-04-11T16:40:00Z">
+      <w:ins w:id="357" w:author="Jimmy Bogard" w:date="2010-04-11T16:40:00Z">
         <w:r>
           <w:rPr>
             <w:rStyle w:val="CodeinText"/>
-            <w:rPrChange w:id="357" w:author="Jimmy Bogard" w:date="2010-04-11T21:14:00Z">
-              <w:rPr/>
+            <w:rPrChange w:id="358" w:author="Jimmy Bogard" w:date="2010-04-11T21:14:00Z">
+              <w:rPr>
+                <w:b w:val="0"/>
+                <w:i w:val="0"/>
+              </w:rPr>
             </w:rPrChange>
           </w:rPr>
           <w:t>HttpModule</w:t>
@@ -4923,15 +4968,18 @@
           <w:t xml:space="preserve"> (2) to the end of the list.  With SlickUpload referenced and configured in our web.config file, we can now create a controller </w:t>
         </w:r>
       </w:ins>
-      <w:ins w:id="358" w:author="Jimmy Bogard" w:date="2010-04-11T16:43:00Z">
+      <w:ins w:id="359" w:author="Jimmy Bogard" w:date="2010-04-11T16:43:00Z">
         <w:r>
           <w:t xml:space="preserve">and view to allow the user to upload files.  We'll create a very simple screen to upload files, with the </w:t>
         </w:r>
         <w:r>
           <w:rPr>
             <w:rStyle w:val="CodeinText"/>
-            <w:rPrChange w:id="359" w:author="Jimmy Bogard" w:date="2010-04-11T21:14:00Z">
-              <w:rPr/>
+            <w:rPrChange w:id="360" w:author="Jimmy Bogard" w:date="2010-04-11T21:14:00Z">
+              <w:rPr>
+                <w:b w:val="0"/>
+                <w:i w:val="0"/>
+              </w:rPr>
             </w:rPrChange>
           </w:rPr>
           <w:t>Index</w:t>
@@ -4940,15 +4988,18 @@
           <w:t xml:space="preserve"> action displaying a simple form.  The controller in listing </w:t>
         </w:r>
       </w:ins>
-      <w:ins w:id="360" w:author="Jimmy Bogard" w:date="2010-04-11T16:44:00Z">
+      <w:ins w:id="361" w:author="Jimmy Bogard" w:date="2010-04-11T16:44:00Z">
         <w:r>
           <w:t xml:space="preserve">5.8 merely returns a </w:t>
         </w:r>
         <w:r>
           <w:rPr>
             <w:rStyle w:val="CodeinText"/>
-            <w:rPrChange w:id="361" w:author="Jimmy Bogard" w:date="2010-04-11T21:14:00Z">
-              <w:rPr/>
+            <w:rPrChange w:id="362" w:author="Jimmy Bogard" w:date="2010-04-11T21:14:00Z">
+              <w:rPr>
+                <w:b w:val="0"/>
+                <w:i w:val="0"/>
+              </w:rPr>
             </w:rPrChange>
           </w:rPr>
           <w:t>ViewResult</w:t>
@@ -4962,15 +5013,15 @@
       <w:pPr>
         <w:pStyle w:val="CodeListingCaption"/>
         <w:rPr>
-          <w:ins w:id="362" w:author="Jimmy Bogard" w:date="2010-04-11T16:44:00Z"/>
-        </w:rPr>
-        <w:pPrChange w:id="363" w:author="Jimmy Bogard" w:date="2010-04-11T16:44:00Z">
+          <w:ins w:id="363" w:author="Jimmy Bogard" w:date="2010-04-11T16:44:00Z"/>
+        </w:rPr>
+        <w:pPrChange w:id="364" w:author="Jimmy Bogard" w:date="2010-04-11T16:44:00Z">
           <w:pPr>
             <w:pStyle w:val="Head1"/>
           </w:pPr>
         </w:pPrChange>
       </w:pPr>
-      <w:ins w:id="364" w:author="Jimmy Bogard" w:date="2010-04-11T16:44:00Z">
+      <w:ins w:id="365" w:author="Jimmy Bogard" w:date="2010-04-11T16:44:00Z">
         <w:r>
           <w:t>Listing 5.8 The UploadController's Index action</w:t>
         </w:r>
@@ -4980,10 +5031,10 @@
       <w:pPr>
         <w:pStyle w:val="Code"/>
         <w:rPr>
-          <w:ins w:id="365" w:author="Jimmy Bogard" w:date="2010-04-11T16:44:00Z"/>
-        </w:rPr>
-      </w:pPr>
-      <w:ins w:id="366" w:author="Jimmy Bogard" w:date="2010-04-11T16:44:00Z">
+          <w:ins w:id="366" w:author="Jimmy Bogard" w:date="2010-04-11T16:44:00Z"/>
+        </w:rPr>
+      </w:pPr>
+      <w:ins w:id="367" w:author="Jimmy Bogard" w:date="2010-04-11T16:44:00Z">
         <w:r>
           <w:t>public class UploadController : Controller</w:t>
         </w:r>
@@ -4993,10 +5044,10 @@
       <w:pPr>
         <w:pStyle w:val="Code"/>
         <w:rPr>
-          <w:ins w:id="367" w:author="Jimmy Bogard" w:date="2010-04-11T16:44:00Z"/>
-        </w:rPr>
-      </w:pPr>
-      <w:ins w:id="368" w:author="Jimmy Bogard" w:date="2010-04-11T16:44:00Z">
+          <w:ins w:id="368" w:author="Jimmy Bogard" w:date="2010-04-11T16:44:00Z"/>
+        </w:rPr>
+      </w:pPr>
+      <w:ins w:id="369" w:author="Jimmy Bogard" w:date="2010-04-11T16:44:00Z">
         <w:r>
           <w:t>{</w:t>
         </w:r>
@@ -5006,10 +5057,10 @@
       <w:pPr>
         <w:pStyle w:val="Code"/>
         <w:rPr>
-          <w:ins w:id="369" w:author="Jimmy Bogard" w:date="2010-04-11T16:44:00Z"/>
-        </w:rPr>
-      </w:pPr>
-      <w:ins w:id="370" w:author="Jimmy Bogard" w:date="2010-04-11T16:44:00Z">
+          <w:ins w:id="370" w:author="Jimmy Bogard" w:date="2010-04-11T16:44:00Z"/>
+        </w:rPr>
+      </w:pPr>
+      <w:ins w:id="371" w:author="Jimmy Bogard" w:date="2010-04-11T16:44:00Z">
         <w:r>
           <w:t xml:space="preserve">    public ActionResult Index()</w:t>
         </w:r>
@@ -5019,10 +5070,10 @@
       <w:pPr>
         <w:pStyle w:val="Code"/>
         <w:rPr>
-          <w:ins w:id="371" w:author="Jimmy Bogard" w:date="2010-04-11T16:44:00Z"/>
-        </w:rPr>
-      </w:pPr>
-      <w:ins w:id="372" w:author="Jimmy Bogard" w:date="2010-04-11T16:44:00Z">
+          <w:ins w:id="372" w:author="Jimmy Bogard" w:date="2010-04-11T16:44:00Z"/>
+        </w:rPr>
+      </w:pPr>
+      <w:ins w:id="373" w:author="Jimmy Bogard" w:date="2010-04-11T16:44:00Z">
         <w:r>
           <w:t xml:space="preserve">    {</w:t>
         </w:r>
@@ -5032,10 +5083,10 @@
       <w:pPr>
         <w:pStyle w:val="Code"/>
         <w:rPr>
-          <w:ins w:id="373" w:author="Jimmy Bogard" w:date="2010-04-11T16:44:00Z"/>
-        </w:rPr>
-      </w:pPr>
-      <w:ins w:id="374" w:author="Jimmy Bogard" w:date="2010-04-11T16:44:00Z">
+          <w:ins w:id="374" w:author="Jimmy Bogard" w:date="2010-04-11T16:44:00Z"/>
+        </w:rPr>
+      </w:pPr>
+      <w:ins w:id="375" w:author="Jimmy Bogard" w:date="2010-04-11T16:44:00Z">
         <w:r>
           <w:t xml:space="preserve">        return View();</w:t>
         </w:r>
@@ -5045,15 +5096,15 @@
       <w:pPr>
         <w:pStyle w:val="Code"/>
         <w:rPr>
-          <w:ins w:id="375" w:author="Jimmy Bogard" w:date="2010-04-11T16:44:00Z"/>
-        </w:rPr>
-        <w:pPrChange w:id="376" w:author="Jimmy Bogard" w:date="2010-04-11T16:44:00Z">
+          <w:ins w:id="376" w:author="Jimmy Bogard" w:date="2010-04-11T16:44:00Z"/>
+        </w:rPr>
+        <w:pPrChange w:id="377" w:author="Jimmy Bogard" w:date="2010-04-11T16:44:00Z">
           <w:pPr>
             <w:pStyle w:val="Head1"/>
           </w:pPr>
         </w:pPrChange>
       </w:pPr>
-      <w:ins w:id="377" w:author="Jimmy Bogard" w:date="2010-04-11T16:44:00Z">
+      <w:ins w:id="378" w:author="Jimmy Bogard" w:date="2010-04-11T16:44:00Z">
         <w:r>
           <w:t xml:space="preserve">    }</w:t>
         </w:r>
@@ -5063,40 +5114,40 @@
       <w:pPr>
         <w:pStyle w:val="Body"/>
         <w:rPr>
-          <w:ins w:id="378" w:author="Jimmy Bogard" w:date="2010-04-11T16:50:00Z"/>
-        </w:rPr>
-        <w:pPrChange w:id="379" w:author="Jimmy Bogard" w:date="2010-04-11T16:44:00Z">
+          <w:ins w:id="379" w:author="Jimmy Bogard" w:date="2010-04-11T16:50:00Z"/>
+        </w:rPr>
+        <w:pPrChange w:id="380" w:author="Jimmy Bogard" w:date="2010-04-11T16:44:00Z">
           <w:pPr>
             <w:pStyle w:val="Head1"/>
           </w:pPr>
         </w:pPrChange>
       </w:pPr>
-      <w:ins w:id="380" w:author="Jimmy Bogard" w:date="2010-04-11T16:44:00Z">
+      <w:ins w:id="381" w:author="Jimmy Bogard" w:date="2010-04-11T16:44:00Z">
         <w:r>
           <w:t>SlickUpload uses a traditional Web</w:t>
         </w:r>
       </w:ins>
-      <w:ins w:id="381" w:author="Jimmy Bogard" w:date="2010-04-11T21:14:00Z">
+      <w:ins w:id="382" w:author="Jimmy Bogard" w:date="2010-04-11T21:14:00Z">
         <w:r>
           <w:t xml:space="preserve"> </w:t>
         </w:r>
       </w:ins>
-      <w:ins w:id="382" w:author="Jimmy Bogard" w:date="2010-04-11T16:44:00Z">
+      <w:ins w:id="383" w:author="Jimmy Bogard" w:date="2010-04-11T16:44:00Z">
         <w:r>
           <w:t>Control to process file uploads.  However, because we can still use Web</w:t>
         </w:r>
       </w:ins>
-      <w:ins w:id="383" w:author="Jimmy Bogard" w:date="2010-04-11T21:14:00Z">
+      <w:ins w:id="384" w:author="Jimmy Bogard" w:date="2010-04-11T21:14:00Z">
         <w:r>
           <w:t xml:space="preserve"> </w:t>
         </w:r>
       </w:ins>
-      <w:ins w:id="384" w:author="Jimmy Bogard" w:date="2010-04-11T16:44:00Z">
+      <w:ins w:id="385" w:author="Jimmy Bogard" w:date="2010-04-11T16:44:00Z">
         <w:r>
           <w:t>Controls in an MVC application, the SlickUpload control will not pose a problem for us.  We also have additional configuration options that enable MVC scenarios, such as hosting in a non-server control form tag.</w:t>
         </w:r>
       </w:ins>
-      <w:ins w:id="385" w:author="Jimmy Bogard" w:date="2010-04-11T16:50:00Z">
+      <w:ins w:id="386" w:author="Jimmy Bogard" w:date="2010-04-11T16:50:00Z">
         <w:r>
           <w:t xml:space="preserve">  In listing 5.9, we see the Index view including the form tag and SlickUpload control.</w:t>
         </w:r>
@@ -5106,15 +5157,15 @@
       <w:pPr>
         <w:pStyle w:val="CodeListingCaption"/>
         <w:rPr>
-          <w:ins w:id="386" w:author="Jimmy Bogard" w:date="2010-04-11T16:51:00Z"/>
-        </w:rPr>
-        <w:pPrChange w:id="387" w:author="Jimmy Bogard" w:date="2010-04-11T16:51:00Z">
+          <w:ins w:id="387" w:author="Jimmy Bogard" w:date="2010-04-11T16:51:00Z"/>
+        </w:rPr>
+        <w:pPrChange w:id="388" w:author="Jimmy Bogard" w:date="2010-04-11T16:51:00Z">
           <w:pPr>
             <w:pStyle w:val="Head1"/>
           </w:pPr>
         </w:pPrChange>
       </w:pPr>
-      <w:ins w:id="388" w:author="Jimmy Bogard" w:date="2010-04-11T16:51:00Z">
+      <w:ins w:id="389" w:author="Jimmy Bogard" w:date="2010-04-11T16:51:00Z">
         <w:r>
           <w:t>Listing 5.9 The Index view using the SlickUpload web control</w:t>
         </w:r>
@@ -5124,10 +5175,10 @@
       <w:pPr>
         <w:pStyle w:val="Code"/>
         <w:rPr>
-          <w:ins w:id="389" w:author="Jimmy Bogard" w:date="2010-04-11T19:19:00Z"/>
-        </w:rPr>
-      </w:pPr>
-      <w:ins w:id="390" w:author="Jimmy Bogard" w:date="2010-04-11T19:19:00Z">
+          <w:ins w:id="390" w:author="Jimmy Bogard" w:date="2010-04-11T19:19:00Z"/>
+        </w:rPr>
+      </w:pPr>
+      <w:ins w:id="391" w:author="Jimmy Bogard" w:date="2010-04-11T19:19:00Z">
         <w:r>
           <w:lastRenderedPageBreak/>
           <w:t>&lt;% using (Html.BeginForm("UploadResult", "Upload", FormMethod.Post,</w:t>
@@ -5141,10 +5192,10 @@
       <w:pPr>
         <w:pStyle w:val="Code"/>
         <w:rPr>
-          <w:ins w:id="391" w:author="Jimmy Bogard" w:date="2010-04-11T19:19:00Z"/>
-        </w:rPr>
-      </w:pPr>
-      <w:ins w:id="392" w:author="Jimmy Bogard" w:date="2010-04-11T19:19:00Z">
+          <w:ins w:id="392" w:author="Jimmy Bogard" w:date="2010-04-11T19:19:00Z"/>
+        </w:rPr>
+      </w:pPr>
+      <w:ins w:id="393" w:author="Jimmy Bogard" w:date="2010-04-11T19:19:00Z">
         <w:r>
           <w:t xml:space="preserve">     new { id = "uploadForm", enctype = "multipart/form-data" })) { %&gt;</w:t>
         </w:r>
@@ -5157,10 +5208,10 @@
       <w:pPr>
         <w:pStyle w:val="Code"/>
         <w:rPr>
-          <w:ins w:id="393" w:author="Jimmy Bogard" w:date="2010-04-11T19:19:00Z"/>
-        </w:rPr>
-      </w:pPr>
-      <w:ins w:id="394" w:author="Jimmy Bogard" w:date="2010-04-11T19:19:00Z">
+          <w:ins w:id="394" w:author="Jimmy Bogard" w:date="2010-04-11T19:19:00Z"/>
+        </w:rPr>
+      </w:pPr>
+      <w:ins w:id="395" w:author="Jimmy Bogard" w:date="2010-04-11T19:19:00Z">
         <w:r>
           <w:t xml:space="preserve">&lt;kw:SlickUpload ID="SlickUpload1" runat="server" </w:t>
         </w:r>
@@ -5170,10 +5221,10 @@
       <w:pPr>
         <w:pStyle w:val="Code"/>
         <w:rPr>
-          <w:ins w:id="395" w:author="Jimmy Bogard" w:date="2010-04-11T19:19:00Z"/>
-        </w:rPr>
-      </w:pPr>
-      <w:ins w:id="396" w:author="Jimmy Bogard" w:date="2010-04-11T19:19:00Z">
+          <w:ins w:id="396" w:author="Jimmy Bogard" w:date="2010-04-11T19:19:00Z"/>
+        </w:rPr>
+      </w:pPr>
+      <w:ins w:id="397" w:author="Jimmy Bogard" w:date="2010-04-11T19:19:00Z">
         <w:r>
           <w:t xml:space="preserve">  UploadFormId="uploadForm" MaxFiles="1"</w:t>
         </w:r>
@@ -5186,10 +5237,10 @@
       <w:pPr>
         <w:pStyle w:val="Code"/>
         <w:rPr>
-          <w:ins w:id="397" w:author="Jimmy Bogard" w:date="2010-04-11T19:19:00Z"/>
-        </w:rPr>
-      </w:pPr>
-      <w:ins w:id="398" w:author="Jimmy Bogard" w:date="2010-04-11T19:19:00Z">
+          <w:ins w:id="398" w:author="Jimmy Bogard" w:date="2010-04-11T19:19:00Z"/>
+        </w:rPr>
+      </w:pPr>
+      <w:ins w:id="399" w:author="Jimmy Bogard" w:date="2010-04-11T19:19:00Z">
         <w:r>
           <w:t xml:space="preserve">  ShowDuringUploadElements="cancelButton" </w:t>
         </w:r>
@@ -5202,10 +5253,10 @@
       <w:pPr>
         <w:pStyle w:val="Code"/>
         <w:rPr>
-          <w:ins w:id="399" w:author="Jimmy Bogard" w:date="2010-04-11T19:19:00Z"/>
-        </w:rPr>
-      </w:pPr>
-      <w:ins w:id="400" w:author="Jimmy Bogard" w:date="2010-04-11T19:19:00Z">
+          <w:ins w:id="400" w:author="Jimmy Bogard" w:date="2010-04-11T19:19:00Z"/>
+        </w:rPr>
+      </w:pPr>
+      <w:ins w:id="401" w:author="Jimmy Bogard" w:date="2010-04-11T19:19:00Z">
         <w:r>
           <w:t xml:space="preserve">  HideDuringUploadElements="uploadButton"&gt;</w:t>
         </w:r>
@@ -5218,10 +5269,10 @@
       <w:pPr>
         <w:pStyle w:val="Code"/>
         <w:rPr>
-          <w:ins w:id="401" w:author="Jimmy Bogard" w:date="2010-04-11T19:19:00Z"/>
-        </w:rPr>
-      </w:pPr>
-      <w:ins w:id="402" w:author="Jimmy Bogard" w:date="2010-04-11T19:19:00Z">
+          <w:ins w:id="402" w:author="Jimmy Bogard" w:date="2010-04-11T19:19:00Z"/>
+        </w:rPr>
+      </w:pPr>
+      <w:ins w:id="403" w:author="Jimmy Bogard" w:date="2010-04-11T19:19:00Z">
         <w:r>
           <w:t xml:space="preserve">  &lt;DownlevelSelectorTemplate&gt;</w:t>
         </w:r>
@@ -5231,10 +5282,10 @@
       <w:pPr>
         <w:pStyle w:val="Code"/>
         <w:rPr>
-          <w:ins w:id="403" w:author="Jimmy Bogard" w:date="2010-04-11T19:19:00Z"/>
-        </w:rPr>
-      </w:pPr>
-      <w:ins w:id="404" w:author="Jimmy Bogard" w:date="2010-04-11T19:19:00Z">
+          <w:ins w:id="404" w:author="Jimmy Bogard" w:date="2010-04-11T19:19:00Z"/>
+        </w:rPr>
+      </w:pPr>
+      <w:ins w:id="405" w:author="Jimmy Bogard" w:date="2010-04-11T19:19:00Z">
         <w:r>
           <w:t xml:space="preserve">    &lt;input type="file" /&gt;</w:t>
         </w:r>
@@ -5247,10 +5298,10 @@
       <w:pPr>
         <w:pStyle w:val="Code"/>
         <w:rPr>
-          <w:ins w:id="405" w:author="Jimmy Bogard" w:date="2010-04-11T19:19:00Z"/>
-        </w:rPr>
-      </w:pPr>
-      <w:ins w:id="406" w:author="Jimmy Bogard" w:date="2010-04-11T19:19:00Z">
+          <w:ins w:id="406" w:author="Jimmy Bogard" w:date="2010-04-11T19:19:00Z"/>
+        </w:rPr>
+      </w:pPr>
+      <w:ins w:id="407" w:author="Jimmy Bogard" w:date="2010-04-11T19:19:00Z">
         <w:r>
           <w:t xml:space="preserve">  &lt;/DownlevelSelectorTemplate&gt;</w:t>
         </w:r>
@@ -5260,10 +5311,10 @@
       <w:pPr>
         <w:pStyle w:val="Code"/>
         <w:rPr>
-          <w:ins w:id="407" w:author="Jimmy Bogard" w:date="2010-04-11T19:19:00Z"/>
-        </w:rPr>
-      </w:pPr>
-      <w:ins w:id="408" w:author="Jimmy Bogard" w:date="2010-04-11T19:19:00Z">
+          <w:ins w:id="408" w:author="Jimmy Bogard" w:date="2010-04-11T19:19:00Z"/>
+        </w:rPr>
+      </w:pPr>
+      <w:ins w:id="409" w:author="Jimmy Bogard" w:date="2010-04-11T19:19:00Z">
         <w:r>
           <w:t xml:space="preserve">  &lt;UplevelSelectorTemplate&gt;</w:t>
         </w:r>
@@ -5273,10 +5324,10 @@
       <w:pPr>
         <w:pStyle w:val="Code"/>
         <w:rPr>
-          <w:ins w:id="409" w:author="Jimmy Bogard" w:date="2010-04-11T19:19:00Z"/>
-        </w:rPr>
-      </w:pPr>
-      <w:ins w:id="410" w:author="Jimmy Bogard" w:date="2010-04-11T19:19:00Z">
+          <w:ins w:id="410" w:author="Jimmy Bogard" w:date="2010-04-11T19:19:00Z"/>
+        </w:rPr>
+      </w:pPr>
+      <w:ins w:id="411" w:author="Jimmy Bogard" w:date="2010-04-11T19:19:00Z">
         <w:r>
           <w:t xml:space="preserve">    &lt;input type="button" value="Add File" /&gt;</w:t>
         </w:r>
@@ -5289,10 +5340,10 @@
       <w:pPr>
         <w:pStyle w:val="Code"/>
         <w:rPr>
-          <w:ins w:id="411" w:author="Jimmy Bogard" w:date="2010-04-11T19:19:00Z"/>
-        </w:rPr>
-      </w:pPr>
-      <w:ins w:id="412" w:author="Jimmy Bogard" w:date="2010-04-11T19:19:00Z">
+          <w:ins w:id="412" w:author="Jimmy Bogard" w:date="2010-04-11T19:19:00Z"/>
+        </w:rPr>
+      </w:pPr>
+      <w:ins w:id="413" w:author="Jimmy Bogard" w:date="2010-04-11T19:19:00Z">
         <w:r>
           <w:t xml:space="preserve">  &lt;/UplevelSelectorTemplate&gt;</w:t>
         </w:r>
@@ -5302,10 +5353,10 @@
       <w:pPr>
         <w:pStyle w:val="Code"/>
         <w:rPr>
-          <w:ins w:id="413" w:author="Jimmy Bogard" w:date="2010-04-11T19:19:00Z"/>
-        </w:rPr>
-      </w:pPr>
-      <w:ins w:id="414" w:author="Jimmy Bogard" w:date="2010-04-11T19:19:00Z">
+          <w:ins w:id="414" w:author="Jimmy Bogard" w:date="2010-04-11T19:19:00Z"/>
+        </w:rPr>
+      </w:pPr>
+      <w:ins w:id="415" w:author="Jimmy Bogard" w:date="2010-04-11T19:19:00Z">
         <w:r>
           <w:t xml:space="preserve">  &lt;FileTemplate&gt;</w:t>
         </w:r>
@@ -5315,10 +5366,10 @@
       <w:pPr>
         <w:pStyle w:val="Code"/>
         <w:rPr>
-          <w:ins w:id="415" w:author="Jimmy Bogard" w:date="2010-04-11T19:19:00Z"/>
-        </w:rPr>
-      </w:pPr>
-      <w:ins w:id="416" w:author="Jimmy Bogard" w:date="2010-04-11T19:19:00Z">
+          <w:ins w:id="416" w:author="Jimmy Bogard" w:date="2010-04-11T19:19:00Z"/>
+        </w:rPr>
+      </w:pPr>
+      <w:ins w:id="417" w:author="Jimmy Bogard" w:date="2010-04-11T19:19:00Z">
         <w:r>
           <w:t xml:space="preserve">    &lt;kw:FileListRemoveLink runat="server"&gt;</w:t>
         </w:r>
@@ -5328,10 +5379,10 @@
       <w:pPr>
         <w:pStyle w:val="Code"/>
         <w:rPr>
-          <w:ins w:id="417" w:author="Jimmy Bogard" w:date="2010-04-11T19:19:00Z"/>
-        </w:rPr>
-      </w:pPr>
-      <w:ins w:id="418" w:author="Jimmy Bogard" w:date="2010-04-11T19:19:00Z">
+          <w:ins w:id="418" w:author="Jimmy Bogard" w:date="2010-04-11T19:19:00Z"/>
+        </w:rPr>
+      </w:pPr>
+      <w:ins w:id="419" w:author="Jimmy Bogard" w:date="2010-04-11T19:19:00Z">
         <w:r>
           <w:t xml:space="preserve">      [x] remove&lt;/kw:FileListRemoveLink&gt;</w:t>
         </w:r>
@@ -5344,10 +5395,10 @@
       <w:pPr>
         <w:pStyle w:val="Code"/>
         <w:rPr>
-          <w:ins w:id="419" w:author="Jimmy Bogard" w:date="2010-04-11T19:19:00Z"/>
-        </w:rPr>
-      </w:pPr>
-      <w:ins w:id="420" w:author="Jimmy Bogard" w:date="2010-04-11T19:19:00Z">
+          <w:ins w:id="420" w:author="Jimmy Bogard" w:date="2010-04-11T19:19:00Z"/>
+        </w:rPr>
+      </w:pPr>
+      <w:ins w:id="421" w:author="Jimmy Bogard" w:date="2010-04-11T19:19:00Z">
         <w:r>
           <w:t xml:space="preserve">    &lt;kw:FileListFileName runat="server" /&gt;</w:t>
         </w:r>
@@ -5357,10 +5408,10 @@
       <w:pPr>
         <w:pStyle w:val="Code"/>
         <w:rPr>
-          <w:ins w:id="421" w:author="Jimmy Bogard" w:date="2010-04-11T19:19:00Z"/>
-        </w:rPr>
-      </w:pPr>
-      <w:ins w:id="422" w:author="Jimmy Bogard" w:date="2010-04-11T19:19:00Z">
+          <w:ins w:id="422" w:author="Jimmy Bogard" w:date="2010-04-11T19:19:00Z"/>
+        </w:rPr>
+      </w:pPr>
+      <w:ins w:id="423" w:author="Jimmy Bogard" w:date="2010-04-11T19:19:00Z">
         <w:r>
           <w:t xml:space="preserve">    &lt;kw:FileListValidationMessage runat="server" ForeColor="Red" /&gt;</w:t>
         </w:r>
@@ -5370,10 +5421,10 @@
       <w:pPr>
         <w:pStyle w:val="Code"/>
         <w:rPr>
-          <w:ins w:id="423" w:author="Jimmy Bogard" w:date="2010-04-11T19:19:00Z"/>
-        </w:rPr>
-      </w:pPr>
-      <w:ins w:id="424" w:author="Jimmy Bogard" w:date="2010-04-11T19:19:00Z">
+          <w:ins w:id="424" w:author="Jimmy Bogard" w:date="2010-04-11T19:19:00Z"/>
+        </w:rPr>
+      </w:pPr>
+      <w:ins w:id="425" w:author="Jimmy Bogard" w:date="2010-04-11T19:19:00Z">
         <w:r>
           <w:t xml:space="preserve">  &lt;/FileTemplate&gt;</w:t>
         </w:r>
@@ -5383,10 +5434,10 @@
       <w:pPr>
         <w:pStyle w:val="Code"/>
         <w:rPr>
-          <w:ins w:id="425" w:author="Jimmy Bogard" w:date="2010-04-11T19:19:00Z"/>
-        </w:rPr>
-      </w:pPr>
-      <w:ins w:id="426" w:author="Jimmy Bogard" w:date="2010-04-11T19:19:00Z">
+          <w:ins w:id="426" w:author="Jimmy Bogard" w:date="2010-04-11T19:19:00Z"/>
+        </w:rPr>
+      </w:pPr>
+      <w:ins w:id="427" w:author="Jimmy Bogard" w:date="2010-04-11T19:19:00Z">
         <w:r>
           <w:t xml:space="preserve">  &lt;ProgressTemplate&gt;</w:t>
         </w:r>
@@ -5396,10 +5447,10 @@
       <w:pPr>
         <w:pStyle w:val="Code"/>
         <w:rPr>
-          <w:ins w:id="427" w:author="Jimmy Bogard" w:date="2010-04-11T19:19:00Z"/>
-        </w:rPr>
-      </w:pPr>
-      <w:ins w:id="428" w:author="Jimmy Bogard" w:date="2010-04-11T19:19:00Z">
+          <w:ins w:id="428" w:author="Jimmy Bogard" w:date="2010-04-11T19:19:00Z"/>
+        </w:rPr>
+      </w:pPr>
+      <w:ins w:id="429" w:author="Jimmy Bogard" w:date="2010-04-11T19:19:00Z">
         <w:r>
           <w:t xml:space="preserve">    &lt;table width="99%"&gt;&lt;tr&gt;&lt;td&gt;</w:t>
         </w:r>
@@ -5409,10 +5460,10 @@
       <w:pPr>
         <w:pStyle w:val="Code"/>
         <w:rPr>
-          <w:ins w:id="429" w:author="Jimmy Bogard" w:date="2010-04-11T19:19:00Z"/>
-        </w:rPr>
-      </w:pPr>
-      <w:ins w:id="430" w:author="Jimmy Bogard" w:date="2010-04-11T19:19:00Z">
+          <w:ins w:id="430" w:author="Jimmy Bogard" w:date="2010-04-11T19:19:00Z"/>
+        </w:rPr>
+      </w:pPr>
+      <w:ins w:id="431" w:author="Jimmy Bogard" w:date="2010-04-11T19:19:00Z">
         <w:r>
           <w:t xml:space="preserve">      &lt;p&gt;Upload Progress:&lt;/p&gt;</w:t>
         </w:r>
@@ -5422,10 +5473,10 @@
       <w:pPr>
         <w:pStyle w:val="Code"/>
         <w:rPr>
-          <w:ins w:id="431" w:author="Jimmy Bogard" w:date="2010-04-11T19:19:00Z"/>
-        </w:rPr>
-      </w:pPr>
-      <w:ins w:id="432" w:author="Jimmy Bogard" w:date="2010-04-11T19:19:00Z">
+          <w:ins w:id="432" w:author="Jimmy Bogard" w:date="2010-04-11T19:19:00Z"/>
+        </w:rPr>
+      </w:pPr>
+      <w:ins w:id="433" w:author="Jimmy Bogard" w:date="2010-04-11T19:19:00Z">
         <w:r>
           <w:t xml:space="preserve">      &lt;div class="progressBorder"&gt;</w:t>
         </w:r>
@@ -5435,20 +5486,20 @@
       <w:pPr>
         <w:pStyle w:val="Code"/>
         <w:rPr>
-          <w:ins w:id="433" w:author="Jimmy Bogard" w:date="2010-04-11T19:19:00Z"/>
-        </w:rPr>
-      </w:pPr>
-      <w:ins w:id="434" w:author="Jimmy Bogard" w:date="2010-04-11T19:19:00Z">
+          <w:ins w:id="434" w:author="Jimmy Bogard" w:date="2010-04-11T19:19:00Z"/>
+        </w:rPr>
+      </w:pPr>
+      <w:ins w:id="435" w:author="Jimmy Bogard" w:date="2010-04-11T19:19:00Z">
         <w:r>
           <w:t xml:space="preserve">        &lt;kw:UploadProgressBarElement runat="server" </w:t>
         </w:r>
       </w:ins>
-      <w:ins w:id="435" w:author="Jimmy Bogard" w:date="2010-04-11T19:20:00Z">
+      <w:ins w:id="436" w:author="Jimmy Bogard" w:date="2010-04-11T19:20:00Z">
         <w:r>
           <w:t xml:space="preserve">                     </w:t>
         </w:r>
       </w:ins>
-      <w:ins w:id="436" w:author="Jimmy Bogard" w:date="2010-04-11T19:19:00Z">
+      <w:ins w:id="437" w:author="Jimmy Bogard" w:date="2010-04-11T19:19:00Z">
         <w:r>
           <w:t>CssClass="progressBar"/&gt;</w:t>
         </w:r>
@@ -5458,10 +5509,10 @@
       <w:pPr>
         <w:pStyle w:val="Code"/>
         <w:rPr>
-          <w:ins w:id="437" w:author="Jimmy Bogard" w:date="2010-04-11T19:19:00Z"/>
-        </w:rPr>
-      </w:pPr>
-      <w:ins w:id="438" w:author="Jimmy Bogard" w:date="2010-04-11T19:19:00Z">
+          <w:ins w:id="438" w:author="Jimmy Bogard" w:date="2010-04-11T19:19:00Z"/>
+        </w:rPr>
+      </w:pPr>
+      <w:ins w:id="439" w:author="Jimmy Bogard" w:date="2010-04-11T19:19:00Z">
         <w:r>
           <w:t xml:space="preserve">        &lt;div class="progressValue"&gt;</w:t>
         </w:r>
@@ -5471,40 +5522,40 @@
       <w:pPr>
         <w:pStyle w:val="Code"/>
         <w:rPr>
-          <w:ins w:id="439" w:author="Jimmy Bogard" w:date="2010-04-11T19:19:00Z"/>
-        </w:rPr>
-      </w:pPr>
-      <w:ins w:id="440" w:author="Jimmy Bogard" w:date="2010-04-11T19:19:00Z">
+          <w:ins w:id="440" w:author="Jimmy Bogard" w:date="2010-04-11T19:19:00Z"/>
+        </w:rPr>
+      </w:pPr>
+      <w:ins w:id="441" w:author="Jimmy Bogard" w:date="2010-04-11T19:19:00Z">
         <w:r>
           <w:t xml:space="preserve">          &lt;kw:UploadProgressElement runat="server" </w:t>
         </w:r>
       </w:ins>
-      <w:ins w:id="441" w:author="Jimmy Bogard" w:date="2010-04-11T19:20:00Z">
+      <w:ins w:id="442" w:author="Jimmy Bogard" w:date="2010-04-11T19:20:00Z">
         <w:r>
           <w:t xml:space="preserve">                    </w:t>
         </w:r>
       </w:ins>
-      <w:ins w:id="442" w:author="Jimmy Bogard" w:date="2010-04-11T19:31:00Z">
+      <w:ins w:id="443" w:author="Jimmy Bogard" w:date="2010-04-11T19:31:00Z">
         <w:r>
           <w:t xml:space="preserve"> </w:t>
         </w:r>
       </w:ins>
-      <w:ins w:id="443" w:author="Jimmy Bogard" w:date="2010-04-11T19:20:00Z">
+      <w:ins w:id="444" w:author="Jimmy Bogard" w:date="2010-04-11T19:20:00Z">
         <w:r>
           <w:t>#</w:t>
         </w:r>
       </w:ins>
-      <w:ins w:id="444" w:author="Jimmy Bogard" w:date="2010-04-11T19:31:00Z">
+      <w:ins w:id="445" w:author="Jimmy Bogard" w:date="2010-04-11T19:31:00Z">
         <w:r>
           <w:t>9</w:t>
         </w:r>
       </w:ins>
-      <w:ins w:id="445" w:author="Jimmy Bogard" w:date="2010-04-11T19:20:00Z">
+      <w:ins w:id="446" w:author="Jimmy Bogard" w:date="2010-04-11T19:20:00Z">
         <w:r>
           <w:t xml:space="preserve">  </w:t>
         </w:r>
       </w:ins>
-      <w:ins w:id="446" w:author="Jimmy Bogard" w:date="2010-04-11T19:19:00Z">
+      <w:ins w:id="447" w:author="Jimmy Bogard" w:date="2010-04-11T19:19:00Z">
         <w:r>
           <w:t>Element="PercentCompleteText"&gt;</w:t>
         </w:r>
@@ -5514,10 +5565,10 @@
       <w:pPr>
         <w:pStyle w:val="Code"/>
         <w:rPr>
-          <w:ins w:id="447" w:author="Jimmy Bogard" w:date="2010-04-11T19:19:00Z"/>
-        </w:rPr>
-      </w:pPr>
-      <w:ins w:id="448" w:author="Jimmy Bogard" w:date="2010-04-11T19:19:00Z">
+          <w:ins w:id="448" w:author="Jimmy Bogard" w:date="2010-04-11T19:19:00Z"/>
+        </w:rPr>
+      </w:pPr>
+      <w:ins w:id="449" w:author="Jimmy Bogard" w:date="2010-04-11T19:19:00Z">
         <w:r>
           <w:t xml:space="preserve">            (calculating)</w:t>
         </w:r>
@@ -5527,10 +5578,10 @@
       <w:pPr>
         <w:pStyle w:val="Code"/>
         <w:rPr>
-          <w:ins w:id="449" w:author="Jimmy Bogard" w:date="2010-04-11T19:19:00Z"/>
-        </w:rPr>
-      </w:pPr>
-      <w:ins w:id="450" w:author="Jimmy Bogard" w:date="2010-04-11T19:19:00Z">
+          <w:ins w:id="450" w:author="Jimmy Bogard" w:date="2010-04-11T19:19:00Z"/>
+        </w:rPr>
+      </w:pPr>
+      <w:ins w:id="451" w:author="Jimmy Bogard" w:date="2010-04-11T19:19:00Z">
         <w:r>
           <w:t xml:space="preserve">          &lt;/kw:UploadProgressElement&gt;</w:t>
         </w:r>
@@ -5540,10 +5591,10 @@
       <w:pPr>
         <w:pStyle w:val="Code"/>
         <w:rPr>
-          <w:ins w:id="451" w:author="Jimmy Bogard" w:date="2010-04-11T19:19:00Z"/>
-        </w:rPr>
-      </w:pPr>
-      <w:ins w:id="452" w:author="Jimmy Bogard" w:date="2010-04-11T19:19:00Z">
+          <w:ins w:id="452" w:author="Jimmy Bogard" w:date="2010-04-11T19:19:00Z"/>
+        </w:rPr>
+      </w:pPr>
+      <w:ins w:id="453" w:author="Jimmy Bogard" w:date="2010-04-11T19:19:00Z">
         <w:r>
           <w:t xml:space="preserve">        &lt;/div&gt;</w:t>
         </w:r>
@@ -5553,10 +5604,10 @@
       <w:pPr>
         <w:pStyle w:val="Code"/>
         <w:rPr>
-          <w:ins w:id="453" w:author="Jimmy Bogard" w:date="2010-04-11T19:19:00Z"/>
-        </w:rPr>
-      </w:pPr>
-      <w:ins w:id="454" w:author="Jimmy Bogard" w:date="2010-04-11T19:19:00Z">
+          <w:ins w:id="454" w:author="Jimmy Bogard" w:date="2010-04-11T19:19:00Z"/>
+        </w:rPr>
+      </w:pPr>
+      <w:ins w:id="455" w:author="Jimmy Bogard" w:date="2010-04-11T19:19:00Z">
         <w:r>
           <w:t xml:space="preserve">      &lt;/div&gt;</w:t>
         </w:r>
@@ -5566,10 +5617,10 @@
       <w:pPr>
         <w:pStyle w:val="Code"/>
         <w:rPr>
-          <w:ins w:id="455" w:author="Jimmy Bogard" w:date="2010-04-11T19:19:00Z"/>
-        </w:rPr>
-      </w:pPr>
-      <w:ins w:id="456" w:author="Jimmy Bogard" w:date="2010-04-11T19:19:00Z">
+          <w:ins w:id="456" w:author="Jimmy Bogard" w:date="2010-04-11T19:19:00Z"/>
+        </w:rPr>
+      </w:pPr>
+      <w:ins w:id="457" w:author="Jimmy Bogard" w:date="2010-04-11T19:19:00Z">
         <w:r>
           <w:t xml:space="preserve">    &lt;/td&gt;&lt;/tr&gt;&lt;/table&gt;</w:t>
         </w:r>
@@ -5579,10 +5630,10 @@
       <w:pPr>
         <w:pStyle w:val="Code"/>
         <w:rPr>
-          <w:ins w:id="457" w:author="Jimmy Bogard" w:date="2010-04-11T19:19:00Z"/>
-        </w:rPr>
-      </w:pPr>
-      <w:ins w:id="458" w:author="Jimmy Bogard" w:date="2010-04-11T19:19:00Z">
+          <w:ins w:id="458" w:author="Jimmy Bogard" w:date="2010-04-11T19:19:00Z"/>
+        </w:rPr>
+      </w:pPr>
+      <w:ins w:id="459" w:author="Jimmy Bogard" w:date="2010-04-11T19:19:00Z">
         <w:r>
           <w:t xml:space="preserve">  &lt;/ProgressTemplate&gt;</w:t>
         </w:r>
@@ -5592,10 +5643,10 @@
       <w:pPr>
         <w:pStyle w:val="Code"/>
         <w:rPr>
-          <w:ins w:id="459" w:author="Jimmy Bogard" w:date="2010-04-11T19:19:00Z"/>
-        </w:rPr>
-      </w:pPr>
-      <w:ins w:id="460" w:author="Jimmy Bogard" w:date="2010-04-11T19:19:00Z">
+          <w:ins w:id="460" w:author="Jimmy Bogard" w:date="2010-04-11T19:19:00Z"/>
+        </w:rPr>
+      </w:pPr>
+      <w:ins w:id="461" w:author="Jimmy Bogard" w:date="2010-04-11T19:19:00Z">
         <w:r>
           <w:t>&lt;/kw:SlickUpload&gt;</w:t>
         </w:r>
@@ -5605,10 +5656,10 @@
       <w:pPr>
         <w:pStyle w:val="Code"/>
         <w:rPr>
-          <w:ins w:id="461" w:author="Jimmy Bogard" w:date="2010-04-11T19:19:00Z"/>
-        </w:rPr>
-      </w:pPr>
-      <w:ins w:id="462" w:author="Jimmy Bogard" w:date="2010-04-11T19:19:00Z">
+          <w:ins w:id="462" w:author="Jimmy Bogard" w:date="2010-04-11T19:19:00Z"/>
+        </w:rPr>
+      </w:pPr>
+      <w:ins w:id="463" w:author="Jimmy Bogard" w:date="2010-04-11T19:19:00Z">
         <w:r>
           <w:t>&lt;hr /&gt;</w:t>
         </w:r>
@@ -5618,10 +5669,10 @@
       <w:pPr>
         <w:pStyle w:val="Code"/>
         <w:rPr>
-          <w:ins w:id="463" w:author="Jimmy Bogard" w:date="2010-04-11T19:19:00Z"/>
-        </w:rPr>
-      </w:pPr>
-      <w:ins w:id="464" w:author="Jimmy Bogard" w:date="2010-04-11T19:19:00Z">
+          <w:ins w:id="464" w:author="Jimmy Bogard" w:date="2010-04-11T19:19:00Z"/>
+        </w:rPr>
+      </w:pPr>
+      <w:ins w:id="465" w:author="Jimmy Bogard" w:date="2010-04-11T19:19:00Z">
         <w:r>
           <w:t>&lt;p&gt;</w:t>
         </w:r>
@@ -5631,20 +5682,20 @@
       <w:pPr>
         <w:pStyle w:val="Code"/>
         <w:rPr>
-          <w:ins w:id="465" w:author="Jimmy Bogard" w:date="2010-04-11T19:19:00Z"/>
-        </w:rPr>
-      </w:pPr>
-      <w:ins w:id="466" w:author="Jimmy Bogard" w:date="2010-04-11T19:19:00Z">
+          <w:ins w:id="466" w:author="Jimmy Bogard" w:date="2010-04-11T19:19:00Z"/>
+        </w:rPr>
+      </w:pPr>
+      <w:ins w:id="467" w:author="Jimmy Bogard" w:date="2010-04-11T19:19:00Z">
         <w:r>
           <w:t xml:space="preserve">  &lt;input type="submit" value="Upload" id="uploadButton" /&gt;</w:t>
         </w:r>
       </w:ins>
-      <w:ins w:id="467" w:author="Jimmy Bogard" w:date="2010-04-11T19:20:00Z">
+      <w:ins w:id="468" w:author="Jimmy Bogard" w:date="2010-04-11T19:20:00Z">
         <w:r>
           <w:t xml:space="preserve">            #1</w:t>
         </w:r>
       </w:ins>
-      <w:ins w:id="468" w:author="Jimmy Bogard" w:date="2010-04-11T19:31:00Z">
+      <w:ins w:id="469" w:author="Jimmy Bogard" w:date="2010-04-11T19:31:00Z">
         <w:r>
           <w:t>0</w:t>
         </w:r>
@@ -5654,10 +5705,10 @@
       <w:pPr>
         <w:pStyle w:val="Code"/>
         <w:rPr>
-          <w:ins w:id="469" w:author="Jimmy Bogard" w:date="2010-04-11T19:19:00Z"/>
-        </w:rPr>
-      </w:pPr>
-      <w:ins w:id="470" w:author="Jimmy Bogard" w:date="2010-04-11T19:19:00Z">
+          <w:ins w:id="470" w:author="Jimmy Bogard" w:date="2010-04-11T19:19:00Z"/>
+        </w:rPr>
+      </w:pPr>
+      <w:ins w:id="471" w:author="Jimmy Bogard" w:date="2010-04-11T19:19:00Z">
         <w:r>
           <w:t>&lt;/p&gt;</w:t>
         </w:r>
@@ -5667,15 +5718,15 @@
       <w:pPr>
         <w:pStyle w:val="Code"/>
         <w:rPr>
-          <w:ins w:id="471" w:author="Jimmy Bogard" w:date="2010-04-11T19:19:00Z"/>
-        </w:rPr>
-        <w:pPrChange w:id="472" w:author="Jimmy Bogard" w:date="2010-04-11T16:51:00Z">
+          <w:ins w:id="472" w:author="Jimmy Bogard" w:date="2010-04-11T19:19:00Z"/>
+        </w:rPr>
+        <w:pPrChange w:id="473" w:author="Jimmy Bogard" w:date="2010-04-11T16:51:00Z">
           <w:pPr>
             <w:pStyle w:val="Head1"/>
           </w:pPr>
         </w:pPrChange>
       </w:pPr>
-      <w:ins w:id="473" w:author="Jimmy Bogard" w:date="2010-04-11T19:19:00Z">
+      <w:ins w:id="474" w:author="Jimmy Bogard" w:date="2010-04-11T19:19:00Z">
         <w:r>
           <w:t>&lt;% } %&gt;</w:t>
         </w:r>
@@ -5685,23 +5736,26 @@
       <w:pPr>
         <w:pStyle w:val="Body"/>
         <w:rPr>
-          <w:ins w:id="474" w:author="Jimmy Bogard" w:date="2010-04-11T19:22:00Z"/>
-        </w:rPr>
-        <w:pPrChange w:id="475" w:author="Jimmy Bogard" w:date="2010-04-11T19:19:00Z">
+          <w:ins w:id="475" w:author="Jimmy Bogard" w:date="2010-04-11T19:22:00Z"/>
+        </w:rPr>
+        <w:pPrChange w:id="476" w:author="Jimmy Bogard" w:date="2010-04-11T19:19:00Z">
           <w:pPr>
             <w:pStyle w:val="Head1"/>
           </w:pPr>
         </w:pPrChange>
       </w:pPr>
-      <w:ins w:id="476" w:author="Jimmy Bogard" w:date="2010-04-11T19:21:00Z">
+      <w:ins w:id="477" w:author="Jimmy Bogard" w:date="2010-04-11T19:21:00Z">
         <w:r>
           <w:t xml:space="preserve">To build our file upload form, we first need to build the outermost form HTML tags with the </w:t>
         </w:r>
         <w:r>
           <w:rPr>
             <w:rStyle w:val="CodeinText"/>
-            <w:rPrChange w:id="477" w:author="Jimmy Bogard" w:date="2010-04-11T21:15:00Z">
-              <w:rPr/>
+            <w:rPrChange w:id="478" w:author="Jimmy Bogard" w:date="2010-04-11T21:15:00Z">
+              <w:rPr>
+                <w:b w:val="0"/>
+                <w:i w:val="0"/>
+              </w:rPr>
             </w:rPrChange>
           </w:rPr>
           <w:t>Html.BeginForm</w:t>
@@ -5712,8 +5766,11 @@
         <w:r>
           <w:rPr>
             <w:rStyle w:val="CodeinText"/>
-            <w:rPrChange w:id="478" w:author="Jimmy Bogard" w:date="2010-04-11T21:15:00Z">
-              <w:rPr/>
+            <w:rPrChange w:id="479" w:author="Jimmy Bogard" w:date="2010-04-11T21:15:00Z">
+              <w:rPr>
+                <w:b w:val="0"/>
+                <w:i w:val="0"/>
+              </w:rPr>
             </w:rPrChange>
           </w:rPr>
           <w:t>UploadResult</w:t>
@@ -5722,17 +5779,17 @@
           <w:t xml:space="preserve"> action of the Upload controller, which will be the action redirected to after the upload is complete.  To ensure our form works correctly with the browser and the SlickUpload control, we give the form a unique ID and set the encoding to "multipart/form-data" (2).  Next, we add </w:t>
         </w:r>
       </w:ins>
-      <w:ins w:id="479" w:author="Jimmy Bogard" w:date="2010-04-11T19:22:00Z">
+      <w:ins w:id="480" w:author="Jimmy Bogard" w:date="2010-04-11T19:22:00Z">
         <w:r>
           <w:t>the</w:t>
         </w:r>
       </w:ins>
-      <w:ins w:id="480" w:author="Jimmy Bogard" w:date="2010-04-11T19:21:00Z">
+      <w:ins w:id="481" w:author="Jimmy Bogard" w:date="2010-04-11T19:21:00Z">
         <w:r>
           <w:t xml:space="preserve"> </w:t>
         </w:r>
       </w:ins>
-      <w:ins w:id="481" w:author="Jimmy Bogard" w:date="2010-04-11T19:22:00Z">
+      <w:ins w:id="482" w:author="Jimmy Bogard" w:date="2010-04-11T19:22:00Z">
         <w:r>
           <w:t>SlickUpload control (3), matching the upload form ID to the form tag's ID and setting the maximum number of uploaded files to one.  The control allows adding multiple files, but we will restrict the number of files to one for this example.</w:t>
         </w:r>
@@ -5742,15 +5799,15 @@
       <w:pPr>
         <w:pStyle w:val="Body"/>
         <w:rPr>
-          <w:ins w:id="482" w:author="Jimmy Bogard" w:date="2010-04-11T19:24:00Z"/>
-        </w:rPr>
-        <w:pPrChange w:id="483" w:author="Jimmy Bogard" w:date="2010-04-11T19:19:00Z">
+          <w:ins w:id="483" w:author="Jimmy Bogard" w:date="2010-04-11T19:24:00Z"/>
+        </w:rPr>
+        <w:pPrChange w:id="484" w:author="Jimmy Bogard" w:date="2010-04-11T19:19:00Z">
           <w:pPr>
             <w:pStyle w:val="Head1"/>
           </w:pPr>
         </w:pPrChange>
       </w:pPr>
-      <w:ins w:id="484" w:author="Jimmy Bogard" w:date="2010-04-11T19:24:00Z">
+      <w:ins w:id="485" w:author="Jimmy Bogard" w:date="2010-04-11T19:24:00Z">
         <w:r>
           <w:t>The next two configuration properties match up to a cancel button (which we leave off) (4) and the upload button (5).  The values match up to HTML element identifiers, as our input button for initiating the upload has an ID of "uploadButton</w:t>
         </w:r>
@@ -5758,12 +5815,12 @@
           <w:t>" also (1</w:t>
         </w:r>
       </w:ins>
-      <w:ins w:id="485" w:author="Jimmy Bogard" w:date="2010-04-11T19:31:00Z">
+      <w:ins w:id="486" w:author="Jimmy Bogard" w:date="2010-04-11T19:31:00Z">
         <w:r>
           <w:t>0</w:t>
         </w:r>
       </w:ins>
-      <w:ins w:id="486" w:author="Jimmy Bogard" w:date="2010-04-11T19:24:00Z">
+      <w:ins w:id="487" w:author="Jimmy Bogard" w:date="2010-04-11T19:24:00Z">
         <w:r>
           <w:t>).</w:t>
         </w:r>
@@ -5773,20 +5830,20 @@
       <w:pPr>
         <w:pStyle w:val="Body"/>
         <w:rPr>
-          <w:ins w:id="487" w:author="Jimmy Bogard" w:date="2010-04-11T19:33:00Z"/>
-        </w:rPr>
-        <w:pPrChange w:id="488" w:author="Jimmy Bogard" w:date="2010-04-11T19:19:00Z">
+          <w:ins w:id="488" w:author="Jimmy Bogard" w:date="2010-04-11T19:33:00Z"/>
+        </w:rPr>
+        <w:pPrChange w:id="489" w:author="Jimmy Bogard" w:date="2010-04-11T19:19:00Z">
           <w:pPr>
             <w:pStyle w:val="Head1"/>
           </w:pPr>
         </w:pPrChange>
       </w:pPr>
-      <w:ins w:id="489" w:author="Jimmy Bogard" w:date="2010-04-11T19:25:00Z">
+      <w:ins w:id="490" w:author="Jimmy Bogard" w:date="2010-04-11T19:25:00Z">
         <w:r>
           <w:t xml:space="preserve">With the control configured, we supply a set of templates for the file selector, file template and progress template.  To support older browsers, we configure both the </w:t>
         </w:r>
       </w:ins>
-      <w:ins w:id="490" w:author="Jimmy Bogard" w:date="2010-04-11T19:26:00Z">
+      <w:ins w:id="491" w:author="Jimmy Bogard" w:date="2010-04-11T19:26:00Z">
         <w:r>
           <w:t>down-</w:t>
         </w:r>
@@ -5795,12 +5852,12 @@
           <w:t>level (6) and up-level (7) file templates.  Older browsers are presented with the normal file input, while newer browsers are presented</w:t>
         </w:r>
       </w:ins>
-      <w:ins w:id="491" w:author="Jimmy Bogard" w:date="2010-04-11T19:27:00Z">
+      <w:ins w:id="492" w:author="Jimmy Bogard" w:date="2010-04-11T19:27:00Z">
         <w:r>
           <w:t xml:space="preserve"> with a simple button.</w:t>
         </w:r>
       </w:ins>
-      <w:ins w:id="492" w:author="Jimmy Bogard" w:date="2010-04-11T19:33:00Z">
+      <w:ins w:id="493" w:author="Jimmy Bogard" w:date="2010-04-11T19:33:00Z">
         <w:r>
           <w:t xml:space="preserve">  In figure 5.3 below we see the site showing the file selector template.</w:t>
         </w:r>
@@ -5810,15 +5867,15 @@
       <w:pPr>
         <w:pStyle w:val="Figure"/>
         <w:rPr>
-          <w:ins w:id="493" w:author="Jimmy Bogard" w:date="2010-04-11T19:33:00Z"/>
-        </w:rPr>
-        <w:pPrChange w:id="494" w:author="Jimmy Bogard" w:date="2010-04-11T19:33:00Z">
+          <w:ins w:id="494" w:author="Jimmy Bogard" w:date="2010-04-11T19:33:00Z"/>
+        </w:rPr>
+        <w:pPrChange w:id="495" w:author="Jimmy Bogard" w:date="2010-04-11T19:33:00Z">
           <w:pPr>
             <w:pStyle w:val="Head1"/>
           </w:pPr>
         </w:pPrChange>
       </w:pPr>
-      <w:ins w:id="495" w:author="Jimmy Bogard" w:date="2010-04-11T19:33:00Z">
+      <w:ins w:id="496" w:author="Jimmy Bogard" w:date="2010-04-11T19:33:00Z">
         <w:r>
           <w:rPr>
             <w:noProof/>
@@ -5875,25 +5932,25 @@
       <w:pPr>
         <w:pStyle w:val="FigureCaption"/>
         <w:rPr>
-          <w:ins w:id="496" w:author="Jimmy Bogard" w:date="2010-04-11T19:33:00Z"/>
-        </w:rPr>
-        <w:pPrChange w:id="497" w:author="Jimmy Bogard" w:date="2010-04-11T19:33:00Z">
+          <w:ins w:id="497" w:author="Jimmy Bogard" w:date="2010-04-11T19:33:00Z"/>
+        </w:rPr>
+        <w:pPrChange w:id="498" w:author="Jimmy Bogard" w:date="2010-04-11T19:33:00Z">
           <w:pPr>
             <w:pStyle w:val="Head1"/>
           </w:pPr>
         </w:pPrChange>
       </w:pPr>
-      <w:ins w:id="498" w:author="Jimmy Bogard" w:date="2010-04-11T19:33:00Z">
+      <w:ins w:id="499" w:author="Jimmy Bogard" w:date="2010-04-11T19:33:00Z">
         <w:r>
           <w:t xml:space="preserve">Figure 5.3 The </w:t>
         </w:r>
       </w:ins>
-      <w:ins w:id="499" w:author="Jimmy Bogard" w:date="2010-04-11T19:34:00Z">
+      <w:ins w:id="500" w:author="Jimmy Bogard" w:date="2010-04-11T19:34:00Z">
         <w:r>
           <w:t>upload file screen</w:t>
         </w:r>
       </w:ins>
-      <w:ins w:id="500" w:author="Jimmy Bogard" w:date="2010-04-11T19:33:00Z">
+      <w:ins w:id="501" w:author="Jimmy Bogard" w:date="2010-04-11T19:33:00Z">
         <w:r>
           <w:t xml:space="preserve"> showing the file selector template</w:t>
         </w:r>
@@ -5903,25 +5960,25 @@
       <w:pPr>
         <w:pStyle w:val="Body"/>
         <w:rPr>
-          <w:ins w:id="501" w:author="Jimmy Bogard" w:date="2010-04-11T19:34:00Z"/>
-        </w:rPr>
-        <w:pPrChange w:id="502" w:author="Jimmy Bogard" w:date="2010-04-11T19:19:00Z">
+          <w:ins w:id="502" w:author="Jimmy Bogard" w:date="2010-04-11T19:34:00Z"/>
+        </w:rPr>
+        <w:pPrChange w:id="503" w:author="Jimmy Bogard" w:date="2010-04-11T19:19:00Z">
           <w:pPr>
             <w:pStyle w:val="Head1"/>
           </w:pPr>
         </w:pPrChange>
       </w:pPr>
-      <w:ins w:id="503" w:author="Jimmy Bogard" w:date="2010-04-11T19:27:00Z">
+      <w:ins w:id="504" w:author="Jimmy Bogard" w:date="2010-04-11T19:27:00Z">
         <w:r>
           <w:t xml:space="preserve">Once the user chooses a file, the file template is shown for each file.  In this example, we include the name of the file and a remove link </w:t>
         </w:r>
       </w:ins>
-      <w:ins w:id="504" w:author="Jimmy Bogard" w:date="2010-04-11T19:28:00Z">
+      <w:ins w:id="505" w:author="Jimmy Bogard" w:date="2010-04-11T19:28:00Z">
         <w:r>
           <w:t>(8).  If we allowed multiple file uploads, the user could select to remove a file from the list before uploading the entire group of files.</w:t>
         </w:r>
       </w:ins>
-      <w:ins w:id="505" w:author="Jimmy Bogard" w:date="2010-04-11T19:34:00Z">
+      <w:ins w:id="506" w:author="Jimmy Bogard" w:date="2010-04-11T19:34:00Z">
         <w:r>
           <w:t xml:space="preserve">  Because we only allow one file, the Add File button is hidden once a file is chosen, as shown in figure 5.4.</w:t>
         </w:r>
@@ -5931,15 +5988,15 @@
       <w:pPr>
         <w:pStyle w:val="Figure"/>
         <w:rPr>
-          <w:ins w:id="506" w:author="Jimmy Bogard" w:date="2010-04-11T19:35:00Z"/>
-        </w:rPr>
-        <w:pPrChange w:id="507" w:author="Jimmy Bogard" w:date="2010-04-11T19:35:00Z">
+          <w:ins w:id="507" w:author="Jimmy Bogard" w:date="2010-04-11T19:35:00Z"/>
+        </w:rPr>
+        <w:pPrChange w:id="508" w:author="Jimmy Bogard" w:date="2010-04-11T19:35:00Z">
           <w:pPr>
             <w:pStyle w:val="Head1"/>
           </w:pPr>
         </w:pPrChange>
       </w:pPr>
-      <w:ins w:id="508" w:author="Jimmy Bogard" w:date="2010-04-11T19:35:00Z">
+      <w:ins w:id="509" w:author="Jimmy Bogard" w:date="2010-04-11T19:35:00Z">
         <w:r>
           <w:rPr>
             <w:noProof/>
@@ -5997,15 +6054,15 @@
       <w:pPr>
         <w:pStyle w:val="FigureCaption"/>
         <w:rPr>
-          <w:ins w:id="509" w:author="Jimmy Bogard" w:date="2010-04-11T19:28:00Z"/>
-        </w:rPr>
-        <w:pPrChange w:id="510" w:author="Jimmy Bogard" w:date="2010-04-11T19:35:00Z">
+          <w:ins w:id="510" w:author="Jimmy Bogard" w:date="2010-04-11T19:28:00Z"/>
+        </w:rPr>
+        <w:pPrChange w:id="511" w:author="Jimmy Bogard" w:date="2010-04-11T19:35:00Z">
           <w:pPr>
             <w:pStyle w:val="Head1"/>
           </w:pPr>
         </w:pPrChange>
       </w:pPr>
-      <w:ins w:id="511" w:author="Jimmy Bogard" w:date="2010-04-11T19:35:00Z">
+      <w:ins w:id="512" w:author="Jimmy Bogard" w:date="2010-04-11T19:35:00Z">
         <w:r>
           <w:t>Figure 5.4 The upload files screen showing the file listing template</w:t>
         </w:r>
@@ -6015,35 +6072,35 @@
       <w:pPr>
         <w:pStyle w:val="Body"/>
         <w:rPr>
-          <w:ins w:id="512" w:author="Jimmy Bogard" w:date="2010-04-11T19:30:00Z"/>
-        </w:rPr>
-        <w:pPrChange w:id="513" w:author="Jimmy Bogard" w:date="2010-04-11T19:32:00Z">
+          <w:ins w:id="513" w:author="Jimmy Bogard" w:date="2010-04-11T19:30:00Z"/>
+        </w:rPr>
+        <w:pPrChange w:id="514" w:author="Jimmy Bogard" w:date="2010-04-11T19:32:00Z">
           <w:pPr>
             <w:pStyle w:val="Head1"/>
           </w:pPr>
         </w:pPrChange>
       </w:pPr>
-      <w:ins w:id="514" w:author="Jimmy Bogard" w:date="2010-04-11T19:28:00Z">
+      <w:ins w:id="515" w:author="Jimmy Bogard" w:date="2010-04-11T19:28:00Z">
         <w:r>
           <w:t xml:space="preserve">Finally, we configure the progress template.  The upload progress template is shown to the user after they click the </w:t>
         </w:r>
       </w:ins>
-      <w:ins w:id="515" w:author="Jimmy Bogard" w:date="2010-04-11T19:29:00Z">
+      <w:ins w:id="516" w:author="Jimmy Bogard" w:date="2010-04-11T19:29:00Z">
         <w:r>
           <w:t>"Upload" button.  We just show a simple progress bar</w:t>
         </w:r>
       </w:ins>
-      <w:ins w:id="516" w:author="Jimmy Bogard" w:date="2010-04-11T19:30:00Z">
+      <w:ins w:id="517" w:author="Jimmy Bogard" w:date="2010-04-11T19:30:00Z">
         <w:r>
           <w:t xml:space="preserve"> (10)</w:t>
         </w:r>
       </w:ins>
-      <w:ins w:id="517" w:author="Jimmy Bogard" w:date="2010-04-11T19:29:00Z">
+      <w:ins w:id="518" w:author="Jimmy Bogard" w:date="2010-04-11T19:29:00Z">
         <w:r>
           <w:t xml:space="preserve"> using the supplied SlickUpload controls.  However, we could show much more information including the file count, current file being uploaded, </w:t>
         </w:r>
       </w:ins>
-      <w:ins w:id="518" w:author="Jimmy Bogard" w:date="2010-04-11T19:30:00Z">
+      <w:ins w:id="519" w:author="Jimmy Bogard" w:date="2010-04-11T19:30:00Z">
         <w:r>
           <w:t>upload speed and time remaining</w:t>
         </w:r>
@@ -6056,15 +6113,15 @@
       <w:pPr>
         <w:pStyle w:val="Figure"/>
         <w:rPr>
-          <w:ins w:id="519" w:author="Jimmy Bogard" w:date="2010-04-11T19:36:00Z"/>
-        </w:rPr>
-        <w:pPrChange w:id="520" w:author="Jimmy Bogard" w:date="2010-04-11T19:36:00Z">
+          <w:ins w:id="520" w:author="Jimmy Bogard" w:date="2010-04-11T19:36:00Z"/>
+        </w:rPr>
+        <w:pPrChange w:id="521" w:author="Jimmy Bogard" w:date="2010-04-11T19:36:00Z">
           <w:pPr>
             <w:pStyle w:val="Head1"/>
           </w:pPr>
         </w:pPrChange>
       </w:pPr>
-      <w:ins w:id="521" w:author="Jimmy Bogard" w:date="2010-04-11T19:36:00Z">
+      <w:ins w:id="522" w:author="Jimmy Bogard" w:date="2010-04-11T19:36:00Z">
         <w:r>
           <w:rPr>
             <w:noProof/>
@@ -6122,20 +6179,20 @@
       <w:pPr>
         <w:pStyle w:val="FigureCaption"/>
         <w:rPr>
-          <w:ins w:id="522" w:author="Jimmy Bogard" w:date="2010-04-11T19:37:00Z"/>
-        </w:rPr>
-        <w:pPrChange w:id="523" w:author="Jimmy Bogard" w:date="2010-04-11T19:36:00Z">
+          <w:ins w:id="523" w:author="Jimmy Bogard" w:date="2010-04-11T19:37:00Z"/>
+        </w:rPr>
+        <w:pPrChange w:id="524" w:author="Jimmy Bogard" w:date="2010-04-11T19:36:00Z">
           <w:pPr>
             <w:pStyle w:val="Head1"/>
           </w:pPr>
         </w:pPrChange>
       </w:pPr>
-      <w:ins w:id="524" w:author="Jimmy Bogard" w:date="2010-04-11T19:36:00Z">
+      <w:ins w:id="525" w:author="Jimmy Bogard" w:date="2010-04-11T19:36:00Z">
         <w:r>
           <w:t xml:space="preserve">Figure 5.5 </w:t>
         </w:r>
       </w:ins>
-      <w:ins w:id="525" w:author="Jimmy Bogard" w:date="2010-04-11T19:37:00Z">
+      <w:ins w:id="526" w:author="Jimmy Bogard" w:date="2010-04-11T19:37:00Z">
         <w:r>
           <w:t>The file upload screen with the progress bar shown</w:t>
         </w:r>
@@ -6145,15 +6202,15 @@
       <w:pPr>
         <w:pStyle w:val="Body"/>
         <w:rPr>
-          <w:ins w:id="526" w:author="Jimmy Bogard" w:date="2010-04-11T19:37:00Z"/>
-        </w:rPr>
-        <w:pPrChange w:id="527" w:author="Jimmy Bogard" w:date="2010-04-11T19:37:00Z">
+          <w:ins w:id="527" w:author="Jimmy Bogard" w:date="2010-04-11T19:37:00Z"/>
+        </w:rPr>
+        <w:pPrChange w:id="528" w:author="Jimmy Bogard" w:date="2010-04-11T19:37:00Z">
           <w:pPr>
             <w:pStyle w:val="Head1"/>
           </w:pPr>
         </w:pPrChange>
       </w:pPr>
-      <w:ins w:id="528" w:author="Jimmy Bogard" w:date="2010-04-11T19:37:00Z">
+      <w:ins w:id="529" w:author="Jimmy Bogard" w:date="2010-04-11T19:37:00Z">
         <w:r>
           <w:t>The file we choose was quite large, around 64 megabytes.  A progress indicator is a great mechanism to provide the user feedback that their file is being uploaded.  Without a progress bar, the user receives no information on the progress of their upload.  In practice, many users believe that the upload is not being processed, and will refresh the form or stop the upload.</w:t>
         </w:r>
@@ -6163,33 +6220,36 @@
       <w:pPr>
         <w:pStyle w:val="Body"/>
         <w:rPr>
-          <w:ins w:id="529" w:author="Jimmy Bogard" w:date="2010-04-11T19:44:00Z"/>
-        </w:rPr>
-        <w:pPrChange w:id="530" w:author="Jimmy Bogard" w:date="2010-04-11T19:37:00Z">
+          <w:ins w:id="530" w:author="Jimmy Bogard" w:date="2010-04-11T19:44:00Z"/>
+        </w:rPr>
+        <w:pPrChange w:id="531" w:author="Jimmy Bogard" w:date="2010-04-11T19:37:00Z">
           <w:pPr>
             <w:pStyle w:val="Head1"/>
           </w:pPr>
         </w:pPrChange>
       </w:pPr>
-      <w:ins w:id="531" w:author="Jimmy Bogard" w:date="2010-04-11T19:39:00Z">
+      <w:ins w:id="532" w:author="Jimmy Bogard" w:date="2010-04-11T19:39:00Z">
         <w:r>
           <w:t>The final piece we need to implement is the action that we redirect to after the file upload is successful.  We will very likely need to retrieve some sort of information about the file uploaded</w:t>
         </w:r>
       </w:ins>
-      <w:ins w:id="532" w:author="Jimmy Bogard" w:date="2010-04-11T19:40:00Z">
+      <w:ins w:id="533" w:author="Jimmy Bogard" w:date="2010-04-11T19:40:00Z">
         <w:r>
           <w:t>, especially if we want to store file metadata somewhere else for processing and viewing.</w:t>
         </w:r>
       </w:ins>
-      <w:ins w:id="533" w:author="Jimmy Bogard" w:date="2010-04-11T19:43:00Z">
+      <w:ins w:id="534" w:author="Jimmy Bogard" w:date="2010-04-11T19:43:00Z">
         <w:r>
           <w:t xml:space="preserve">  In listing 5.10, our </w:t>
         </w:r>
         <w:r>
           <w:rPr>
             <w:rStyle w:val="CodeinText"/>
-            <w:rPrChange w:id="534" w:author="Jimmy Bogard" w:date="2010-04-11T21:15:00Z">
-              <w:rPr/>
+            <w:rPrChange w:id="535" w:author="Jimmy Bogard" w:date="2010-04-11T21:15:00Z">
+              <w:rPr>
+                <w:b w:val="0"/>
+                <w:i w:val="0"/>
+              </w:rPr>
             </w:rPrChange>
           </w:rPr>
           <w:t>UploadResult</w:t>
@@ -6200,8 +6260,11 @@
         <w:r>
           <w:rPr>
             <w:rStyle w:val="CodeinText"/>
-            <w:rPrChange w:id="535" w:author="Jimmy Bogard" w:date="2010-04-11T21:15:00Z">
-              <w:rPr/>
+            <w:rPrChange w:id="536" w:author="Jimmy Bogard" w:date="2010-04-11T21:15:00Z">
+              <w:rPr>
+                <w:b w:val="0"/>
+                <w:i w:val="0"/>
+              </w:rPr>
             </w:rPrChange>
           </w:rPr>
           <w:t>UploadConnector</w:t>
@@ -6210,15 +6273,18 @@
           <w:t xml:space="preserve"> class to retrieve </w:t>
         </w:r>
       </w:ins>
-      <w:ins w:id="536" w:author="Jimmy Bogard" w:date="2010-04-11T19:44:00Z">
+      <w:ins w:id="537" w:author="Jimmy Bogard" w:date="2010-04-11T19:44:00Z">
         <w:r>
           <w:t xml:space="preserve">the </w:t>
         </w:r>
         <w:r>
           <w:rPr>
             <w:rStyle w:val="CodeinText"/>
-            <w:rPrChange w:id="537" w:author="Jimmy Bogard" w:date="2010-04-11T21:15:00Z">
-              <w:rPr/>
+            <w:rPrChange w:id="538" w:author="Jimmy Bogard" w:date="2010-04-11T21:15:00Z">
+              <w:rPr>
+                <w:b w:val="0"/>
+                <w:i w:val="0"/>
+              </w:rPr>
             </w:rPrChange>
           </w:rPr>
           <w:t>UploadStatus</w:t>
@@ -6229,8 +6295,11 @@
         <w:r>
           <w:rPr>
             <w:rStyle w:val="CodeinText"/>
-            <w:rPrChange w:id="538" w:author="Jimmy Bogard" w:date="2010-04-11T21:15:00Z">
-              <w:rPr/>
+            <w:rPrChange w:id="539" w:author="Jimmy Bogard" w:date="2010-04-11T21:15:00Z">
+              <w:rPr>
+                <w:b w:val="0"/>
+                <w:i w:val="0"/>
+              </w:rPr>
             </w:rPrChange>
           </w:rPr>
           <w:t>UploadStatus</w:t>
@@ -6244,15 +6313,15 @@
       <w:pPr>
         <w:pStyle w:val="CodeListingCaption"/>
         <w:rPr>
-          <w:ins w:id="539" w:author="Jimmy Bogard" w:date="2010-04-11T19:44:00Z"/>
-        </w:rPr>
-        <w:pPrChange w:id="540" w:author="Jimmy Bogard" w:date="2010-04-11T19:44:00Z">
+          <w:ins w:id="540" w:author="Jimmy Bogard" w:date="2010-04-11T19:44:00Z"/>
+        </w:rPr>
+        <w:pPrChange w:id="541" w:author="Jimmy Bogard" w:date="2010-04-11T19:44:00Z">
           <w:pPr>
             <w:pStyle w:val="Head1"/>
           </w:pPr>
         </w:pPrChange>
       </w:pPr>
-      <w:ins w:id="541" w:author="Jimmy Bogard" w:date="2010-04-11T19:44:00Z">
+      <w:ins w:id="542" w:author="Jimmy Bogard" w:date="2010-04-11T19:44:00Z">
         <w:r>
           <w:t>Listing 5.10 The UploadResult action</w:t>
         </w:r>
@@ -6262,10 +6331,10 @@
       <w:pPr>
         <w:pStyle w:val="Code"/>
         <w:rPr>
-          <w:ins w:id="542" w:author="Jimmy Bogard" w:date="2010-04-11T19:44:00Z"/>
-        </w:rPr>
-      </w:pPr>
-      <w:ins w:id="543" w:author="Jimmy Bogard" w:date="2010-04-11T19:44:00Z">
+          <w:ins w:id="543" w:author="Jimmy Bogard" w:date="2010-04-11T19:44:00Z"/>
+        </w:rPr>
+      </w:pPr>
+      <w:ins w:id="544" w:author="Jimmy Bogard" w:date="2010-04-11T19:44:00Z">
         <w:r>
           <w:t>public ActionResult UploadResult()</w:t>
         </w:r>
@@ -6275,10 +6344,10 @@
       <w:pPr>
         <w:pStyle w:val="Code"/>
         <w:rPr>
-          <w:ins w:id="544" w:author="Jimmy Bogard" w:date="2010-04-11T19:44:00Z"/>
-        </w:rPr>
-      </w:pPr>
-      <w:ins w:id="545" w:author="Jimmy Bogard" w:date="2010-04-11T19:44:00Z">
+          <w:ins w:id="545" w:author="Jimmy Bogard" w:date="2010-04-11T19:44:00Z"/>
+        </w:rPr>
+      </w:pPr>
+      <w:ins w:id="546" w:author="Jimmy Bogard" w:date="2010-04-11T19:44:00Z">
         <w:r>
           <w:t>{</w:t>
         </w:r>
@@ -6288,10 +6357,10 @@
       <w:pPr>
         <w:pStyle w:val="Code"/>
         <w:rPr>
-          <w:ins w:id="546" w:author="Jimmy Bogard" w:date="2010-04-11T19:44:00Z"/>
-        </w:rPr>
-      </w:pPr>
-      <w:ins w:id="547" w:author="Jimmy Bogard" w:date="2010-04-11T19:44:00Z">
+          <w:ins w:id="547" w:author="Jimmy Bogard" w:date="2010-04-11T19:44:00Z"/>
+        </w:rPr>
+      </w:pPr>
+      <w:ins w:id="548" w:author="Jimmy Bogard" w:date="2010-04-11T19:44:00Z">
         <w:r>
           <w:t xml:space="preserve">    UploadStatus status = UploadConnector.GetUploadStatus();</w:t>
         </w:r>
@@ -6301,18 +6370,18 @@
       <w:pPr>
         <w:pStyle w:val="Code"/>
         <w:rPr>
-          <w:ins w:id="548" w:author="Jimmy Bogard" w:date="2010-04-11T19:44:00Z"/>
-        </w:rPr>
-      </w:pPr>
-    </w:p>
-    <w:p>
-      <w:pPr>
-        <w:pStyle w:val="Code"/>
-        <w:rPr>
           <w:ins w:id="549" w:author="Jimmy Bogard" w:date="2010-04-11T19:44:00Z"/>
         </w:rPr>
       </w:pPr>
-      <w:ins w:id="550" w:author="Jimmy Bogard" w:date="2010-04-11T19:44:00Z">
+    </w:p>
+    <w:p>
+      <w:pPr>
+        <w:pStyle w:val="Code"/>
+        <w:rPr>
+          <w:ins w:id="550" w:author="Jimmy Bogard" w:date="2010-04-11T19:44:00Z"/>
+        </w:rPr>
+      </w:pPr>
+      <w:ins w:id="551" w:author="Jimmy Bogard" w:date="2010-04-11T19:44:00Z">
         <w:r>
           <w:t xml:space="preserve">    return View(status);</w:t>
         </w:r>
@@ -6322,15 +6391,15 @@
       <w:pPr>
         <w:pStyle w:val="Code"/>
         <w:rPr>
-          <w:ins w:id="551" w:author="Jimmy Bogard" w:date="2010-04-11T19:45:00Z"/>
-        </w:rPr>
-        <w:pPrChange w:id="552" w:author="Jimmy Bogard" w:date="2010-04-11T19:44:00Z">
+          <w:ins w:id="552" w:author="Jimmy Bogard" w:date="2010-04-11T19:45:00Z"/>
+        </w:rPr>
+        <w:pPrChange w:id="553" w:author="Jimmy Bogard" w:date="2010-04-11T19:44:00Z">
           <w:pPr>
             <w:pStyle w:val="Head1"/>
           </w:pPr>
         </w:pPrChange>
       </w:pPr>
-      <w:ins w:id="553" w:author="Jimmy Bogard" w:date="2010-04-11T19:44:00Z">
+      <w:ins w:id="554" w:author="Jimmy Bogard" w:date="2010-04-11T19:44:00Z">
         <w:r>
           <w:t>}</w:t>
         </w:r>
@@ -6340,15 +6409,15 @@
       <w:pPr>
         <w:pStyle w:val="Body"/>
         <w:rPr>
-          <w:ins w:id="554" w:author="Jimmy Bogard" w:date="2010-04-11T19:49:00Z"/>
-        </w:rPr>
-        <w:pPrChange w:id="555" w:author="Jimmy Bogard" w:date="2010-04-11T19:46:00Z">
+          <w:ins w:id="555" w:author="Jimmy Bogard" w:date="2010-04-11T19:49:00Z"/>
+        </w:rPr>
+        <w:pPrChange w:id="556" w:author="Jimmy Bogard" w:date="2010-04-11T19:46:00Z">
           <w:pPr>
             <w:pStyle w:val="Head1"/>
           </w:pPr>
         </w:pPrChange>
       </w:pPr>
-      <w:ins w:id="556" w:author="Jimmy Bogard" w:date="2010-04-11T19:46:00Z">
+      <w:ins w:id="557" w:author="Jimmy Bogard" w:date="2010-04-11T19:46:00Z">
         <w:r>
           <w:t xml:space="preserve">Typically, we store file metadata in a database as we will likely want to be able to show the user a list of uploaded files to download.  With the file metadata in a database, we can </w:t>
         </w:r>
@@ -6362,15 +6431,15 @@
       <w:pPr>
         <w:pStyle w:val="CodeListingCaption"/>
         <w:rPr>
-          <w:ins w:id="557" w:author="Jimmy Bogard" w:date="2010-04-11T19:49:00Z"/>
-        </w:rPr>
-        <w:pPrChange w:id="558" w:author="Jimmy Bogard" w:date="2010-04-11T19:49:00Z">
+          <w:ins w:id="558" w:author="Jimmy Bogard" w:date="2010-04-11T19:49:00Z"/>
+        </w:rPr>
+        <w:pPrChange w:id="559" w:author="Jimmy Bogard" w:date="2010-04-11T19:49:00Z">
           <w:pPr>
             <w:pStyle w:val="Head1"/>
           </w:pPr>
         </w:pPrChange>
       </w:pPr>
-      <w:ins w:id="559" w:author="Jimmy Bogard" w:date="2010-04-11T19:49:00Z">
+      <w:ins w:id="560" w:author="Jimmy Bogard" w:date="2010-04-11T19:49:00Z">
         <w:r>
           <w:t>Listing 5.11 Displaying the file metadata</w:t>
         </w:r>
@@ -6380,10 +6449,10 @@
       <w:pPr>
         <w:pStyle w:val="Code"/>
         <w:rPr>
-          <w:ins w:id="560" w:author="Jimmy Bogard" w:date="2010-04-11T19:49:00Z"/>
-        </w:rPr>
-      </w:pPr>
-      <w:ins w:id="561" w:author="Jimmy Bogard" w:date="2010-04-11T19:49:00Z">
+          <w:ins w:id="561" w:author="Jimmy Bogard" w:date="2010-04-11T19:49:00Z"/>
+        </w:rPr>
+      </w:pPr>
+      <w:ins w:id="562" w:author="Jimmy Bogard" w:date="2010-04-11T19:49:00Z">
         <w:r>
           <w:t>&lt;p&gt;Result: &lt;%=ViewData.Model.State%&gt;&lt;/p&gt;</w:t>
         </w:r>
@@ -6396,10 +6465,10 @@
       <w:pPr>
         <w:pStyle w:val="Code"/>
         <w:rPr>
-          <w:ins w:id="562" w:author="Jimmy Bogard" w:date="2010-04-11T19:49:00Z"/>
-        </w:rPr>
-      </w:pPr>
-      <w:ins w:id="563" w:author="Jimmy Bogard" w:date="2010-04-11T19:49:00Z">
+          <w:ins w:id="563" w:author="Jimmy Bogard" w:date="2010-04-11T19:49:00Z"/>
+        </w:rPr>
+      </w:pPr>
+      <w:ins w:id="564" w:author="Jimmy Bogard" w:date="2010-04-11T19:49:00Z">
         <w:r>
           <w:t>&lt;table class="results" width="99%" cellpadding="4" cellspacing="0"&gt;</w:t>
         </w:r>
@@ -6409,10 +6478,10 @@
       <w:pPr>
         <w:pStyle w:val="Code"/>
         <w:rPr>
-          <w:ins w:id="564" w:author="Jimmy Bogard" w:date="2010-04-11T19:49:00Z"/>
-        </w:rPr>
-      </w:pPr>
-      <w:ins w:id="565" w:author="Jimmy Bogard" w:date="2010-04-11T19:49:00Z">
+          <w:ins w:id="565" w:author="Jimmy Bogard" w:date="2010-04-11T19:49:00Z"/>
+        </w:rPr>
+      </w:pPr>
+      <w:ins w:id="566" w:author="Jimmy Bogard" w:date="2010-04-11T19:49:00Z">
         <w:r>
           <w:t xml:space="preserve">  &lt;thead&gt;</w:t>
         </w:r>
@@ -6422,10 +6491,10 @@
       <w:pPr>
         <w:pStyle w:val="Code"/>
         <w:rPr>
-          <w:ins w:id="566" w:author="Jimmy Bogard" w:date="2010-04-11T19:49:00Z"/>
-        </w:rPr>
-      </w:pPr>
-      <w:ins w:id="567" w:author="Jimmy Bogard" w:date="2010-04-11T19:49:00Z">
+          <w:ins w:id="567" w:author="Jimmy Bogard" w:date="2010-04-11T19:49:00Z"/>
+        </w:rPr>
+      </w:pPr>
+      <w:ins w:id="568" w:author="Jimmy Bogard" w:date="2010-04-11T19:49:00Z">
         <w:r>
           <w:t xml:space="preserve">    &lt;tr&gt;</w:t>
         </w:r>
@@ -6435,10 +6504,10 @@
       <w:pPr>
         <w:pStyle w:val="Code"/>
         <w:rPr>
-          <w:ins w:id="568" w:author="Jimmy Bogard" w:date="2010-04-11T19:49:00Z"/>
-        </w:rPr>
-      </w:pPr>
-      <w:ins w:id="569" w:author="Jimmy Bogard" w:date="2010-04-11T19:49:00Z">
+          <w:ins w:id="569" w:author="Jimmy Bogard" w:date="2010-04-11T19:49:00Z"/>
+        </w:rPr>
+      </w:pPr>
+      <w:ins w:id="570" w:author="Jimmy Bogard" w:date="2010-04-11T19:49:00Z">
         <w:r>
           <w:t xml:space="preserve">      &lt;th align="left"&gt;Name&lt;/th&gt;</w:t>
         </w:r>
@@ -6448,10 +6517,10 @@
       <w:pPr>
         <w:pStyle w:val="Code"/>
         <w:rPr>
-          <w:ins w:id="570" w:author="Jimmy Bogard" w:date="2010-04-11T19:49:00Z"/>
-        </w:rPr>
-      </w:pPr>
-      <w:ins w:id="571" w:author="Jimmy Bogard" w:date="2010-04-11T19:49:00Z">
+          <w:ins w:id="571" w:author="Jimmy Bogard" w:date="2010-04-11T19:49:00Z"/>
+        </w:rPr>
+      </w:pPr>
+      <w:ins w:id="572" w:author="Jimmy Bogard" w:date="2010-04-11T19:49:00Z">
         <w:r>
           <w:t xml:space="preserve">      &lt;th align="left"&gt;Mime Type&lt;/th&gt;</w:t>
         </w:r>
@@ -6461,10 +6530,10 @@
       <w:pPr>
         <w:pStyle w:val="Code"/>
         <w:rPr>
-          <w:ins w:id="572" w:author="Jimmy Bogard" w:date="2010-04-11T19:49:00Z"/>
-        </w:rPr>
-      </w:pPr>
-      <w:ins w:id="573" w:author="Jimmy Bogard" w:date="2010-04-11T19:49:00Z">
+          <w:ins w:id="573" w:author="Jimmy Bogard" w:date="2010-04-11T19:49:00Z"/>
+        </w:rPr>
+      </w:pPr>
+      <w:ins w:id="574" w:author="Jimmy Bogard" w:date="2010-04-11T19:49:00Z">
         <w:r>
           <w:t xml:space="preserve">      &lt;th align="left"&gt;Length (bytes)&lt;/th&gt;</w:t>
         </w:r>
@@ -6474,10 +6543,10 @@
       <w:pPr>
         <w:pStyle w:val="Code"/>
         <w:rPr>
-          <w:ins w:id="574" w:author="Jimmy Bogard" w:date="2010-04-11T19:49:00Z"/>
-        </w:rPr>
-      </w:pPr>
-      <w:ins w:id="575" w:author="Jimmy Bogard" w:date="2010-04-11T19:49:00Z">
+          <w:ins w:id="575" w:author="Jimmy Bogard" w:date="2010-04-11T19:49:00Z"/>
+        </w:rPr>
+      </w:pPr>
+      <w:ins w:id="576" w:author="Jimmy Bogard" w:date="2010-04-11T19:49:00Z">
         <w:r>
           <w:t xml:space="preserve">    &lt;/tr&gt;</w:t>
         </w:r>
@@ -6487,10 +6556,10 @@
       <w:pPr>
         <w:pStyle w:val="Code"/>
         <w:rPr>
-          <w:ins w:id="576" w:author="Jimmy Bogard" w:date="2010-04-11T19:49:00Z"/>
-        </w:rPr>
-      </w:pPr>
-      <w:ins w:id="577" w:author="Jimmy Bogard" w:date="2010-04-11T19:49:00Z">
+          <w:ins w:id="577" w:author="Jimmy Bogard" w:date="2010-04-11T19:49:00Z"/>
+        </w:rPr>
+      </w:pPr>
+      <w:ins w:id="578" w:author="Jimmy Bogard" w:date="2010-04-11T19:49:00Z">
         <w:r>
           <w:t xml:space="preserve">  &lt;/thead&gt;</w:t>
         </w:r>
@@ -6500,10 +6569,10 @@
       <w:pPr>
         <w:pStyle w:val="Code"/>
         <w:rPr>
-          <w:ins w:id="578" w:author="Jimmy Bogard" w:date="2010-04-11T19:49:00Z"/>
-        </w:rPr>
-      </w:pPr>
-      <w:ins w:id="579" w:author="Jimmy Bogard" w:date="2010-04-11T19:49:00Z">
+          <w:ins w:id="579" w:author="Jimmy Bogard" w:date="2010-04-11T19:49:00Z"/>
+        </w:rPr>
+      </w:pPr>
+      <w:ins w:id="580" w:author="Jimmy Bogard" w:date="2010-04-11T19:49:00Z">
         <w:r>
           <w:t xml:space="preserve">  &lt;tbody&gt;</w:t>
         </w:r>
@@ -6513,10 +6582,10 @@
       <w:pPr>
         <w:pStyle w:val="Code"/>
         <w:rPr>
-          <w:ins w:id="580" w:author="Jimmy Bogard" w:date="2010-04-11T19:49:00Z"/>
-        </w:rPr>
-      </w:pPr>
-      <w:ins w:id="581" w:author="Jimmy Bogard" w:date="2010-04-11T19:49:00Z">
+          <w:ins w:id="581" w:author="Jimmy Bogard" w:date="2010-04-11T19:49:00Z"/>
+        </w:rPr>
+      </w:pPr>
+      <w:ins w:id="582" w:author="Jimmy Bogard" w:date="2010-04-11T19:49:00Z">
         <w:r>
           <w:t xml:space="preserve">  &lt;% foreach (UploadedFile file in ViewD</w:t>
         </w:r>
@@ -6527,7 +6596,7 @@
           <w:t>%&gt;</w:t>
         </w:r>
       </w:ins>
-      <w:ins w:id="582" w:author="Jimmy Bogard" w:date="2010-04-11T19:50:00Z">
+      <w:ins w:id="583" w:author="Jimmy Bogard" w:date="2010-04-11T19:50:00Z">
         <w:r>
           <w:t xml:space="preserve">#2 </w:t>
         </w:r>
@@ -6537,10 +6606,10 @@
       <w:pPr>
         <w:pStyle w:val="Code"/>
         <w:rPr>
-          <w:ins w:id="583" w:author="Jimmy Bogard" w:date="2010-04-11T19:49:00Z"/>
-        </w:rPr>
-      </w:pPr>
-      <w:ins w:id="584" w:author="Jimmy Bogard" w:date="2010-04-11T19:49:00Z">
+          <w:ins w:id="584" w:author="Jimmy Bogard" w:date="2010-04-11T19:49:00Z"/>
+        </w:rPr>
+      </w:pPr>
+      <w:ins w:id="585" w:author="Jimmy Bogard" w:date="2010-04-11T19:49:00Z">
         <w:r>
           <w:t xml:space="preserve">    &lt;tr&gt;</w:t>
         </w:r>
@@ -6550,15 +6619,15 @@
       <w:pPr>
         <w:pStyle w:val="Code"/>
         <w:rPr>
-          <w:ins w:id="585" w:author="Jimmy Bogard" w:date="2010-04-11T19:49:00Z"/>
-        </w:rPr>
-      </w:pPr>
-      <w:ins w:id="586" w:author="Jimmy Bogard" w:date="2010-04-11T19:49:00Z">
+          <w:ins w:id="586" w:author="Jimmy Bogard" w:date="2010-04-11T19:49:00Z"/>
+        </w:rPr>
+      </w:pPr>
+      <w:ins w:id="587" w:author="Jimmy Bogard" w:date="2010-04-11T19:49:00Z">
         <w:r>
           <w:t xml:space="preserve">      &lt;td&gt;&lt;%=file.ClientName %&gt;&lt;/td&gt;</w:t>
         </w:r>
       </w:ins>
-      <w:ins w:id="587" w:author="Jimmy Bogard" w:date="2010-04-11T19:50:00Z">
+      <w:ins w:id="588" w:author="Jimmy Bogard" w:date="2010-04-11T19:50:00Z">
         <w:r>
           <w:t xml:space="preserve">                                     #3</w:t>
         </w:r>
@@ -6568,15 +6637,15 @@
       <w:pPr>
         <w:pStyle w:val="Code"/>
         <w:rPr>
-          <w:ins w:id="588" w:author="Jimmy Bogard" w:date="2010-04-11T19:49:00Z"/>
-        </w:rPr>
-      </w:pPr>
-      <w:ins w:id="589" w:author="Jimmy Bogard" w:date="2010-04-11T19:49:00Z">
+          <w:ins w:id="589" w:author="Jimmy Bogard" w:date="2010-04-11T19:49:00Z"/>
+        </w:rPr>
+      </w:pPr>
+      <w:ins w:id="590" w:author="Jimmy Bogard" w:date="2010-04-11T19:49:00Z">
         <w:r>
           <w:t xml:space="preserve">      &lt;td&gt;&lt;%=file.ContentType %&gt;&lt;/td&gt;</w:t>
         </w:r>
       </w:ins>
-      <w:ins w:id="590" w:author="Jimmy Bogard" w:date="2010-04-11T19:50:00Z">
+      <w:ins w:id="591" w:author="Jimmy Bogard" w:date="2010-04-11T19:50:00Z">
         <w:r>
           <w:tab/>
         </w:r>
@@ -6599,15 +6668,15 @@
       <w:pPr>
         <w:pStyle w:val="Code"/>
         <w:rPr>
-          <w:ins w:id="591" w:author="Jimmy Bogard" w:date="2010-04-11T19:49:00Z"/>
-        </w:rPr>
-      </w:pPr>
-      <w:ins w:id="592" w:author="Jimmy Bogard" w:date="2010-04-11T19:49:00Z">
+          <w:ins w:id="592" w:author="Jimmy Bogard" w:date="2010-04-11T19:49:00Z"/>
+        </w:rPr>
+      </w:pPr>
+      <w:ins w:id="593" w:author="Jimmy Bogard" w:date="2010-04-11T19:49:00Z">
         <w:r>
           <w:t xml:space="preserve">      &lt;td&gt;&lt;%=file.ContentLength %&gt;&lt;/td&gt;</w:t>
         </w:r>
       </w:ins>
-      <w:ins w:id="593" w:author="Jimmy Bogard" w:date="2010-04-11T19:50:00Z">
+      <w:ins w:id="594" w:author="Jimmy Bogard" w:date="2010-04-11T19:50:00Z">
         <w:r>
           <w:tab/>
         </w:r>
@@ -6630,10 +6699,10 @@
       <w:pPr>
         <w:pStyle w:val="Code"/>
         <w:rPr>
-          <w:ins w:id="594" w:author="Jimmy Bogard" w:date="2010-04-11T19:49:00Z"/>
-        </w:rPr>
-      </w:pPr>
-      <w:ins w:id="595" w:author="Jimmy Bogard" w:date="2010-04-11T19:49:00Z">
+          <w:ins w:id="595" w:author="Jimmy Bogard" w:date="2010-04-11T19:49:00Z"/>
+        </w:rPr>
+      </w:pPr>
+      <w:ins w:id="596" w:author="Jimmy Bogard" w:date="2010-04-11T19:49:00Z">
         <w:r>
           <w:t xml:space="preserve">    &lt;/tr&gt;</w:t>
         </w:r>
@@ -6643,10 +6712,10 @@
       <w:pPr>
         <w:pStyle w:val="Code"/>
         <w:rPr>
-          <w:ins w:id="596" w:author="Jimmy Bogard" w:date="2010-04-11T19:49:00Z"/>
-        </w:rPr>
-      </w:pPr>
-      <w:ins w:id="597" w:author="Jimmy Bogard" w:date="2010-04-11T19:49:00Z">
+          <w:ins w:id="597" w:author="Jimmy Bogard" w:date="2010-04-11T19:49:00Z"/>
+        </w:rPr>
+      </w:pPr>
+      <w:ins w:id="598" w:author="Jimmy Bogard" w:date="2010-04-11T19:49:00Z">
         <w:r>
           <w:t xml:space="preserve">  &lt;% } %&gt;</w:t>
         </w:r>
@@ -6656,10 +6725,10 @@
       <w:pPr>
         <w:pStyle w:val="Code"/>
         <w:rPr>
-          <w:ins w:id="598" w:author="Jimmy Bogard" w:date="2010-04-11T19:49:00Z"/>
-        </w:rPr>
-      </w:pPr>
-      <w:ins w:id="599" w:author="Jimmy Bogard" w:date="2010-04-11T19:49:00Z">
+          <w:ins w:id="599" w:author="Jimmy Bogard" w:date="2010-04-11T19:49:00Z"/>
+        </w:rPr>
+      </w:pPr>
+      <w:ins w:id="600" w:author="Jimmy Bogard" w:date="2010-04-11T19:49:00Z">
         <w:r>
           <w:t xml:space="preserve">  &lt;/tbody&gt;</w:t>
         </w:r>
@@ -6669,15 +6738,15 @@
       <w:pPr>
         <w:pStyle w:val="Code"/>
         <w:rPr>
-          <w:ins w:id="600" w:author="Jimmy Bogard" w:date="2010-04-11T19:49:00Z"/>
-        </w:rPr>
-        <w:pPrChange w:id="601" w:author="Jimmy Bogard" w:date="2010-04-11T19:49:00Z">
+          <w:ins w:id="601" w:author="Jimmy Bogard" w:date="2010-04-11T19:49:00Z"/>
+        </w:rPr>
+        <w:pPrChange w:id="602" w:author="Jimmy Bogard" w:date="2010-04-11T19:49:00Z">
           <w:pPr>
             <w:pStyle w:val="Head1"/>
           </w:pPr>
         </w:pPrChange>
       </w:pPr>
-      <w:ins w:id="602" w:author="Jimmy Bogard" w:date="2010-04-11T19:49:00Z">
+      <w:ins w:id="603" w:author="Jimmy Bogard" w:date="2010-04-11T19:49:00Z">
         <w:r>
           <w:t>&lt;/table&gt;</w:t>
         </w:r>
@@ -6687,23 +6756,26 @@
       <w:pPr>
         <w:pStyle w:val="Body"/>
         <w:rPr>
-          <w:ins w:id="603" w:author="Jimmy Bogard" w:date="2010-04-11T19:52:00Z"/>
-        </w:rPr>
-        <w:pPrChange w:id="604" w:author="Jimmy Bogard" w:date="2010-04-11T19:49:00Z">
+          <w:ins w:id="604" w:author="Jimmy Bogard" w:date="2010-04-11T19:52:00Z"/>
+        </w:rPr>
+        <w:pPrChange w:id="605" w:author="Jimmy Bogard" w:date="2010-04-11T19:49:00Z">
           <w:pPr>
             <w:pStyle w:val="Head1"/>
           </w:pPr>
         </w:pPrChange>
       </w:pPr>
-      <w:ins w:id="605" w:author="Jimmy Bogard" w:date="2010-04-11T19:50:00Z">
+      <w:ins w:id="606" w:author="Jimmy Bogard" w:date="2010-04-11T19:50:00Z">
         <w:r>
           <w:t xml:space="preserve">Our view is passed an </w:t>
         </w:r>
         <w:r>
           <w:rPr>
             <w:rStyle w:val="CodeinText"/>
-            <w:rPrChange w:id="606" w:author="Jimmy Bogard" w:date="2010-04-11T21:15:00Z">
-              <w:rPr/>
+            <w:rPrChange w:id="607" w:author="Jimmy Bogard" w:date="2010-04-11T21:15:00Z">
+              <w:rPr>
+                <w:b w:val="0"/>
+                <w:i w:val="0"/>
+              </w:rPr>
             </w:rPrChange>
           </w:rPr>
           <w:t>UploadStatus</w:t>
@@ -6712,27 +6784,27 @@
           <w:t xml:space="preserve"> object, which contains upload status as well as file information.  We first show the result of the upload (1), which indicates success or failure.  Next, we display a table of the uploaded files (2).  We show the name</w:t>
         </w:r>
       </w:ins>
-      <w:ins w:id="607" w:author="Jimmy Bogard" w:date="2010-04-11T19:51:00Z">
+      <w:ins w:id="608" w:author="Jimmy Bogard" w:date="2010-04-11T19:51:00Z">
         <w:r>
           <w:t xml:space="preserve"> (3)</w:t>
         </w:r>
       </w:ins>
-      <w:ins w:id="608" w:author="Jimmy Bogard" w:date="2010-04-11T19:50:00Z">
+      <w:ins w:id="609" w:author="Jimmy Bogard" w:date="2010-04-11T19:50:00Z">
         <w:r>
           <w:t>, content type</w:t>
         </w:r>
       </w:ins>
-      <w:ins w:id="609" w:author="Jimmy Bogard" w:date="2010-04-11T19:52:00Z">
+      <w:ins w:id="610" w:author="Jimmy Bogard" w:date="2010-04-11T19:52:00Z">
         <w:r>
           <w:t xml:space="preserve"> (4)</w:t>
         </w:r>
       </w:ins>
-      <w:ins w:id="610" w:author="Jimmy Bogard" w:date="2010-04-11T19:50:00Z">
+      <w:ins w:id="611" w:author="Jimmy Bogard" w:date="2010-04-11T19:50:00Z">
         <w:r>
           <w:t xml:space="preserve"> and content length</w:t>
         </w:r>
       </w:ins>
-      <w:ins w:id="611" w:author="Jimmy Bogard" w:date="2010-04-11T19:52:00Z">
+      <w:ins w:id="612" w:author="Jimmy Bogard" w:date="2010-04-11T19:52:00Z">
         <w:r>
           <w:t xml:space="preserve"> (5).  In figure 5.6 we see the final upload results screen.</w:t>
         </w:r>
@@ -6742,15 +6814,15 @@
       <w:pPr>
         <w:pStyle w:val="Figure"/>
         <w:rPr>
-          <w:ins w:id="612" w:author="Jimmy Bogard" w:date="2010-04-11T19:52:00Z"/>
-        </w:rPr>
-        <w:pPrChange w:id="613" w:author="Jimmy Bogard" w:date="2010-04-11T19:52:00Z">
+          <w:ins w:id="613" w:author="Jimmy Bogard" w:date="2010-04-11T19:52:00Z"/>
+        </w:rPr>
+        <w:pPrChange w:id="614" w:author="Jimmy Bogard" w:date="2010-04-11T19:52:00Z">
           <w:pPr>
             <w:pStyle w:val="Head1"/>
           </w:pPr>
         </w:pPrChange>
       </w:pPr>
-      <w:ins w:id="614" w:author="Jimmy Bogard" w:date="2010-04-11T19:52:00Z">
+      <w:ins w:id="615" w:author="Jimmy Bogard" w:date="2010-04-11T19:52:00Z">
         <w:r>
           <w:rPr>
             <w:noProof/>
@@ -6808,15 +6880,15 @@
       <w:pPr>
         <w:pStyle w:val="FigureCaption"/>
         <w:rPr>
-          <w:ins w:id="615" w:author="Jimmy Bogard" w:date="2010-04-11T19:52:00Z"/>
-        </w:rPr>
-        <w:pPrChange w:id="616" w:author="Jimmy Bogard" w:date="2010-04-11T19:52:00Z">
+          <w:ins w:id="616" w:author="Jimmy Bogard" w:date="2010-04-11T19:52:00Z"/>
+        </w:rPr>
+        <w:pPrChange w:id="617" w:author="Jimmy Bogard" w:date="2010-04-11T19:52:00Z">
           <w:pPr>
             <w:pStyle w:val="Head1"/>
           </w:pPr>
         </w:pPrChange>
       </w:pPr>
-      <w:ins w:id="617" w:author="Jimmy Bogard" w:date="2010-04-11T19:52:00Z">
+      <w:ins w:id="618" w:author="Jimmy Bogard" w:date="2010-04-11T19:52:00Z">
         <w:r>
           <w:t>Figure 5.6 The upload results screen</w:t>
         </w:r>
@@ -6826,15 +6898,15 @@
       <w:pPr>
         <w:pStyle w:val="Body"/>
         <w:rPr>
-          <w:ins w:id="618" w:author="Jimmy Bogard" w:date="2010-04-11T19:52:00Z"/>
-        </w:rPr>
-        <w:pPrChange w:id="619" w:author="Jimmy Bogard" w:date="2010-04-11T19:52:00Z">
+          <w:ins w:id="619" w:author="Jimmy Bogard" w:date="2010-04-11T19:52:00Z"/>
+        </w:rPr>
+        <w:pPrChange w:id="620" w:author="Jimmy Bogard" w:date="2010-04-11T19:52:00Z">
           <w:pPr>
             <w:pStyle w:val="Head1"/>
           </w:pPr>
         </w:pPrChange>
       </w:pPr>
-      <w:ins w:id="620" w:author="Jimmy Bogard" w:date="2010-04-11T19:52:00Z">
+      <w:ins w:id="621" w:author="Jimmy Bogard" w:date="2010-04-11T19:52:00Z">
         <w:r>
           <w:t>Since we have the file size, mime type and file name, we can provide a good file downloading solution.  Supplying file downloads have a much better end-user experience if we supply the file size, mime type and name.  The browser's download file dialog box uses this information to provide a download progress bar.</w:t>
         </w:r>
@@ -6844,20 +6916,20 @@
       <w:pPr>
         <w:pStyle w:val="Body"/>
         <w:rPr>
-          <w:ins w:id="621" w:author="Jimmy Bogard" w:date="2010-04-11T15:39:00Z"/>
-        </w:rPr>
-        <w:pPrChange w:id="622" w:author="Jimmy Bogard" w:date="2010-04-11T19:32:00Z">
+          <w:ins w:id="622" w:author="Jimmy Bogard" w:date="2010-04-11T15:39:00Z"/>
+        </w:rPr>
+        <w:pPrChange w:id="623" w:author="Jimmy Bogard" w:date="2010-04-11T19:32:00Z">
           <w:pPr>
             <w:pStyle w:val="Head1"/>
           </w:pPr>
         </w:pPrChange>
       </w:pPr>
-      <w:ins w:id="623" w:author="Jimmy Bogard" w:date="2010-04-11T19:54:00Z">
+      <w:ins w:id="624" w:author="Jimmy Bogard" w:date="2010-04-11T19:54:00Z">
         <w:r>
           <w:t>SlickUpload isn't the only file upload component, but it works well with ASP.NET MVC.  We used a web control, but it is fully supported in an ASP.NET MVC environment.  Using a file streaming component prevents end users from crashing our web server by uploading large files.  With the configuration abilities of SlickUpload, we have a lot of flexibility in processing uploads without resorting to a lot of custom code.</w:t>
         </w:r>
       </w:ins>
-      <w:ins w:id="624" w:author="Jimmy Bogard" w:date="2010-04-11T19:32:00Z">
+      <w:ins w:id="625" w:author="Jimmy Bogard" w:date="2010-04-11T19:32:00Z">
         <w:r>
           <w:t xml:space="preserve"> </w:t>
         </w:r>
@@ -6908,7 +6980,7 @@
       <w:r>
         <w:t xml:space="preserve">feature for simple cases.  We also demonstrated a more advanced usage of the Grid, using its powerful strongly typed API.  </w:t>
       </w:r>
-      <w:del w:id="625" w:author="Jimmy Bogard" w:date="2010-04-11T19:56:00Z">
+      <w:del w:id="626" w:author="Jimmy Bogard" w:date="2010-04-11T19:56:00Z">
         <w:r>
           <w:delText xml:space="preserve">We defined a </w:delText>
         </w:r>
@@ -6961,7 +7033,7 @@
           <w:delText>ea from within a MVC 2 web application project.</w:delText>
         </w:r>
       </w:del>
-      <w:ins w:id="626" w:author="Jimmy Bogard" w:date="2010-04-11T19:56:00Z">
+      <w:ins w:id="627" w:author="Jimmy Bogard" w:date="2010-04-11T19:56:00Z">
         <w:r>
           <w:t>We also looked at integrating a 3rd party upload component product, SlickUpload.  With its configuration options, performance benefits and progress bar, we were able to provide a good user experience for uploading files.</w:t>
         </w:r>
@@ -6973,17 +7045,17 @@
         <w:lastRenderedPageBreak/>
         <w:t>experience, while the</w:t>
       </w:r>
-      <w:del w:id="627" w:author="Jimmy Bogard" w:date="2010-04-11T19:58:00Z">
+      <w:del w:id="628" w:author="Jimmy Bogard" w:date="2010-04-11T19:58:00Z">
         <w:r>
           <w:delText xml:space="preserve"> </w:delText>
         </w:r>
       </w:del>
-      <w:ins w:id="628" w:author="Jimmy Bogard" w:date="2010-04-11T19:58:00Z">
+      <w:ins w:id="629" w:author="Jimmy Bogard" w:date="2010-04-11T19:58:00Z">
         <w:r>
           <w:t xml:space="preserve"> SlickUpload component demonstrates integrating existing web control products</w:t>
         </w:r>
       </w:ins>
-      <w:del w:id="629" w:author="Jimmy Bogard" w:date="2010-04-11T19:58:00Z">
+      <w:del w:id="630" w:author="Jimmy Bogard" w:date="2010-04-11T19:58:00Z">
         <w:r>
           <w:delText>p</w:delText>
         </w:r>
@@ -7050,13 +7122,13 @@
       </w:r>
     </w:p>
   </w:comment>
-  <w:comment w:id="15" w:author="JSkinner" w:date="2010-04-02T15:40:00Z" w:initials="JS">
+  <w:comment w:id="7" w:author="Jeffrey" w:date="2010-04-11T21:59:00Z" w:initials="J">
     <w:p>
       <w:r>
         <w:annotationRef/>
       </w:r>
       <w:r>
-        <w:t xml:space="preserve">I would suggest including a listing that shows the strongly typed Inherits attribute in the view. </w:t>
+        <w:t>We have taken Portable Areas out of this chapter and replaced it with another 3rd party component we have lots of positive experience with and is a very common need, SlickUpload -JP</w:t>
       </w:r>
     </w:p>
   </w:comment>
@@ -7070,13 +7142,13 @@
       </w:r>
     </w:p>
   </w:comment>
-  <w:comment w:id="17" w:author="JSkinner" w:date="2010-04-02T15:40:00Z" w:initials="JS">
+  <w:comment w:id="17" w:author="Jeffrey" w:date="2010-04-11T22:00:00Z" w:initials="J">
     <w:p>
       <w:r>
         <w:annotationRef/>
       </w:r>
       <w:r>
-        <w:t>I think it would be sensible to show the definition of the Person class.</w:t>
+        <w:t>Thanks for this change -JP</w:t>
       </w:r>
     </w:p>
   </w:comment>
@@ -7090,13 +7162,13 @@
       </w:r>
     </w:p>
   </w:comment>
-  <w:comment w:id="19" w:author="JSkinner" w:date="2010-04-02T15:40:00Z" w:initials="JS">
+  <w:comment w:id="19" w:author="Jeffrey" w:date="2010-04-11T22:00:00Z" w:initials="J">
     <w:p>
       <w:r>
         <w:annotationRef/>
       </w:r>
       <w:r>
-        <w:t>Screenshot does not match the sample code and needs updating. Would also be a good opportunity to shorten the screenshot to include fewer rows (I've already updated the sample code)</w:t>
+        <w:t>It's good.  Thanks -JP</w:t>
       </w:r>
     </w:p>
   </w:comment>
@@ -7106,7 +7178,7 @@
         <w:annotationRef/>
       </w:r>
       <w:r>
-        <w:t xml:space="preserve">Personally I'd still consider this to be basic usage. Advanced usage would cover paging, sorting, custom grid renderers etc. </w:t>
+        <w:t>Screenshot does not match the sample code and needs updating. Would also be a good opportunity to shorten the screenshot to include fewer rows (I've already updated the sample code)</w:t>
       </w:r>
     </w:p>
   </w:comment>
@@ -7116,7 +7188,7 @@
         <w:annotationRef/>
       </w:r>
       <w:r>
-        <w:t>You can turn off rendering some columns by using ScaffoldColumn(false)</w:t>
+        <w:t xml:space="preserve">Personally I'd still consider this to be basic usage. Advanced usage would cover paging, sorting, custom grid renderers etc. </w:t>
       </w:r>
     </w:p>
   </w:comment>
@@ -7126,11 +7198,21 @@
         <w:annotationRef/>
       </w:r>
       <w:r>
+        <w:t>You can turn off rendering some columns by using ScaffoldColumn(false)</w:t>
+      </w:r>
+    </w:p>
+  </w:comment>
+  <w:comment w:id="23" w:author="JSkinner" w:date="2010-04-02T15:40:00Z" w:initials="JS">
+    <w:p>
+      <w:r>
+        <w:annotationRef/>
+      </w:r>
+      <w:r>
         <w:t>Added reference to listing 5.3</w:t>
       </w:r>
     </w:p>
   </w:comment>
-  <w:comment w:id="23" w:author="JSkinner" w:date="2010-04-02T15:44:00Z" w:initials="JS">
+  <w:comment w:id="24" w:author="JSkinner" w:date="2010-04-02T15:44:00Z" w:initials="JS">
     <w:p>
       <w:r>
         <w:annotationRef/>
@@ -7140,7 +7222,7 @@
       </w:r>
     </w:p>
   </w:comment>
-  <w:comment w:id="24" w:author="JSkinner" w:date="2010-04-02T15:55:00Z" w:initials="JS">
+  <w:comment w:id="25" w:author="JSkinner" w:date="2010-04-02T15:55:00Z" w:initials="JS">
     <w:p>
       <w:r>
         <w:annotationRef/>
@@ -7153,14 +7235,14 @@
       </w:r>
     </w:p>
   </w:comment>
-  <w:comment w:id="25" w:author="JSkinner" w:date="2010-04-02T15:40:00Z" w:initials="JS">
+  <w:comment w:id="26" w:author="JSkinner" w:date="2010-04-02T15:40:00Z" w:initials="JS">
     <w:p>
       <w:r>
         <w:annotationRef/>
       </w:r>
     </w:p>
   </w:comment>
-  <w:comment w:id="26" w:author="User" w:date="2010-04-02T15:40:00Z" w:initials="U">
+  <w:comment w:id="27" w:author="User" w:date="2010-04-02T15:40:00Z" w:initials="U">
     <w:p>
       <w:r>
         <w:annotationRef/>
@@ -7170,7 +7252,7 @@
       </w:r>
     </w:p>
   </w:comment>
-  <w:comment w:id="27" w:author="Katharine Osborne" w:date="2010-04-02T15:40:00Z" w:initials="KO">
+  <w:comment w:id="28" w:author="Katharine Osborne" w:date="2010-04-02T15:40:00Z" w:initials="KO">
     <w:p>
       <w:pPr>
         <w:pStyle w:val="CommentText"/>
@@ -7186,7 +7268,7 @@
       </w:r>
     </w:p>
   </w:comment>
-  <w:comment w:id="28" w:author="JSkinner" w:date="2010-04-02T15:40:00Z" w:initials="JS">
+  <w:comment w:id="29" w:author="JSkinner" w:date="2010-04-02T15:40:00Z" w:initials="JS">
     <w:p>
       <w:r>
         <w:annotationRef/>
@@ -7196,7 +7278,7 @@
       </w:r>
     </w:p>
   </w:comment>
-  <w:comment w:id="30" w:author="JSkinner" w:date="2010-04-02T17:27:00Z" w:initials="JS">
+  <w:comment w:id="31" w:author="JSkinner" w:date="2010-04-02T17:27:00Z" w:initials="JS">
     <w:p>
       <w:r>
         <w:annotationRef/>
@@ -7206,7 +7288,7 @@
       </w:r>
     </w:p>
   </w:comment>
-  <w:comment w:id="31" w:author="Katharine Osborne" w:date="2010-04-02T13:42:00Z" w:initials="KO">
+  <w:comment w:id="32" w:author="Katharine Osborne" w:date="2010-04-02T13:42:00Z" w:initials="KO">
     <w:p>
       <w:pPr>
         <w:pStyle w:val="CommentText"/>
@@ -7230,7 +7312,7 @@
       </w:r>
     </w:p>
   </w:comment>
-  <w:comment w:id="43" w:author="Katharine Osborne" w:date="2010-04-02T13:49:00Z" w:initials="KO">
+  <w:comment w:id="44" w:author="Katharine Osborne" w:date="2010-04-02T13:49:00Z" w:initials="KO">
     <w:p>
       <w:pPr>
         <w:pStyle w:val="CommentText"/>
@@ -7254,7 +7336,7 @@
       </w:r>
     </w:p>
   </w:comment>
-  <w:comment w:id="58" w:author="Katharine Osborne" w:date="2010-04-02T13:46:00Z" w:initials="KO">
+  <w:comment w:id="59" w:author="Katharine Osborne" w:date="2010-04-02T13:46:00Z" w:initials="KO">
     <w:p>
       <w:pPr>
         <w:pStyle w:val="CommentText"/>
@@ -7270,7 +7352,7 @@
       </w:r>
     </w:p>
   </w:comment>
-  <w:comment w:id="102" w:author="User" w:date="2010-04-02T15:40:00Z" w:initials="U">
+  <w:comment w:id="103" w:author="User" w:date="2010-04-02T15:40:00Z" w:initials="U">
     <w:p>
       <w:r>
         <w:annotationRef/>
@@ -7280,7 +7362,7 @@
       </w:r>
     </w:p>
   </w:comment>
-  <w:comment w:id="103" w:author="Katharine Osborne" w:date="2010-04-02T15:40:00Z" w:initials="KO">
+  <w:comment w:id="104" w:author="Katharine Osborne" w:date="2010-04-02T15:40:00Z" w:initials="KO">
     <w:p>
       <w:pPr>
         <w:pStyle w:val="CommentText"/>
@@ -7523,7 +7605,7 @@
         <w:rPr>
           <w:noProof/>
         </w:rPr>
-        <w:t>14</w:t>
+        <w:t>6</w:t>
       </w:r>
     </w:fldSimple>
     <w:r>
@@ -7552,7 +7634,7 @@
       <w:t xml:space="preserve">Last saved: </w:t>
     </w:r>
     <w:fldSimple w:instr=" SAVEDATE  \@ &quot;M/d/yyyy&quot;  \* MERGEFORMAT ">
-      <w:ins w:id="630" w:author="Jimmy Bogard" w:date="2010-04-11T21:07:00Z">
+      <w:ins w:id="631" w:author="Jeffrey" w:date="2010-04-11T21:57:00Z">
         <w:r>
           <w:rPr>
             <w:noProof/>
@@ -7560,7 +7642,17 @@
           <w:t>4/11/2010</w:t>
         </w:r>
       </w:ins>
-      <w:del w:id="631" w:author="Jimmy Bogard" w:date="2010-04-11T15:19:00Z">
+      <w:ins w:id="632" w:author="Jimmy Bogard" w:date="2010-04-11T21:07:00Z">
+        <w:del w:id="633" w:author="Jeffrey" w:date="2010-04-11T21:57:00Z">
+          <w:r>
+            <w:rPr>
+              <w:noProof/>
+            </w:rPr>
+            <w:delText>4/11/2010</w:delText>
+          </w:r>
+        </w:del>
+      </w:ins>
+      <w:del w:id="634" w:author="Jeffrey" w:date="2010-04-11T21:57:00Z">
         <w:r>
           <w:rPr>
             <w:noProof/>
@@ -7588,7 +7680,7 @@
       <w:t xml:space="preserve">Last saved: </w:t>
     </w:r>
     <w:fldSimple w:instr=" SAVEDATE  \@ &quot;M/d/yyyy&quot;  \* MERGEFORMAT ">
-      <w:ins w:id="632" w:author="Jimmy Bogard" w:date="2010-04-11T21:07:00Z">
+      <w:ins w:id="635" w:author="Jeffrey" w:date="2010-04-11T21:57:00Z">
         <w:r>
           <w:rPr>
             <w:noProof/>
@@ -7596,7 +7688,17 @@
           <w:t>4/11/2010</w:t>
         </w:r>
       </w:ins>
-      <w:del w:id="633" w:author="Jimmy Bogard" w:date="2010-04-11T15:19:00Z">
+      <w:ins w:id="636" w:author="Jimmy Bogard" w:date="2010-04-11T21:07:00Z">
+        <w:del w:id="637" w:author="Jeffrey" w:date="2010-04-11T21:57:00Z">
+          <w:r>
+            <w:rPr>
+              <w:noProof/>
+            </w:rPr>
+            <w:delText>4/11/2010</w:delText>
+          </w:r>
+        </w:del>
+      </w:ins>
+      <w:del w:id="638" w:author="Jeffrey" w:date="2010-04-11T21:57:00Z">
         <w:r>
           <w:rPr>
             <w:noProof/>
@@ -7631,7 +7733,7 @@
         <w:rPr>
           <w:noProof/>
         </w:rPr>
-        <w:t>15</w:t>
+        <w:t>5</w:t>
       </w:r>
     </w:fldSimple>
   </w:p>
@@ -11671,7 +11773,7 @@
 </file>
 
 <file path=customXml/itemProps1.xml><?xml version="1.0" encoding="utf-8"?>
-<ds:datastoreItem xmlns:ds="http://schemas.openxmlformats.org/officeDocument/2006/customXml" ds:itemID="{C4534678-60E5-47B7-89FD-10D76638EBCA}">
+<ds:datastoreItem xmlns:ds="http://schemas.openxmlformats.org/officeDocument/2006/customXml" ds:itemID="{532ED2E0-5ADA-4D5D-9BF7-4C93C732207F}">
   <ds:schemaRefs>
     <ds:schemaRef ds:uri="http://schemas.openxmlformats.org/officeDocument/2006/bibliography"/>
   </ds:schemaRefs>

</xml_diff>